<commit_message>
docs: fixed-text-errors by yezi
</commit_message>
<xml_diff>
--- a/CM201-新媒体产品设计课程项目-学号-姓名-平台昵称-v1.0.docx
+++ b/CM201-新媒体产品设计课程项目-学号-姓名-平台昵称-v1.0.docx
@@ -399,8 +399,6 @@
         </w:rPr>
         <w:t>设计</w:t>
       </w:r>
-      <w:bookmarkStart w:id="0" w:name="_GoBack"/>
-      <w:bookmarkEnd w:id="0"/>
     </w:p>
     <w:p>
       <w:pPr>
@@ -1648,10 +1646,10 @@
       <w:pPr>
         <w:pStyle w:val="1"/>
       </w:pPr>
-      <w:bookmarkStart w:id="1" w:name="_请回顾上节课提交的Idea，并重新写下来"/>
-      <w:bookmarkStart w:id="2" w:name="_请回顾上节课提交的Idea，并重新写下来_1"/>
+      <w:bookmarkStart w:id="0" w:name="_请回顾上节课提交的Idea，并重新写下来"/>
+      <w:bookmarkStart w:id="1" w:name="_请回顾上节课提交的Idea，并重新写下来_1"/>
+      <w:bookmarkEnd w:id="0"/>
       <w:bookmarkEnd w:id="1"/>
-      <w:bookmarkEnd w:id="2"/>
       <w:r>
         <w:rPr>
           <w:rFonts w:hint="eastAsia"/>
@@ -1790,10 +1788,10 @@
       <w:pPr>
         <w:pStyle w:val="1"/>
       </w:pPr>
-      <w:bookmarkStart w:id="3" w:name="_请列出你的访谈提纲"/>
-      <w:bookmarkStart w:id="4" w:name="_列出你的访谈提纲"/>
+      <w:bookmarkStart w:id="2" w:name="_请列出你的访谈提纲"/>
+      <w:bookmarkStart w:id="3" w:name="_列出你的访谈提纲"/>
+      <w:bookmarkEnd w:id="2"/>
       <w:bookmarkEnd w:id="3"/>
-      <w:bookmarkEnd w:id="4"/>
       <w:r>
         <w:t>访谈提纲</w:t>
       </w:r>
@@ -2425,8 +2423,8 @@
       <w:pPr>
         <w:pStyle w:val="1"/>
       </w:pPr>
-      <w:bookmarkStart w:id="5" w:name="_提交访谈录音链接"/>
-      <w:bookmarkEnd w:id="5"/>
+      <w:bookmarkStart w:id="4" w:name="_提交访谈录音链接"/>
+      <w:bookmarkEnd w:id="4"/>
       <w:r>
         <w:rPr>
           <w:rFonts w:hint="eastAsia"/>
@@ -2777,10 +2775,10 @@
       <w:pPr>
         <w:pStyle w:val="1"/>
       </w:pPr>
-      <w:bookmarkStart w:id="6" w:name="_请根据以下模版，整理你访谈的3个典型用户案例"/>
-      <w:bookmarkStart w:id="7" w:name="_请根据以下模版，整理你访谈的3个典型用户案例_1"/>
+      <w:bookmarkStart w:id="5" w:name="_请根据以下模版，整理你访谈的3个典型用户案例"/>
+      <w:bookmarkStart w:id="6" w:name="_请根据以下模版，整理你访谈的3个典型用户案例_1"/>
+      <w:bookmarkEnd w:id="5"/>
       <w:bookmarkEnd w:id="6"/>
-      <w:bookmarkEnd w:id="7"/>
       <w:r>
         <w:t>典型</w:t>
       </w:r>
@@ -2838,15 +2836,29 @@
         </w:rPr>
         <w:t>使用工具</w:t>
       </w:r>
-      <w:hyperlink r:id="rId12" w:history="1">
-        <w:r>
-          <w:rPr>
-            <w:rStyle w:val="aff9"/>
-            <w:rFonts w:ascii="SimSun" w:eastAsia="SimSun" w:hAnsi="SimSun"/>
-          </w:rPr>
-          <w:t>Xtensio</w:t>
-        </w:r>
-      </w:hyperlink>
+      <w:r>
+        <w:fldChar w:fldCharType="begin"/>
+      </w:r>
+      <w:r>
+        <w:instrText xml:space="preserve"> HYPERLINK "https://xtensio.com/" </w:instrText>
+      </w:r>
+      <w:r>
+        <w:fldChar w:fldCharType="separate"/>
+      </w:r>
+      <w:r>
+        <w:rPr>
+          <w:rStyle w:val="aff9"/>
+          <w:rFonts w:ascii="SimSun" w:eastAsia="SimSun" w:hAnsi="SimSun"/>
+        </w:rPr>
+        <w:t>Xtensio</w:t>
+      </w:r>
+      <w:r>
+        <w:rPr>
+          <w:rStyle w:val="aff9"/>
+          <w:rFonts w:ascii="SimSun" w:eastAsia="SimSun" w:hAnsi="SimSun"/>
+        </w:rPr>
+        <w:fldChar w:fldCharType="end"/>
+      </w:r>
       <w:r>
         <w:rPr>
           <w:rStyle w:val="aff9"/>
@@ -2868,7 +2880,7 @@
         </w:rPr>
         <w:t>（</w:t>
       </w:r>
-      <w:hyperlink r:id="rId13" w:history="1">
+      <w:hyperlink r:id="rId12" w:history="1">
         <w:r>
           <w:rPr>
             <w:rStyle w:val="aff9"/>
@@ -3085,6 +3097,7 @@
                 <w:lang w:val="en-US"/>
               </w:rPr>
             </w:pPr>
+            <w:proofErr w:type="spellStart"/>
             <w:r>
               <w:rPr>
                 <w:rFonts w:ascii="SimSun" w:eastAsia="SimSun" w:hAnsi="SimSun" w:cs="Times New Roman" w:hint="eastAsia"/>
@@ -3092,7 +3105,17 @@
                 <w:color w:val="auto"/>
                 <w:lang w:val="en-US"/>
               </w:rPr>
-              <w:t>Xtensio链接（可选）：</w:t>
+              <w:t>Xtensio</w:t>
+            </w:r>
+            <w:proofErr w:type="spellEnd"/>
+            <w:r>
+              <w:rPr>
+                <w:rFonts w:ascii="SimSun" w:eastAsia="SimSun" w:hAnsi="SimSun" w:cs="Times New Roman" w:hint="eastAsia"/>
+                <w:iCs/>
+                <w:color w:val="auto"/>
+                <w:lang w:val="en-US"/>
+              </w:rPr>
+              <w:t>链接（可选）：</w:t>
             </w:r>
           </w:p>
         </w:tc>
@@ -3407,6 +3430,7 @@
                 <w:lang w:val="en-US"/>
               </w:rPr>
             </w:pPr>
+            <w:proofErr w:type="spellStart"/>
             <w:r>
               <w:rPr>
                 <w:rFonts w:ascii="SimSun" w:eastAsia="SimSun" w:hAnsi="SimSun" w:cs="Times New Roman" w:hint="eastAsia"/>
@@ -3415,7 +3439,18 @@
                 <w:color w:val="000000"/>
                 <w:lang w:val="en-US"/>
               </w:rPr>
-              <w:t>Geographics（地理统计特征）</w:t>
+              <w:t>Geographics</w:t>
+            </w:r>
+            <w:proofErr w:type="spellEnd"/>
+            <w:r>
+              <w:rPr>
+                <w:rFonts w:ascii="SimSun" w:eastAsia="SimSun" w:hAnsi="SimSun" w:cs="Times New Roman" w:hint="eastAsia"/>
+                <w:b/>
+                <w:bCs/>
+                <w:color w:val="000000"/>
+                <w:lang w:val="en-US"/>
+              </w:rPr>
+              <w:t>（地理统计特征）</w:t>
             </w:r>
           </w:p>
           <w:p>
@@ -6015,6 +6050,7 @@
                 <w:lang w:val="en-US"/>
               </w:rPr>
             </w:pPr>
+            <w:proofErr w:type="spellStart"/>
             <w:r>
               <w:rPr>
                 <w:rFonts w:ascii="SimSun" w:eastAsia="SimSun" w:hAnsi="SimSun" w:cs="Times New Roman" w:hint="eastAsia"/>
@@ -6022,7 +6058,17 @@
                 <w:color w:val="auto"/>
                 <w:lang w:val="en-US"/>
               </w:rPr>
-              <w:t>Xtensio链接（可选）：</w:t>
+              <w:t>Xtensio</w:t>
+            </w:r>
+            <w:proofErr w:type="spellEnd"/>
+            <w:r>
+              <w:rPr>
+                <w:rFonts w:ascii="SimSun" w:eastAsia="SimSun" w:hAnsi="SimSun" w:cs="Times New Roman" w:hint="eastAsia"/>
+                <w:iCs/>
+                <w:color w:val="auto"/>
+                <w:lang w:val="en-US"/>
+              </w:rPr>
+              <w:t>链接（可选）：</w:t>
             </w:r>
           </w:p>
         </w:tc>
@@ -6337,6 +6383,7 @@
                 <w:lang w:val="en-US"/>
               </w:rPr>
             </w:pPr>
+            <w:proofErr w:type="spellStart"/>
             <w:r>
               <w:rPr>
                 <w:rFonts w:ascii="SimSun" w:eastAsia="SimSun" w:hAnsi="SimSun" w:cs="Times New Roman" w:hint="eastAsia"/>
@@ -6346,7 +6393,18 @@
                 <w:lang w:val="en-US"/>
               </w:rPr>
               <w:lastRenderedPageBreak/>
-              <w:t>Geographics（地理统计特征）</w:t>
+              <w:t>Geographics</w:t>
+            </w:r>
+            <w:proofErr w:type="spellEnd"/>
+            <w:r>
+              <w:rPr>
+                <w:rFonts w:ascii="SimSun" w:eastAsia="SimSun" w:hAnsi="SimSun" w:cs="Times New Roman" w:hint="eastAsia"/>
+                <w:b/>
+                <w:bCs/>
+                <w:color w:val="000000"/>
+                <w:lang w:val="en-US"/>
+              </w:rPr>
+              <w:t>（地理统计特征）</w:t>
             </w:r>
           </w:p>
           <w:p>
@@ -8839,6 +8897,7 @@
                 <w:lang w:val="en-US"/>
               </w:rPr>
             </w:pPr>
+            <w:proofErr w:type="spellStart"/>
             <w:r>
               <w:rPr>
                 <w:rFonts w:ascii="SimSun" w:eastAsia="SimSun" w:hAnsi="SimSun" w:cs="Times New Roman" w:hint="eastAsia"/>
@@ -8846,7 +8905,17 @@
                 <w:color w:val="auto"/>
                 <w:lang w:val="en-US"/>
               </w:rPr>
-              <w:t>Xtensio链接（可选）：</w:t>
+              <w:t>Xtensio</w:t>
+            </w:r>
+            <w:proofErr w:type="spellEnd"/>
+            <w:r>
+              <w:rPr>
+                <w:rFonts w:ascii="SimSun" w:eastAsia="SimSun" w:hAnsi="SimSun" w:cs="Times New Roman" w:hint="eastAsia"/>
+                <w:iCs/>
+                <w:color w:val="auto"/>
+                <w:lang w:val="en-US"/>
+              </w:rPr>
+              <w:t>链接（可选）：</w:t>
             </w:r>
           </w:p>
         </w:tc>
@@ -9161,6 +9230,7 @@
                 <w:lang w:val="en-US"/>
               </w:rPr>
             </w:pPr>
+            <w:proofErr w:type="spellStart"/>
             <w:r>
               <w:rPr>
                 <w:rFonts w:ascii="SimSun" w:eastAsia="SimSun" w:hAnsi="SimSun" w:cs="Times New Roman" w:hint="eastAsia"/>
@@ -9169,7 +9239,18 @@
                 <w:color w:val="000000"/>
                 <w:lang w:val="en-US"/>
               </w:rPr>
-              <w:t>Geographics（地理统计特征）</w:t>
+              <w:t>Geographics</w:t>
+            </w:r>
+            <w:proofErr w:type="spellEnd"/>
+            <w:r>
+              <w:rPr>
+                <w:rFonts w:ascii="SimSun" w:eastAsia="SimSun" w:hAnsi="SimSun" w:cs="Times New Roman" w:hint="eastAsia"/>
+                <w:b/>
+                <w:bCs/>
+                <w:color w:val="000000"/>
+                <w:lang w:val="en-US"/>
+              </w:rPr>
+              <w:t>（地理统计特征）</w:t>
             </w:r>
           </w:p>
           <w:p>
@@ -11484,12 +11565,12 @@
       <w:pPr>
         <w:pStyle w:val="1"/>
       </w:pPr>
-      <w:bookmarkStart w:id="8" w:name="_提出你的最终想法"/>
-      <w:bookmarkStart w:id="9" w:name="_提出你的最终想法_1"/>
-      <w:bookmarkStart w:id="10" w:name="_用户验证结果分析"/>
+      <w:bookmarkStart w:id="7" w:name="_提出你的最终想法"/>
+      <w:bookmarkStart w:id="8" w:name="_提出你的最终想法_1"/>
+      <w:bookmarkStart w:id="9" w:name="_用户验证结果分析"/>
+      <w:bookmarkEnd w:id="7"/>
       <w:bookmarkEnd w:id="8"/>
       <w:bookmarkEnd w:id="9"/>
-      <w:bookmarkEnd w:id="10"/>
       <w:r>
         <w:rPr>
           <w:rFonts w:hint="eastAsia"/>
@@ -11521,8 +11602,17 @@
           <w:rFonts w:ascii="SimSun" w:eastAsia="SimSun" w:hAnsi="SimSun"/>
           <w:color w:val="000000" w:themeColor="text1"/>
         </w:rPr>
-        <w:t>进行需求的提炼，讲</w:t>
-      </w:r>
+        <w:t>进行需求的提炼，</w:t>
+      </w:r>
+      <w:r>
+        <w:rPr>
+          <w:rFonts w:ascii="SimSun" w:eastAsia="SimSun" w:hAnsi="SimSun" w:hint="eastAsia"/>
+          <w:color w:val="000000" w:themeColor="text1"/>
+        </w:rPr>
+        <w:t>将</w:t>
+      </w:r>
+      <w:bookmarkStart w:id="10" w:name="_GoBack"/>
+      <w:bookmarkEnd w:id="10"/>
       <w:r>
         <w:rPr>
           <w:rFonts w:ascii="SimSun" w:eastAsia="SimSun" w:hAnsi="SimSun" w:hint="eastAsia"/>
@@ -13267,12 +13357,21 @@
         </w:rPr>
         <w:t>打开配套文件「</w:t>
       </w:r>
-      <w:r>
-        <w:rPr>
-          <w:rFonts w:ascii="SimSun" w:eastAsia="SimSun" w:hAnsi="SimSun"/>
-          <w:color w:val="000000" w:themeColor="text1"/>
-        </w:rPr>
-        <w:t>LandingPage-Template</w:t>
+      <w:proofErr w:type="spellStart"/>
+      <w:r>
+        <w:rPr>
+          <w:rFonts w:ascii="SimSun" w:eastAsia="SimSun" w:hAnsi="SimSun"/>
+          <w:color w:val="000000" w:themeColor="text1"/>
+        </w:rPr>
+        <w:t>LandingPage</w:t>
+      </w:r>
+      <w:proofErr w:type="spellEnd"/>
+      <w:r>
+        <w:rPr>
+          <w:rFonts w:ascii="SimSun" w:eastAsia="SimSun" w:hAnsi="SimSun"/>
+          <w:color w:val="000000" w:themeColor="text1"/>
+        </w:rPr>
+        <w:t>-Template</w:t>
       </w:r>
       <w:r>
         <w:rPr>
@@ -13330,10 +13429,10 @@
       </w:pPr>
     </w:p>
     <w:sectPr>
-      <w:headerReference w:type="default" r:id="rId14"/>
-      <w:footerReference w:type="default" r:id="rId15"/>
-      <w:headerReference w:type="first" r:id="rId16"/>
-      <w:footerReference w:type="first" r:id="rId17"/>
+      <w:headerReference w:type="default" r:id="rId13"/>
+      <w:footerReference w:type="default" r:id="rId14"/>
+      <w:headerReference w:type="first" r:id="rId15"/>
+      <w:footerReference w:type="first" r:id="rId16"/>
       <w:pgSz w:w="11907" w:h="16839" w:code="1"/>
       <w:pgMar w:top="1440" w:right="1080" w:bottom="1440" w:left="1080" w:header="850" w:footer="850" w:gutter="0"/>
       <w:pgNumType w:fmt="numberInDash"/>
@@ -13415,7 +13514,7 @@
         <w:color w:val="000000"/>
         <w:sz w:val="20"/>
       </w:rPr>
-      <w:t>- 1 -</w:t>
+      <w:t>- 10 -</w:t>
     </w:r>
     <w:r>
       <w:rPr>
@@ -13534,7 +13633,14 @@
         <w:rFonts w:ascii="Microsoft YaHei Light" w:hAnsi="Microsoft YaHei Light" w:hint="eastAsia"/>
         <w:color w:val="01D270"/>
       </w:rPr>
-      <w:t>[新媒体</w:t>
+      <w:t>[</w:t>
+    </w:r>
+    <w:r>
+      <w:rPr>
+        <w:rFonts w:ascii="Microsoft YaHei Light" w:hAnsi="Microsoft YaHei Light" w:hint="eastAsia"/>
+        <w:color w:val="01D270"/>
+      </w:rPr>
+      <w:t>新媒体</w:t>
     </w:r>
     <w:r>
       <w:rPr>
@@ -17640,7 +17746,7 @@
 </file>
 
 <file path=customXml/itemProps4.xml><?xml version="1.0" encoding="utf-8"?>
-<ds:datastoreItem xmlns:ds="http://schemas.openxmlformats.org/officeDocument/2006/customXml" ds:itemID="{C5B1B032-E9A0-6046-A055-A1B27F9EAD04}">
+<ds:datastoreItem xmlns:ds="http://schemas.openxmlformats.org/officeDocument/2006/customXml" ds:itemID="{3E59D008-C8F4-6E44-A0CE-714BD0B34BC6}">
   <ds:schemaRefs>
     <ds:schemaRef ds:uri="http://schemas.openxmlformats.org/officeDocument/2006/bibliography"/>
   </ds:schemaRefs>

</xml_diff>

<commit_message>
docs: remove optioanl text from interview recording section
</commit_message>
<xml_diff>
--- a/CM201-新媒体产品设计课程项目-学号-姓名-平台昵称-v1.0.docx
+++ b/CM201-新媒体产品设计课程项目-学号-姓名-平台昵称-v1.0.docx
@@ -1680,7 +1680,6 @@
           <w:lang w:val="en-US"/>
         </w:rPr>
       </w:pPr>
-      <w:bookmarkStart w:id="2" w:name="_GoBack"/>
       <w:r>
         <w:rPr>
           <w:rFonts w:ascii="宋体" w:eastAsia="宋体" w:hAnsi="宋体" w:cs="Hiragino Sans GB W3" w:hint="eastAsia"/>
@@ -1760,21 +1759,20 @@
         <w:spacing w:before="0" w:after="0" w:line="400" w:lineRule="exact"/>
         <w:ind w:firstLineChars="200" w:firstLine="480"/>
         <w:rPr>
+          <w:rFonts w:ascii="宋体" w:eastAsia="宋体" w:hAnsi="宋体" w:cs="Hiragino Sans GB W3"/>
+          <w:color w:val="000000" w:themeColor="text1"/>
+          <w:lang w:val="en-US"/>
+        </w:rPr>
+      </w:pPr>
+      <w:r>
+        <w:rPr>
           <w:rFonts w:ascii="宋体" w:eastAsia="宋体" w:hAnsi="宋体" w:cs="Hiragino Sans GB W3" w:hint="eastAsia"/>
           <w:color w:val="000000" w:themeColor="text1"/>
           <w:lang w:val="en-US"/>
         </w:rPr>
-      </w:pPr>
-      <w:r>
-        <w:rPr>
-          <w:rFonts w:ascii="宋体" w:eastAsia="宋体" w:hAnsi="宋体" w:cs="Hiragino Sans GB W3" w:hint="eastAsia"/>
-          <w:color w:val="000000" w:themeColor="text1"/>
-          <w:lang w:val="en-US"/>
-        </w:rPr>
         <w:t>产品针对痛点问题的解决方式:</w:t>
       </w:r>
     </w:p>
-    <w:bookmarkEnd w:id="2"/>
     <w:p>
       <w:pPr>
         <w:spacing w:before="0" w:after="0" w:line="400" w:lineRule="exact"/>
@@ -1790,10 +1788,10 @@
       <w:pPr>
         <w:pStyle w:val="1"/>
       </w:pPr>
-      <w:bookmarkStart w:id="3" w:name="_请列出你的访谈提纲"/>
-      <w:bookmarkStart w:id="4" w:name="_列出你的访谈提纲"/>
+      <w:bookmarkStart w:id="2" w:name="_请列出你的访谈提纲"/>
+      <w:bookmarkStart w:id="3" w:name="_列出你的访谈提纲"/>
+      <w:bookmarkEnd w:id="2"/>
       <w:bookmarkEnd w:id="3"/>
-      <w:bookmarkEnd w:id="4"/>
       <w:r>
         <w:t>访谈提纲</w:t>
       </w:r>
@@ -2425,8 +2423,8 @@
       <w:pPr>
         <w:pStyle w:val="1"/>
       </w:pPr>
-      <w:bookmarkStart w:id="5" w:name="_提交访谈录音链接"/>
-      <w:bookmarkEnd w:id="5"/>
+      <w:bookmarkStart w:id="4" w:name="_提交访谈录音链接"/>
+      <w:bookmarkEnd w:id="4"/>
       <w:r>
         <w:rPr>
           <w:rFonts w:hint="eastAsia"/>
@@ -2440,17 +2438,7 @@
         <w:t>访谈</w:t>
       </w:r>
       <w:r>
-        <w:t>录音提交（</w:t>
-      </w:r>
-      <w:r>
-        <w:rPr>
-          <w:rFonts w:hint="eastAsia"/>
-          <w:color w:val="2942D9"/>
-        </w:rPr>
-        <w:t>可选</w:t>
-      </w:r>
-      <w:r>
-        <w:t>）</w:t>
+        <w:t>录音提交</w:t>
       </w:r>
     </w:p>
     <w:p>
@@ -2462,19 +2450,168 @@
           <w:color w:val="000000" w:themeColor="text1"/>
         </w:rPr>
       </w:pPr>
-      <w:r>
-        <w:rPr>
-          <w:rFonts w:ascii="宋体" w:eastAsia="宋体" w:hAnsi="宋体"/>
-          <w:color w:val="000000" w:themeColor="text1"/>
-        </w:rPr>
-        <w:t>此为可选项，</w:t>
-      </w:r>
-      <w:r>
-        <w:rPr>
-          <w:rFonts w:ascii="宋体" w:eastAsia="宋体" w:hAnsi="宋体"/>
-          <w:color w:val="000000" w:themeColor="text1"/>
-        </w:rPr>
-        <w:t>不强制要求。</w:t>
+      <w:bookmarkStart w:id="5" w:name="_GoBack"/>
+      <w:bookmarkEnd w:id="5"/>
+      <w:r>
+        <w:rPr>
+          <w:rFonts w:ascii="宋体" w:eastAsia="宋体" w:hAnsi="宋体" w:hint="eastAsia"/>
+          <w:color w:val="000000" w:themeColor="text1"/>
+        </w:rPr>
+        <w:t>根据</w:t>
+      </w:r>
+      <w:r>
+        <w:rPr>
+          <w:rFonts w:ascii="宋体" w:eastAsia="宋体" w:hAnsi="宋体"/>
+          <w:color w:val="000000" w:themeColor="text1"/>
+        </w:rPr>
+        <w:t>你的</w:t>
+      </w:r>
+      <w:r>
+        <w:rPr>
+          <w:rFonts w:ascii="宋体" w:eastAsia="宋体" w:hAnsi="宋体" w:hint="eastAsia"/>
+          <w:color w:val="000000" w:themeColor="text1"/>
+        </w:rPr>
+        <w:t>访谈提纲</w:t>
+      </w:r>
+      <w:r>
+        <w:rPr>
+          <w:rFonts w:ascii="宋体" w:eastAsia="宋体" w:hAnsi="宋体"/>
+          <w:color w:val="000000" w:themeColor="text1"/>
+        </w:rPr>
+        <w:t>，</w:t>
+      </w:r>
+      <w:r>
+        <w:rPr>
+          <w:rFonts w:ascii="宋体" w:eastAsia="宋体" w:hAnsi="宋体" w:hint="eastAsia"/>
+          <w:color w:val="000000" w:themeColor="text1"/>
+        </w:rPr>
+        <w:t>寻找</w:t>
+      </w:r>
+      <w:r>
+        <w:rPr>
+          <w:rFonts w:ascii="宋体" w:eastAsia="宋体" w:hAnsi="宋体"/>
+          <w:color w:val="000000" w:themeColor="text1"/>
+        </w:rPr>
+        <w:t>到3-5</w:t>
+      </w:r>
+      <w:r>
+        <w:rPr>
+          <w:rFonts w:ascii="宋体" w:eastAsia="宋体" w:hAnsi="宋体" w:hint="eastAsia"/>
+          <w:color w:val="000000" w:themeColor="text1"/>
+        </w:rPr>
+        <w:t>个</w:t>
+      </w:r>
+      <w:r>
+        <w:rPr>
+          <w:rFonts w:ascii="宋体" w:eastAsia="宋体" w:hAnsi="宋体"/>
+          <w:color w:val="000000" w:themeColor="text1"/>
+        </w:rPr>
+        <w:t>目标用户，</w:t>
+      </w:r>
+      <w:r>
+        <w:rPr>
+          <w:rFonts w:ascii="宋体" w:eastAsia="宋体" w:hAnsi="宋体" w:hint="eastAsia"/>
+          <w:color w:val="000000" w:themeColor="text1"/>
+        </w:rPr>
+        <w:t>开始</w:t>
+      </w:r>
+      <w:r>
+        <w:rPr>
+          <w:rFonts w:ascii="宋体" w:eastAsia="宋体" w:hAnsi="宋体"/>
+          <w:color w:val="000000" w:themeColor="text1"/>
+        </w:rPr>
+        <w:t>1</w:t>
+      </w:r>
+      <w:r>
+        <w:rPr>
+          <w:rFonts w:ascii="宋体" w:eastAsia="宋体" w:hAnsi="宋体" w:hint="eastAsia"/>
+          <w:color w:val="000000" w:themeColor="text1"/>
+        </w:rPr>
+        <w:t>V</w:t>
+      </w:r>
+      <w:r>
+        <w:rPr>
+          <w:rFonts w:ascii="宋体" w:eastAsia="宋体" w:hAnsi="宋体"/>
+          <w:color w:val="000000" w:themeColor="text1"/>
+        </w:rPr>
+        <w:t>1</w:t>
+      </w:r>
+      <w:r>
+        <w:rPr>
+          <w:rFonts w:ascii="宋体" w:eastAsia="宋体" w:hAnsi="宋体" w:hint="eastAsia"/>
+          <w:color w:val="000000" w:themeColor="text1"/>
+        </w:rPr>
+        <w:t>访谈</w:t>
+      </w:r>
+      <w:r>
+        <w:rPr>
+          <w:rFonts w:ascii="宋体" w:eastAsia="宋体" w:hAnsi="宋体"/>
+          <w:color w:val="000000" w:themeColor="text1"/>
+        </w:rPr>
+        <w:t>，</w:t>
+      </w:r>
+      <w:r>
+        <w:rPr>
+          <w:rFonts w:ascii="宋体" w:eastAsia="宋体" w:hAnsi="宋体" w:hint="eastAsia"/>
+          <w:color w:val="000000" w:themeColor="text1"/>
+        </w:rPr>
+        <w:t>访谈</w:t>
+      </w:r>
+      <w:r>
+        <w:rPr>
+          <w:rFonts w:ascii="宋体" w:eastAsia="宋体" w:hAnsi="宋体"/>
+          <w:color w:val="000000" w:themeColor="text1"/>
+        </w:rPr>
+        <w:t>过程</w:t>
+      </w:r>
+      <w:r>
+        <w:rPr>
+          <w:rFonts w:ascii="宋体" w:eastAsia="宋体" w:hAnsi="宋体"/>
+          <w:color w:val="000000" w:themeColor="text1"/>
+        </w:rPr>
+        <w:t>可以</w:t>
+      </w:r>
+      <w:r>
+        <w:rPr>
+          <w:rFonts w:ascii="宋体" w:eastAsia="宋体" w:hAnsi="宋体"/>
+          <w:color w:val="000000" w:themeColor="text1"/>
+        </w:rPr>
+        <w:t>进行录音，</w:t>
+      </w:r>
+      <w:r>
+        <w:rPr>
+          <w:rFonts w:ascii="宋体" w:eastAsia="宋体" w:hAnsi="宋体" w:hint="eastAsia"/>
+          <w:color w:val="000000" w:themeColor="text1"/>
+        </w:rPr>
+        <w:t>录音文件</w:t>
+      </w:r>
+      <w:r>
+        <w:rPr>
+          <w:rFonts w:ascii="宋体" w:eastAsia="宋体" w:hAnsi="宋体"/>
+          <w:color w:val="000000" w:themeColor="text1"/>
+        </w:rPr>
+        <w:t>上传到音频托管平台（喜马拉雅／</w:t>
+      </w:r>
+      <w:r>
+        <w:rPr>
+          <w:rFonts w:ascii="宋体" w:eastAsia="宋体" w:hAnsi="宋体" w:hint="eastAsia"/>
+          <w:color w:val="000000" w:themeColor="text1"/>
+        </w:rPr>
+        <w:t>荔枝</w:t>
+      </w:r>
+      <w:r>
+        <w:rPr>
+          <w:rFonts w:ascii="宋体" w:eastAsia="宋体" w:hAnsi="宋体"/>
+          <w:color w:val="000000" w:themeColor="text1"/>
+        </w:rPr>
+        <w:t>FM等平台），将录音链接</w:t>
+      </w:r>
+      <w:r>
+        <w:rPr>
+          <w:rFonts w:ascii="宋体" w:eastAsia="宋体" w:hAnsi="宋体" w:hint="eastAsia"/>
+          <w:color w:val="000000" w:themeColor="text1"/>
+        </w:rPr>
+        <w:t>提交。</w:t>
       </w:r>
     </w:p>
     <w:p>
@@ -2491,161 +2628,28 @@
           <w:rFonts w:ascii="宋体" w:eastAsia="宋体" w:hAnsi="宋体" w:hint="eastAsia"/>
           <w:color w:val="000000" w:themeColor="text1"/>
         </w:rPr>
-        <w:t>根据</w:t>
-      </w:r>
-      <w:r>
-        <w:rPr>
-          <w:rFonts w:ascii="宋体" w:eastAsia="宋体" w:hAnsi="宋体"/>
-          <w:color w:val="000000" w:themeColor="text1"/>
-        </w:rPr>
-        <w:t>你的</w:t>
+        <w:t>用户</w:t>
+      </w:r>
+      <w:r>
+        <w:rPr>
+          <w:rFonts w:ascii="宋体" w:eastAsia="宋体" w:hAnsi="宋体"/>
+          <w:color w:val="000000" w:themeColor="text1"/>
+        </w:rPr>
+        <w:t>1访谈录音</w:t>
       </w:r>
       <w:r>
         <w:rPr>
           <w:rFonts w:ascii="宋体" w:eastAsia="宋体" w:hAnsi="宋体" w:hint="eastAsia"/>
           <w:color w:val="000000" w:themeColor="text1"/>
         </w:rPr>
-        <w:t>访谈提纲</w:t>
-      </w:r>
-      <w:r>
-        <w:rPr>
-          <w:rFonts w:ascii="宋体" w:eastAsia="宋体" w:hAnsi="宋体"/>
-          <w:color w:val="000000" w:themeColor="text1"/>
-        </w:rPr>
-        <w:t>，</w:t>
-      </w:r>
-      <w:r>
-        <w:rPr>
-          <w:rFonts w:ascii="宋体" w:eastAsia="宋体" w:hAnsi="宋体" w:hint="eastAsia"/>
-          <w:color w:val="000000" w:themeColor="text1"/>
-        </w:rPr>
-        <w:t>寻找</w:t>
-      </w:r>
-      <w:r>
-        <w:rPr>
-          <w:rFonts w:ascii="宋体" w:eastAsia="宋体" w:hAnsi="宋体"/>
-          <w:color w:val="000000" w:themeColor="text1"/>
-        </w:rPr>
-        <w:t>到3-5</w:t>
-      </w:r>
-      <w:r>
-        <w:rPr>
-          <w:rFonts w:ascii="宋体" w:eastAsia="宋体" w:hAnsi="宋体" w:hint="eastAsia"/>
-          <w:color w:val="000000" w:themeColor="text1"/>
-        </w:rPr>
-        <w:t>个</w:t>
-      </w:r>
-      <w:r>
-        <w:rPr>
-          <w:rFonts w:ascii="宋体" w:eastAsia="宋体" w:hAnsi="宋体"/>
-          <w:color w:val="000000" w:themeColor="text1"/>
-        </w:rPr>
-        <w:t>目标用户，</w:t>
-      </w:r>
-      <w:r>
-        <w:rPr>
-          <w:rFonts w:ascii="宋体" w:eastAsia="宋体" w:hAnsi="宋体" w:hint="eastAsia"/>
-          <w:color w:val="000000" w:themeColor="text1"/>
-        </w:rPr>
-        <w:t>开始</w:t>
-      </w:r>
-      <w:r>
-        <w:rPr>
-          <w:rFonts w:ascii="宋体" w:eastAsia="宋体" w:hAnsi="宋体"/>
-          <w:color w:val="000000" w:themeColor="text1"/>
-        </w:rPr>
-        <w:t>1</w:t>
-      </w:r>
-      <w:r>
-        <w:rPr>
-          <w:rFonts w:ascii="宋体" w:eastAsia="宋体" w:hAnsi="宋体" w:hint="eastAsia"/>
-          <w:color w:val="000000" w:themeColor="text1"/>
-        </w:rPr>
-        <w:t>V</w:t>
-      </w:r>
-      <w:r>
-        <w:rPr>
-          <w:rFonts w:ascii="宋体" w:eastAsia="宋体" w:hAnsi="宋体"/>
-          <w:color w:val="000000" w:themeColor="text1"/>
-        </w:rPr>
-        <w:t>1</w:t>
-      </w:r>
-      <w:r>
-        <w:rPr>
-          <w:rFonts w:ascii="宋体" w:eastAsia="宋体" w:hAnsi="宋体" w:hint="eastAsia"/>
-          <w:color w:val="000000" w:themeColor="text1"/>
-        </w:rPr>
-        <w:t>访谈</w:t>
-      </w:r>
-      <w:r>
-        <w:rPr>
-          <w:rFonts w:ascii="宋体" w:eastAsia="宋体" w:hAnsi="宋体"/>
-          <w:color w:val="000000" w:themeColor="text1"/>
-        </w:rPr>
-        <w:t>，</w:t>
-      </w:r>
-      <w:r>
-        <w:rPr>
-          <w:rFonts w:ascii="宋体" w:eastAsia="宋体" w:hAnsi="宋体" w:hint="eastAsia"/>
-          <w:color w:val="000000" w:themeColor="text1"/>
-        </w:rPr>
-        <w:t>访谈</w:t>
-      </w:r>
-      <w:r>
-        <w:rPr>
-          <w:rFonts w:ascii="宋体" w:eastAsia="宋体" w:hAnsi="宋体"/>
-          <w:color w:val="000000" w:themeColor="text1"/>
-        </w:rPr>
-        <w:t>过程</w:t>
-      </w:r>
-      <w:r>
-        <w:rPr>
-          <w:rFonts w:ascii="宋体" w:eastAsia="宋体" w:hAnsi="宋体"/>
-          <w:color w:val="000000" w:themeColor="text1"/>
-        </w:rPr>
-        <w:t>可以</w:t>
-      </w:r>
-      <w:r>
-        <w:rPr>
-          <w:rFonts w:ascii="宋体" w:eastAsia="宋体" w:hAnsi="宋体"/>
-          <w:color w:val="000000" w:themeColor="text1"/>
-        </w:rPr>
-        <w:t>进行录音，</w:t>
-      </w:r>
-      <w:r>
-        <w:rPr>
-          <w:rFonts w:ascii="宋体" w:eastAsia="宋体" w:hAnsi="宋体" w:hint="eastAsia"/>
-          <w:color w:val="000000" w:themeColor="text1"/>
-        </w:rPr>
-        <w:t>录音文件</w:t>
-      </w:r>
-      <w:r>
-        <w:rPr>
-          <w:rFonts w:ascii="宋体" w:eastAsia="宋体" w:hAnsi="宋体"/>
-          <w:color w:val="000000" w:themeColor="text1"/>
-        </w:rPr>
-        <w:t>上传到音频托管平台（喜马拉雅／</w:t>
-      </w:r>
-      <w:r>
-        <w:rPr>
-          <w:rFonts w:ascii="宋体" w:eastAsia="宋体" w:hAnsi="宋体" w:hint="eastAsia"/>
-          <w:color w:val="000000" w:themeColor="text1"/>
-        </w:rPr>
-        <w:t>荔枝</w:t>
-      </w:r>
-      <w:r>
-        <w:rPr>
-          <w:rFonts w:ascii="宋体" w:eastAsia="宋体" w:hAnsi="宋体"/>
-          <w:color w:val="000000" w:themeColor="text1"/>
-        </w:rPr>
-        <w:t>FM等平台），将录音链接</w:t>
-      </w:r>
-      <w:r>
-        <w:rPr>
-          <w:rFonts w:ascii="宋体" w:eastAsia="宋体" w:hAnsi="宋体" w:hint="eastAsia"/>
-          <w:color w:val="000000" w:themeColor="text1"/>
-        </w:rPr>
-        <w:t>提交。</w:t>
+        <w:t>链接</w:t>
+      </w:r>
+      <w:r>
+        <w:rPr>
+          <w:rFonts w:ascii="宋体" w:eastAsia="宋体" w:hAnsi="宋体"/>
+          <w:color w:val="000000" w:themeColor="text1"/>
+        </w:rPr>
+        <w:t>：</w:t>
       </w:r>
     </w:p>
     <w:p>
@@ -2662,14 +2666,14 @@
           <w:rFonts w:ascii="宋体" w:eastAsia="宋体" w:hAnsi="宋体" w:hint="eastAsia"/>
           <w:color w:val="000000" w:themeColor="text1"/>
         </w:rPr>
-        <w:t>用户</w:t>
-      </w:r>
-      <w:r>
-        <w:rPr>
-          <w:rFonts w:ascii="宋体" w:eastAsia="宋体" w:hAnsi="宋体"/>
-          <w:color w:val="000000" w:themeColor="text1"/>
-        </w:rPr>
-        <w:t>1访谈录音</w:t>
+        <w:t>用户2</w:t>
+      </w:r>
+      <w:r>
+        <w:rPr>
+          <w:rFonts w:ascii="宋体" w:eastAsia="宋体" w:hAnsi="宋体"/>
+          <w:color w:val="000000" w:themeColor="text1"/>
+        </w:rPr>
+        <w:t>访谈录音</w:t>
       </w:r>
       <w:r>
         <w:rPr>
@@ -2700,45 +2704,6 @@
           <w:rFonts w:ascii="宋体" w:eastAsia="宋体" w:hAnsi="宋体" w:hint="eastAsia"/>
           <w:color w:val="000000" w:themeColor="text1"/>
         </w:rPr>
-        <w:t>用户2</w:t>
-      </w:r>
-      <w:r>
-        <w:rPr>
-          <w:rFonts w:ascii="宋体" w:eastAsia="宋体" w:hAnsi="宋体"/>
-          <w:color w:val="000000" w:themeColor="text1"/>
-        </w:rPr>
-        <w:t>访谈录音</w:t>
-      </w:r>
-      <w:r>
-        <w:rPr>
-          <w:rFonts w:ascii="宋体" w:eastAsia="宋体" w:hAnsi="宋体" w:hint="eastAsia"/>
-          <w:color w:val="000000" w:themeColor="text1"/>
-        </w:rPr>
-        <w:t>链接</w:t>
-      </w:r>
-      <w:r>
-        <w:rPr>
-          <w:rFonts w:ascii="宋体" w:eastAsia="宋体" w:hAnsi="宋体"/>
-          <w:color w:val="000000" w:themeColor="text1"/>
-        </w:rPr>
-        <w:t>：</w:t>
-      </w:r>
-    </w:p>
-    <w:p>
-      <w:pPr>
-        <w:spacing w:before="0" w:after="0" w:line="400" w:lineRule="exact"/>
-        <w:ind w:firstLine="480"/>
-        <w:rPr>
-          <w:rFonts w:ascii="宋体" w:eastAsia="宋体" w:hAnsi="宋体"/>
-          <w:color w:val="000000" w:themeColor="text1"/>
-        </w:rPr>
-      </w:pPr>
-      <w:r>
-        <w:rPr>
-          <w:rFonts w:ascii="宋体" w:eastAsia="宋体" w:hAnsi="宋体" w:hint="eastAsia"/>
-          <w:color w:val="000000" w:themeColor="text1"/>
-        </w:rPr>
-        <w:lastRenderedPageBreak/>
         <w:t>用户</w:t>
       </w:r>
       <w:r>
@@ -4226,25 +4191,25 @@
                 <w:color w:val="000000"/>
                 <w:lang w:val="en-US"/>
               </w:rPr>
+              <w:t>1)</w:t>
+            </w:r>
+          </w:p>
+          <w:p>
+            <w:pPr>
+              <w:spacing w:before="0" w:after="0" w:line="400" w:lineRule="exact"/>
+              <w:rPr>
+                <w:rFonts w:ascii="宋体" w:eastAsia="宋体" w:hAnsi="宋体" w:cs="Times New Roman"/>
+                <w:color w:val="000000"/>
+                <w:lang w:val="en-US"/>
+              </w:rPr>
+            </w:pPr>
+            <w:r>
+              <w:rPr>
+                <w:rFonts w:ascii="宋体" w:eastAsia="宋体" w:hAnsi="宋体" w:cs="Times New Roman" w:hint="eastAsia"/>
+                <w:color w:val="000000"/>
+                <w:lang w:val="en-US"/>
+              </w:rPr>
               <w:lastRenderedPageBreak/>
-              <w:t>1)</w:t>
-            </w:r>
-          </w:p>
-          <w:p>
-            <w:pPr>
-              <w:spacing w:before="0" w:after="0" w:line="400" w:lineRule="exact"/>
-              <w:rPr>
-                <w:rFonts w:ascii="宋体" w:eastAsia="宋体" w:hAnsi="宋体" w:cs="Times New Roman"/>
-                <w:color w:val="000000"/>
-                <w:lang w:val="en-US"/>
-              </w:rPr>
-            </w:pPr>
-            <w:r>
-              <w:rPr>
-                <w:rFonts w:ascii="宋体" w:eastAsia="宋体" w:hAnsi="宋体" w:cs="Times New Roman" w:hint="eastAsia"/>
-                <w:color w:val="000000"/>
-                <w:lang w:val="en-US"/>
-              </w:rPr>
               <w:t>2)</w:t>
             </w:r>
           </w:p>
@@ -6380,7 +6345,6 @@
                 <w:color w:val="000000"/>
                 <w:lang w:val="en-US"/>
               </w:rPr>
-              <w:lastRenderedPageBreak/>
               <w:t>Geographics</w:t>
             </w:r>
             <w:proofErr w:type="spellEnd"/>
@@ -8115,7 +8079,17 @@
                 <w:color w:val="000000"/>
                 <w:lang w:val="en-US"/>
               </w:rPr>
-              <w:t xml:space="preserve">　追求家庭的幸福。喜欢讨论办公室八卦，工作清闲，对两性问题有许多看法，与丈夫婆婆关系紧张，但是因为孩子的牵绊，又无可能只能妥协，鞋子和包包是投入最大的两个消费，爱看韩剧，家庭和工作的不顺利，常常只能通过找朋友逛街和写作去发泄，手机淘宝、小红书是常用的软件；</w:t>
+              <w:t xml:space="preserve">　追求家庭的幸福。喜欢讨论办公室八卦，工作清闲，对两性问题有许多看法，与丈夫婆婆关系紧张，但是因为孩子的牵绊，又无可能只能妥协，鞋子和包包是投入最大的两个消费，爱看</w:t>
+            </w:r>
+            <w:r>
+              <w:rPr>
+                <w:rFonts w:ascii="宋体" w:eastAsia="宋体" w:hAnsi="宋体" w:cs="Times New Roman" w:hint="eastAsia"/>
+                <w:i/>
+                <w:color w:val="000000"/>
+                <w:lang w:val="en-US"/>
+              </w:rPr>
+              <w:lastRenderedPageBreak/>
+              <w:t>韩剧，家庭和工作的不顺利，常常只能通过找朋友逛街和写作去发泄，手机淘宝、小红书是常用的软件；</w:t>
             </w:r>
           </w:p>
         </w:tc>
@@ -8154,6 +8128,7 @@
                 <w:color w:val="auto"/>
                 <w:lang w:val="en-US"/>
               </w:rPr>
+              <w:lastRenderedPageBreak/>
               <w:t xml:space="preserve">　</w:t>
             </w:r>
           </w:p>
@@ -8818,7 +8793,6 @@
                 <w:color w:val="auto"/>
                 <w:lang w:val="en-US"/>
               </w:rPr>
-              <w:lastRenderedPageBreak/>
               <w:t xml:space="preserve">　</w:t>
             </w:r>
           </w:p>
@@ -9227,6 +9201,7 @@
                 <w:color w:val="000000"/>
                 <w:lang w:val="en-US"/>
               </w:rPr>
+              <w:lastRenderedPageBreak/>
               <w:t>Geographics</w:t>
             </w:r>
             <w:proofErr w:type="spellEnd"/>
@@ -10117,7 +10092,6 @@
                 <w:color w:val="000000"/>
                 <w:lang w:val="en-US"/>
               </w:rPr>
-              <w:lastRenderedPageBreak/>
               <w:t>行业：</w:t>
             </w:r>
           </w:p>
@@ -10248,7 +10222,6 @@
                 <w:color w:val="000000"/>
                 <w:lang w:val="en-US"/>
               </w:rPr>
-              <w:lastRenderedPageBreak/>
               <w:t>消费习惯</w:t>
             </w:r>
             <w:r>
@@ -10387,7 +10360,6 @@
                 <w:color w:val="000000"/>
                 <w:lang w:val="en-US"/>
               </w:rPr>
-              <w:lastRenderedPageBreak/>
               <w:t xml:space="preserve">2.购买渠道2: </w:t>
             </w:r>
             <w:r>
@@ -11563,6 +11535,7 @@
         <w:rPr>
           <w:rFonts w:hint="eastAsia"/>
         </w:rPr>
+        <w:lastRenderedPageBreak/>
         <w:t>需求</w:t>
       </w:r>
       <w:r>
@@ -12471,6 +12444,7 @@
         <w:rPr>
           <w:rFonts w:hint="eastAsia"/>
         </w:rPr>
+        <w:lastRenderedPageBreak/>
         <w:t>最终产品</w:t>
       </w:r>
       <w:r>
@@ -17542,6 +17516,15 @@
 </file>
 
 <file path=customXml/item1.xml><?xml version="1.0" encoding="utf-8"?>
+<?mso-contentType ?>
+<FormTemplates xmlns="http://schemas.microsoft.com/sharepoint/v3/contenttype/forms">
+  <Display>DocumentLibraryForm</Display>
+  <Edit>DocumentLibraryForm</Edit>
+  <New>DocumentLibraryForm</New>
+</FormTemplates>
+</file>
+
+<file path=customXml/item2.xml><?xml version="1.0" encoding="utf-8"?>
 <ct:contentTypeSchema xmlns:ct="http://schemas.microsoft.com/office/2006/metadata/contentType" xmlns:ma="http://schemas.microsoft.com/office/2006/metadata/properties/metaAttributes" ct:_="" ma:_="" ma:contentTypeName="Document" ma:contentTypeID="0x0101009C467C137A7CDE448CB0A43503782328" ma:contentTypeVersion="0" ma:contentTypeDescription="Create a new document." ma:contentTypeScope="" ma:versionID="de552b6ceab69ff67b686e55c33bb386">
   <xsd:schema xmlns:xsd="http://www.w3.org/2001/XMLSchema" xmlns:xs="http://www.w3.org/2001/XMLSchema" xmlns:p="http://schemas.microsoft.com/office/2006/metadata/properties" targetNamespace="http://schemas.microsoft.com/office/2006/metadata/properties" ma:root="true" ma:fieldsID="0a2704e1be08ca60c210816e8ff51514">
     <xsd:element name="properties">
@@ -17655,15 +17638,6 @@
 </ct:contentTypeSchema>
 </file>
 
-<file path=customXml/item2.xml><?xml version="1.0" encoding="utf-8"?>
-<?mso-contentType ?>
-<FormTemplates xmlns="http://schemas.microsoft.com/sharepoint/v3/contenttype/forms">
-  <Display>DocumentLibraryForm</Display>
-  <Edit>DocumentLibraryForm</Edit>
-  <New>DocumentLibraryForm</New>
-</FormTemplates>
-</file>
-
 <file path=customXml/item3.xml><?xml version="1.0" encoding="utf-8"?>
 <p:properties xmlns:p="http://schemas.microsoft.com/office/2006/metadata/properties" xmlns:xsi="http://www.w3.org/2001/XMLSchema-instance" xmlns:pc="http://schemas.microsoft.com/office/infopath/2007/PartnerControls">
   <documentManagement/>
@@ -17675,6 +17649,14 @@
 </file>
 
 <file path=customXml/itemProps1.xml><?xml version="1.0" encoding="utf-8"?>
+<ds:datastoreItem xmlns:ds="http://schemas.openxmlformats.org/officeDocument/2006/customXml" ds:itemID="{E6040F77-C680-405A-B95A-56092D614BF3}">
+  <ds:schemaRefs>
+    <ds:schemaRef ds:uri="http://schemas.microsoft.com/sharepoint/v3/contenttype/forms"/>
+  </ds:schemaRefs>
+</ds:datastoreItem>
+</file>
+
+<file path=customXml/itemProps2.xml><?xml version="1.0" encoding="utf-8"?>
 <ds:datastoreItem xmlns:ds="http://schemas.openxmlformats.org/officeDocument/2006/customXml" ds:itemID="{B5CF5B96-AB86-4D00-85A4-19C3F8C97E73}">
   <ds:schemaRefs>
     <ds:schemaRef ds:uri="http://schemas.microsoft.com/office/2006/metadata/contentType"/>
@@ -17690,14 +17672,6 @@
 </ds:datastoreItem>
 </file>
 
-<file path=customXml/itemProps2.xml><?xml version="1.0" encoding="utf-8"?>
-<ds:datastoreItem xmlns:ds="http://schemas.openxmlformats.org/officeDocument/2006/customXml" ds:itemID="{E6040F77-C680-405A-B95A-56092D614BF3}">
-  <ds:schemaRefs>
-    <ds:schemaRef ds:uri="http://schemas.microsoft.com/sharepoint/v3/contenttype/forms"/>
-  </ds:schemaRefs>
-</ds:datastoreItem>
-</file>
-
 <file path=customXml/itemProps3.xml><?xml version="1.0" encoding="utf-8"?>
 <ds:datastoreItem xmlns:ds="http://schemas.openxmlformats.org/officeDocument/2006/customXml" ds:itemID="{026E82FE-3E80-478C-96A9-C8863B718A41}">
   <ds:schemaRefs>
@@ -17708,7 +17682,7 @@
 </file>
 
 <file path=customXml/itemProps4.xml><?xml version="1.0" encoding="utf-8"?>
-<ds:datastoreItem xmlns:ds="http://schemas.openxmlformats.org/officeDocument/2006/customXml" ds:itemID="{1413A261-2761-4C07-A37D-D9032A717CB7}">
+<ds:datastoreItem xmlns:ds="http://schemas.openxmlformats.org/officeDocument/2006/customXml" ds:itemID="{9A653075-F3EC-48E9-95DC-AE0D8F857DB1}">
   <ds:schemaRefs>
     <ds:schemaRef ds:uri="http://schemas.openxmlformats.org/officeDocument/2006/bibliography"/>
   </ds:schemaRefs>

</xml_diff>

<commit_message>
docs: update CM 201-exercise-files
</commit_message>
<xml_diff>
--- a/CM201-新媒体产品设计课程项目-学号-姓名-平台昵称-v1.0.docx
+++ b/CM201-新媒体产品设计课程项目-学号-姓名-平台昵称-v1.0.docx
@@ -1,6 +1,6 @@
 
 <file path=word/document.xml><?xml version="1.0" encoding="utf-8"?>
-<w:document xmlns:wpc="http://schemas.microsoft.com/office/word/2010/wordprocessingCanvas" xmlns:cx="http://schemas.microsoft.com/office/drawing/2014/chartex" xmlns:mc="http://schemas.openxmlformats.org/markup-compatibility/2006" xmlns:o="urn:schemas-microsoft-com:office:office" xmlns:r="http://schemas.openxmlformats.org/officeDocument/2006/relationships" xmlns:m="http://schemas.openxmlformats.org/officeDocument/2006/math" xmlns:v="urn:schemas-microsoft-com:vml" xmlns:wp14="http://schemas.microsoft.com/office/word/2010/wordprocessingDrawing" xmlns:wp="http://schemas.openxmlformats.org/drawingml/2006/wordprocessingDrawing" xmlns:w10="urn:schemas-microsoft-com:office:word" xmlns:w="http://schemas.openxmlformats.org/wordprocessingml/2006/main" xmlns:w14="http://schemas.microsoft.com/office/word/2010/wordml" xmlns:w15="http://schemas.microsoft.com/office/word/2012/wordml" xmlns:w16se="http://schemas.microsoft.com/office/word/2015/wordml/symex" xmlns:wpg="http://schemas.microsoft.com/office/word/2010/wordprocessingGroup" xmlns:wpi="http://schemas.microsoft.com/office/word/2010/wordprocessingInk" xmlns:wne="http://schemas.microsoft.com/office/word/2006/wordml" xmlns:wps="http://schemas.microsoft.com/office/word/2010/wordprocessingShape" mc:Ignorable="w14 w15 w16se wp14">
+<w:document xmlns:wpc="http://schemas.microsoft.com/office/word/2010/wordprocessingCanvas" xmlns:mo="http://schemas.microsoft.com/office/mac/office/2008/main" xmlns:mc="http://schemas.openxmlformats.org/markup-compatibility/2006" xmlns:mv="urn:schemas-microsoft-com:mac:vml" xmlns:o="urn:schemas-microsoft-com:office:office" xmlns:r="http://schemas.openxmlformats.org/officeDocument/2006/relationships" xmlns:m="http://schemas.openxmlformats.org/officeDocument/2006/math" xmlns:v="urn:schemas-microsoft-com:vml" xmlns:wp14="http://schemas.microsoft.com/office/word/2010/wordprocessingDrawing" xmlns:wp="http://schemas.openxmlformats.org/drawingml/2006/wordprocessingDrawing" xmlns:w10="urn:schemas-microsoft-com:office:word" xmlns:w="http://schemas.openxmlformats.org/wordprocessingml/2006/main" xmlns:w14="http://schemas.microsoft.com/office/word/2010/wordml" xmlns:w15="http://schemas.microsoft.com/office/word/2012/wordml" xmlns:wpg="http://schemas.microsoft.com/office/word/2010/wordprocessingGroup" xmlns:wpi="http://schemas.microsoft.com/office/word/2010/wordprocessingInk" xmlns:wne="http://schemas.microsoft.com/office/word/2006/wordml" xmlns:wps="http://schemas.microsoft.com/office/word/2010/wordprocessingShape" mc:Ignorable="w14 w15 wp14">
   <w:body>
     <w:p>
       <w:pPr>
@@ -1281,7 +1281,7 @@
         </w:numPr>
         <w:ind w:firstLine="480"/>
         <w:rPr>
-          <w:rStyle w:val="aff8"/>
+          <w:rStyle w:val="aff9"/>
           <w:rFonts w:ascii="宋体" w:eastAsia="宋体" w:hAnsi="宋体" w:cs="Hiragino Sans GB W3"/>
         </w:rPr>
       </w:pPr>
@@ -1305,22 +1305,22 @@
       </w:r>
       <w:r>
         <w:rPr>
-          <w:rStyle w:val="aff8"/>
+          <w:rStyle w:val="aff9"/>
           <w:rFonts w:ascii="宋体" w:eastAsia="宋体" w:hAnsi="宋体" w:cs="Hiragino Sans GB W3" w:hint="eastAsia"/>
         </w:rPr>
-        <w:t>根据</w:t>
-      </w:r>
-      <w:r>
-        <w:rPr>
-          <w:rStyle w:val="aff8"/>
+        <w:t>你</w:t>
+      </w:r>
+      <w:r>
+        <w:rPr>
+          <w:rStyle w:val="aff9"/>
           <w:rFonts w:ascii="宋体" w:eastAsia="宋体" w:hAnsi="宋体" w:cs="Hiragino Sans GB W3"/>
           <w:lang w:eastAsia="zh-CN"/>
         </w:rPr>
-        <w:t>Milestone的互评结果调整你的</w:t>
-      </w:r>
-      <w:r>
-        <w:rPr>
-          <w:rStyle w:val="aff8"/>
+        <w:t>的</w:t>
+      </w:r>
+      <w:r>
+        <w:rPr>
+          <w:rStyle w:val="aff9"/>
           <w:rFonts w:ascii="宋体" w:eastAsia="宋体" w:hAnsi="宋体" w:cs="Hiragino Sans GB W3"/>
           <w:lang w:eastAsia="zh-CN"/>
         </w:rPr>
@@ -1328,7 +1328,7 @@
       </w:r>
       <w:r>
         <w:rPr>
-          <w:rStyle w:val="aff8"/>
+          <w:rStyle w:val="aff9"/>
           <w:rFonts w:ascii="宋体" w:eastAsia="宋体" w:hAnsi="宋体" w:cs="Hiragino Sans GB W3" w:hint="eastAsia"/>
           <w:lang w:eastAsia="zh-CN"/>
         </w:rPr>
@@ -1344,7 +1344,7 @@
         </w:numPr>
         <w:ind w:firstLine="480"/>
         <w:rPr>
-          <w:rStyle w:val="aff8"/>
+          <w:rStyle w:val="aff9"/>
           <w:rFonts w:ascii="宋体" w:eastAsia="宋体" w:hAnsi="宋体" w:cs="Hiragino Sans GB W3"/>
         </w:rPr>
       </w:pPr>
@@ -1374,7 +1374,7 @@
       </w:r>
       <w:r>
         <w:rPr>
-          <w:rStyle w:val="aff8"/>
+          <w:rStyle w:val="aff9"/>
           <w:rFonts w:ascii="宋体" w:eastAsia="宋体" w:hAnsi="宋体" w:cs="Hiragino Sans GB W3" w:hint="eastAsia"/>
           <w:lang w:eastAsia="zh-CN"/>
         </w:rPr>
@@ -1382,7 +1382,7 @@
       </w:r>
       <w:r>
         <w:rPr>
-          <w:rStyle w:val="aff8"/>
+          <w:rStyle w:val="aff9"/>
           <w:rFonts w:ascii="宋体" w:eastAsia="宋体" w:hAnsi="宋体" w:cs="Hiragino Sans GB W3"/>
           <w:lang w:eastAsia="zh-CN"/>
         </w:rPr>
@@ -1390,7 +1390,7 @@
       </w:r>
       <w:r>
         <w:rPr>
-          <w:rStyle w:val="aff8"/>
+          <w:rStyle w:val="aff9"/>
           <w:rFonts w:ascii="宋体" w:eastAsia="宋体" w:hAnsi="宋体" w:cs="Hiragino Sans GB W3"/>
           <w:lang w:eastAsia="zh-CN"/>
         </w:rPr>
@@ -1406,7 +1406,7 @@
         </w:numPr>
         <w:ind w:firstLine="480"/>
         <w:rPr>
-          <w:rStyle w:val="aff8"/>
+          <w:rStyle w:val="aff9"/>
           <w:rFonts w:ascii="宋体" w:eastAsia="宋体" w:hAnsi="宋体" w:cs="Hiragino Sans GB W3"/>
           <w:lang w:eastAsia="zh-CN"/>
         </w:rPr>
@@ -1437,7 +1437,7 @@
       </w:r>
       <w:r>
         <w:rPr>
-          <w:rStyle w:val="aff8"/>
+          <w:rStyle w:val="aff9"/>
           <w:rFonts w:ascii="宋体" w:eastAsia="宋体" w:hAnsi="宋体" w:cs="Hiragino Sans GB W3" w:hint="eastAsia"/>
           <w:lang w:eastAsia="zh-CN"/>
         </w:rPr>
@@ -1445,7 +1445,7 @@
       </w:r>
       <w:r>
         <w:rPr>
-          <w:rStyle w:val="aff8"/>
+          <w:rStyle w:val="aff9"/>
           <w:rFonts w:ascii="宋体" w:eastAsia="宋体" w:hAnsi="宋体" w:cs="Hiragino Sans GB W3"/>
           <w:lang w:eastAsia="zh-CN"/>
         </w:rPr>
@@ -1461,7 +1461,7 @@
         </w:numPr>
         <w:ind w:firstLine="480"/>
         <w:rPr>
-          <w:rStyle w:val="aff8"/>
+          <w:rStyle w:val="aff9"/>
           <w:rFonts w:ascii="宋体" w:eastAsia="宋体" w:hAnsi="宋体" w:cs="Hiragino Sans GB W3"/>
         </w:rPr>
       </w:pPr>
@@ -1491,7 +1491,7 @@
       </w:r>
       <w:r>
         <w:rPr>
-          <w:rStyle w:val="aff8"/>
+          <w:rStyle w:val="aff9"/>
           <w:rFonts w:ascii="宋体" w:eastAsia="宋体" w:hAnsi="宋体" w:cs="Hiragino Sans GB W3" w:hint="eastAsia"/>
           <w:lang w:eastAsia="zh-CN"/>
         </w:rPr>
@@ -1499,21 +1499,21 @@
       </w:r>
       <w:r>
         <w:rPr>
-          <w:rStyle w:val="aff8"/>
+          <w:rStyle w:val="aff9"/>
           <w:rFonts w:ascii="宋体" w:eastAsia="宋体" w:hAnsi="宋体" w:cs="Hiragino Sans GB W3"/>
         </w:rPr>
         <w:t>3</w:t>
       </w:r>
       <w:r>
         <w:rPr>
-          <w:rStyle w:val="aff8"/>
+          <w:rStyle w:val="aff9"/>
           <w:rFonts w:ascii="宋体" w:eastAsia="宋体" w:hAnsi="宋体" w:cs="Hiragino Sans GB W3" w:hint="eastAsia"/>
         </w:rPr>
         <w:t>个典型的用户案例</w:t>
       </w:r>
       <w:r>
         <w:rPr>
-          <w:rStyle w:val="aff8"/>
+          <w:rStyle w:val="aff9"/>
           <w:rFonts w:ascii="宋体" w:eastAsia="宋体" w:hAnsi="宋体" w:cs="Hiragino Sans GB W3"/>
         </w:rPr>
         <w:t>；</w:t>
@@ -1528,7 +1528,7 @@
         </w:numPr>
         <w:ind w:firstLine="480"/>
         <w:rPr>
-          <w:rStyle w:val="aff8"/>
+          <w:rStyle w:val="aff9"/>
           <w:rFonts w:ascii="宋体" w:eastAsia="宋体" w:hAnsi="宋体" w:cs="Hiragino Sans GB W3"/>
         </w:rPr>
       </w:pPr>
@@ -1558,7 +1558,7 @@
       </w:r>
       <w:r>
         <w:rPr>
-          <w:rStyle w:val="aff8"/>
+          <w:rStyle w:val="aff9"/>
           <w:rFonts w:ascii="宋体" w:eastAsia="宋体" w:hAnsi="宋体" w:cs="Hiragino Sans GB W3" w:hint="eastAsia"/>
           <w:lang w:eastAsia="zh-CN"/>
         </w:rPr>
@@ -1566,12 +1566,14 @@
       </w:r>
       <w:r>
         <w:rPr>
-          <w:rStyle w:val="aff8"/>
+          <w:rStyle w:val="aff9"/>
           <w:rFonts w:ascii="宋体" w:eastAsia="宋体" w:hAnsi="宋体" w:cs="Hiragino Sans GB W3"/>
           <w:lang w:eastAsia="zh-CN"/>
         </w:rPr>
         <w:t>；</w:t>
       </w:r>
+      <w:bookmarkStart w:id="0" w:name="_GoBack"/>
+      <w:bookmarkEnd w:id="0"/>
     </w:p>
     <w:p>
       <w:pPr>
@@ -1582,7 +1584,7 @@
         </w:numPr>
         <w:ind w:firstLine="480"/>
         <w:rPr>
-          <w:rStyle w:val="aff8"/>
+          <w:rStyle w:val="aff9"/>
           <w:rFonts w:ascii="宋体" w:eastAsia="宋体" w:hAnsi="宋体" w:cs="Hiragino Sans GB W3"/>
         </w:rPr>
       </w:pPr>
@@ -1613,14 +1615,14 @@
       </w:r>
       <w:r>
         <w:rPr>
-          <w:rStyle w:val="aff8"/>
+          <w:rStyle w:val="aff9"/>
           <w:rFonts w:ascii="宋体" w:eastAsia="宋体" w:hAnsi="宋体" w:cs="Hiragino Sans GB W3" w:hint="eastAsia"/>
         </w:rPr>
         <w:t>调整</w:t>
       </w:r>
       <w:r>
         <w:rPr>
-          <w:rStyle w:val="aff8"/>
+          <w:rStyle w:val="aff9"/>
           <w:rFonts w:ascii="宋体" w:eastAsia="宋体" w:hAnsi="宋体" w:cs="Hiragino Sans GB W3"/>
           <w:lang w:eastAsia="zh-CN"/>
         </w:rPr>
@@ -1646,10 +1648,10 @@
       <w:pPr>
         <w:pStyle w:val="1"/>
       </w:pPr>
-      <w:bookmarkStart w:id="0" w:name="_请回顾上节课提交的Idea，并重新写下来"/>
-      <w:bookmarkStart w:id="1" w:name="_请回顾上节课提交的Idea，并重新写下来_1"/>
-      <w:bookmarkEnd w:id="0"/>
+      <w:bookmarkStart w:id="1" w:name="_请回顾上节课提交的Idea，并重新写下来"/>
+      <w:bookmarkStart w:id="2" w:name="_请回顾上节课提交的Idea，并重新写下来_1"/>
       <w:bookmarkEnd w:id="1"/>
+      <w:bookmarkEnd w:id="2"/>
       <w:r>
         <w:rPr>
           <w:rFonts w:hint="eastAsia"/>
@@ -1759,21 +1761,19 @@
         <w:spacing w:before="0" w:after="0" w:line="400" w:lineRule="exact"/>
         <w:ind w:firstLineChars="200" w:firstLine="480"/>
         <w:rPr>
+          <w:rFonts w:ascii="宋体" w:eastAsia="宋体" w:hAnsi="宋体" w:cs="Hiragino Sans GB W3"/>
+          <w:color w:val="000000" w:themeColor="text1"/>
+          <w:lang w:val="en-US"/>
+        </w:rPr>
+      </w:pPr>
+      <w:r>
+        <w:rPr>
           <w:rFonts w:ascii="宋体" w:eastAsia="宋体" w:hAnsi="宋体" w:cs="Hiragino Sans GB W3" w:hint="eastAsia"/>
           <w:color w:val="000000" w:themeColor="text1"/>
           <w:lang w:val="en-US"/>
         </w:rPr>
-      </w:pPr>
-      <w:r>
-        <w:rPr>
-          <w:rFonts w:ascii="宋体" w:eastAsia="宋体" w:hAnsi="宋体" w:cs="Hiragino Sans GB W3" w:hint="eastAsia"/>
-          <w:color w:val="000000" w:themeColor="text1"/>
-          <w:lang w:val="en-US"/>
-        </w:rPr>
         <w:t>产品针对痛点问题的解决方式：</w:t>
       </w:r>
-      <w:bookmarkStart w:id="2" w:name="_GoBack"/>
-      <w:bookmarkEnd w:id="2"/>
     </w:p>
     <w:p>
       <w:pPr>
@@ -2841,7 +2841,7 @@
       <w:hyperlink r:id="rId12" w:history="1">
         <w:r>
           <w:rPr>
-            <w:rStyle w:val="aff8"/>
+            <w:rStyle w:val="aff9"/>
             <w:rFonts w:ascii="宋体" w:eastAsia="宋体" w:hAnsi="宋体"/>
           </w:rPr>
           <w:t>Xtensio</w:t>
@@ -2849,7 +2849,7 @@
       </w:hyperlink>
       <w:r>
         <w:rPr>
-          <w:rStyle w:val="aff8"/>
+          <w:rStyle w:val="aff9"/>
           <w:rFonts w:ascii="宋体" w:eastAsia="宋体" w:hAnsi="宋体" w:hint="eastAsia"/>
         </w:rPr>
         <w:t xml:space="preserve"> </w:t>
@@ -2871,7 +2871,7 @@
       <w:hyperlink r:id="rId13" w:history="1">
         <w:r>
           <w:rPr>
-            <w:rStyle w:val="aff8"/>
+            <w:rStyle w:val="aff9"/>
             <w:rFonts w:ascii="宋体" w:eastAsia="宋体" w:hAnsi="宋体" w:hint="eastAsia"/>
           </w:rPr>
           <w:t>参考范例</w:t>
@@ -3573,23 +3573,7 @@
                 <w:rFonts w:ascii="宋体" w:eastAsia="宋体" w:hAnsi="宋体" w:cs="Times New Roman" w:hint="eastAsia"/>
                 <w:color w:val="000000"/>
               </w:rPr>
-              <w:t>搜索引擎：百度/360/</w:t>
-            </w:r>
-            <w:proofErr w:type="gramStart"/>
-            <w:r>
-              <w:rPr>
-                <w:rFonts w:ascii="宋体" w:eastAsia="宋体" w:hAnsi="宋体" w:cs="Times New Roman" w:hint="eastAsia"/>
-                <w:color w:val="000000"/>
-              </w:rPr>
-              <w:t>搜狗</w:t>
-            </w:r>
-            <w:proofErr w:type="gramEnd"/>
-            <w:r>
-              <w:rPr>
-                <w:rFonts w:ascii="宋体" w:eastAsia="宋体" w:hAnsi="宋体" w:cs="Times New Roman" w:hint="eastAsia"/>
-                <w:color w:val="000000"/>
-              </w:rPr>
-              <w:t>/其他</w:t>
+              <w:t>搜索引擎：百度/360/搜狗/其他</w:t>
             </w:r>
             <w:r>
               <w:rPr>
@@ -3734,21 +3718,12 @@
               </w:rPr>
               <w:t>①</w:t>
             </w:r>
-            <w:proofErr w:type="gramStart"/>
-            <w:r>
-              <w:rPr>
-                <w:rFonts w:ascii="宋体" w:eastAsia="宋体" w:hAnsi="宋体" w:cs="Times New Roman" w:hint="eastAsia"/>
-                <w:color w:val="000000"/>
-              </w:rPr>
-              <w:t>微信公众号</w:t>
-            </w:r>
-            <w:proofErr w:type="gramEnd"/>
-            <w:r>
-              <w:rPr>
-                <w:rFonts w:ascii="宋体" w:eastAsia="宋体" w:hAnsi="宋体" w:cs="Times New Roman" w:hint="eastAsia"/>
-                <w:color w:val="000000"/>
-              </w:rPr>
-              <w:t>名称（3个以上）：</w:t>
+            <w:r>
+              <w:rPr>
+                <w:rFonts w:ascii="宋体" w:eastAsia="宋体" w:hAnsi="宋体" w:cs="Times New Roman" w:hint="eastAsia"/>
+                <w:color w:val="000000"/>
+              </w:rPr>
+              <w:t>微信公众号名称（3个以上）：</w:t>
             </w:r>
           </w:p>
           <w:p>
@@ -3778,23 +3753,7 @@
                 <w:rFonts w:ascii="宋体" w:eastAsia="宋体" w:hAnsi="宋体" w:cs="Times New Roman" w:hint="eastAsia"/>
                 <w:color w:val="000000"/>
               </w:rPr>
-              <w:t>微</w:t>
-            </w:r>
-            <w:proofErr w:type="gramStart"/>
-            <w:r>
-              <w:rPr>
-                <w:rFonts w:ascii="宋体" w:eastAsia="宋体" w:hAnsi="宋体" w:cs="Times New Roman" w:hint="eastAsia"/>
-                <w:color w:val="000000"/>
-              </w:rPr>
-              <w:t>博大号</w:t>
-            </w:r>
-            <w:proofErr w:type="gramEnd"/>
-            <w:r>
-              <w:rPr>
-                <w:rFonts w:ascii="宋体" w:eastAsia="宋体" w:hAnsi="宋体" w:cs="Times New Roman" w:hint="eastAsia"/>
-                <w:color w:val="000000"/>
-              </w:rPr>
-              <w:t>名称（3个以上）</w:t>
+              <w:t>微博大号名称（3个以上）</w:t>
             </w:r>
             <w:r>
               <w:rPr>
@@ -6540,23 +6499,7 @@
                 <w:rFonts w:ascii="宋体" w:eastAsia="宋体" w:hAnsi="宋体" w:cs="Times New Roman" w:hint="eastAsia"/>
                 <w:color w:val="000000"/>
               </w:rPr>
-              <w:t>1）搜索引擎：百度/360/</w:t>
-            </w:r>
-            <w:proofErr w:type="gramStart"/>
-            <w:r>
-              <w:rPr>
-                <w:rFonts w:ascii="宋体" w:eastAsia="宋体" w:hAnsi="宋体" w:cs="Times New Roman" w:hint="eastAsia"/>
-                <w:color w:val="000000"/>
-              </w:rPr>
-              <w:t>搜狗</w:t>
-            </w:r>
-            <w:proofErr w:type="gramEnd"/>
-            <w:r>
-              <w:rPr>
-                <w:rFonts w:ascii="宋体" w:eastAsia="宋体" w:hAnsi="宋体" w:cs="Times New Roman" w:hint="eastAsia"/>
-                <w:color w:val="000000"/>
-              </w:rPr>
-              <w:t>/其他</w:t>
+              <w:t>1）搜索引擎：百度/360/搜狗/其他</w:t>
             </w:r>
             <w:r>
               <w:rPr>
@@ -6665,21 +6608,12 @@
               </w:rPr>
               <w:t>①</w:t>
             </w:r>
-            <w:proofErr w:type="gramStart"/>
-            <w:r>
-              <w:rPr>
-                <w:rFonts w:ascii="宋体" w:eastAsia="宋体" w:hAnsi="宋体" w:cs="Times New Roman" w:hint="eastAsia"/>
-                <w:color w:val="000000"/>
-              </w:rPr>
-              <w:t>微信公众号</w:t>
-            </w:r>
-            <w:proofErr w:type="gramEnd"/>
-            <w:r>
-              <w:rPr>
-                <w:rFonts w:ascii="宋体" w:eastAsia="宋体" w:hAnsi="宋体" w:cs="Times New Roman" w:hint="eastAsia"/>
-                <w:color w:val="000000"/>
-              </w:rPr>
-              <w:t>名称（3个以上）：</w:t>
+            <w:r>
+              <w:rPr>
+                <w:rFonts w:ascii="宋体" w:eastAsia="宋体" w:hAnsi="宋体" w:cs="Times New Roman" w:hint="eastAsia"/>
+                <w:color w:val="000000"/>
+              </w:rPr>
+              <w:t>微信公众号名称（3个以上）：</w:t>
             </w:r>
           </w:p>
           <w:p>
@@ -6709,23 +6643,7 @@
                 <w:rFonts w:ascii="宋体" w:eastAsia="宋体" w:hAnsi="宋体" w:cs="Times New Roman" w:hint="eastAsia"/>
                 <w:color w:val="000000"/>
               </w:rPr>
-              <w:t>微</w:t>
-            </w:r>
-            <w:proofErr w:type="gramStart"/>
-            <w:r>
-              <w:rPr>
-                <w:rFonts w:ascii="宋体" w:eastAsia="宋体" w:hAnsi="宋体" w:cs="Times New Roman" w:hint="eastAsia"/>
-                <w:color w:val="000000"/>
-              </w:rPr>
-              <w:t>博大号</w:t>
-            </w:r>
-            <w:proofErr w:type="gramEnd"/>
-            <w:r>
-              <w:rPr>
-                <w:rFonts w:ascii="宋体" w:eastAsia="宋体" w:hAnsi="宋体" w:cs="Times New Roman" w:hint="eastAsia"/>
-                <w:color w:val="000000"/>
-              </w:rPr>
-              <w:t>名称（3个以上）：</w:t>
+              <w:t>微博大号名称（3个以上）：</w:t>
             </w:r>
           </w:p>
           <w:p>
@@ -9427,23 +9345,7 @@
                 <w:rFonts w:ascii="宋体" w:eastAsia="宋体" w:hAnsi="宋体" w:cs="Times New Roman" w:hint="eastAsia"/>
                 <w:color w:val="000000"/>
               </w:rPr>
-              <w:t>1）搜索引擎：百度/360/</w:t>
-            </w:r>
-            <w:proofErr w:type="gramStart"/>
-            <w:r>
-              <w:rPr>
-                <w:rFonts w:ascii="宋体" w:eastAsia="宋体" w:hAnsi="宋体" w:cs="Times New Roman" w:hint="eastAsia"/>
-                <w:color w:val="000000"/>
-              </w:rPr>
-              <w:t>搜狗</w:t>
-            </w:r>
-            <w:proofErr w:type="gramEnd"/>
-            <w:r>
-              <w:rPr>
-                <w:rFonts w:ascii="宋体" w:eastAsia="宋体" w:hAnsi="宋体" w:cs="Times New Roman" w:hint="eastAsia"/>
-                <w:color w:val="000000"/>
-              </w:rPr>
-              <w:t>/其他</w:t>
+              <w:t>1）搜索引擎：百度/360/搜狗/其他</w:t>
             </w:r>
             <w:r>
               <w:rPr>
@@ -9552,21 +9454,12 @@
               </w:rPr>
               <w:t>①</w:t>
             </w:r>
-            <w:proofErr w:type="gramStart"/>
-            <w:r>
-              <w:rPr>
-                <w:rFonts w:ascii="宋体" w:eastAsia="宋体" w:hAnsi="宋体" w:cs="Times New Roman" w:hint="eastAsia"/>
-                <w:color w:val="000000"/>
-              </w:rPr>
-              <w:t>微信公众号</w:t>
-            </w:r>
-            <w:proofErr w:type="gramEnd"/>
-            <w:r>
-              <w:rPr>
-                <w:rFonts w:ascii="宋体" w:eastAsia="宋体" w:hAnsi="宋体" w:cs="Times New Roman" w:hint="eastAsia"/>
-                <w:color w:val="000000"/>
-              </w:rPr>
-              <w:t>名称（3个以上）：</w:t>
+            <w:r>
+              <w:rPr>
+                <w:rFonts w:ascii="宋体" w:eastAsia="宋体" w:hAnsi="宋体" w:cs="Times New Roman" w:hint="eastAsia"/>
+                <w:color w:val="000000"/>
+              </w:rPr>
+              <w:t>微信公众号名称（3个以上）：</w:t>
             </w:r>
           </w:p>
           <w:p>
@@ -9596,23 +9489,7 @@
                 <w:rFonts w:ascii="宋体" w:eastAsia="宋体" w:hAnsi="宋体" w:cs="Times New Roman" w:hint="eastAsia"/>
                 <w:color w:val="000000"/>
               </w:rPr>
-              <w:t>微</w:t>
-            </w:r>
-            <w:proofErr w:type="gramStart"/>
-            <w:r>
-              <w:rPr>
-                <w:rFonts w:ascii="宋体" w:eastAsia="宋体" w:hAnsi="宋体" w:cs="Times New Roman" w:hint="eastAsia"/>
-                <w:color w:val="000000"/>
-              </w:rPr>
-              <w:t>博大号</w:t>
-            </w:r>
-            <w:proofErr w:type="gramEnd"/>
-            <w:r>
-              <w:rPr>
-                <w:rFonts w:ascii="宋体" w:eastAsia="宋体" w:hAnsi="宋体" w:cs="Times New Roman" w:hint="eastAsia"/>
-                <w:color w:val="000000"/>
-              </w:rPr>
-              <w:t>名称（3个以上）：</w:t>
+              <w:t>微博大号名称（3个以上）：</w:t>
             </w:r>
           </w:p>
           <w:p>
@@ -11811,23 +11688,7 @@
           <w:rFonts w:ascii="宋体" w:eastAsia="宋体" w:hAnsi="宋体"/>
           <w:color w:val="000000" w:themeColor="text1"/>
         </w:rPr>
-        <w:t>提及</w:t>
-      </w:r>
-      <w:proofErr w:type="gramStart"/>
-      <w:r>
-        <w:rPr>
-          <w:rFonts w:ascii="宋体" w:eastAsia="宋体" w:hAnsi="宋体"/>
-          <w:color w:val="000000" w:themeColor="text1"/>
-        </w:rPr>
-        <w:t>人次进行</w:t>
-      </w:r>
-      <w:proofErr w:type="gramEnd"/>
-      <w:r>
-        <w:rPr>
-          <w:rFonts w:ascii="宋体" w:eastAsia="宋体" w:hAnsi="宋体"/>
-          <w:color w:val="000000" w:themeColor="text1"/>
-        </w:rPr>
-        <w:t>排序，并</w:t>
+        <w:t>提及人次进行排序，并</w:t>
       </w:r>
       <w:r>
         <w:rPr>
@@ -13422,7 +13283,6 @@
         </w:rPr>
         <w:t>2）</w:t>
       </w:r>
-      <w:proofErr w:type="gramStart"/>
       <w:r>
         <w:rPr>
           <w:rFonts w:ascii="宋体" w:eastAsia="宋体" w:hAnsi="宋体" w:hint="eastAsia"/>
@@ -13437,7 +13297,6 @@
         </w:rPr>
         <w:t>简单</w:t>
       </w:r>
-      <w:proofErr w:type="gramEnd"/>
       <w:r>
         <w:rPr>
           <w:rFonts w:ascii="宋体" w:eastAsia="宋体" w:hAnsi="宋体" w:hint="eastAsia"/>
@@ -13500,7 +13359,6 @@
         </w:rPr>
         <w:t>（产品</w:t>
       </w:r>
-      <w:proofErr w:type="gramStart"/>
       <w:r>
         <w:rPr>
           <w:rFonts w:ascii="宋体" w:eastAsia="宋体" w:hAnsi="宋体" w:hint="eastAsia"/>
@@ -13513,15 +13371,7 @@
           <w:rFonts w:ascii="宋体" w:eastAsia="宋体" w:hAnsi="宋体" w:hint="eastAsia"/>
           <w:color w:val="000000" w:themeColor="text1"/>
         </w:rPr>
-        <w:t>页模版</w:t>
-      </w:r>
-      <w:proofErr w:type="gramEnd"/>
-      <w:r>
-        <w:rPr>
-          <w:rFonts w:ascii="宋体" w:eastAsia="宋体" w:hAnsi="宋体" w:hint="eastAsia"/>
-          <w:color w:val="000000" w:themeColor="text1"/>
-        </w:rPr>
-        <w:t>）」PPT，根据模版上的提示填写完产品相关内容，并导出图片格式，将图片或图片链接粘贴在下方</w:t>
+        <w:t>页模版）」PPT，根据模版上的提示填写完产品相关内容，并导出图片格式，将图片或图片链接粘贴在下方</w:t>
       </w:r>
       <w:r>
         <w:rPr>
@@ -13573,7 +13423,7 @@
 </file>
 
 <file path=word/endnotes.xml><?xml version="1.0" encoding="utf-8"?>
-<w:endnotes xmlns:wpc="http://schemas.microsoft.com/office/word/2010/wordprocessingCanvas" xmlns:cx="http://schemas.microsoft.com/office/drawing/2014/chartex" xmlns:mc="http://schemas.openxmlformats.org/markup-compatibility/2006" xmlns:o="urn:schemas-microsoft-com:office:office" xmlns:r="http://schemas.openxmlformats.org/officeDocument/2006/relationships" xmlns:m="http://schemas.openxmlformats.org/officeDocument/2006/math" xmlns:v="urn:schemas-microsoft-com:vml" xmlns:wp14="http://schemas.microsoft.com/office/word/2010/wordprocessingDrawing" xmlns:wp="http://schemas.openxmlformats.org/drawingml/2006/wordprocessingDrawing" xmlns:w10="urn:schemas-microsoft-com:office:word" xmlns:w="http://schemas.openxmlformats.org/wordprocessingml/2006/main" xmlns:w14="http://schemas.microsoft.com/office/word/2010/wordml" xmlns:w15="http://schemas.microsoft.com/office/word/2012/wordml" xmlns:w16se="http://schemas.microsoft.com/office/word/2015/wordml/symex" xmlns:wpg="http://schemas.microsoft.com/office/word/2010/wordprocessingGroup" xmlns:wpi="http://schemas.microsoft.com/office/word/2010/wordprocessingInk" xmlns:wne="http://schemas.microsoft.com/office/word/2006/wordml" xmlns:wps="http://schemas.microsoft.com/office/word/2010/wordprocessingShape" mc:Ignorable="w14 w15 w16se wp14">
+<w:endnotes xmlns:wpc="http://schemas.microsoft.com/office/word/2010/wordprocessingCanvas" xmlns:mo="http://schemas.microsoft.com/office/mac/office/2008/main" xmlns:mc="http://schemas.openxmlformats.org/markup-compatibility/2006" xmlns:mv="urn:schemas-microsoft-com:mac:vml" xmlns:o="urn:schemas-microsoft-com:office:office" xmlns:r="http://schemas.openxmlformats.org/officeDocument/2006/relationships" xmlns:m="http://schemas.openxmlformats.org/officeDocument/2006/math" xmlns:v="urn:schemas-microsoft-com:vml" xmlns:wp14="http://schemas.microsoft.com/office/word/2010/wordprocessingDrawing" xmlns:wp="http://schemas.openxmlformats.org/drawingml/2006/wordprocessingDrawing" xmlns:w10="urn:schemas-microsoft-com:office:word" xmlns:w="http://schemas.openxmlformats.org/wordprocessingml/2006/main" xmlns:w14="http://schemas.microsoft.com/office/word/2010/wordml" xmlns:w15="http://schemas.microsoft.com/office/word/2012/wordml" xmlns:wpg="http://schemas.microsoft.com/office/word/2010/wordprocessingGroup" xmlns:wpi="http://schemas.microsoft.com/office/word/2010/wordprocessingInk" xmlns:wne="http://schemas.microsoft.com/office/word/2006/wordml" xmlns:wps="http://schemas.microsoft.com/office/word/2010/wordprocessingShape" mc:Ignorable="w14 w15 wp14">
   <w:endnote w:type="separator" w:id="-1">
     <w:p>
       <w:pPr>
@@ -13600,7 +13450,7 @@
 </file>
 
 <file path=word/footer1.xml><?xml version="1.0" encoding="utf-8"?>
-<w:ftr xmlns:wpc="http://schemas.microsoft.com/office/word/2010/wordprocessingCanvas" xmlns:cx="http://schemas.microsoft.com/office/drawing/2014/chartex" xmlns:mc="http://schemas.openxmlformats.org/markup-compatibility/2006" xmlns:o="urn:schemas-microsoft-com:office:office" xmlns:r="http://schemas.openxmlformats.org/officeDocument/2006/relationships" xmlns:m="http://schemas.openxmlformats.org/officeDocument/2006/math" xmlns:v="urn:schemas-microsoft-com:vml" xmlns:wp14="http://schemas.microsoft.com/office/word/2010/wordprocessingDrawing" xmlns:wp="http://schemas.openxmlformats.org/drawingml/2006/wordprocessingDrawing" xmlns:w10="urn:schemas-microsoft-com:office:word" xmlns:w="http://schemas.openxmlformats.org/wordprocessingml/2006/main" xmlns:w14="http://schemas.microsoft.com/office/word/2010/wordml" xmlns:w15="http://schemas.microsoft.com/office/word/2012/wordml" xmlns:w16se="http://schemas.microsoft.com/office/word/2015/wordml/symex" xmlns:wpg="http://schemas.microsoft.com/office/word/2010/wordprocessingGroup" xmlns:wpi="http://schemas.microsoft.com/office/word/2010/wordprocessingInk" xmlns:wne="http://schemas.microsoft.com/office/word/2006/wordml" xmlns:wps="http://schemas.microsoft.com/office/word/2010/wordprocessingShape" mc:Ignorable="w14 w15 w16se wp14">
+<w:ftr xmlns:wpc="http://schemas.microsoft.com/office/word/2010/wordprocessingCanvas" xmlns:mo="http://schemas.microsoft.com/office/mac/office/2008/main" xmlns:mc="http://schemas.openxmlformats.org/markup-compatibility/2006" xmlns:mv="urn:schemas-microsoft-com:mac:vml" xmlns:o="urn:schemas-microsoft-com:office:office" xmlns:r="http://schemas.openxmlformats.org/officeDocument/2006/relationships" xmlns:m="http://schemas.openxmlformats.org/officeDocument/2006/math" xmlns:v="urn:schemas-microsoft-com:vml" xmlns:wp14="http://schemas.microsoft.com/office/word/2010/wordprocessingDrawing" xmlns:wp="http://schemas.openxmlformats.org/drawingml/2006/wordprocessingDrawing" xmlns:w10="urn:schemas-microsoft-com:office:word" xmlns:w="http://schemas.openxmlformats.org/wordprocessingml/2006/main" xmlns:w14="http://schemas.microsoft.com/office/word/2010/wordml" xmlns:w15="http://schemas.microsoft.com/office/word/2012/wordml" xmlns:wpg="http://schemas.microsoft.com/office/word/2010/wordprocessingGroup" xmlns:wpi="http://schemas.microsoft.com/office/word/2010/wordprocessingInk" xmlns:wne="http://schemas.microsoft.com/office/word/2006/wordml" xmlns:wps="http://schemas.microsoft.com/office/word/2010/wordprocessingShape" mc:Ignorable="w14 w15 wp14">
   <w:p>
     <w:pPr>
       <w:framePr w:w="1060" w:h="337" w:hRule="exact" w:wrap="none" w:vAnchor="text" w:hAnchor="page" w:x="5422" w:y="242"/>
@@ -13643,7 +13493,7 @@
         <w:color w:val="000000"/>
         <w:sz w:val="20"/>
       </w:rPr>
-      <w:t>- 13 -</w:t>
+      <w:t>- 3 -</w:t>
     </w:r>
     <w:r>
       <w:rPr>
@@ -13675,10 +13525,10 @@
 </file>
 
 <file path=word/footer2.xml><?xml version="1.0" encoding="utf-8"?>
-<w:ftr xmlns:wpc="http://schemas.microsoft.com/office/word/2010/wordprocessingCanvas" xmlns:cx="http://schemas.microsoft.com/office/drawing/2014/chartex" xmlns:mc="http://schemas.openxmlformats.org/markup-compatibility/2006" xmlns:o="urn:schemas-microsoft-com:office:office" xmlns:r="http://schemas.openxmlformats.org/officeDocument/2006/relationships" xmlns:m="http://schemas.openxmlformats.org/officeDocument/2006/math" xmlns:v="urn:schemas-microsoft-com:vml" xmlns:wp14="http://schemas.microsoft.com/office/word/2010/wordprocessingDrawing" xmlns:wp="http://schemas.openxmlformats.org/drawingml/2006/wordprocessingDrawing" xmlns:w10="urn:schemas-microsoft-com:office:word" xmlns:w="http://schemas.openxmlformats.org/wordprocessingml/2006/main" xmlns:w14="http://schemas.microsoft.com/office/word/2010/wordml" xmlns:w15="http://schemas.microsoft.com/office/word/2012/wordml" xmlns:w16se="http://schemas.microsoft.com/office/word/2015/wordml/symex" xmlns:wpg="http://schemas.microsoft.com/office/word/2010/wordprocessingGroup" xmlns:wpi="http://schemas.microsoft.com/office/word/2010/wordprocessingInk" xmlns:wne="http://schemas.microsoft.com/office/word/2006/wordml" xmlns:wps="http://schemas.microsoft.com/office/word/2010/wordprocessingShape" mc:Ignorable="w14 w15 w16se wp14">
+<w:ftr xmlns:wpc="http://schemas.microsoft.com/office/word/2010/wordprocessingCanvas" xmlns:mo="http://schemas.microsoft.com/office/mac/office/2008/main" xmlns:mc="http://schemas.openxmlformats.org/markup-compatibility/2006" xmlns:mv="urn:schemas-microsoft-com:mac:vml" xmlns:o="urn:schemas-microsoft-com:office:office" xmlns:r="http://schemas.openxmlformats.org/officeDocument/2006/relationships" xmlns:m="http://schemas.openxmlformats.org/officeDocument/2006/math" xmlns:v="urn:schemas-microsoft-com:vml" xmlns:wp14="http://schemas.microsoft.com/office/word/2010/wordprocessingDrawing" xmlns:wp="http://schemas.openxmlformats.org/drawingml/2006/wordprocessingDrawing" xmlns:w10="urn:schemas-microsoft-com:office:word" xmlns:w="http://schemas.openxmlformats.org/wordprocessingml/2006/main" xmlns:w14="http://schemas.microsoft.com/office/word/2010/wordml" xmlns:w15="http://schemas.microsoft.com/office/word/2012/wordml" xmlns:wpg="http://schemas.microsoft.com/office/word/2010/wordprocessingGroup" xmlns:wpi="http://schemas.microsoft.com/office/word/2010/wordprocessingInk" xmlns:wne="http://schemas.microsoft.com/office/word/2006/wordml" xmlns:wps="http://schemas.microsoft.com/office/word/2010/wordprocessingShape" mc:Ignorable="w14 w15 wp14">
   <w:p>
     <w:pPr>
-      <w:pStyle w:val="aff"/>
+      <w:pStyle w:val="aff0"/>
       <w:framePr w:wrap="none" w:vAnchor="text" w:hAnchor="page" w:x="5782" w:y="217"/>
       <w:pBdr>
         <w:top w:val="none" w:sz="0" w:space="0" w:color="auto"/>
@@ -13689,14 +13539,14 @@
       <w:shd w:val="clear" w:color="auto" w:fill="auto"/>
       <w:ind w:firstLine="480"/>
       <w:rPr>
-        <w:rStyle w:val="aff5"/>
+        <w:rStyle w:val="aff6"/>
         <w:rFonts w:ascii="Microsoft YaHei Light" w:hAnsi="Microsoft YaHei Light"/>
         <w:color w:val="01D270"/>
       </w:rPr>
     </w:pPr>
     <w:r>
       <w:rPr>
-        <w:rStyle w:val="aff5"/>
+        <w:rStyle w:val="aff6"/>
         <w:rFonts w:ascii="Microsoft YaHei Light" w:hAnsi="Microsoft YaHei Light"/>
         <w:color w:val="01D270"/>
       </w:rPr>
@@ -13704,7 +13554,7 @@
     </w:r>
     <w:r>
       <w:rPr>
-        <w:rStyle w:val="aff5"/>
+        <w:rStyle w:val="aff6"/>
         <w:rFonts w:ascii="Microsoft YaHei Light" w:hAnsi="Microsoft YaHei Light"/>
         <w:color w:val="01D270"/>
       </w:rPr>
@@ -13712,7 +13562,7 @@
     </w:r>
     <w:r>
       <w:rPr>
-        <w:rStyle w:val="aff5"/>
+        <w:rStyle w:val="aff6"/>
         <w:rFonts w:ascii="Microsoft YaHei Light" w:hAnsi="Microsoft YaHei Light"/>
         <w:color w:val="01D270"/>
       </w:rPr>
@@ -13720,7 +13570,7 @@
     </w:r>
     <w:r>
       <w:rPr>
-        <w:rStyle w:val="aff5"/>
+        <w:rStyle w:val="aff6"/>
         <w:rFonts w:ascii="Microsoft YaHei Light" w:hAnsi="Microsoft YaHei Light"/>
         <w:noProof/>
         <w:color w:val="01D270"/>
@@ -13729,7 +13579,7 @@
     </w:r>
     <w:r>
       <w:rPr>
-        <w:rStyle w:val="aff5"/>
+        <w:rStyle w:val="aff6"/>
         <w:rFonts w:ascii="Microsoft YaHei Light" w:hAnsi="Microsoft YaHei Light"/>
         <w:color w:val="01D270"/>
       </w:rPr>
@@ -13738,7 +13588,7 @@
   </w:p>
   <w:p>
     <w:pPr>
-      <w:pStyle w:val="aff"/>
+      <w:pStyle w:val="aff0"/>
       <w:pBdr>
         <w:top w:val="single" w:sz="4" w:space="6" w:color="2BFF8C"/>
         <w:left w:val="none" w:sz="0" w:space="0" w:color="auto"/>
@@ -13762,31 +13612,15 @@
         <w:rFonts w:ascii="Microsoft YaHei Light" w:hAnsi="Microsoft YaHei Light" w:hint="eastAsia"/>
         <w:color w:val="01D270"/>
       </w:rPr>
-      <w:t>[</w:t>
-    </w:r>
-    <w:r>
-      <w:rPr>
-        <w:rFonts w:ascii="Microsoft YaHei Light" w:hAnsi="Microsoft YaHei Light" w:hint="eastAsia"/>
-        <w:color w:val="01D270"/>
-      </w:rPr>
-      <w:t>新媒体</w:t>
+      <w:t>[新媒体</w:t>
     </w:r>
     <w:r>
       <w:rPr>
         <w:rFonts w:ascii="Microsoft YaHei Light" w:hAnsi="Microsoft YaHei Light"/>
         <w:color w:val="01D270"/>
       </w:rPr>
-      <w:t>骇</w:t>
+      <w:t>骇客训练</w:t>
     </w:r>
-    <w:proofErr w:type="gramStart"/>
-    <w:r>
-      <w:rPr>
-        <w:rFonts w:ascii="Microsoft YaHei Light" w:hAnsi="Microsoft YaHei Light"/>
-        <w:color w:val="01D270"/>
-      </w:rPr>
-      <w:t>客训练</w:t>
-    </w:r>
-    <w:proofErr w:type="gramEnd"/>
     <w:r>
       <w:rPr>
         <w:rFonts w:ascii="Microsoft YaHei Light" w:hAnsi="Microsoft YaHei Light" w:hint="eastAsia"/>
@@ -13834,7 +13668,7 @@
 </file>
 
 <file path=word/footnotes.xml><?xml version="1.0" encoding="utf-8"?>
-<w:footnotes xmlns:wpc="http://schemas.microsoft.com/office/word/2010/wordprocessingCanvas" xmlns:cx="http://schemas.microsoft.com/office/drawing/2014/chartex" xmlns:mc="http://schemas.openxmlformats.org/markup-compatibility/2006" xmlns:o="urn:schemas-microsoft-com:office:office" xmlns:r="http://schemas.openxmlformats.org/officeDocument/2006/relationships" xmlns:m="http://schemas.openxmlformats.org/officeDocument/2006/math" xmlns:v="urn:schemas-microsoft-com:vml" xmlns:wp14="http://schemas.microsoft.com/office/word/2010/wordprocessingDrawing" xmlns:wp="http://schemas.openxmlformats.org/drawingml/2006/wordprocessingDrawing" xmlns:w10="urn:schemas-microsoft-com:office:word" xmlns:w="http://schemas.openxmlformats.org/wordprocessingml/2006/main" xmlns:w14="http://schemas.microsoft.com/office/word/2010/wordml" xmlns:w15="http://schemas.microsoft.com/office/word/2012/wordml" xmlns:w16se="http://schemas.microsoft.com/office/word/2015/wordml/symex" xmlns:wpg="http://schemas.microsoft.com/office/word/2010/wordprocessingGroup" xmlns:wpi="http://schemas.microsoft.com/office/word/2010/wordprocessingInk" xmlns:wne="http://schemas.microsoft.com/office/word/2006/wordml" xmlns:wps="http://schemas.microsoft.com/office/word/2010/wordprocessingShape" mc:Ignorable="w14 w15 w16se wp14">
+<w:footnotes xmlns:wpc="http://schemas.microsoft.com/office/word/2010/wordprocessingCanvas" xmlns:mo="http://schemas.microsoft.com/office/mac/office/2008/main" xmlns:mc="http://schemas.openxmlformats.org/markup-compatibility/2006" xmlns:mv="urn:schemas-microsoft-com:mac:vml" xmlns:o="urn:schemas-microsoft-com:office:office" xmlns:r="http://schemas.openxmlformats.org/officeDocument/2006/relationships" xmlns:m="http://schemas.openxmlformats.org/officeDocument/2006/math" xmlns:v="urn:schemas-microsoft-com:vml" xmlns:wp14="http://schemas.microsoft.com/office/word/2010/wordprocessingDrawing" xmlns:wp="http://schemas.openxmlformats.org/drawingml/2006/wordprocessingDrawing" xmlns:w10="urn:schemas-microsoft-com:office:word" xmlns:w="http://schemas.openxmlformats.org/wordprocessingml/2006/main" xmlns:w14="http://schemas.microsoft.com/office/word/2010/wordml" xmlns:w15="http://schemas.microsoft.com/office/word/2012/wordml" xmlns:wpg="http://schemas.microsoft.com/office/word/2010/wordprocessingGroup" xmlns:wpi="http://schemas.microsoft.com/office/word/2010/wordprocessingInk" xmlns:wne="http://schemas.microsoft.com/office/word/2006/wordml" xmlns:wps="http://schemas.microsoft.com/office/word/2010/wordprocessingShape" mc:Ignorable="w14 w15 wp14">
   <w:footnote w:type="separator" w:id="-1">
     <w:p>
       <w:pPr>
@@ -13861,10 +13695,10 @@
 </file>
 
 <file path=word/header1.xml><?xml version="1.0" encoding="utf-8"?>
-<w:hdr xmlns:wpc="http://schemas.microsoft.com/office/word/2010/wordprocessingCanvas" xmlns:cx="http://schemas.microsoft.com/office/drawing/2014/chartex" xmlns:mc="http://schemas.openxmlformats.org/markup-compatibility/2006" xmlns:o="urn:schemas-microsoft-com:office:office" xmlns:r="http://schemas.openxmlformats.org/officeDocument/2006/relationships" xmlns:m="http://schemas.openxmlformats.org/officeDocument/2006/math" xmlns:v="urn:schemas-microsoft-com:vml" xmlns:wp14="http://schemas.microsoft.com/office/word/2010/wordprocessingDrawing" xmlns:wp="http://schemas.openxmlformats.org/drawingml/2006/wordprocessingDrawing" xmlns:w10="urn:schemas-microsoft-com:office:word" xmlns:w="http://schemas.openxmlformats.org/wordprocessingml/2006/main" xmlns:w14="http://schemas.microsoft.com/office/word/2010/wordml" xmlns:w15="http://schemas.microsoft.com/office/word/2012/wordml" xmlns:w16se="http://schemas.microsoft.com/office/word/2015/wordml/symex" xmlns:wpg="http://schemas.microsoft.com/office/word/2010/wordprocessingGroup" xmlns:wpi="http://schemas.microsoft.com/office/word/2010/wordprocessingInk" xmlns:wne="http://schemas.microsoft.com/office/word/2006/wordml" xmlns:wps="http://schemas.microsoft.com/office/word/2010/wordprocessingShape" mc:Ignorable="w14 w15 w16se wp14">
+<w:hdr xmlns:wpc="http://schemas.microsoft.com/office/word/2010/wordprocessingCanvas" xmlns:mo="http://schemas.microsoft.com/office/mac/office/2008/main" xmlns:mc="http://schemas.openxmlformats.org/markup-compatibility/2006" xmlns:mv="urn:schemas-microsoft-com:mac:vml" xmlns:o="urn:schemas-microsoft-com:office:office" xmlns:r="http://schemas.openxmlformats.org/officeDocument/2006/relationships" xmlns:m="http://schemas.openxmlformats.org/officeDocument/2006/math" xmlns:v="urn:schemas-microsoft-com:vml" xmlns:wp14="http://schemas.microsoft.com/office/word/2010/wordprocessingDrawing" xmlns:wp="http://schemas.openxmlformats.org/drawingml/2006/wordprocessingDrawing" xmlns:w10="urn:schemas-microsoft-com:office:word" xmlns:w="http://schemas.openxmlformats.org/wordprocessingml/2006/main" xmlns:w14="http://schemas.microsoft.com/office/word/2010/wordml" xmlns:w15="http://schemas.microsoft.com/office/word/2012/wordml" xmlns:wpg="http://schemas.microsoft.com/office/word/2010/wordprocessingGroup" xmlns:wpi="http://schemas.microsoft.com/office/word/2010/wordprocessingInk" xmlns:wne="http://schemas.microsoft.com/office/word/2006/wordml" xmlns:wps="http://schemas.microsoft.com/office/word/2010/wordprocessingShape" mc:Ignorable="w14 w15 wp14">
   <w:p>
     <w:pPr>
-      <w:pStyle w:val="aff3"/>
+      <w:pStyle w:val="aff4"/>
       <w:pBdr>
         <w:top w:val="none" w:sz="0" w:space="0" w:color="auto"/>
         <w:left w:val="none" w:sz="0" w:space="0" w:color="auto"/>
@@ -13932,10 +13766,10 @@
 </file>
 
 <file path=word/header2.xml><?xml version="1.0" encoding="utf-8"?>
-<w:hdr xmlns:wpc="http://schemas.microsoft.com/office/word/2010/wordprocessingCanvas" xmlns:cx="http://schemas.microsoft.com/office/drawing/2014/chartex" xmlns:mc="http://schemas.openxmlformats.org/markup-compatibility/2006" xmlns:o="urn:schemas-microsoft-com:office:office" xmlns:r="http://schemas.openxmlformats.org/officeDocument/2006/relationships" xmlns:m="http://schemas.openxmlformats.org/officeDocument/2006/math" xmlns:v="urn:schemas-microsoft-com:vml" xmlns:wp14="http://schemas.microsoft.com/office/word/2010/wordprocessingDrawing" xmlns:wp="http://schemas.openxmlformats.org/drawingml/2006/wordprocessingDrawing" xmlns:w10="urn:schemas-microsoft-com:office:word" xmlns:w="http://schemas.openxmlformats.org/wordprocessingml/2006/main" xmlns:w14="http://schemas.microsoft.com/office/word/2010/wordml" xmlns:w15="http://schemas.microsoft.com/office/word/2012/wordml" xmlns:w16se="http://schemas.microsoft.com/office/word/2015/wordml/symex" xmlns:wpg="http://schemas.microsoft.com/office/word/2010/wordprocessingGroup" xmlns:wpi="http://schemas.microsoft.com/office/word/2010/wordprocessingInk" xmlns:wne="http://schemas.microsoft.com/office/word/2006/wordml" xmlns:wps="http://schemas.microsoft.com/office/word/2010/wordprocessingShape" mc:Ignorable="w14 w15 w16se wp14">
+<w:hdr xmlns:wpc="http://schemas.microsoft.com/office/word/2010/wordprocessingCanvas" xmlns:mo="http://schemas.microsoft.com/office/mac/office/2008/main" xmlns:mc="http://schemas.openxmlformats.org/markup-compatibility/2006" xmlns:mv="urn:schemas-microsoft-com:mac:vml" xmlns:o="urn:schemas-microsoft-com:office:office" xmlns:r="http://schemas.openxmlformats.org/officeDocument/2006/relationships" xmlns:m="http://schemas.openxmlformats.org/officeDocument/2006/math" xmlns:v="urn:schemas-microsoft-com:vml" xmlns:wp14="http://schemas.microsoft.com/office/word/2010/wordprocessingDrawing" xmlns:wp="http://schemas.openxmlformats.org/drawingml/2006/wordprocessingDrawing" xmlns:w10="urn:schemas-microsoft-com:office:word" xmlns:w="http://schemas.openxmlformats.org/wordprocessingml/2006/main" xmlns:w14="http://schemas.microsoft.com/office/word/2010/wordml" xmlns:w15="http://schemas.microsoft.com/office/word/2012/wordml" xmlns:wpg="http://schemas.microsoft.com/office/word/2010/wordprocessingGroup" xmlns:wpi="http://schemas.microsoft.com/office/word/2010/wordprocessingInk" xmlns:wne="http://schemas.microsoft.com/office/word/2006/wordml" xmlns:wps="http://schemas.microsoft.com/office/word/2010/wordprocessingShape" mc:Ignorable="w14 w15 wp14">
   <w:p>
     <w:pPr>
-      <w:pStyle w:val="aff3"/>
+      <w:pStyle w:val="aff4"/>
       <w:pBdr>
         <w:bottom w:val="single" w:sz="24" w:space="1" w:color="01D270"/>
       </w:pBdr>
@@ -14025,8 +13859,8 @@
 </file>
 
 <file path=word/numbering.xml><?xml version="1.0" encoding="utf-8"?>
-<w:numbering xmlns:wpc="http://schemas.microsoft.com/office/word/2010/wordprocessingCanvas" xmlns:cx="http://schemas.microsoft.com/office/drawing/2014/chartex" xmlns:mc="http://schemas.openxmlformats.org/markup-compatibility/2006" xmlns:o="urn:schemas-microsoft-com:office:office" xmlns:r="http://schemas.openxmlformats.org/officeDocument/2006/relationships" xmlns:m="http://schemas.openxmlformats.org/officeDocument/2006/math" xmlns:v="urn:schemas-microsoft-com:vml" xmlns:wp14="http://schemas.microsoft.com/office/word/2010/wordprocessingDrawing" xmlns:wp="http://schemas.openxmlformats.org/drawingml/2006/wordprocessingDrawing" xmlns:w10="urn:schemas-microsoft-com:office:word" xmlns:w="http://schemas.openxmlformats.org/wordprocessingml/2006/main" xmlns:w14="http://schemas.microsoft.com/office/word/2010/wordml" xmlns:w15="http://schemas.microsoft.com/office/word/2012/wordml" xmlns:w16se="http://schemas.microsoft.com/office/word/2015/wordml/symex" xmlns:wpg="http://schemas.microsoft.com/office/word/2010/wordprocessingGroup" xmlns:wpi="http://schemas.microsoft.com/office/word/2010/wordprocessingInk" xmlns:wne="http://schemas.microsoft.com/office/word/2006/wordml" xmlns:wps="http://schemas.microsoft.com/office/word/2010/wordprocessingShape" mc:Ignorable="w14 w15 w16se wp14">
-  <w:abstractNum w:abstractNumId="0" w15:restartNumberingAfterBreak="0">
+<w:numbering xmlns:wpc="http://schemas.microsoft.com/office/word/2010/wordprocessingCanvas" xmlns:mo="http://schemas.microsoft.com/office/mac/office/2008/main" xmlns:mc="http://schemas.openxmlformats.org/markup-compatibility/2006" xmlns:mv="urn:schemas-microsoft-com:mac:vml" xmlns:o="urn:schemas-microsoft-com:office:office" xmlns:r="http://schemas.openxmlformats.org/officeDocument/2006/relationships" xmlns:m="http://schemas.openxmlformats.org/officeDocument/2006/math" xmlns:v="urn:schemas-microsoft-com:vml" xmlns:wp14="http://schemas.microsoft.com/office/word/2010/wordprocessingDrawing" xmlns:wp="http://schemas.openxmlformats.org/drawingml/2006/wordprocessingDrawing" xmlns:w10="urn:schemas-microsoft-com:office:word" xmlns:w="http://schemas.openxmlformats.org/wordprocessingml/2006/main" xmlns:w14="http://schemas.microsoft.com/office/word/2010/wordml" xmlns:w15="http://schemas.microsoft.com/office/word/2012/wordml" xmlns:wpg="http://schemas.microsoft.com/office/word/2010/wordprocessingGroup" xmlns:wpi="http://schemas.microsoft.com/office/word/2010/wordprocessingInk" xmlns:wne="http://schemas.microsoft.com/office/word/2006/wordml" xmlns:wps="http://schemas.microsoft.com/office/word/2010/wordprocessingShape" mc:Ignorable="w14 w15 wp14">
+  <w:abstractNum w:abstractNumId="0">
     <w:nsid w:val="039C3935"/>
     <w:multiLevelType w:val="hybridMultilevel"/>
     <w:tmpl w:val="8D5695CA"/>
@@ -14115,7 +13949,7 @@
       </w:pPr>
     </w:lvl>
   </w:abstractNum>
-  <w:abstractNum w:abstractNumId="1" w15:restartNumberingAfterBreak="0">
+  <w:abstractNum w:abstractNumId="1">
     <w:nsid w:val="08A12D4D"/>
     <w:multiLevelType w:val="hybridMultilevel"/>
     <w:tmpl w:val="0C0A5A60"/>
@@ -14204,7 +14038,7 @@
       </w:pPr>
     </w:lvl>
   </w:abstractNum>
-  <w:abstractNum w:abstractNumId="2" w15:restartNumberingAfterBreak="0">
+  <w:abstractNum w:abstractNumId="2">
     <w:nsid w:val="0E365D6B"/>
     <w:multiLevelType w:val="hybridMultilevel"/>
     <w:tmpl w:val="C1FC6350"/>
@@ -14294,7 +14128,7 @@
       </w:pPr>
     </w:lvl>
   </w:abstractNum>
-  <w:abstractNum w:abstractNumId="3" w15:restartNumberingAfterBreak="0">
+  <w:abstractNum w:abstractNumId="3">
     <w:nsid w:val="16FA1EDA"/>
     <w:multiLevelType w:val="hybridMultilevel"/>
     <w:tmpl w:val="3E30417C"/>
@@ -14380,7 +14214,7 @@
       </w:pPr>
     </w:lvl>
   </w:abstractNum>
-  <w:abstractNum w:abstractNumId="4" w15:restartNumberingAfterBreak="0">
+  <w:abstractNum w:abstractNumId="4">
     <w:nsid w:val="26030104"/>
     <w:multiLevelType w:val="hybridMultilevel"/>
     <w:tmpl w:val="B68465FA"/>
@@ -14470,7 +14304,7 @@
       </w:pPr>
     </w:lvl>
   </w:abstractNum>
-  <w:abstractNum w:abstractNumId="5" w15:restartNumberingAfterBreak="0">
+  <w:abstractNum w:abstractNumId="5">
     <w:nsid w:val="28B55004"/>
     <w:multiLevelType w:val="hybridMultilevel"/>
     <w:tmpl w:val="4FBE9118"/>
@@ -14584,7 +14418,7 @@
       </w:rPr>
     </w:lvl>
   </w:abstractNum>
-  <w:abstractNum w:abstractNumId="6" w15:restartNumberingAfterBreak="0">
+  <w:abstractNum w:abstractNumId="6">
     <w:nsid w:val="3DD30DD9"/>
     <w:multiLevelType w:val="hybridMultilevel"/>
     <w:tmpl w:val="C7441288"/>
@@ -14670,7 +14504,7 @@
       </w:pPr>
     </w:lvl>
   </w:abstractNum>
-  <w:abstractNum w:abstractNumId="7" w15:restartNumberingAfterBreak="0">
+  <w:abstractNum w:abstractNumId="7">
     <w:nsid w:val="3F2A705E"/>
     <w:multiLevelType w:val="multilevel"/>
     <w:tmpl w:val="BA0CF432"/>
@@ -14759,7 +14593,7 @@
       </w:pPr>
     </w:lvl>
   </w:abstractNum>
-  <w:abstractNum w:abstractNumId="8" w15:restartNumberingAfterBreak="0">
+  <w:abstractNum w:abstractNumId="8">
     <w:nsid w:val="44CA402A"/>
     <w:multiLevelType w:val="hybridMultilevel"/>
     <w:tmpl w:val="B810B188"/>
@@ -14845,7 +14679,7 @@
       </w:pPr>
     </w:lvl>
   </w:abstractNum>
-  <w:abstractNum w:abstractNumId="9" w15:restartNumberingAfterBreak="0">
+  <w:abstractNum w:abstractNumId="9">
     <w:nsid w:val="481F0E1C"/>
     <w:multiLevelType w:val="hybridMultilevel"/>
     <w:tmpl w:val="004E261A"/>
@@ -14934,7 +14768,7 @@
       </w:pPr>
     </w:lvl>
   </w:abstractNum>
-  <w:abstractNum w:abstractNumId="10" w15:restartNumberingAfterBreak="0">
+  <w:abstractNum w:abstractNumId="10">
     <w:nsid w:val="4E5D0326"/>
     <w:multiLevelType w:val="multilevel"/>
     <w:tmpl w:val="BE4CF968"/>
@@ -15021,7 +14855,7 @@
       </w:pPr>
     </w:lvl>
   </w:abstractNum>
-  <w:abstractNum w:abstractNumId="11" w15:restartNumberingAfterBreak="0">
+  <w:abstractNum w:abstractNumId="11">
     <w:nsid w:val="53AA5AA5"/>
     <w:multiLevelType w:val="hybridMultilevel"/>
     <w:tmpl w:val="6478DEB4"/>
@@ -15135,7 +14969,7 @@
       </w:rPr>
     </w:lvl>
   </w:abstractNum>
-  <w:abstractNum w:abstractNumId="12" w15:restartNumberingAfterBreak="0">
+  <w:abstractNum w:abstractNumId="12">
     <w:nsid w:val="586F61A2"/>
     <w:multiLevelType w:val="hybridMultilevel"/>
     <w:tmpl w:val="28E081D2"/>
@@ -15224,7 +15058,7 @@
       </w:pPr>
     </w:lvl>
   </w:abstractNum>
-  <w:abstractNum w:abstractNumId="13" w15:restartNumberingAfterBreak="0">
+  <w:abstractNum w:abstractNumId="13">
     <w:nsid w:val="5ECC1193"/>
     <w:multiLevelType w:val="multilevel"/>
     <w:tmpl w:val="753AADC8"/>
@@ -15313,7 +15147,7 @@
       </w:pPr>
     </w:lvl>
   </w:abstractNum>
-  <w:abstractNum w:abstractNumId="14" w15:restartNumberingAfterBreak="0">
+  <w:abstractNum w:abstractNumId="14">
     <w:nsid w:val="649E4EA7"/>
     <w:multiLevelType w:val="hybridMultilevel"/>
     <w:tmpl w:val="D6B699D8"/>
@@ -15402,7 +15236,7 @@
       </w:pPr>
     </w:lvl>
   </w:abstractNum>
-  <w:abstractNum w:abstractNumId="15" w15:restartNumberingAfterBreak="0">
+  <w:abstractNum w:abstractNumId="15">
     <w:nsid w:val="6B64352D"/>
     <w:multiLevelType w:val="multilevel"/>
     <w:tmpl w:val="0CDE014A"/>
@@ -15516,7 +15350,7 @@
       </w:rPr>
     </w:lvl>
   </w:abstractNum>
-  <w:abstractNum w:abstractNumId="16" w15:restartNumberingAfterBreak="0">
+  <w:abstractNum w:abstractNumId="16">
     <w:nsid w:val="6CBB0C83"/>
     <w:multiLevelType w:val="multilevel"/>
     <w:tmpl w:val="E5E8B4C0"/>
@@ -15602,7 +15436,7 @@
       </w:pPr>
     </w:lvl>
   </w:abstractNum>
-  <w:abstractNum w:abstractNumId="17" w15:restartNumberingAfterBreak="0">
+  <w:abstractNum w:abstractNumId="17">
     <w:nsid w:val="72864C58"/>
     <w:multiLevelType w:val="hybridMultilevel"/>
     <w:tmpl w:val="41827814"/>
@@ -15715,7 +15549,7 @@
       </w:rPr>
     </w:lvl>
   </w:abstractNum>
-  <w:abstractNum w:abstractNumId="18" w15:restartNumberingAfterBreak="0">
+  <w:abstractNum w:abstractNumId="18">
     <w:nsid w:val="7CF359FD"/>
     <w:multiLevelType w:val="hybridMultilevel"/>
     <w:tmpl w:val="5732696E"/>
@@ -15985,7 +15819,7 @@
 </file>
 
 <file path=word/styles.xml><?xml version="1.0" encoding="utf-8"?>
-<w:styles xmlns:mc="http://schemas.openxmlformats.org/markup-compatibility/2006" xmlns:r="http://schemas.openxmlformats.org/officeDocument/2006/relationships" xmlns:w="http://schemas.openxmlformats.org/wordprocessingml/2006/main" xmlns:w14="http://schemas.microsoft.com/office/word/2010/wordml" xmlns:w15="http://schemas.microsoft.com/office/word/2012/wordml" xmlns:w16se="http://schemas.microsoft.com/office/word/2015/wordml/symex" mc:Ignorable="w14 w15 w16se">
+<w:styles xmlns:mc="http://schemas.openxmlformats.org/markup-compatibility/2006" xmlns:r="http://schemas.openxmlformats.org/officeDocument/2006/relationships" xmlns:w="http://schemas.openxmlformats.org/wordprocessingml/2006/main" xmlns:w14="http://schemas.microsoft.com/office/word/2010/wordml" xmlns:w15="http://schemas.microsoft.com/office/word/2012/wordml" mc:Ignorable="w14 w15">
   <w:docDefaults>
     <w:rPrDefault>
       <w:rPr>
@@ -15998,7 +15832,7 @@
     </w:rPrDefault>
     <w:pPrDefault/>
   </w:docDefaults>
-  <w:latentStyles w:defLockedState="0" w:defUIPriority="99" w:defSemiHidden="0" w:defUnhideWhenUsed="0" w:defQFormat="0" w:count="371">
+  <w:latentStyles w:defLockedState="0" w:defUIPriority="99" w:defSemiHidden="0" w:defUnhideWhenUsed="0" w:defQFormat="0" w:count="382">
     <w:lsdException w:name="Normal" w:uiPriority="0" w:qFormat="1"/>
     <w:lsdException w:name="heading 1" w:uiPriority="9" w:qFormat="1"/>
     <w:lsdException w:name="heading 2" w:semiHidden="1" w:uiPriority="9" w:unhideWhenUsed="1" w:qFormat="1"/>
@@ -16103,7 +15937,6 @@
     <w:lsdException w:name="HTML Sample" w:semiHidden="1" w:unhideWhenUsed="1"/>
     <w:lsdException w:name="HTML Typewriter" w:semiHidden="1" w:unhideWhenUsed="1"/>
     <w:lsdException w:name="HTML Variable" w:semiHidden="1" w:unhideWhenUsed="1"/>
-    <w:lsdException w:name="Normal Table" w:semiHidden="1" w:unhideWhenUsed="1"/>
     <w:lsdException w:name="annotation subject" w:semiHidden="1" w:unhideWhenUsed="1"/>
     <w:lsdException w:name="No List" w:semiHidden="1" w:unhideWhenUsed="1"/>
     <w:lsdException w:name="Outline List 1" w:semiHidden="1" w:unhideWhenUsed="1"/>
@@ -16149,11 +15982,9 @@
     <w:lsdException w:name="Table Subtle 1" w:semiHidden="1" w:unhideWhenUsed="1"/>
     <w:lsdException w:name="Table Subtle 2" w:semiHidden="1" w:unhideWhenUsed="1"/>
     <w:lsdException w:name="Table Web 1" w:semiHidden="1" w:unhideWhenUsed="1"/>
-    <w:lsdException w:name="Table Web 2" w:semiHidden="1" w:unhideWhenUsed="1"/>
     <w:lsdException w:name="Table Web 3" w:semiHidden="1" w:unhideWhenUsed="1"/>
     <w:lsdException w:name="Balloon Text" w:semiHidden="1" w:unhideWhenUsed="1"/>
     <w:lsdException w:name="Table Grid" w:uiPriority="39"/>
-    <w:lsdException w:name="Table Theme" w:semiHidden="1" w:unhideWhenUsed="1"/>
     <w:lsdException w:name="Placeholder Text" w:semiHidden="1"/>
     <w:lsdException w:name="No Spacing" w:semiHidden="1" w:uiPriority="1" w:unhideWhenUsed="1" w:qFormat="1"/>
     <w:lsdException w:name="Light Shading" w:uiPriority="60"/>
@@ -16265,6 +16096,8 @@
     <w:lsdException w:name="Book Title" w:semiHidden="1" w:uiPriority="33" w:unhideWhenUsed="1" w:qFormat="1"/>
     <w:lsdException w:name="Bibliography" w:semiHidden="1" w:uiPriority="37" w:unhideWhenUsed="1"/>
     <w:lsdException w:name="TOC Heading" w:semiHidden="1" w:uiPriority="39" w:unhideWhenUsed="1" w:qFormat="1"/>
+    <w:lsdException w:name="Mention" w:semiHidden="1" w:unhideWhenUsed="1"/>
+    <w:lsdException w:name="Smart Hyperlink" w:semiHidden="1" w:unhideWhenUsed="1"/>
   </w:latentStyles>
   <w:style w:type="paragraph" w:default="1" w:styleId="a0">
     <w:name w:val="Normal"/>
@@ -16563,12 +16396,15 @@
       <w:b/>
     </w:rPr>
     <w:tblPr>
+      <w:tblInd w:w="0" w:type="dxa"/>
       <w:tblBorders>
         <w:bottom w:val="single" w:sz="6" w:space="0" w:color="0072C6"/>
         <w:insideH w:val="single" w:sz="6" w:space="0" w:color="0072C6"/>
       </w:tblBorders>
       <w:tblCellMar>
+        <w:top w:w="0" w:type="dxa"/>
         <w:left w:w="230" w:type="dxa"/>
+        <w:bottom w:w="0" w:type="dxa"/>
         <w:right w:w="0" w:type="dxa"/>
       </w:tblCellMar>
     </w:tblPr>
@@ -16660,7 +16496,7 @@
     </w:rPr>
   </w:style>
   <w:style w:type="character" w:customStyle="1" w:styleId="a9">
-    <w:name w:val="结束语 字符"/>
+    <w:name w:val="结束语字符"/>
     <w:link w:val="a8"/>
     <w:uiPriority w:val="32"/>
     <w:rPr>
@@ -16690,7 +16526,7 @@
     </w:rPr>
   </w:style>
   <w:style w:type="character" w:customStyle="1" w:styleId="ab">
-    <w:name w:val="签名 字符"/>
+    <w:name w:val="签名字符"/>
     <w:link w:val="aa"/>
     <w:uiPriority w:val="33"/>
     <w:rPr>
@@ -16721,7 +16557,7 @@
     </w:rPr>
   </w:style>
   <w:style w:type="character" w:customStyle="1" w:styleId="ad">
-    <w:name w:val="日期 字符"/>
+    <w:name w:val="日期字符"/>
     <w:link w:val="ac"/>
     <w:uiPriority w:val="1"/>
     <w:rPr>
@@ -16764,7 +16600,7 @@
     </w:rPr>
   </w:style>
   <w:style w:type="character" w:customStyle="1" w:styleId="10">
-    <w:name w:val="标题 1 字符"/>
+    <w:name w:val="标题 1字符"/>
     <w:link w:val="1"/>
     <w:uiPriority w:val="9"/>
     <w:rsid w:val="00AF02D5"/>
@@ -16815,7 +16651,7 @@
     </w:rPr>
   </w:style>
   <w:style w:type="character" w:customStyle="1" w:styleId="af2">
-    <w:name w:val="明显引用 字符"/>
+    <w:name w:val="明显引用字符"/>
     <w:link w:val="af1"/>
     <w:uiPriority w:val="30"/>
     <w:semiHidden/>
@@ -16851,12 +16687,19 @@
     <w:tblPr>
       <w:tblStyleRowBandSize w:val="1"/>
       <w:tblStyleColBandSize w:val="1"/>
+      <w:tblInd w:w="0" w:type="dxa"/>
       <w:tblBorders>
         <w:top w:val="single" w:sz="4" w:space="0" w:color="0072C6"/>
         <w:left w:val="single" w:sz="4" w:space="0" w:color="0072C6"/>
         <w:bottom w:val="single" w:sz="4" w:space="0" w:color="0072C6"/>
         <w:right w:val="single" w:sz="4" w:space="0" w:color="0072C6"/>
       </w:tblBorders>
+      <w:tblCellMar>
+        <w:top w:w="0" w:type="dxa"/>
+        <w:left w:w="108" w:type="dxa"/>
+        <w:bottom w:w="0" w:type="dxa"/>
+        <w:right w:w="108" w:type="dxa"/>
+      </w:tblCellMar>
     </w:tblPr>
     <w:tblStylePr w:type="firstRow">
       <w:rPr>
@@ -16991,7 +16834,7 @@
     </w:rPr>
   </w:style>
   <w:style w:type="character" w:customStyle="1" w:styleId="af6">
-    <w:name w:val="引用 字符"/>
+    <w:name w:val="引用字符"/>
     <w:link w:val="af5"/>
     <w:uiPriority w:val="29"/>
     <w:semiHidden/>
@@ -17037,7 +16880,7 @@
     </w:rPr>
   </w:style>
   <w:style w:type="character" w:customStyle="1" w:styleId="af9">
-    <w:name w:val="副标题 字符"/>
+    <w:name w:val="副标题字符"/>
     <w:link w:val="af8"/>
     <w:uiPriority w:val="11"/>
     <w:semiHidden/>
@@ -17078,6 +16921,7 @@
     <w:basedOn w:val="a3"/>
     <w:uiPriority w:val="39"/>
     <w:tblPr>
+      <w:tblInd w:w="0" w:type="dxa"/>
       <w:tblBorders>
         <w:top w:val="single" w:sz="4" w:space="0" w:color="auto"/>
         <w:left w:val="single" w:sz="4" w:space="0" w:color="auto"/>
@@ -17086,10 +16930,16 @@
         <w:insideH w:val="single" w:sz="4" w:space="0" w:color="auto"/>
         <w:insideV w:val="single" w:sz="4" w:space="0" w:color="auto"/>
       </w:tblBorders>
+      <w:tblCellMar>
+        <w:top w:w="0" w:type="dxa"/>
+        <w:left w:w="108" w:type="dxa"/>
+        <w:bottom w:w="0" w:type="dxa"/>
+        <w:right w:w="108" w:type="dxa"/>
+      </w:tblCellMar>
     </w:tblPr>
   </w:style>
   <w:style w:type="character" w:customStyle="1" w:styleId="af">
-    <w:name w:val="标题 字符"/>
+    <w:name w:val="标题字符"/>
     <w:link w:val="a1"/>
     <w:uiPriority w:val="1"/>
     <w:semiHidden/>
@@ -17102,7 +16952,7 @@
       <w:szCs w:val="56"/>
     </w:rPr>
   </w:style>
-  <w:style w:type="paragraph" w:styleId="TOC">
+  <w:style w:type="paragraph" w:styleId="afd">
     <w:name w:val="TOC Heading"/>
     <w:basedOn w:val="1"/>
     <w:next w:val="a0"/>
@@ -17119,7 +16969,7 @@
     </w:rPr>
   </w:style>
   <w:style w:type="character" w:customStyle="1" w:styleId="40">
-    <w:name w:val="标题 4 字符"/>
+    <w:name w:val="标题 4字符"/>
     <w:link w:val="4"/>
     <w:uiPriority w:val="9"/>
     <w:semiHidden/>
@@ -17131,7 +16981,7 @@
     </w:rPr>
   </w:style>
   <w:style w:type="character" w:customStyle="1" w:styleId="50">
-    <w:name w:val="标题 5 字符"/>
+    <w:name w:val="标题 5字符"/>
     <w:link w:val="5"/>
     <w:uiPriority w:val="9"/>
     <w:semiHidden/>
@@ -17143,7 +16993,7 @@
     </w:rPr>
   </w:style>
   <w:style w:type="character" w:customStyle="1" w:styleId="60">
-    <w:name w:val="标题 6 字符"/>
+    <w:name w:val="标题 6字符"/>
     <w:link w:val="6"/>
     <w:uiPriority w:val="9"/>
     <w:semiHidden/>
@@ -17155,7 +17005,7 @@
     </w:rPr>
   </w:style>
   <w:style w:type="character" w:customStyle="1" w:styleId="70">
-    <w:name w:val="标题 7 字符"/>
+    <w:name w:val="标题 7字符"/>
     <w:link w:val="7"/>
     <w:uiPriority w:val="9"/>
     <w:semiHidden/>
@@ -17169,7 +17019,7 @@
     </w:rPr>
   </w:style>
   <w:style w:type="character" w:customStyle="1" w:styleId="80">
-    <w:name w:val="标题 8 字符"/>
+    <w:name w:val="标题 8字符"/>
     <w:link w:val="8"/>
     <w:uiPriority w:val="9"/>
     <w:semiHidden/>
@@ -17181,7 +17031,7 @@
     </w:rPr>
   </w:style>
   <w:style w:type="character" w:customStyle="1" w:styleId="90">
-    <w:name w:val="标题 9 字符"/>
+    <w:name w:val="标题 9字符"/>
     <w:link w:val="9"/>
     <w:uiPriority w:val="9"/>
     <w:semiHidden/>
@@ -17194,11 +17044,11 @@
       <w:szCs w:val="21"/>
     </w:rPr>
   </w:style>
-  <w:style w:type="paragraph" w:styleId="afd">
+  <w:style w:type="paragraph" w:styleId="afe">
     <w:name w:val="Salutation"/>
     <w:basedOn w:val="a0"/>
     <w:next w:val="a0"/>
-    <w:link w:val="afe"/>
+    <w:link w:val="aff"/>
     <w:uiPriority w:val="3"/>
     <w:unhideWhenUsed/>
     <w:qFormat/>
@@ -17213,9 +17063,9 @@
       <w:sz w:val="72"/>
     </w:rPr>
   </w:style>
-  <w:style w:type="character" w:customStyle="1" w:styleId="afe">
-    <w:name w:val="称呼 字符"/>
-    <w:link w:val="afd"/>
+  <w:style w:type="character" w:customStyle="1" w:styleId="aff">
+    <w:name w:val="称呼字符"/>
+    <w:link w:val="afe"/>
     <w:uiPriority w:val="3"/>
     <w:rPr>
       <w:rFonts w:ascii="Georgia" w:hAnsi="Georgia"/>
@@ -17224,10 +17074,10 @@
       <w:sz w:val="72"/>
     </w:rPr>
   </w:style>
-  <w:style w:type="paragraph" w:styleId="aff">
+  <w:style w:type="paragraph" w:styleId="aff0">
     <w:name w:val="footer"/>
     <w:basedOn w:val="a0"/>
-    <w:link w:val="aff0"/>
+    <w:link w:val="aff1"/>
     <w:uiPriority w:val="99"/>
     <w:unhideWhenUsed/>
     <w:qFormat/>
@@ -17245,9 +17095,9 @@
       <w:color w:val="FFFFFF"/>
     </w:rPr>
   </w:style>
-  <w:style w:type="character" w:customStyle="1" w:styleId="aff0">
-    <w:name w:val="页脚 字符"/>
-    <w:link w:val="aff"/>
+  <w:style w:type="character" w:customStyle="1" w:styleId="aff1">
+    <w:name w:val="页脚字符"/>
+    <w:link w:val="aff0"/>
     <w:uiPriority w:val="99"/>
     <w:rPr>
       <w:color w:val="FFFFFF"/>
@@ -17255,7 +17105,7 @@
     </w:rPr>
   </w:style>
   <w:style w:type="character" w:customStyle="1" w:styleId="20">
-    <w:name w:val="标题 2 字符"/>
+    <w:name w:val="标题 2字符"/>
     <w:link w:val="2"/>
     <w:uiPriority w:val="9"/>
     <w:rsid w:val="00E072A7"/>
@@ -17270,7 +17120,7 @@
     </w:rPr>
   </w:style>
   <w:style w:type="character" w:customStyle="1" w:styleId="30">
-    <w:name w:val="标题 3 字符"/>
+    <w:name w:val="标题 3字符"/>
     <w:link w:val="3"/>
     <w:uiPriority w:val="9"/>
     <w:rsid w:val="00E072A7"/>
@@ -17284,23 +17134,23 @@
       <w:lang w:eastAsia="ja-JP"/>
     </w:rPr>
   </w:style>
-  <w:style w:type="paragraph" w:styleId="aff1">
+  <w:style w:type="paragraph" w:styleId="aff2">
     <w:name w:val="header"/>
     <w:basedOn w:val="a0"/>
-    <w:link w:val="aff2"/>
+    <w:link w:val="aff3"/>
     <w:uiPriority w:val="99"/>
     <w:unhideWhenUsed/>
     <w:pPr>
       <w:spacing w:before="0" w:after="0" w:line="240" w:lineRule="auto"/>
     </w:pPr>
   </w:style>
-  <w:style w:type="character" w:customStyle="1" w:styleId="aff2">
-    <w:name w:val="页眉 字符"/>
+  <w:style w:type="character" w:customStyle="1" w:styleId="aff3">
+    <w:name w:val="页眉字符"/>
     <w:basedOn w:val="a2"/>
-    <w:link w:val="aff1"/>
+    <w:link w:val="aff2"/>
     <w:uiPriority w:val="99"/>
   </w:style>
-  <w:style w:type="paragraph" w:customStyle="1" w:styleId="aff3">
+  <w:style w:type="paragraph" w:customStyle="1" w:styleId="aff4">
     <w:name w:val="页眉与页脚"/>
     <w:rsid w:val="00F15582"/>
     <w:pPr>
@@ -17324,7 +17174,7 @@
       <w:lang w:val="zh-CN"/>
     </w:rPr>
   </w:style>
-  <w:style w:type="paragraph" w:styleId="aff4">
+  <w:style w:type="paragraph" w:styleId="aff5">
     <w:name w:val="No Spacing"/>
     <w:uiPriority w:val="1"/>
     <w:qFormat/>
@@ -17346,7 +17196,7 @@
       <w:lang w:val="zh-CN"/>
     </w:rPr>
   </w:style>
-  <w:style w:type="character" w:styleId="aff5">
+  <w:style w:type="character" w:styleId="aff6">
     <w:name w:val="page number"/>
     <w:basedOn w:val="a2"/>
     <w:uiPriority w:val="99"/>
@@ -17390,10 +17240,10 @@
       <w:lang w:val="en-US" w:eastAsia="ja-JP"/>
     </w:rPr>
   </w:style>
-  <w:style w:type="paragraph" w:styleId="aff6">
+  <w:style w:type="paragraph" w:styleId="aff7">
     <w:name w:val="Document Map"/>
     <w:basedOn w:val="a0"/>
-    <w:link w:val="aff7"/>
+    <w:link w:val="aff8"/>
     <w:uiPriority w:val="99"/>
     <w:semiHidden/>
     <w:unhideWhenUsed/>
@@ -17402,9 +17252,9 @@
       <w:rFonts w:ascii="宋体" w:eastAsia="宋体"/>
     </w:rPr>
   </w:style>
-  <w:style w:type="character" w:customStyle="1" w:styleId="aff7">
-    <w:name w:val="文档结构图 字符"/>
-    <w:link w:val="aff6"/>
+  <w:style w:type="character" w:customStyle="1" w:styleId="aff8">
+    <w:name w:val="文档结构图字符"/>
+    <w:link w:val="aff7"/>
     <w:uiPriority w:val="99"/>
     <w:semiHidden/>
     <w:rsid w:val="00820BA4"/>
@@ -17413,7 +17263,7 @@
       <w:lang w:val="en-GB" w:eastAsia="zh-CN"/>
     </w:rPr>
   </w:style>
-  <w:style w:type="character" w:styleId="aff8">
+  <w:style w:type="character" w:styleId="aff9">
     <w:name w:val="Hyperlink"/>
     <w:basedOn w:val="a2"/>
     <w:uiPriority w:val="99"/>
@@ -17424,7 +17274,7 @@
       <w:u w:val="single"/>
     </w:rPr>
   </w:style>
-  <w:style w:type="character" w:styleId="aff9">
+  <w:style w:type="character" w:styleId="affa">
     <w:name w:val="FollowedHyperlink"/>
     <w:basedOn w:val="a2"/>
     <w:uiPriority w:val="99"/>
@@ -17867,7 +17717,7 @@
 </file>
 
 <file path=customXml/itemProps4.xml><?xml version="1.0" encoding="utf-8"?>
-<ds:datastoreItem xmlns:ds="http://schemas.openxmlformats.org/officeDocument/2006/customXml" ds:itemID="{0EF52BD2-FBB6-431C-B23C-959392DDC6D6}">
+<ds:datastoreItem xmlns:ds="http://schemas.openxmlformats.org/officeDocument/2006/customXml" ds:itemID="{A4C8744A-4BF9-C04E-BAA7-621B82240700}">
   <ds:schemaRefs>
     <ds:schemaRef ds:uri="http://schemas.openxmlformats.org/officeDocument/2006/bibliography"/>
   </ds:schemaRefs>

</xml_diff>

<commit_message>
docs: add interview question text guide
</commit_message>
<xml_diff>
--- a/CM201-新媒体产品设计课程项目-学号-姓名-平台昵称-v1.0.docx
+++ b/CM201-新媒体产品设计课程项目-学号-姓名-平台昵称-v1.0.docx
@@ -1,6 +1,6 @@
 
 <file path=word/document.xml><?xml version="1.0" encoding="utf-8"?>
-<w:document xmlns:wpc="http://schemas.microsoft.com/office/word/2010/wordprocessingCanvas" xmlns:mo="http://schemas.microsoft.com/office/mac/office/2008/main" xmlns:mc="http://schemas.openxmlformats.org/markup-compatibility/2006" xmlns:mv="urn:schemas-microsoft-com:mac:vml" xmlns:o="urn:schemas-microsoft-com:office:office" xmlns:r="http://schemas.openxmlformats.org/officeDocument/2006/relationships" xmlns:m="http://schemas.openxmlformats.org/officeDocument/2006/math" xmlns:v="urn:schemas-microsoft-com:vml" xmlns:wp14="http://schemas.microsoft.com/office/word/2010/wordprocessingDrawing" xmlns:wp="http://schemas.openxmlformats.org/drawingml/2006/wordprocessingDrawing" xmlns:w10="urn:schemas-microsoft-com:office:word" xmlns:w="http://schemas.openxmlformats.org/wordprocessingml/2006/main" xmlns:w14="http://schemas.microsoft.com/office/word/2010/wordml" xmlns:w15="http://schemas.microsoft.com/office/word/2012/wordml" xmlns:wpg="http://schemas.microsoft.com/office/word/2010/wordprocessingGroup" xmlns:wpi="http://schemas.microsoft.com/office/word/2010/wordprocessingInk" xmlns:wne="http://schemas.microsoft.com/office/word/2006/wordml" xmlns:wps="http://schemas.microsoft.com/office/word/2010/wordprocessingShape" mc:Ignorable="w14 w15 wp14">
+<w:document xmlns:wpc="http://schemas.microsoft.com/office/word/2010/wordprocessingCanvas" xmlns:cx="http://schemas.microsoft.com/office/drawing/2014/chartex" xmlns:cx1="http://schemas.microsoft.com/office/drawing/2015/9/8/chartex" xmlns:cx2="http://schemas.microsoft.com/office/drawing/2015/10/21/chartex" xmlns:cx3="http://schemas.microsoft.com/office/drawing/2016/5/9/chartex" xmlns:cx4="http://schemas.microsoft.com/office/drawing/2016/5/10/chartex" xmlns:cx5="http://schemas.microsoft.com/office/drawing/2016/5/11/chartex" xmlns:cx6="http://schemas.microsoft.com/office/drawing/2016/5/12/chartex" xmlns:cx7="http://schemas.microsoft.com/office/drawing/2016/5/13/chartex" xmlns:cx8="http://schemas.microsoft.com/office/drawing/2016/5/14/chartex" xmlns:mc="http://schemas.openxmlformats.org/markup-compatibility/2006" xmlns:aink="http://schemas.microsoft.com/office/drawing/2016/ink" xmlns:am3d="http://schemas.microsoft.com/office/drawing/2017/model3d" xmlns:o="urn:schemas-microsoft-com:office:office" xmlns:r="http://schemas.openxmlformats.org/officeDocument/2006/relationships" xmlns:m="http://schemas.openxmlformats.org/officeDocument/2006/math" xmlns:v="urn:schemas-microsoft-com:vml" xmlns:wp14="http://schemas.microsoft.com/office/word/2010/wordprocessingDrawing" xmlns:wp="http://schemas.openxmlformats.org/drawingml/2006/wordprocessingDrawing" xmlns:w10="urn:schemas-microsoft-com:office:word" xmlns:w="http://schemas.openxmlformats.org/wordprocessingml/2006/main" xmlns:w14="http://schemas.microsoft.com/office/word/2010/wordml" xmlns:w15="http://schemas.microsoft.com/office/word/2012/wordml" xmlns:w16cid="http://schemas.microsoft.com/office/word/2016/wordml/cid" xmlns:w16se="http://schemas.microsoft.com/office/word/2015/wordml/symex" xmlns:wpg="http://schemas.microsoft.com/office/word/2010/wordprocessingGroup" xmlns:wpi="http://schemas.microsoft.com/office/word/2010/wordprocessingInk" xmlns:wne="http://schemas.microsoft.com/office/word/2006/wordml" xmlns:wps="http://schemas.microsoft.com/office/word/2010/wordprocessingShape" mc:Ignorable="w14 w15 w16se w16cid wp14">
   <w:body>
     <w:p>
       <w:pPr>
@@ -1281,7 +1281,7 @@
         </w:numPr>
         <w:ind w:firstLine="480"/>
         <w:rPr>
-          <w:rStyle w:val="aff9"/>
+          <w:rStyle w:val="aff8"/>
           <w:rFonts w:ascii="宋体" w:eastAsia="宋体" w:hAnsi="宋体" w:cs="Hiragino Sans GB W3"/>
         </w:rPr>
       </w:pPr>
@@ -1305,17 +1305,15 @@
       </w:r>
       <w:r>
         <w:rPr>
-          <w:rStyle w:val="aff9"/>
+          <w:rStyle w:val="aff8"/>
           <w:rFonts w:ascii="宋体" w:eastAsia="宋体" w:hAnsi="宋体" w:cs="Hiragino Sans GB W3" w:hint="eastAsia"/>
           <w:lang w:eastAsia="zh-CN"/>
         </w:rPr>
         <w:t>产品</w:t>
       </w:r>
-      <w:bookmarkStart w:id="0" w:name="_GoBack"/>
-      <w:bookmarkEnd w:id="0"/>
-      <w:r>
-        <w:rPr>
-          <w:rStyle w:val="aff9"/>
+      <w:r>
+        <w:rPr>
+          <w:rStyle w:val="aff8"/>
           <w:rFonts w:ascii="宋体" w:eastAsia="宋体" w:hAnsi="宋体" w:cs="Hiragino Sans GB W3"/>
           <w:lang w:eastAsia="zh-CN"/>
         </w:rPr>
@@ -1323,7 +1321,7 @@
       </w:r>
       <w:r>
         <w:rPr>
-          <w:rStyle w:val="aff9"/>
+          <w:rStyle w:val="aff8"/>
           <w:rFonts w:ascii="宋体" w:eastAsia="宋体" w:hAnsi="宋体" w:cs="Hiragino Sans GB W3" w:hint="eastAsia"/>
           <w:lang w:eastAsia="zh-CN"/>
         </w:rPr>
@@ -1339,7 +1337,7 @@
         </w:numPr>
         <w:ind w:firstLine="480"/>
         <w:rPr>
-          <w:rStyle w:val="aff9"/>
+          <w:rStyle w:val="aff8"/>
           <w:rFonts w:ascii="宋体" w:eastAsia="宋体" w:hAnsi="宋体" w:cs="Hiragino Sans GB W3"/>
         </w:rPr>
       </w:pPr>
@@ -1369,7 +1367,7 @@
       </w:r>
       <w:r>
         <w:rPr>
-          <w:rStyle w:val="aff9"/>
+          <w:rStyle w:val="aff8"/>
           <w:rFonts w:ascii="宋体" w:eastAsia="宋体" w:hAnsi="宋体" w:cs="Hiragino Sans GB W3" w:hint="eastAsia"/>
           <w:lang w:eastAsia="zh-CN"/>
         </w:rPr>
@@ -1377,7 +1375,7 @@
       </w:r>
       <w:r>
         <w:rPr>
-          <w:rStyle w:val="aff9"/>
+          <w:rStyle w:val="aff8"/>
           <w:rFonts w:ascii="宋体" w:eastAsia="宋体" w:hAnsi="宋体" w:cs="Hiragino Sans GB W3"/>
           <w:lang w:eastAsia="zh-CN"/>
         </w:rPr>
@@ -1385,7 +1383,7 @@
       </w:r>
       <w:r>
         <w:rPr>
-          <w:rStyle w:val="aff9"/>
+          <w:rStyle w:val="aff8"/>
           <w:rFonts w:ascii="宋体" w:eastAsia="宋体" w:hAnsi="宋体" w:cs="Hiragino Sans GB W3"/>
           <w:lang w:eastAsia="zh-CN"/>
         </w:rPr>
@@ -1401,7 +1399,7 @@
         </w:numPr>
         <w:ind w:firstLine="480"/>
         <w:rPr>
-          <w:rStyle w:val="aff9"/>
+          <w:rStyle w:val="aff8"/>
           <w:rFonts w:ascii="宋体" w:eastAsia="宋体" w:hAnsi="宋体" w:cs="Hiragino Sans GB W3"/>
           <w:lang w:eastAsia="zh-CN"/>
         </w:rPr>
@@ -1432,7 +1430,7 @@
       </w:r>
       <w:r>
         <w:rPr>
-          <w:rStyle w:val="aff9"/>
+          <w:rStyle w:val="aff8"/>
           <w:rFonts w:ascii="宋体" w:eastAsia="宋体" w:hAnsi="宋体" w:cs="Hiragino Sans GB W3" w:hint="eastAsia"/>
           <w:lang w:eastAsia="zh-CN"/>
         </w:rPr>
@@ -1440,7 +1438,7 @@
       </w:r>
       <w:r>
         <w:rPr>
-          <w:rStyle w:val="aff9"/>
+          <w:rStyle w:val="aff8"/>
           <w:rFonts w:ascii="宋体" w:eastAsia="宋体" w:hAnsi="宋体" w:cs="Hiragino Sans GB W3"/>
           <w:lang w:eastAsia="zh-CN"/>
         </w:rPr>
@@ -1456,7 +1454,7 @@
         </w:numPr>
         <w:ind w:firstLine="480"/>
         <w:rPr>
-          <w:rStyle w:val="aff9"/>
+          <w:rStyle w:val="aff8"/>
           <w:rFonts w:ascii="宋体" w:eastAsia="宋体" w:hAnsi="宋体" w:cs="Hiragino Sans GB W3"/>
         </w:rPr>
       </w:pPr>
@@ -1486,7 +1484,7 @@
       </w:r>
       <w:r>
         <w:rPr>
-          <w:rStyle w:val="aff9"/>
+          <w:rStyle w:val="aff8"/>
           <w:rFonts w:ascii="宋体" w:eastAsia="宋体" w:hAnsi="宋体" w:cs="Hiragino Sans GB W3" w:hint="eastAsia"/>
           <w:lang w:eastAsia="zh-CN"/>
         </w:rPr>
@@ -1494,21 +1492,21 @@
       </w:r>
       <w:r>
         <w:rPr>
-          <w:rStyle w:val="aff9"/>
+          <w:rStyle w:val="aff8"/>
           <w:rFonts w:ascii="宋体" w:eastAsia="宋体" w:hAnsi="宋体" w:cs="Hiragino Sans GB W3"/>
         </w:rPr>
         <w:t>3</w:t>
       </w:r>
       <w:r>
         <w:rPr>
-          <w:rStyle w:val="aff9"/>
+          <w:rStyle w:val="aff8"/>
           <w:rFonts w:ascii="宋体" w:eastAsia="宋体" w:hAnsi="宋体" w:cs="Hiragino Sans GB W3" w:hint="eastAsia"/>
         </w:rPr>
         <w:t>个典型的用户案例</w:t>
       </w:r>
       <w:r>
         <w:rPr>
-          <w:rStyle w:val="aff9"/>
+          <w:rStyle w:val="aff8"/>
           <w:rFonts w:ascii="宋体" w:eastAsia="宋体" w:hAnsi="宋体" w:cs="Hiragino Sans GB W3"/>
         </w:rPr>
         <w:t>；</w:t>
@@ -1523,7 +1521,7 @@
         </w:numPr>
         <w:ind w:firstLine="480"/>
         <w:rPr>
-          <w:rStyle w:val="aff9"/>
+          <w:rStyle w:val="aff8"/>
           <w:rFonts w:ascii="宋体" w:eastAsia="宋体" w:hAnsi="宋体" w:cs="Hiragino Sans GB W3"/>
         </w:rPr>
       </w:pPr>
@@ -1553,7 +1551,7 @@
       </w:r>
       <w:r>
         <w:rPr>
-          <w:rStyle w:val="aff9"/>
+          <w:rStyle w:val="aff8"/>
           <w:rFonts w:ascii="宋体" w:eastAsia="宋体" w:hAnsi="宋体" w:cs="Hiragino Sans GB W3" w:hint="eastAsia"/>
           <w:lang w:eastAsia="zh-CN"/>
         </w:rPr>
@@ -1561,7 +1559,7 @@
       </w:r>
       <w:r>
         <w:rPr>
-          <w:rStyle w:val="aff9"/>
+          <w:rStyle w:val="aff8"/>
           <w:rFonts w:ascii="宋体" w:eastAsia="宋体" w:hAnsi="宋体" w:cs="Hiragino Sans GB W3"/>
           <w:lang w:eastAsia="zh-CN"/>
         </w:rPr>
@@ -1577,7 +1575,7 @@
         </w:numPr>
         <w:ind w:firstLine="480"/>
         <w:rPr>
-          <w:rStyle w:val="aff9"/>
+          <w:rStyle w:val="aff8"/>
           <w:rFonts w:ascii="宋体" w:eastAsia="宋体" w:hAnsi="宋体" w:cs="Hiragino Sans GB W3"/>
         </w:rPr>
       </w:pPr>
@@ -1608,14 +1606,14 @@
       </w:r>
       <w:r>
         <w:rPr>
-          <w:rStyle w:val="aff9"/>
+          <w:rStyle w:val="aff8"/>
           <w:rFonts w:ascii="宋体" w:eastAsia="宋体" w:hAnsi="宋体" w:cs="Hiragino Sans GB W3" w:hint="eastAsia"/>
         </w:rPr>
         <w:t>调整</w:t>
       </w:r>
       <w:r>
         <w:rPr>
-          <w:rStyle w:val="aff9"/>
+          <w:rStyle w:val="aff8"/>
           <w:rFonts w:ascii="宋体" w:eastAsia="宋体" w:hAnsi="宋体" w:cs="Hiragino Sans GB W3"/>
           <w:lang w:eastAsia="zh-CN"/>
         </w:rPr>
@@ -1641,10 +1639,10 @@
       <w:pPr>
         <w:pStyle w:val="1"/>
       </w:pPr>
-      <w:bookmarkStart w:id="1" w:name="_请回顾上节课提交的Idea，并重新写下来"/>
-      <w:bookmarkStart w:id="2" w:name="_请回顾上节课提交的Idea，并重新写下来_1"/>
+      <w:bookmarkStart w:id="0" w:name="_请回顾上节课提交的Idea，并重新写下来"/>
+      <w:bookmarkStart w:id="1" w:name="_请回顾上节课提交的Idea，并重新写下来_1"/>
+      <w:bookmarkEnd w:id="0"/>
       <w:bookmarkEnd w:id="1"/>
-      <w:bookmarkEnd w:id="2"/>
       <w:r>
         <w:rPr>
           <w:rFonts w:hint="eastAsia"/>
@@ -1783,10 +1781,10 @@
       <w:pPr>
         <w:pStyle w:val="1"/>
       </w:pPr>
-      <w:bookmarkStart w:id="3" w:name="_请列出你的访谈提纲"/>
-      <w:bookmarkStart w:id="4" w:name="_列出你的访谈提纲"/>
+      <w:bookmarkStart w:id="2" w:name="_请列出你的访谈提纲"/>
+      <w:bookmarkStart w:id="3" w:name="_列出你的访谈提纲"/>
+      <w:bookmarkEnd w:id="2"/>
       <w:bookmarkEnd w:id="3"/>
-      <w:bookmarkEnd w:id="4"/>
       <w:r>
         <w:t>访谈提纲</w:t>
       </w:r>
@@ -1898,8 +1896,26 @@
           <w:rFonts w:ascii="宋体" w:eastAsia="宋体" w:hAnsi="宋体" w:hint="eastAsia"/>
           <w:color w:val="000000" w:themeColor="text1"/>
         </w:rPr>
+        <w:t>「</w:t>
+      </w:r>
+      <w:r>
+        <w:rPr>
+          <w:rFonts w:ascii="宋体" w:eastAsia="宋体" w:hAnsi="宋体" w:hint="eastAsia"/>
+          <w:color w:val="000000" w:themeColor="text1"/>
+        </w:rPr>
         <w:t>他们是谁？</w:t>
       </w:r>
+      <w:bookmarkStart w:id="4" w:name="OLE_LINK5"/>
+      <w:bookmarkStart w:id="5" w:name="OLE_LINK6"/>
+      <w:r>
+        <w:rPr>
+          <w:rFonts w:ascii="宋体" w:eastAsia="宋体" w:hAnsi="宋体" w:hint="eastAsia"/>
+          <w:color w:val="000000" w:themeColor="text1"/>
+        </w:rPr>
+        <w:t>」的相关采访问题</w:t>
+      </w:r>
+      <w:bookmarkEnd w:id="4"/>
+      <w:bookmarkEnd w:id="5"/>
       <w:r>
         <w:rPr>
           <w:rFonts w:ascii="宋体" w:eastAsia="宋体" w:hAnsi="宋体"/>
@@ -2043,7 +2059,28 @@
           <w:rFonts w:ascii="宋体" w:eastAsia="宋体" w:hAnsi="宋体" w:hint="eastAsia"/>
           <w:color w:val="000000" w:themeColor="text1"/>
         </w:rPr>
+        <w:t>「</w:t>
+      </w:r>
+      <w:r>
+        <w:rPr>
+          <w:rFonts w:ascii="宋体" w:eastAsia="宋体" w:hAnsi="宋体" w:hint="eastAsia"/>
+          <w:color w:val="000000" w:themeColor="text1"/>
+        </w:rPr>
         <w:t>他们遇到什么问题？</w:t>
+      </w:r>
+      <w:r>
+        <w:rPr>
+          <w:rFonts w:ascii="宋体" w:eastAsia="宋体" w:hAnsi="宋体" w:hint="eastAsia"/>
+          <w:color w:val="000000" w:themeColor="text1"/>
+        </w:rPr>
+        <w:t>」</w:t>
+      </w:r>
+      <w:r>
+        <w:rPr>
+          <w:rFonts w:ascii="宋体" w:eastAsia="宋体" w:hAnsi="宋体" w:hint="eastAsia"/>
+          <w:color w:val="000000" w:themeColor="text1"/>
+        </w:rPr>
+        <w:t>」的相关采访问题</w:t>
       </w:r>
     </w:p>
     <w:p>
@@ -2145,7 +2182,28 @@
           <w:rFonts w:ascii="宋体" w:eastAsia="宋体" w:hAnsi="宋体" w:hint="eastAsia"/>
           <w:color w:val="000000" w:themeColor="text1"/>
         </w:rPr>
+        <w:t>「</w:t>
+      </w:r>
+      <w:r>
+        <w:rPr>
+          <w:rFonts w:ascii="宋体" w:eastAsia="宋体" w:hAnsi="宋体" w:hint="eastAsia"/>
+          <w:color w:val="000000" w:themeColor="text1"/>
+        </w:rPr>
         <w:t>他们现在是怎么解决这些问题的？</w:t>
+      </w:r>
+      <w:r>
+        <w:rPr>
+          <w:rFonts w:ascii="宋体" w:eastAsia="宋体" w:hAnsi="宋体" w:hint="eastAsia"/>
+          <w:color w:val="000000" w:themeColor="text1"/>
+        </w:rPr>
+        <w:t>」</w:t>
+      </w:r>
+      <w:r>
+        <w:rPr>
+          <w:rFonts w:ascii="宋体" w:eastAsia="宋体" w:hAnsi="宋体" w:hint="eastAsia"/>
+          <w:color w:val="000000" w:themeColor="text1"/>
+        </w:rPr>
+        <w:t>」的相关采访问题</w:t>
       </w:r>
     </w:p>
     <w:p>
@@ -2244,7 +2302,28 @@
           <w:rFonts w:ascii="宋体" w:eastAsia="宋体" w:hAnsi="宋体" w:hint="eastAsia"/>
           <w:color w:val="000000" w:themeColor="text1"/>
         </w:rPr>
+        <w:t>「</w:t>
+      </w:r>
+      <w:r>
+        <w:rPr>
+          <w:rFonts w:ascii="宋体" w:eastAsia="宋体" w:hAnsi="宋体" w:hint="eastAsia"/>
+          <w:color w:val="000000" w:themeColor="text1"/>
+        </w:rPr>
         <w:t>他们对现在解决方案的评价？</w:t>
+      </w:r>
+      <w:r>
+        <w:rPr>
+          <w:rFonts w:ascii="宋体" w:eastAsia="宋体" w:hAnsi="宋体" w:hint="eastAsia"/>
+          <w:color w:val="000000" w:themeColor="text1"/>
+        </w:rPr>
+        <w:t>」</w:t>
+      </w:r>
+      <w:r>
+        <w:rPr>
+          <w:rFonts w:ascii="宋体" w:eastAsia="宋体" w:hAnsi="宋体" w:hint="eastAsia"/>
+          <w:color w:val="000000" w:themeColor="text1"/>
+        </w:rPr>
+        <w:t>」的相关采访问题</w:t>
       </w:r>
     </w:p>
     <w:p>
@@ -2343,7 +2422,28 @@
           <w:rFonts w:ascii="宋体" w:eastAsia="宋体" w:hAnsi="宋体" w:hint="eastAsia"/>
           <w:color w:val="000000" w:themeColor="text1"/>
         </w:rPr>
+        <w:t>「</w:t>
+      </w:r>
+      <w:r>
+        <w:rPr>
+          <w:rFonts w:ascii="宋体" w:eastAsia="宋体" w:hAnsi="宋体" w:hint="eastAsia"/>
+          <w:color w:val="000000" w:themeColor="text1"/>
+        </w:rPr>
         <w:t>他们对你的解决方案的评价？</w:t>
+      </w:r>
+      <w:r>
+        <w:rPr>
+          <w:rFonts w:ascii="宋体" w:eastAsia="宋体" w:hAnsi="宋体" w:hint="eastAsia"/>
+          <w:color w:val="000000" w:themeColor="text1"/>
+        </w:rPr>
+        <w:t>」</w:t>
+      </w:r>
+      <w:r>
+        <w:rPr>
+          <w:rFonts w:ascii="宋体" w:eastAsia="宋体" w:hAnsi="宋体" w:hint="eastAsia"/>
+          <w:color w:val="000000" w:themeColor="text1"/>
+        </w:rPr>
+        <w:t>」的相关采访问题</w:t>
       </w:r>
     </w:p>
     <w:p>
@@ -2418,8 +2518,8 @@
       <w:pPr>
         <w:pStyle w:val="1"/>
       </w:pPr>
-      <w:bookmarkStart w:id="5" w:name="_提交访谈录音链接"/>
-      <w:bookmarkEnd w:id="5"/>
+      <w:bookmarkStart w:id="6" w:name="_提交访谈录音链接"/>
+      <w:bookmarkEnd w:id="6"/>
       <w:r>
         <w:rPr>
           <w:rFonts w:hint="eastAsia"/>
@@ -2735,10 +2835,10 @@
       <w:pPr>
         <w:pStyle w:val="1"/>
       </w:pPr>
-      <w:bookmarkStart w:id="6" w:name="_请根据以下模版，整理你访谈的3个典型用户案例"/>
-      <w:bookmarkStart w:id="7" w:name="_请根据以下模版，整理你访谈的3个典型用户案例_1"/>
-      <w:bookmarkEnd w:id="6"/>
+      <w:bookmarkStart w:id="7" w:name="_请根据以下模版，整理你访谈的3个典型用户案例"/>
+      <w:bookmarkStart w:id="8" w:name="_请根据以下模版，整理你访谈的3个典型用户案例_1"/>
       <w:bookmarkEnd w:id="7"/>
+      <w:bookmarkEnd w:id="8"/>
       <w:r>
         <w:t>典型</w:t>
       </w:r>
@@ -2780,74 +2880,7 @@
           <w:rFonts w:ascii="宋体" w:eastAsia="宋体" w:hAnsi="宋体"/>
           <w:color w:val="000000" w:themeColor="text1"/>
         </w:rPr>
-        <w:t>使用下方模版进行记录，</w:t>
-      </w:r>
-      <w:r>
-        <w:rPr>
-          <w:rFonts w:ascii="宋体" w:eastAsia="宋体" w:hAnsi="宋体" w:hint="eastAsia"/>
-          <w:color w:val="000000" w:themeColor="text1"/>
-        </w:rPr>
-        <w:t>也可以</w:t>
-      </w:r>
-      <w:r>
-        <w:rPr>
-          <w:rFonts w:ascii="宋体" w:eastAsia="宋体" w:hAnsi="宋体"/>
-          <w:color w:val="000000" w:themeColor="text1"/>
-        </w:rPr>
-        <w:t>使用工具</w:t>
-      </w:r>
-      <w:hyperlink r:id="rId12" w:history="1">
-        <w:r>
-          <w:rPr>
-            <w:rStyle w:val="aff9"/>
-            <w:rFonts w:ascii="宋体" w:eastAsia="宋体" w:hAnsi="宋体"/>
-          </w:rPr>
-          <w:t>Xtensio</w:t>
-        </w:r>
-      </w:hyperlink>
-      <w:r>
-        <w:rPr>
-          <w:rStyle w:val="aff9"/>
-          <w:rFonts w:ascii="宋体" w:eastAsia="宋体" w:hAnsi="宋体" w:hint="eastAsia"/>
-        </w:rPr>
-        <w:t xml:space="preserve"> </w:t>
-      </w:r>
-      <w:r>
-        <w:rPr>
-          <w:rFonts w:ascii="宋体" w:eastAsia="宋体" w:hAnsi="宋体" w:hint="eastAsia"/>
-          <w:color w:val="000000" w:themeColor="text1"/>
-        </w:rPr>
-        <w:t>制作</w:t>
-      </w:r>
-      <w:r>
-        <w:rPr>
-          <w:rFonts w:ascii="宋体" w:eastAsia="宋体" w:hAnsi="宋体" w:hint="eastAsia"/>
-          <w:color w:val="000000" w:themeColor="text1"/>
-        </w:rPr>
-        <w:t>（</w:t>
-      </w:r>
-      <w:hyperlink r:id="rId13" w:history="1">
-        <w:r>
-          <w:rPr>
-            <w:rStyle w:val="aff9"/>
-            <w:rFonts w:ascii="宋体" w:eastAsia="宋体" w:hAnsi="宋体" w:hint="eastAsia"/>
-          </w:rPr>
-          <w:t>参考范例</w:t>
-        </w:r>
-      </w:hyperlink>
-      <w:r>
-        <w:rPr>
-          <w:rFonts w:ascii="宋体" w:eastAsia="宋体" w:hAnsi="宋体" w:hint="eastAsia"/>
-          <w:color w:val="000000" w:themeColor="text1"/>
-        </w:rPr>
-        <w:t>），只需选择其中一种方式完成即可</w:t>
-      </w:r>
-      <w:r>
-        <w:rPr>
-          <w:rFonts w:ascii="宋体" w:eastAsia="宋体" w:hAnsi="宋体"/>
-          <w:color w:val="000000" w:themeColor="text1"/>
-        </w:rPr>
-        <w:t>。</w:t>
+        <w:t>使用下方模版进行记录。</w:t>
       </w:r>
     </w:p>
     <w:p>
@@ -3018,56 +3051,6 @@
       </w:tr>
       <w:tr>
         <w:trPr>
-          <w:trHeight w:val="100"/>
-        </w:trPr>
-        <w:tc>
-          <w:tcPr>
-            <w:tcW w:w="10490" w:type="dxa"/>
-            <w:gridSpan w:val="2"/>
-            <w:tcBorders>
-              <w:top w:val="single" w:sz="4" w:space="0" w:color="auto"/>
-              <w:left w:val="single" w:sz="4" w:space="0" w:color="auto"/>
-              <w:bottom w:val="single" w:sz="4" w:space="0" w:color="auto"/>
-              <w:right w:val="single" w:sz="4" w:space="0" w:color="auto"/>
-            </w:tcBorders>
-            <w:shd w:val="clear" w:color="auto" w:fill="auto"/>
-            <w:noWrap/>
-            <w:vAlign w:val="center"/>
-          </w:tcPr>
-          <w:p>
-            <w:pPr>
-              <w:spacing w:before="0" w:after="0" w:line="400" w:lineRule="exact"/>
-              <w:rPr>
-                <w:rFonts w:ascii="宋体" w:eastAsia="宋体" w:hAnsi="宋体" w:cs="Times New Roman"/>
-                <w:color w:val="000000"/>
-                <w:lang w:val="en-US"/>
-              </w:rPr>
-            </w:pPr>
-            <w:proofErr w:type="spellStart"/>
-            <w:r>
-              <w:rPr>
-                <w:rFonts w:ascii="宋体" w:eastAsia="宋体" w:hAnsi="宋体" w:cs="Times New Roman" w:hint="eastAsia"/>
-                <w:iCs/>
-                <w:color w:val="auto"/>
-                <w:lang w:val="en-US"/>
-              </w:rPr>
-              <w:t>Xtensio</w:t>
-            </w:r>
-            <w:proofErr w:type="spellEnd"/>
-            <w:r>
-              <w:rPr>
-                <w:rFonts w:ascii="宋体" w:eastAsia="宋体" w:hAnsi="宋体" w:cs="Times New Roman" w:hint="eastAsia"/>
-                <w:iCs/>
-                <w:color w:val="auto"/>
-                <w:lang w:val="en-US"/>
-              </w:rPr>
-              <w:t>链接（可选）：</w:t>
-            </w:r>
-          </w:p>
-        </w:tc>
-      </w:tr>
-      <w:tr>
-        <w:trPr>
           <w:trHeight w:val="360"/>
         </w:trPr>
         <w:tc>
@@ -3653,6 +3636,8 @@
               </w:rPr>
               <w:t>；频率为：（   ）次／星期</w:t>
             </w:r>
+            <w:bookmarkStart w:id="9" w:name="_GoBack"/>
+            <w:bookmarkEnd w:id="9"/>
           </w:p>
           <w:p>
             <w:pPr>
@@ -4202,43 +4187,43 @@
                 <w:color w:val="000000"/>
                 <w:lang w:val="en-US"/>
               </w:rPr>
+              <w:t>2)</w:t>
+            </w:r>
+          </w:p>
+          <w:p>
+            <w:pPr>
+              <w:spacing w:before="0" w:after="0" w:line="400" w:lineRule="exact"/>
+              <w:rPr>
+                <w:rFonts w:ascii="宋体" w:eastAsia="宋体" w:hAnsi="宋体" w:cs="Times New Roman"/>
+                <w:color w:val="000000"/>
+                <w:lang w:val="en-US"/>
+              </w:rPr>
+            </w:pPr>
+            <w:r>
+              <w:rPr>
+                <w:rFonts w:ascii="宋体" w:eastAsia="宋体" w:hAnsi="宋体" w:cs="Times New Roman" w:hint="eastAsia"/>
+                <w:color w:val="000000"/>
+                <w:lang w:val="en-US"/>
+              </w:rPr>
+              <w:t>3)</w:t>
+            </w:r>
+          </w:p>
+          <w:p>
+            <w:pPr>
+              <w:spacing w:before="0" w:after="0" w:line="400" w:lineRule="exact"/>
+              <w:rPr>
+                <w:rFonts w:ascii="宋体" w:eastAsia="宋体" w:hAnsi="宋体" w:cs="Times New Roman"/>
+                <w:color w:val="000000"/>
+                <w:lang w:val="en-US"/>
+              </w:rPr>
+            </w:pPr>
+            <w:r>
+              <w:rPr>
+                <w:rFonts w:ascii="宋体" w:eastAsia="宋体" w:hAnsi="宋体" w:cs="Times New Roman"/>
+                <w:color w:val="000000"/>
+                <w:lang w:val="en-US"/>
+              </w:rPr>
               <w:lastRenderedPageBreak/>
-              <w:t>2)</w:t>
-            </w:r>
-          </w:p>
-          <w:p>
-            <w:pPr>
-              <w:spacing w:before="0" w:after="0" w:line="400" w:lineRule="exact"/>
-              <w:rPr>
-                <w:rFonts w:ascii="宋体" w:eastAsia="宋体" w:hAnsi="宋体" w:cs="Times New Roman"/>
-                <w:color w:val="000000"/>
-                <w:lang w:val="en-US"/>
-              </w:rPr>
-            </w:pPr>
-            <w:r>
-              <w:rPr>
-                <w:rFonts w:ascii="宋体" w:eastAsia="宋体" w:hAnsi="宋体" w:cs="Times New Roman" w:hint="eastAsia"/>
-                <w:color w:val="000000"/>
-                <w:lang w:val="en-US"/>
-              </w:rPr>
-              <w:t>3)</w:t>
-            </w:r>
-          </w:p>
-          <w:p>
-            <w:pPr>
-              <w:spacing w:before="0" w:after="0" w:line="400" w:lineRule="exact"/>
-              <w:rPr>
-                <w:rFonts w:ascii="宋体" w:eastAsia="宋体" w:hAnsi="宋体" w:cs="Times New Roman"/>
-                <w:color w:val="000000"/>
-                <w:lang w:val="en-US"/>
-              </w:rPr>
-            </w:pPr>
-            <w:r>
-              <w:rPr>
-                <w:rFonts w:ascii="宋体" w:eastAsia="宋体" w:hAnsi="宋体" w:cs="Times New Roman"/>
-                <w:color w:val="000000"/>
-                <w:lang w:val="en-US"/>
-              </w:rPr>
               <w:t>……</w:t>
             </w:r>
           </w:p>
@@ -5517,7 +5502,6 @@
                 <w:bCs/>
                 <w:color w:val="000000"/>
               </w:rPr>
-              <w:lastRenderedPageBreak/>
               <w:t>2）他现在是怎么解决这些问题的</w:t>
             </w:r>
           </w:p>
@@ -5971,56 +5955,6 @@
       </w:tr>
       <w:tr>
         <w:trPr>
-          <w:trHeight w:val="100"/>
-        </w:trPr>
-        <w:tc>
-          <w:tcPr>
-            <w:tcW w:w="10490" w:type="dxa"/>
-            <w:gridSpan w:val="2"/>
-            <w:tcBorders>
-              <w:top w:val="single" w:sz="4" w:space="0" w:color="auto"/>
-              <w:left w:val="single" w:sz="4" w:space="0" w:color="auto"/>
-              <w:bottom w:val="single" w:sz="4" w:space="0" w:color="auto"/>
-              <w:right w:val="single" w:sz="4" w:space="0" w:color="auto"/>
-            </w:tcBorders>
-            <w:shd w:val="clear" w:color="auto" w:fill="auto"/>
-            <w:noWrap/>
-            <w:vAlign w:val="center"/>
-          </w:tcPr>
-          <w:p>
-            <w:pPr>
-              <w:spacing w:before="0" w:after="0" w:line="400" w:lineRule="exact"/>
-              <w:rPr>
-                <w:rFonts w:ascii="宋体" w:eastAsia="宋体" w:hAnsi="宋体" w:cs="Times New Roman"/>
-                <w:color w:val="000000"/>
-                <w:lang w:val="en-US"/>
-              </w:rPr>
-            </w:pPr>
-            <w:proofErr w:type="spellStart"/>
-            <w:r>
-              <w:rPr>
-                <w:rFonts w:ascii="宋体" w:eastAsia="宋体" w:hAnsi="宋体" w:cs="Times New Roman" w:hint="eastAsia"/>
-                <w:iCs/>
-                <w:color w:val="auto"/>
-                <w:lang w:val="en-US"/>
-              </w:rPr>
-              <w:t>Xtensio</w:t>
-            </w:r>
-            <w:proofErr w:type="spellEnd"/>
-            <w:r>
-              <w:rPr>
-                <w:rFonts w:ascii="宋体" w:eastAsia="宋体" w:hAnsi="宋体" w:cs="Times New Roman" w:hint="eastAsia"/>
-                <w:iCs/>
-                <w:color w:val="auto"/>
-                <w:lang w:val="en-US"/>
-              </w:rPr>
-              <w:t>链接（可选）：</w:t>
-            </w:r>
-          </w:p>
-        </w:tc>
-      </w:tr>
-      <w:tr>
-        <w:trPr>
           <w:trHeight w:val="360"/>
         </w:trPr>
         <w:tc>
@@ -8827,56 +8761,6 @@
       </w:tr>
       <w:tr>
         <w:trPr>
-          <w:trHeight w:val="100"/>
-        </w:trPr>
-        <w:tc>
-          <w:tcPr>
-            <w:tcW w:w="10490" w:type="dxa"/>
-            <w:gridSpan w:val="2"/>
-            <w:tcBorders>
-              <w:top w:val="single" w:sz="4" w:space="0" w:color="auto"/>
-              <w:left w:val="single" w:sz="4" w:space="0" w:color="auto"/>
-              <w:bottom w:val="single" w:sz="4" w:space="0" w:color="auto"/>
-              <w:right w:val="single" w:sz="4" w:space="0" w:color="auto"/>
-            </w:tcBorders>
-            <w:shd w:val="clear" w:color="auto" w:fill="auto"/>
-            <w:noWrap/>
-            <w:vAlign w:val="center"/>
-          </w:tcPr>
-          <w:p>
-            <w:pPr>
-              <w:spacing w:before="0" w:after="0" w:line="400" w:lineRule="exact"/>
-              <w:rPr>
-                <w:rFonts w:ascii="宋体" w:eastAsia="宋体" w:hAnsi="宋体" w:cs="Times New Roman"/>
-                <w:color w:val="000000"/>
-                <w:lang w:val="en-US"/>
-              </w:rPr>
-            </w:pPr>
-            <w:proofErr w:type="spellStart"/>
-            <w:r>
-              <w:rPr>
-                <w:rFonts w:ascii="宋体" w:eastAsia="宋体" w:hAnsi="宋体" w:cs="Times New Roman" w:hint="eastAsia"/>
-                <w:iCs/>
-                <w:color w:val="auto"/>
-                <w:lang w:val="en-US"/>
-              </w:rPr>
-              <w:t>Xtensio</w:t>
-            </w:r>
-            <w:proofErr w:type="spellEnd"/>
-            <w:r>
-              <w:rPr>
-                <w:rFonts w:ascii="宋体" w:eastAsia="宋体" w:hAnsi="宋体" w:cs="Times New Roman" w:hint="eastAsia"/>
-                <w:iCs/>
-                <w:color w:val="auto"/>
-                <w:lang w:val="en-US"/>
-              </w:rPr>
-              <w:t>链接（可选）：</w:t>
-            </w:r>
-          </w:p>
-        </w:tc>
-      </w:tr>
-      <w:tr>
-        <w:trPr>
           <w:trHeight w:val="360"/>
         </w:trPr>
         <w:tc>
@@ -11518,12 +11402,12 @@
       <w:pPr>
         <w:pStyle w:val="1"/>
       </w:pPr>
-      <w:bookmarkStart w:id="8" w:name="_提出你的最终想法"/>
-      <w:bookmarkStart w:id="9" w:name="_提出你的最终想法_1"/>
-      <w:bookmarkStart w:id="10" w:name="_用户验证结果分析"/>
-      <w:bookmarkEnd w:id="8"/>
-      <w:bookmarkEnd w:id="9"/>
+      <w:bookmarkStart w:id="10" w:name="_提出你的最终想法"/>
+      <w:bookmarkStart w:id="11" w:name="_提出你的最终想法_1"/>
+      <w:bookmarkStart w:id="12" w:name="_用户验证结果分析"/>
       <w:bookmarkEnd w:id="10"/>
+      <w:bookmarkEnd w:id="11"/>
+      <w:bookmarkEnd w:id="12"/>
       <w:r>
         <w:rPr>
           <w:rFonts w:hint="eastAsia"/>
@@ -12429,10 +12313,10 @@
       <w:pPr>
         <w:pStyle w:val="1"/>
       </w:pPr>
-      <w:bookmarkStart w:id="11" w:name="_提出你的最终想法_2"/>
-      <w:bookmarkStart w:id="12" w:name="_提出你的最终想法_3"/>
-      <w:bookmarkEnd w:id="11"/>
-      <w:bookmarkEnd w:id="12"/>
+      <w:bookmarkStart w:id="13" w:name="_提出你的最终想法_2"/>
+      <w:bookmarkStart w:id="14" w:name="_提出你的最终想法_3"/>
+      <w:bookmarkEnd w:id="13"/>
+      <w:bookmarkEnd w:id="14"/>
       <w:r>
         <w:rPr>
           <w:rFonts w:hint="eastAsia"/>
@@ -13382,10 +13266,10 @@
       </w:pPr>
     </w:p>
     <w:sectPr>
-      <w:headerReference w:type="default" r:id="rId14"/>
-      <w:footerReference w:type="default" r:id="rId15"/>
-      <w:headerReference w:type="first" r:id="rId16"/>
-      <w:footerReference w:type="first" r:id="rId17"/>
+      <w:headerReference w:type="default" r:id="rId12"/>
+      <w:footerReference w:type="default" r:id="rId13"/>
+      <w:headerReference w:type="first" r:id="rId14"/>
+      <w:footerReference w:type="first" r:id="rId15"/>
       <w:pgSz w:w="11907" w:h="16839" w:code="1"/>
       <w:pgMar w:top="1440" w:right="1080" w:bottom="1440" w:left="1080" w:header="850" w:footer="850" w:gutter="0"/>
       <w:pgNumType w:fmt="numberInDash"/>
@@ -13397,7 +13281,7 @@
 </file>
 
 <file path=word/endnotes.xml><?xml version="1.0" encoding="utf-8"?>
-<w:endnotes xmlns:wpc="http://schemas.microsoft.com/office/word/2010/wordprocessingCanvas" xmlns:mo="http://schemas.microsoft.com/office/mac/office/2008/main" xmlns:mc="http://schemas.openxmlformats.org/markup-compatibility/2006" xmlns:mv="urn:schemas-microsoft-com:mac:vml" xmlns:o="urn:schemas-microsoft-com:office:office" xmlns:r="http://schemas.openxmlformats.org/officeDocument/2006/relationships" xmlns:m="http://schemas.openxmlformats.org/officeDocument/2006/math" xmlns:v="urn:schemas-microsoft-com:vml" xmlns:wp14="http://schemas.microsoft.com/office/word/2010/wordprocessingDrawing" xmlns:wp="http://schemas.openxmlformats.org/drawingml/2006/wordprocessingDrawing" xmlns:w10="urn:schemas-microsoft-com:office:word" xmlns:w="http://schemas.openxmlformats.org/wordprocessingml/2006/main" xmlns:w14="http://schemas.microsoft.com/office/word/2010/wordml" xmlns:w15="http://schemas.microsoft.com/office/word/2012/wordml" xmlns:wpg="http://schemas.microsoft.com/office/word/2010/wordprocessingGroup" xmlns:wpi="http://schemas.microsoft.com/office/word/2010/wordprocessingInk" xmlns:wne="http://schemas.microsoft.com/office/word/2006/wordml" xmlns:wps="http://schemas.microsoft.com/office/word/2010/wordprocessingShape" mc:Ignorable="w14 w15 wp14">
+<w:endnotes xmlns:wpc="http://schemas.microsoft.com/office/word/2010/wordprocessingCanvas" xmlns:cx="http://schemas.microsoft.com/office/drawing/2014/chartex" xmlns:cx1="http://schemas.microsoft.com/office/drawing/2015/9/8/chartex" xmlns:cx2="http://schemas.microsoft.com/office/drawing/2015/10/21/chartex" xmlns:cx3="http://schemas.microsoft.com/office/drawing/2016/5/9/chartex" xmlns:cx4="http://schemas.microsoft.com/office/drawing/2016/5/10/chartex" xmlns:cx5="http://schemas.microsoft.com/office/drawing/2016/5/11/chartex" xmlns:cx6="http://schemas.microsoft.com/office/drawing/2016/5/12/chartex" xmlns:cx7="http://schemas.microsoft.com/office/drawing/2016/5/13/chartex" xmlns:cx8="http://schemas.microsoft.com/office/drawing/2016/5/14/chartex" xmlns:mc="http://schemas.openxmlformats.org/markup-compatibility/2006" xmlns:aink="http://schemas.microsoft.com/office/drawing/2016/ink" xmlns:am3d="http://schemas.microsoft.com/office/drawing/2017/model3d" xmlns:o="urn:schemas-microsoft-com:office:office" xmlns:r="http://schemas.openxmlformats.org/officeDocument/2006/relationships" xmlns:m="http://schemas.openxmlformats.org/officeDocument/2006/math" xmlns:v="urn:schemas-microsoft-com:vml" xmlns:wp14="http://schemas.microsoft.com/office/word/2010/wordprocessingDrawing" xmlns:wp="http://schemas.openxmlformats.org/drawingml/2006/wordprocessingDrawing" xmlns:w10="urn:schemas-microsoft-com:office:word" xmlns:w="http://schemas.openxmlformats.org/wordprocessingml/2006/main" xmlns:w14="http://schemas.microsoft.com/office/word/2010/wordml" xmlns:w15="http://schemas.microsoft.com/office/word/2012/wordml" xmlns:w16cid="http://schemas.microsoft.com/office/word/2016/wordml/cid" xmlns:w16se="http://schemas.microsoft.com/office/word/2015/wordml/symex" xmlns:wpg="http://schemas.microsoft.com/office/word/2010/wordprocessingGroup" xmlns:wpi="http://schemas.microsoft.com/office/word/2010/wordprocessingInk" xmlns:wne="http://schemas.microsoft.com/office/word/2006/wordml" xmlns:wps="http://schemas.microsoft.com/office/word/2010/wordprocessingShape" mc:Ignorable="w14 w15 w16se w16cid wp14">
   <w:endnote w:type="separator" w:id="-1">
     <w:p>
       <w:pPr>
@@ -13424,7 +13308,7 @@
 </file>
 
 <file path=word/footer1.xml><?xml version="1.0" encoding="utf-8"?>
-<w:ftr xmlns:wpc="http://schemas.microsoft.com/office/word/2010/wordprocessingCanvas" xmlns:mo="http://schemas.microsoft.com/office/mac/office/2008/main" xmlns:mc="http://schemas.openxmlformats.org/markup-compatibility/2006" xmlns:mv="urn:schemas-microsoft-com:mac:vml" xmlns:o="urn:schemas-microsoft-com:office:office" xmlns:r="http://schemas.openxmlformats.org/officeDocument/2006/relationships" xmlns:m="http://schemas.openxmlformats.org/officeDocument/2006/math" xmlns:v="urn:schemas-microsoft-com:vml" xmlns:wp14="http://schemas.microsoft.com/office/word/2010/wordprocessingDrawing" xmlns:wp="http://schemas.openxmlformats.org/drawingml/2006/wordprocessingDrawing" xmlns:w10="urn:schemas-microsoft-com:office:word" xmlns:w="http://schemas.openxmlformats.org/wordprocessingml/2006/main" xmlns:w14="http://schemas.microsoft.com/office/word/2010/wordml" xmlns:w15="http://schemas.microsoft.com/office/word/2012/wordml" xmlns:wpg="http://schemas.microsoft.com/office/word/2010/wordprocessingGroup" xmlns:wpi="http://schemas.microsoft.com/office/word/2010/wordprocessingInk" xmlns:wne="http://schemas.microsoft.com/office/word/2006/wordml" xmlns:wps="http://schemas.microsoft.com/office/word/2010/wordprocessingShape" mc:Ignorable="w14 w15 wp14">
+<w:ftr xmlns:wpc="http://schemas.microsoft.com/office/word/2010/wordprocessingCanvas" xmlns:cx="http://schemas.microsoft.com/office/drawing/2014/chartex" xmlns:cx1="http://schemas.microsoft.com/office/drawing/2015/9/8/chartex" xmlns:cx2="http://schemas.microsoft.com/office/drawing/2015/10/21/chartex" xmlns:cx3="http://schemas.microsoft.com/office/drawing/2016/5/9/chartex" xmlns:cx4="http://schemas.microsoft.com/office/drawing/2016/5/10/chartex" xmlns:cx5="http://schemas.microsoft.com/office/drawing/2016/5/11/chartex" xmlns:cx6="http://schemas.microsoft.com/office/drawing/2016/5/12/chartex" xmlns:cx7="http://schemas.microsoft.com/office/drawing/2016/5/13/chartex" xmlns:cx8="http://schemas.microsoft.com/office/drawing/2016/5/14/chartex" xmlns:mc="http://schemas.openxmlformats.org/markup-compatibility/2006" xmlns:aink="http://schemas.microsoft.com/office/drawing/2016/ink" xmlns:am3d="http://schemas.microsoft.com/office/drawing/2017/model3d" xmlns:o="urn:schemas-microsoft-com:office:office" xmlns:r="http://schemas.openxmlformats.org/officeDocument/2006/relationships" xmlns:m="http://schemas.openxmlformats.org/officeDocument/2006/math" xmlns:v="urn:schemas-microsoft-com:vml" xmlns:wp14="http://schemas.microsoft.com/office/word/2010/wordprocessingDrawing" xmlns:wp="http://schemas.openxmlformats.org/drawingml/2006/wordprocessingDrawing" xmlns:w10="urn:schemas-microsoft-com:office:word" xmlns:w="http://schemas.openxmlformats.org/wordprocessingml/2006/main" xmlns:w14="http://schemas.microsoft.com/office/word/2010/wordml" xmlns:w15="http://schemas.microsoft.com/office/word/2012/wordml" xmlns:w16cid="http://schemas.microsoft.com/office/word/2016/wordml/cid" xmlns:w16se="http://schemas.microsoft.com/office/word/2015/wordml/symex" xmlns:wpg="http://schemas.microsoft.com/office/word/2010/wordprocessingGroup" xmlns:wpi="http://schemas.microsoft.com/office/word/2010/wordprocessingInk" xmlns:wne="http://schemas.microsoft.com/office/word/2006/wordml" xmlns:wps="http://schemas.microsoft.com/office/word/2010/wordprocessingShape" mc:Ignorable="w14 w15 w16se w16cid wp14">
   <w:p>
     <w:pPr>
       <w:framePr w:w="1060" w:h="337" w:hRule="exact" w:wrap="none" w:vAnchor="text" w:hAnchor="page" w:x="5422" w:y="242"/>
@@ -13499,10 +13383,10 @@
 </file>
 
 <file path=word/footer2.xml><?xml version="1.0" encoding="utf-8"?>
-<w:ftr xmlns:wpc="http://schemas.microsoft.com/office/word/2010/wordprocessingCanvas" xmlns:mo="http://schemas.microsoft.com/office/mac/office/2008/main" xmlns:mc="http://schemas.openxmlformats.org/markup-compatibility/2006" xmlns:mv="urn:schemas-microsoft-com:mac:vml" xmlns:o="urn:schemas-microsoft-com:office:office" xmlns:r="http://schemas.openxmlformats.org/officeDocument/2006/relationships" xmlns:m="http://schemas.openxmlformats.org/officeDocument/2006/math" xmlns:v="urn:schemas-microsoft-com:vml" xmlns:wp14="http://schemas.microsoft.com/office/word/2010/wordprocessingDrawing" xmlns:wp="http://schemas.openxmlformats.org/drawingml/2006/wordprocessingDrawing" xmlns:w10="urn:schemas-microsoft-com:office:word" xmlns:w="http://schemas.openxmlformats.org/wordprocessingml/2006/main" xmlns:w14="http://schemas.microsoft.com/office/word/2010/wordml" xmlns:w15="http://schemas.microsoft.com/office/word/2012/wordml" xmlns:wpg="http://schemas.microsoft.com/office/word/2010/wordprocessingGroup" xmlns:wpi="http://schemas.microsoft.com/office/word/2010/wordprocessingInk" xmlns:wne="http://schemas.microsoft.com/office/word/2006/wordml" xmlns:wps="http://schemas.microsoft.com/office/word/2010/wordprocessingShape" mc:Ignorable="w14 w15 wp14">
+<w:ftr xmlns:wpc="http://schemas.microsoft.com/office/word/2010/wordprocessingCanvas" xmlns:cx="http://schemas.microsoft.com/office/drawing/2014/chartex" xmlns:cx1="http://schemas.microsoft.com/office/drawing/2015/9/8/chartex" xmlns:cx2="http://schemas.microsoft.com/office/drawing/2015/10/21/chartex" xmlns:cx3="http://schemas.microsoft.com/office/drawing/2016/5/9/chartex" xmlns:cx4="http://schemas.microsoft.com/office/drawing/2016/5/10/chartex" xmlns:cx5="http://schemas.microsoft.com/office/drawing/2016/5/11/chartex" xmlns:cx6="http://schemas.microsoft.com/office/drawing/2016/5/12/chartex" xmlns:cx7="http://schemas.microsoft.com/office/drawing/2016/5/13/chartex" xmlns:cx8="http://schemas.microsoft.com/office/drawing/2016/5/14/chartex" xmlns:mc="http://schemas.openxmlformats.org/markup-compatibility/2006" xmlns:aink="http://schemas.microsoft.com/office/drawing/2016/ink" xmlns:am3d="http://schemas.microsoft.com/office/drawing/2017/model3d" xmlns:o="urn:schemas-microsoft-com:office:office" xmlns:r="http://schemas.openxmlformats.org/officeDocument/2006/relationships" xmlns:m="http://schemas.openxmlformats.org/officeDocument/2006/math" xmlns:v="urn:schemas-microsoft-com:vml" xmlns:wp14="http://schemas.microsoft.com/office/word/2010/wordprocessingDrawing" xmlns:wp="http://schemas.openxmlformats.org/drawingml/2006/wordprocessingDrawing" xmlns:w10="urn:schemas-microsoft-com:office:word" xmlns:w="http://schemas.openxmlformats.org/wordprocessingml/2006/main" xmlns:w14="http://schemas.microsoft.com/office/word/2010/wordml" xmlns:w15="http://schemas.microsoft.com/office/word/2012/wordml" xmlns:w16cid="http://schemas.microsoft.com/office/word/2016/wordml/cid" xmlns:w16se="http://schemas.microsoft.com/office/word/2015/wordml/symex" xmlns:wpg="http://schemas.microsoft.com/office/word/2010/wordprocessingGroup" xmlns:wpi="http://schemas.microsoft.com/office/word/2010/wordprocessingInk" xmlns:wne="http://schemas.microsoft.com/office/word/2006/wordml" xmlns:wps="http://schemas.microsoft.com/office/word/2010/wordprocessingShape" mc:Ignorable="w14 w15 w16se w16cid wp14">
   <w:p>
     <w:pPr>
-      <w:pStyle w:val="aff0"/>
+      <w:pStyle w:val="aff"/>
       <w:framePr w:wrap="none" w:vAnchor="text" w:hAnchor="page" w:x="5782" w:y="217"/>
       <w:pBdr>
         <w:top w:val="none" w:sz="0" w:space="0" w:color="auto"/>
@@ -13513,14 +13397,14 @@
       <w:shd w:val="clear" w:color="auto" w:fill="auto"/>
       <w:ind w:firstLine="480"/>
       <w:rPr>
-        <w:rStyle w:val="aff6"/>
+        <w:rStyle w:val="aff5"/>
         <w:rFonts w:ascii="Microsoft YaHei Light" w:hAnsi="Microsoft YaHei Light"/>
         <w:color w:val="01D270"/>
       </w:rPr>
     </w:pPr>
     <w:r>
       <w:rPr>
-        <w:rStyle w:val="aff6"/>
+        <w:rStyle w:val="aff5"/>
         <w:rFonts w:ascii="Microsoft YaHei Light" w:hAnsi="Microsoft YaHei Light"/>
         <w:color w:val="01D270"/>
       </w:rPr>
@@ -13528,7 +13412,7 @@
     </w:r>
     <w:r>
       <w:rPr>
-        <w:rStyle w:val="aff6"/>
+        <w:rStyle w:val="aff5"/>
         <w:rFonts w:ascii="Microsoft YaHei Light" w:hAnsi="Microsoft YaHei Light"/>
         <w:color w:val="01D270"/>
       </w:rPr>
@@ -13536,7 +13420,7 @@
     </w:r>
     <w:r>
       <w:rPr>
-        <w:rStyle w:val="aff6"/>
+        <w:rStyle w:val="aff5"/>
         <w:rFonts w:ascii="Microsoft YaHei Light" w:hAnsi="Microsoft YaHei Light"/>
         <w:color w:val="01D270"/>
       </w:rPr>
@@ -13544,7 +13428,7 @@
     </w:r>
     <w:r>
       <w:rPr>
-        <w:rStyle w:val="aff6"/>
+        <w:rStyle w:val="aff5"/>
         <w:rFonts w:ascii="Microsoft YaHei Light" w:hAnsi="Microsoft YaHei Light"/>
         <w:noProof/>
         <w:color w:val="01D270"/>
@@ -13553,7 +13437,7 @@
     </w:r>
     <w:r>
       <w:rPr>
-        <w:rStyle w:val="aff6"/>
+        <w:rStyle w:val="aff5"/>
         <w:rFonts w:ascii="Microsoft YaHei Light" w:hAnsi="Microsoft YaHei Light"/>
         <w:color w:val="01D270"/>
       </w:rPr>
@@ -13562,7 +13446,7 @@
   </w:p>
   <w:p>
     <w:pPr>
-      <w:pStyle w:val="aff0"/>
+      <w:pStyle w:val="aff"/>
       <w:pBdr>
         <w:top w:val="single" w:sz="4" w:space="6" w:color="2BFF8C"/>
         <w:left w:val="none" w:sz="0" w:space="0" w:color="auto"/>
@@ -13642,7 +13526,7 @@
 </file>
 
 <file path=word/footnotes.xml><?xml version="1.0" encoding="utf-8"?>
-<w:footnotes xmlns:wpc="http://schemas.microsoft.com/office/word/2010/wordprocessingCanvas" xmlns:mo="http://schemas.microsoft.com/office/mac/office/2008/main" xmlns:mc="http://schemas.openxmlformats.org/markup-compatibility/2006" xmlns:mv="urn:schemas-microsoft-com:mac:vml" xmlns:o="urn:schemas-microsoft-com:office:office" xmlns:r="http://schemas.openxmlformats.org/officeDocument/2006/relationships" xmlns:m="http://schemas.openxmlformats.org/officeDocument/2006/math" xmlns:v="urn:schemas-microsoft-com:vml" xmlns:wp14="http://schemas.microsoft.com/office/word/2010/wordprocessingDrawing" xmlns:wp="http://schemas.openxmlformats.org/drawingml/2006/wordprocessingDrawing" xmlns:w10="urn:schemas-microsoft-com:office:word" xmlns:w="http://schemas.openxmlformats.org/wordprocessingml/2006/main" xmlns:w14="http://schemas.microsoft.com/office/word/2010/wordml" xmlns:w15="http://schemas.microsoft.com/office/word/2012/wordml" xmlns:wpg="http://schemas.microsoft.com/office/word/2010/wordprocessingGroup" xmlns:wpi="http://schemas.microsoft.com/office/word/2010/wordprocessingInk" xmlns:wne="http://schemas.microsoft.com/office/word/2006/wordml" xmlns:wps="http://schemas.microsoft.com/office/word/2010/wordprocessingShape" mc:Ignorable="w14 w15 wp14">
+<w:footnotes xmlns:wpc="http://schemas.microsoft.com/office/word/2010/wordprocessingCanvas" xmlns:cx="http://schemas.microsoft.com/office/drawing/2014/chartex" xmlns:cx1="http://schemas.microsoft.com/office/drawing/2015/9/8/chartex" xmlns:cx2="http://schemas.microsoft.com/office/drawing/2015/10/21/chartex" xmlns:cx3="http://schemas.microsoft.com/office/drawing/2016/5/9/chartex" xmlns:cx4="http://schemas.microsoft.com/office/drawing/2016/5/10/chartex" xmlns:cx5="http://schemas.microsoft.com/office/drawing/2016/5/11/chartex" xmlns:cx6="http://schemas.microsoft.com/office/drawing/2016/5/12/chartex" xmlns:cx7="http://schemas.microsoft.com/office/drawing/2016/5/13/chartex" xmlns:cx8="http://schemas.microsoft.com/office/drawing/2016/5/14/chartex" xmlns:mc="http://schemas.openxmlformats.org/markup-compatibility/2006" xmlns:aink="http://schemas.microsoft.com/office/drawing/2016/ink" xmlns:am3d="http://schemas.microsoft.com/office/drawing/2017/model3d" xmlns:o="urn:schemas-microsoft-com:office:office" xmlns:r="http://schemas.openxmlformats.org/officeDocument/2006/relationships" xmlns:m="http://schemas.openxmlformats.org/officeDocument/2006/math" xmlns:v="urn:schemas-microsoft-com:vml" xmlns:wp14="http://schemas.microsoft.com/office/word/2010/wordprocessingDrawing" xmlns:wp="http://schemas.openxmlformats.org/drawingml/2006/wordprocessingDrawing" xmlns:w10="urn:schemas-microsoft-com:office:word" xmlns:w="http://schemas.openxmlformats.org/wordprocessingml/2006/main" xmlns:w14="http://schemas.microsoft.com/office/word/2010/wordml" xmlns:w15="http://schemas.microsoft.com/office/word/2012/wordml" xmlns:w16cid="http://schemas.microsoft.com/office/word/2016/wordml/cid" xmlns:w16se="http://schemas.microsoft.com/office/word/2015/wordml/symex" xmlns:wpg="http://schemas.microsoft.com/office/word/2010/wordprocessingGroup" xmlns:wpi="http://schemas.microsoft.com/office/word/2010/wordprocessingInk" xmlns:wne="http://schemas.microsoft.com/office/word/2006/wordml" xmlns:wps="http://schemas.microsoft.com/office/word/2010/wordprocessingShape" mc:Ignorable="w14 w15 w16se w16cid wp14">
   <w:footnote w:type="separator" w:id="-1">
     <w:p>
       <w:pPr>
@@ -13669,10 +13553,10 @@
 </file>
 
 <file path=word/header1.xml><?xml version="1.0" encoding="utf-8"?>
-<w:hdr xmlns:wpc="http://schemas.microsoft.com/office/word/2010/wordprocessingCanvas" xmlns:mo="http://schemas.microsoft.com/office/mac/office/2008/main" xmlns:mc="http://schemas.openxmlformats.org/markup-compatibility/2006" xmlns:mv="urn:schemas-microsoft-com:mac:vml" xmlns:o="urn:schemas-microsoft-com:office:office" xmlns:r="http://schemas.openxmlformats.org/officeDocument/2006/relationships" xmlns:m="http://schemas.openxmlformats.org/officeDocument/2006/math" xmlns:v="urn:schemas-microsoft-com:vml" xmlns:wp14="http://schemas.microsoft.com/office/word/2010/wordprocessingDrawing" xmlns:wp="http://schemas.openxmlformats.org/drawingml/2006/wordprocessingDrawing" xmlns:w10="urn:schemas-microsoft-com:office:word" xmlns:w="http://schemas.openxmlformats.org/wordprocessingml/2006/main" xmlns:w14="http://schemas.microsoft.com/office/word/2010/wordml" xmlns:w15="http://schemas.microsoft.com/office/word/2012/wordml" xmlns:wpg="http://schemas.microsoft.com/office/word/2010/wordprocessingGroup" xmlns:wpi="http://schemas.microsoft.com/office/word/2010/wordprocessingInk" xmlns:wne="http://schemas.microsoft.com/office/word/2006/wordml" xmlns:wps="http://schemas.microsoft.com/office/word/2010/wordprocessingShape" mc:Ignorable="w14 w15 wp14">
+<w:hdr xmlns:wpc="http://schemas.microsoft.com/office/word/2010/wordprocessingCanvas" xmlns:cx="http://schemas.microsoft.com/office/drawing/2014/chartex" xmlns:cx1="http://schemas.microsoft.com/office/drawing/2015/9/8/chartex" xmlns:cx2="http://schemas.microsoft.com/office/drawing/2015/10/21/chartex" xmlns:cx3="http://schemas.microsoft.com/office/drawing/2016/5/9/chartex" xmlns:cx4="http://schemas.microsoft.com/office/drawing/2016/5/10/chartex" xmlns:cx5="http://schemas.microsoft.com/office/drawing/2016/5/11/chartex" xmlns:cx6="http://schemas.microsoft.com/office/drawing/2016/5/12/chartex" xmlns:cx7="http://schemas.microsoft.com/office/drawing/2016/5/13/chartex" xmlns:cx8="http://schemas.microsoft.com/office/drawing/2016/5/14/chartex" xmlns:mc="http://schemas.openxmlformats.org/markup-compatibility/2006" xmlns:aink="http://schemas.microsoft.com/office/drawing/2016/ink" xmlns:am3d="http://schemas.microsoft.com/office/drawing/2017/model3d" xmlns:o="urn:schemas-microsoft-com:office:office" xmlns:r="http://schemas.openxmlformats.org/officeDocument/2006/relationships" xmlns:m="http://schemas.openxmlformats.org/officeDocument/2006/math" xmlns:v="urn:schemas-microsoft-com:vml" xmlns:wp14="http://schemas.microsoft.com/office/word/2010/wordprocessingDrawing" xmlns:wp="http://schemas.openxmlformats.org/drawingml/2006/wordprocessingDrawing" xmlns:w10="urn:schemas-microsoft-com:office:word" xmlns:w="http://schemas.openxmlformats.org/wordprocessingml/2006/main" xmlns:w14="http://schemas.microsoft.com/office/word/2010/wordml" xmlns:w15="http://schemas.microsoft.com/office/word/2012/wordml" xmlns:w16cid="http://schemas.microsoft.com/office/word/2016/wordml/cid" xmlns:w16se="http://schemas.microsoft.com/office/word/2015/wordml/symex" xmlns:wpg="http://schemas.microsoft.com/office/word/2010/wordprocessingGroup" xmlns:wpi="http://schemas.microsoft.com/office/word/2010/wordprocessingInk" xmlns:wne="http://schemas.microsoft.com/office/word/2006/wordml" xmlns:wps="http://schemas.microsoft.com/office/word/2010/wordprocessingShape" mc:Ignorable="w14 w15 w16se w16cid wp14">
   <w:p>
     <w:pPr>
-      <w:pStyle w:val="aff4"/>
+      <w:pStyle w:val="aff3"/>
       <w:pBdr>
         <w:top w:val="none" w:sz="0" w:space="0" w:color="auto"/>
         <w:left w:val="none" w:sz="0" w:space="0" w:color="auto"/>
@@ -13740,10 +13624,10 @@
 </file>
 
 <file path=word/header2.xml><?xml version="1.0" encoding="utf-8"?>
-<w:hdr xmlns:wpc="http://schemas.microsoft.com/office/word/2010/wordprocessingCanvas" xmlns:mo="http://schemas.microsoft.com/office/mac/office/2008/main" xmlns:mc="http://schemas.openxmlformats.org/markup-compatibility/2006" xmlns:mv="urn:schemas-microsoft-com:mac:vml" xmlns:o="urn:schemas-microsoft-com:office:office" xmlns:r="http://schemas.openxmlformats.org/officeDocument/2006/relationships" xmlns:m="http://schemas.openxmlformats.org/officeDocument/2006/math" xmlns:v="urn:schemas-microsoft-com:vml" xmlns:wp14="http://schemas.microsoft.com/office/word/2010/wordprocessingDrawing" xmlns:wp="http://schemas.openxmlformats.org/drawingml/2006/wordprocessingDrawing" xmlns:w10="urn:schemas-microsoft-com:office:word" xmlns:w="http://schemas.openxmlformats.org/wordprocessingml/2006/main" xmlns:w14="http://schemas.microsoft.com/office/word/2010/wordml" xmlns:w15="http://schemas.microsoft.com/office/word/2012/wordml" xmlns:wpg="http://schemas.microsoft.com/office/word/2010/wordprocessingGroup" xmlns:wpi="http://schemas.microsoft.com/office/word/2010/wordprocessingInk" xmlns:wne="http://schemas.microsoft.com/office/word/2006/wordml" xmlns:wps="http://schemas.microsoft.com/office/word/2010/wordprocessingShape" mc:Ignorable="w14 w15 wp14">
+<w:hdr xmlns:wpc="http://schemas.microsoft.com/office/word/2010/wordprocessingCanvas" xmlns:cx="http://schemas.microsoft.com/office/drawing/2014/chartex" xmlns:cx1="http://schemas.microsoft.com/office/drawing/2015/9/8/chartex" xmlns:cx2="http://schemas.microsoft.com/office/drawing/2015/10/21/chartex" xmlns:cx3="http://schemas.microsoft.com/office/drawing/2016/5/9/chartex" xmlns:cx4="http://schemas.microsoft.com/office/drawing/2016/5/10/chartex" xmlns:cx5="http://schemas.microsoft.com/office/drawing/2016/5/11/chartex" xmlns:cx6="http://schemas.microsoft.com/office/drawing/2016/5/12/chartex" xmlns:cx7="http://schemas.microsoft.com/office/drawing/2016/5/13/chartex" xmlns:cx8="http://schemas.microsoft.com/office/drawing/2016/5/14/chartex" xmlns:mc="http://schemas.openxmlformats.org/markup-compatibility/2006" xmlns:aink="http://schemas.microsoft.com/office/drawing/2016/ink" xmlns:am3d="http://schemas.microsoft.com/office/drawing/2017/model3d" xmlns:o="urn:schemas-microsoft-com:office:office" xmlns:r="http://schemas.openxmlformats.org/officeDocument/2006/relationships" xmlns:m="http://schemas.openxmlformats.org/officeDocument/2006/math" xmlns:v="urn:schemas-microsoft-com:vml" xmlns:wp14="http://schemas.microsoft.com/office/word/2010/wordprocessingDrawing" xmlns:wp="http://schemas.openxmlformats.org/drawingml/2006/wordprocessingDrawing" xmlns:w10="urn:schemas-microsoft-com:office:word" xmlns:w="http://schemas.openxmlformats.org/wordprocessingml/2006/main" xmlns:w14="http://schemas.microsoft.com/office/word/2010/wordml" xmlns:w15="http://schemas.microsoft.com/office/word/2012/wordml" xmlns:w16cid="http://schemas.microsoft.com/office/word/2016/wordml/cid" xmlns:w16se="http://schemas.microsoft.com/office/word/2015/wordml/symex" xmlns:wpg="http://schemas.microsoft.com/office/word/2010/wordprocessingGroup" xmlns:wpi="http://schemas.microsoft.com/office/word/2010/wordprocessingInk" xmlns:wne="http://schemas.microsoft.com/office/word/2006/wordml" xmlns:wps="http://schemas.microsoft.com/office/word/2010/wordprocessingShape" mc:Ignorable="w14 w15 w16se w16cid wp14">
   <w:p>
     <w:pPr>
-      <w:pStyle w:val="aff4"/>
+      <w:pStyle w:val="aff3"/>
       <w:pBdr>
         <w:bottom w:val="single" w:sz="24" w:space="1" w:color="01D270"/>
       </w:pBdr>
@@ -13833,8 +13717,8 @@
 </file>
 
 <file path=word/numbering.xml><?xml version="1.0" encoding="utf-8"?>
-<w:numbering xmlns:wpc="http://schemas.microsoft.com/office/word/2010/wordprocessingCanvas" xmlns:mo="http://schemas.microsoft.com/office/mac/office/2008/main" xmlns:mc="http://schemas.openxmlformats.org/markup-compatibility/2006" xmlns:mv="urn:schemas-microsoft-com:mac:vml" xmlns:o="urn:schemas-microsoft-com:office:office" xmlns:r="http://schemas.openxmlformats.org/officeDocument/2006/relationships" xmlns:m="http://schemas.openxmlformats.org/officeDocument/2006/math" xmlns:v="urn:schemas-microsoft-com:vml" xmlns:wp14="http://schemas.microsoft.com/office/word/2010/wordprocessingDrawing" xmlns:wp="http://schemas.openxmlformats.org/drawingml/2006/wordprocessingDrawing" xmlns:w10="urn:schemas-microsoft-com:office:word" xmlns:w="http://schemas.openxmlformats.org/wordprocessingml/2006/main" xmlns:w14="http://schemas.microsoft.com/office/word/2010/wordml" xmlns:w15="http://schemas.microsoft.com/office/word/2012/wordml" xmlns:wpg="http://schemas.microsoft.com/office/word/2010/wordprocessingGroup" xmlns:wpi="http://schemas.microsoft.com/office/word/2010/wordprocessingInk" xmlns:wne="http://schemas.microsoft.com/office/word/2006/wordml" xmlns:wps="http://schemas.microsoft.com/office/word/2010/wordprocessingShape" mc:Ignorable="w14 w15 wp14">
-  <w:abstractNum w:abstractNumId="0">
+<w:numbering xmlns:wpc="http://schemas.microsoft.com/office/word/2010/wordprocessingCanvas" xmlns:cx="http://schemas.microsoft.com/office/drawing/2014/chartex" xmlns:cx1="http://schemas.microsoft.com/office/drawing/2015/9/8/chartex" xmlns:cx2="http://schemas.microsoft.com/office/drawing/2015/10/21/chartex" xmlns:cx3="http://schemas.microsoft.com/office/drawing/2016/5/9/chartex" xmlns:cx4="http://schemas.microsoft.com/office/drawing/2016/5/10/chartex" xmlns:cx5="http://schemas.microsoft.com/office/drawing/2016/5/11/chartex" xmlns:cx6="http://schemas.microsoft.com/office/drawing/2016/5/12/chartex" xmlns:cx7="http://schemas.microsoft.com/office/drawing/2016/5/13/chartex" xmlns:cx8="http://schemas.microsoft.com/office/drawing/2016/5/14/chartex" xmlns:mc="http://schemas.openxmlformats.org/markup-compatibility/2006" xmlns:aink="http://schemas.microsoft.com/office/drawing/2016/ink" xmlns:am3d="http://schemas.microsoft.com/office/drawing/2017/model3d" xmlns:o="urn:schemas-microsoft-com:office:office" xmlns:r="http://schemas.openxmlformats.org/officeDocument/2006/relationships" xmlns:m="http://schemas.openxmlformats.org/officeDocument/2006/math" xmlns:v="urn:schemas-microsoft-com:vml" xmlns:wp14="http://schemas.microsoft.com/office/word/2010/wordprocessingDrawing" xmlns:wp="http://schemas.openxmlformats.org/drawingml/2006/wordprocessingDrawing" xmlns:w10="urn:schemas-microsoft-com:office:word" xmlns:w="http://schemas.openxmlformats.org/wordprocessingml/2006/main" xmlns:w14="http://schemas.microsoft.com/office/word/2010/wordml" xmlns:w15="http://schemas.microsoft.com/office/word/2012/wordml" xmlns:w16cid="http://schemas.microsoft.com/office/word/2016/wordml/cid" xmlns:w16se="http://schemas.microsoft.com/office/word/2015/wordml/symex" xmlns:wpg="http://schemas.microsoft.com/office/word/2010/wordprocessingGroup" xmlns:wpi="http://schemas.microsoft.com/office/word/2010/wordprocessingInk" xmlns:wne="http://schemas.microsoft.com/office/word/2006/wordml" xmlns:wps="http://schemas.microsoft.com/office/word/2010/wordprocessingShape" mc:Ignorable="w14 w15 w16se w16cid wp14">
+  <w:abstractNum w:abstractNumId="0" w15:restartNumberingAfterBreak="0">
     <w:nsid w:val="039C3935"/>
     <w:multiLevelType w:val="hybridMultilevel"/>
     <w:tmpl w:val="8D5695CA"/>
@@ -13923,7 +13807,7 @@
       </w:pPr>
     </w:lvl>
   </w:abstractNum>
-  <w:abstractNum w:abstractNumId="1">
+  <w:abstractNum w:abstractNumId="1" w15:restartNumberingAfterBreak="0">
     <w:nsid w:val="08A12D4D"/>
     <w:multiLevelType w:val="hybridMultilevel"/>
     <w:tmpl w:val="0C0A5A60"/>
@@ -14012,7 +13896,7 @@
       </w:pPr>
     </w:lvl>
   </w:abstractNum>
-  <w:abstractNum w:abstractNumId="2">
+  <w:abstractNum w:abstractNumId="2" w15:restartNumberingAfterBreak="0">
     <w:nsid w:val="0E365D6B"/>
     <w:multiLevelType w:val="hybridMultilevel"/>
     <w:tmpl w:val="C1FC6350"/>
@@ -14102,7 +13986,7 @@
       </w:pPr>
     </w:lvl>
   </w:abstractNum>
-  <w:abstractNum w:abstractNumId="3">
+  <w:abstractNum w:abstractNumId="3" w15:restartNumberingAfterBreak="0">
     <w:nsid w:val="16FA1EDA"/>
     <w:multiLevelType w:val="hybridMultilevel"/>
     <w:tmpl w:val="3E30417C"/>
@@ -14188,7 +14072,7 @@
       </w:pPr>
     </w:lvl>
   </w:abstractNum>
-  <w:abstractNum w:abstractNumId="4">
+  <w:abstractNum w:abstractNumId="4" w15:restartNumberingAfterBreak="0">
     <w:nsid w:val="26030104"/>
     <w:multiLevelType w:val="hybridMultilevel"/>
     <w:tmpl w:val="B68465FA"/>
@@ -14278,7 +14162,7 @@
       </w:pPr>
     </w:lvl>
   </w:abstractNum>
-  <w:abstractNum w:abstractNumId="5">
+  <w:abstractNum w:abstractNumId="5" w15:restartNumberingAfterBreak="0">
     <w:nsid w:val="28B55004"/>
     <w:multiLevelType w:val="hybridMultilevel"/>
     <w:tmpl w:val="4FBE9118"/>
@@ -14392,7 +14276,7 @@
       </w:rPr>
     </w:lvl>
   </w:abstractNum>
-  <w:abstractNum w:abstractNumId="6">
+  <w:abstractNum w:abstractNumId="6" w15:restartNumberingAfterBreak="0">
     <w:nsid w:val="3DD30DD9"/>
     <w:multiLevelType w:val="hybridMultilevel"/>
     <w:tmpl w:val="C7441288"/>
@@ -14478,7 +14362,7 @@
       </w:pPr>
     </w:lvl>
   </w:abstractNum>
-  <w:abstractNum w:abstractNumId="7">
+  <w:abstractNum w:abstractNumId="7" w15:restartNumberingAfterBreak="0">
     <w:nsid w:val="3F2A705E"/>
     <w:multiLevelType w:val="multilevel"/>
     <w:tmpl w:val="BA0CF432"/>
@@ -14567,7 +14451,7 @@
       </w:pPr>
     </w:lvl>
   </w:abstractNum>
-  <w:abstractNum w:abstractNumId="8">
+  <w:abstractNum w:abstractNumId="8" w15:restartNumberingAfterBreak="0">
     <w:nsid w:val="44CA402A"/>
     <w:multiLevelType w:val="hybridMultilevel"/>
     <w:tmpl w:val="B810B188"/>
@@ -14653,7 +14537,7 @@
       </w:pPr>
     </w:lvl>
   </w:abstractNum>
-  <w:abstractNum w:abstractNumId="9">
+  <w:abstractNum w:abstractNumId="9" w15:restartNumberingAfterBreak="0">
     <w:nsid w:val="481F0E1C"/>
     <w:multiLevelType w:val="hybridMultilevel"/>
     <w:tmpl w:val="004E261A"/>
@@ -14742,7 +14626,7 @@
       </w:pPr>
     </w:lvl>
   </w:abstractNum>
-  <w:abstractNum w:abstractNumId="10">
+  <w:abstractNum w:abstractNumId="10" w15:restartNumberingAfterBreak="0">
     <w:nsid w:val="4E5D0326"/>
     <w:multiLevelType w:val="multilevel"/>
     <w:tmpl w:val="BE4CF968"/>
@@ -14829,7 +14713,7 @@
       </w:pPr>
     </w:lvl>
   </w:abstractNum>
-  <w:abstractNum w:abstractNumId="11">
+  <w:abstractNum w:abstractNumId="11" w15:restartNumberingAfterBreak="0">
     <w:nsid w:val="53AA5AA5"/>
     <w:multiLevelType w:val="hybridMultilevel"/>
     <w:tmpl w:val="6478DEB4"/>
@@ -14943,7 +14827,7 @@
       </w:rPr>
     </w:lvl>
   </w:abstractNum>
-  <w:abstractNum w:abstractNumId="12">
+  <w:abstractNum w:abstractNumId="12" w15:restartNumberingAfterBreak="0">
     <w:nsid w:val="586F61A2"/>
     <w:multiLevelType w:val="hybridMultilevel"/>
     <w:tmpl w:val="28E081D2"/>
@@ -15032,7 +14916,7 @@
       </w:pPr>
     </w:lvl>
   </w:abstractNum>
-  <w:abstractNum w:abstractNumId="13">
+  <w:abstractNum w:abstractNumId="13" w15:restartNumberingAfterBreak="0">
     <w:nsid w:val="5ECC1193"/>
     <w:multiLevelType w:val="multilevel"/>
     <w:tmpl w:val="753AADC8"/>
@@ -15121,7 +15005,7 @@
       </w:pPr>
     </w:lvl>
   </w:abstractNum>
-  <w:abstractNum w:abstractNumId="14">
+  <w:abstractNum w:abstractNumId="14" w15:restartNumberingAfterBreak="0">
     <w:nsid w:val="649E4EA7"/>
     <w:multiLevelType w:val="hybridMultilevel"/>
     <w:tmpl w:val="D6B699D8"/>
@@ -15210,7 +15094,7 @@
       </w:pPr>
     </w:lvl>
   </w:abstractNum>
-  <w:abstractNum w:abstractNumId="15">
+  <w:abstractNum w:abstractNumId="15" w15:restartNumberingAfterBreak="0">
     <w:nsid w:val="6B64352D"/>
     <w:multiLevelType w:val="multilevel"/>
     <w:tmpl w:val="0CDE014A"/>
@@ -15324,7 +15208,7 @@
       </w:rPr>
     </w:lvl>
   </w:abstractNum>
-  <w:abstractNum w:abstractNumId="16">
+  <w:abstractNum w:abstractNumId="16" w15:restartNumberingAfterBreak="0">
     <w:nsid w:val="6CBB0C83"/>
     <w:multiLevelType w:val="multilevel"/>
     <w:tmpl w:val="E5E8B4C0"/>
@@ -15410,7 +15294,7 @@
       </w:pPr>
     </w:lvl>
   </w:abstractNum>
-  <w:abstractNum w:abstractNumId="17">
+  <w:abstractNum w:abstractNumId="17" w15:restartNumberingAfterBreak="0">
     <w:nsid w:val="72864C58"/>
     <w:multiLevelType w:val="hybridMultilevel"/>
     <w:tmpl w:val="41827814"/>
@@ -15523,7 +15407,7 @@
       </w:rPr>
     </w:lvl>
   </w:abstractNum>
-  <w:abstractNum w:abstractNumId="18">
+  <w:abstractNum w:abstractNumId="18" w15:restartNumberingAfterBreak="0">
     <w:nsid w:val="7CF359FD"/>
     <w:multiLevelType w:val="hybridMultilevel"/>
     <w:tmpl w:val="5732696E"/>
@@ -15793,7 +15677,7 @@
 </file>
 
 <file path=word/styles.xml><?xml version="1.0" encoding="utf-8"?>
-<w:styles xmlns:mc="http://schemas.openxmlformats.org/markup-compatibility/2006" xmlns:r="http://schemas.openxmlformats.org/officeDocument/2006/relationships" xmlns:w="http://schemas.openxmlformats.org/wordprocessingml/2006/main" xmlns:w14="http://schemas.microsoft.com/office/word/2010/wordml" xmlns:w15="http://schemas.microsoft.com/office/word/2012/wordml" mc:Ignorable="w14 w15">
+<w:styles xmlns:mc="http://schemas.openxmlformats.org/markup-compatibility/2006" xmlns:r="http://schemas.openxmlformats.org/officeDocument/2006/relationships" xmlns:w="http://schemas.openxmlformats.org/wordprocessingml/2006/main" xmlns:w14="http://schemas.microsoft.com/office/word/2010/wordml" xmlns:w15="http://schemas.microsoft.com/office/word/2012/wordml" xmlns:w16cid="http://schemas.microsoft.com/office/word/2016/wordml/cid" xmlns:w16se="http://schemas.microsoft.com/office/word/2015/wordml/symex" mc:Ignorable="w14 w15 w16se w16cid">
   <w:docDefaults>
     <w:rPrDefault>
       <w:rPr>
@@ -15806,7 +15690,7 @@
     </w:rPrDefault>
     <w:pPrDefault/>
   </w:docDefaults>
-  <w:latentStyles w:defLockedState="0" w:defUIPriority="99" w:defSemiHidden="0" w:defUnhideWhenUsed="0" w:defQFormat="0" w:count="382">
+  <w:latentStyles w:defLockedState="0" w:defUIPriority="99" w:defSemiHidden="0" w:defUnhideWhenUsed="0" w:defQFormat="0" w:count="375">
     <w:lsdException w:name="Normal" w:uiPriority="0" w:qFormat="1"/>
     <w:lsdException w:name="heading 1" w:uiPriority="9" w:qFormat="1"/>
     <w:lsdException w:name="heading 2" w:semiHidden="1" w:uiPriority="9" w:unhideWhenUsed="1" w:qFormat="1"/>
@@ -16373,15 +16257,12 @@
       <w:b/>
     </w:rPr>
     <w:tblPr>
-      <w:tblInd w:w="0" w:type="dxa"/>
       <w:tblBorders>
         <w:bottom w:val="single" w:sz="6" w:space="0" w:color="0072C6"/>
         <w:insideH w:val="single" w:sz="6" w:space="0" w:color="0072C6"/>
       </w:tblBorders>
       <w:tblCellMar>
-        <w:top w:w="0" w:type="dxa"/>
         <w:left w:w="230" w:type="dxa"/>
-        <w:bottom w:w="0" w:type="dxa"/>
         <w:right w:w="0" w:type="dxa"/>
       </w:tblCellMar>
     </w:tblPr>
@@ -16473,7 +16354,7 @@
     </w:rPr>
   </w:style>
   <w:style w:type="character" w:customStyle="1" w:styleId="a9">
-    <w:name w:val="结束语字符"/>
+    <w:name w:val="结束语 字符"/>
     <w:link w:val="a8"/>
     <w:uiPriority w:val="32"/>
     <w:rPr>
@@ -16503,7 +16384,7 @@
     </w:rPr>
   </w:style>
   <w:style w:type="character" w:customStyle="1" w:styleId="ab">
-    <w:name w:val="签名字符"/>
+    <w:name w:val="签名 字符"/>
     <w:link w:val="aa"/>
     <w:uiPriority w:val="33"/>
     <w:rPr>
@@ -16534,7 +16415,7 @@
     </w:rPr>
   </w:style>
   <w:style w:type="character" w:customStyle="1" w:styleId="ad">
-    <w:name w:val="日期字符"/>
+    <w:name w:val="日期 字符"/>
     <w:link w:val="ac"/>
     <w:uiPriority w:val="1"/>
     <w:rPr>
@@ -16577,7 +16458,7 @@
     </w:rPr>
   </w:style>
   <w:style w:type="character" w:customStyle="1" w:styleId="10">
-    <w:name w:val="标题 1字符"/>
+    <w:name w:val="标题 1 字符"/>
     <w:link w:val="1"/>
     <w:uiPriority w:val="9"/>
     <w:rsid w:val="00AF02D5"/>
@@ -16628,7 +16509,7 @@
     </w:rPr>
   </w:style>
   <w:style w:type="character" w:customStyle="1" w:styleId="af2">
-    <w:name w:val="明显引用字符"/>
+    <w:name w:val="明显引用 字符"/>
     <w:link w:val="af1"/>
     <w:uiPriority w:val="30"/>
     <w:semiHidden/>
@@ -16664,19 +16545,12 @@
     <w:tblPr>
       <w:tblStyleRowBandSize w:val="1"/>
       <w:tblStyleColBandSize w:val="1"/>
-      <w:tblInd w:w="0" w:type="dxa"/>
       <w:tblBorders>
         <w:top w:val="single" w:sz="4" w:space="0" w:color="0072C6"/>
         <w:left w:val="single" w:sz="4" w:space="0" w:color="0072C6"/>
         <w:bottom w:val="single" w:sz="4" w:space="0" w:color="0072C6"/>
         <w:right w:val="single" w:sz="4" w:space="0" w:color="0072C6"/>
       </w:tblBorders>
-      <w:tblCellMar>
-        <w:top w:w="0" w:type="dxa"/>
-        <w:left w:w="108" w:type="dxa"/>
-        <w:bottom w:w="0" w:type="dxa"/>
-        <w:right w:w="108" w:type="dxa"/>
-      </w:tblCellMar>
     </w:tblPr>
     <w:tblStylePr w:type="firstRow">
       <w:rPr>
@@ -16811,7 +16685,7 @@
     </w:rPr>
   </w:style>
   <w:style w:type="character" w:customStyle="1" w:styleId="af6">
-    <w:name w:val="引用字符"/>
+    <w:name w:val="引用 字符"/>
     <w:link w:val="af5"/>
     <w:uiPriority w:val="29"/>
     <w:semiHidden/>
@@ -16857,7 +16731,7 @@
     </w:rPr>
   </w:style>
   <w:style w:type="character" w:customStyle="1" w:styleId="af9">
-    <w:name w:val="副标题字符"/>
+    <w:name w:val="副标题 字符"/>
     <w:link w:val="af8"/>
     <w:uiPriority w:val="11"/>
     <w:semiHidden/>
@@ -16898,7 +16772,6 @@
     <w:basedOn w:val="a3"/>
     <w:uiPriority w:val="39"/>
     <w:tblPr>
-      <w:tblInd w:w="0" w:type="dxa"/>
       <w:tblBorders>
         <w:top w:val="single" w:sz="4" w:space="0" w:color="auto"/>
         <w:left w:val="single" w:sz="4" w:space="0" w:color="auto"/>
@@ -16907,16 +16780,10 @@
         <w:insideH w:val="single" w:sz="4" w:space="0" w:color="auto"/>
         <w:insideV w:val="single" w:sz="4" w:space="0" w:color="auto"/>
       </w:tblBorders>
-      <w:tblCellMar>
-        <w:top w:w="0" w:type="dxa"/>
-        <w:left w:w="108" w:type="dxa"/>
-        <w:bottom w:w="0" w:type="dxa"/>
-        <w:right w:w="108" w:type="dxa"/>
-      </w:tblCellMar>
     </w:tblPr>
   </w:style>
   <w:style w:type="character" w:customStyle="1" w:styleId="af">
-    <w:name w:val="标题字符"/>
+    <w:name w:val="标题 字符"/>
     <w:link w:val="a1"/>
     <w:uiPriority w:val="1"/>
     <w:semiHidden/>
@@ -16929,7 +16796,7 @@
       <w:szCs w:val="56"/>
     </w:rPr>
   </w:style>
-  <w:style w:type="paragraph" w:styleId="afd">
+  <w:style w:type="paragraph" w:styleId="TOC">
     <w:name w:val="TOC Heading"/>
     <w:basedOn w:val="1"/>
     <w:next w:val="a0"/>
@@ -16946,7 +16813,7 @@
     </w:rPr>
   </w:style>
   <w:style w:type="character" w:customStyle="1" w:styleId="40">
-    <w:name w:val="标题 4字符"/>
+    <w:name w:val="标题 4 字符"/>
     <w:link w:val="4"/>
     <w:uiPriority w:val="9"/>
     <w:semiHidden/>
@@ -16958,7 +16825,7 @@
     </w:rPr>
   </w:style>
   <w:style w:type="character" w:customStyle="1" w:styleId="50">
-    <w:name w:val="标题 5字符"/>
+    <w:name w:val="标题 5 字符"/>
     <w:link w:val="5"/>
     <w:uiPriority w:val="9"/>
     <w:semiHidden/>
@@ -16970,7 +16837,7 @@
     </w:rPr>
   </w:style>
   <w:style w:type="character" w:customStyle="1" w:styleId="60">
-    <w:name w:val="标题 6字符"/>
+    <w:name w:val="标题 6 字符"/>
     <w:link w:val="6"/>
     <w:uiPriority w:val="9"/>
     <w:semiHidden/>
@@ -16982,7 +16849,7 @@
     </w:rPr>
   </w:style>
   <w:style w:type="character" w:customStyle="1" w:styleId="70">
-    <w:name w:val="标题 7字符"/>
+    <w:name w:val="标题 7 字符"/>
     <w:link w:val="7"/>
     <w:uiPriority w:val="9"/>
     <w:semiHidden/>
@@ -16996,7 +16863,7 @@
     </w:rPr>
   </w:style>
   <w:style w:type="character" w:customStyle="1" w:styleId="80">
-    <w:name w:val="标题 8字符"/>
+    <w:name w:val="标题 8 字符"/>
     <w:link w:val="8"/>
     <w:uiPriority w:val="9"/>
     <w:semiHidden/>
@@ -17008,7 +16875,7 @@
     </w:rPr>
   </w:style>
   <w:style w:type="character" w:customStyle="1" w:styleId="90">
-    <w:name w:val="标题 9字符"/>
+    <w:name w:val="标题 9 字符"/>
     <w:link w:val="9"/>
     <w:uiPriority w:val="9"/>
     <w:semiHidden/>
@@ -17021,11 +16888,11 @@
       <w:szCs w:val="21"/>
     </w:rPr>
   </w:style>
-  <w:style w:type="paragraph" w:styleId="afe">
+  <w:style w:type="paragraph" w:styleId="afd">
     <w:name w:val="Salutation"/>
     <w:basedOn w:val="a0"/>
     <w:next w:val="a0"/>
-    <w:link w:val="aff"/>
+    <w:link w:val="afe"/>
     <w:uiPriority w:val="3"/>
     <w:unhideWhenUsed/>
     <w:qFormat/>
@@ -17040,9 +16907,9 @@
       <w:sz w:val="72"/>
     </w:rPr>
   </w:style>
-  <w:style w:type="character" w:customStyle="1" w:styleId="aff">
-    <w:name w:val="称呼字符"/>
-    <w:link w:val="afe"/>
+  <w:style w:type="character" w:customStyle="1" w:styleId="afe">
+    <w:name w:val="称呼 字符"/>
+    <w:link w:val="afd"/>
     <w:uiPriority w:val="3"/>
     <w:rPr>
       <w:rFonts w:ascii="Georgia" w:hAnsi="Georgia"/>
@@ -17051,10 +16918,10 @@
       <w:sz w:val="72"/>
     </w:rPr>
   </w:style>
-  <w:style w:type="paragraph" w:styleId="aff0">
+  <w:style w:type="paragraph" w:styleId="aff">
     <w:name w:val="footer"/>
     <w:basedOn w:val="a0"/>
-    <w:link w:val="aff1"/>
+    <w:link w:val="aff0"/>
     <w:uiPriority w:val="99"/>
     <w:unhideWhenUsed/>
     <w:qFormat/>
@@ -17072,9 +16939,9 @@
       <w:color w:val="FFFFFF"/>
     </w:rPr>
   </w:style>
-  <w:style w:type="character" w:customStyle="1" w:styleId="aff1">
-    <w:name w:val="页脚字符"/>
-    <w:link w:val="aff0"/>
+  <w:style w:type="character" w:customStyle="1" w:styleId="aff0">
+    <w:name w:val="页脚 字符"/>
+    <w:link w:val="aff"/>
     <w:uiPriority w:val="99"/>
     <w:rPr>
       <w:color w:val="FFFFFF"/>
@@ -17082,7 +16949,7 @@
     </w:rPr>
   </w:style>
   <w:style w:type="character" w:customStyle="1" w:styleId="20">
-    <w:name w:val="标题 2字符"/>
+    <w:name w:val="标题 2 字符"/>
     <w:link w:val="2"/>
     <w:uiPriority w:val="9"/>
     <w:rsid w:val="00E072A7"/>
@@ -17097,7 +16964,7 @@
     </w:rPr>
   </w:style>
   <w:style w:type="character" w:customStyle="1" w:styleId="30">
-    <w:name w:val="标题 3字符"/>
+    <w:name w:val="标题 3 字符"/>
     <w:link w:val="3"/>
     <w:uiPriority w:val="9"/>
     <w:rsid w:val="00E072A7"/>
@@ -17111,23 +16978,23 @@
       <w:lang w:eastAsia="ja-JP"/>
     </w:rPr>
   </w:style>
-  <w:style w:type="paragraph" w:styleId="aff2">
+  <w:style w:type="paragraph" w:styleId="aff1">
     <w:name w:val="header"/>
     <w:basedOn w:val="a0"/>
-    <w:link w:val="aff3"/>
+    <w:link w:val="aff2"/>
     <w:uiPriority w:val="99"/>
     <w:unhideWhenUsed/>
     <w:pPr>
       <w:spacing w:before="0" w:after="0" w:line="240" w:lineRule="auto"/>
     </w:pPr>
   </w:style>
-  <w:style w:type="character" w:customStyle="1" w:styleId="aff3">
-    <w:name w:val="页眉字符"/>
+  <w:style w:type="character" w:customStyle="1" w:styleId="aff2">
+    <w:name w:val="页眉 字符"/>
     <w:basedOn w:val="a2"/>
-    <w:link w:val="aff2"/>
+    <w:link w:val="aff1"/>
     <w:uiPriority w:val="99"/>
   </w:style>
-  <w:style w:type="paragraph" w:customStyle="1" w:styleId="aff4">
+  <w:style w:type="paragraph" w:customStyle="1" w:styleId="aff3">
     <w:name w:val="页眉与页脚"/>
     <w:rsid w:val="00F15582"/>
     <w:pPr>
@@ -17151,7 +17018,7 @@
       <w:lang w:val="zh-CN"/>
     </w:rPr>
   </w:style>
-  <w:style w:type="paragraph" w:styleId="aff5">
+  <w:style w:type="paragraph" w:styleId="aff4">
     <w:name w:val="No Spacing"/>
     <w:uiPriority w:val="1"/>
     <w:qFormat/>
@@ -17173,7 +17040,7 @@
       <w:lang w:val="zh-CN"/>
     </w:rPr>
   </w:style>
-  <w:style w:type="character" w:styleId="aff6">
+  <w:style w:type="character" w:styleId="aff5">
     <w:name w:val="page number"/>
     <w:basedOn w:val="a2"/>
     <w:uiPriority w:val="99"/>
@@ -17217,10 +17084,10 @@
       <w:lang w:val="en-US" w:eastAsia="ja-JP"/>
     </w:rPr>
   </w:style>
-  <w:style w:type="paragraph" w:styleId="aff7">
+  <w:style w:type="paragraph" w:styleId="aff6">
     <w:name w:val="Document Map"/>
     <w:basedOn w:val="a0"/>
-    <w:link w:val="aff8"/>
+    <w:link w:val="aff7"/>
     <w:uiPriority w:val="99"/>
     <w:semiHidden/>
     <w:unhideWhenUsed/>
@@ -17229,9 +17096,9 @@
       <w:rFonts w:ascii="宋体" w:eastAsia="宋体"/>
     </w:rPr>
   </w:style>
-  <w:style w:type="character" w:customStyle="1" w:styleId="aff8">
-    <w:name w:val="文档结构图字符"/>
-    <w:link w:val="aff7"/>
+  <w:style w:type="character" w:customStyle="1" w:styleId="aff7">
+    <w:name w:val="文档结构图 字符"/>
+    <w:link w:val="aff6"/>
     <w:uiPriority w:val="99"/>
     <w:semiHidden/>
     <w:rsid w:val="00820BA4"/>
@@ -17240,7 +17107,7 @@
       <w:lang w:val="en-GB" w:eastAsia="zh-CN"/>
     </w:rPr>
   </w:style>
-  <w:style w:type="character" w:styleId="aff9">
+  <w:style w:type="character" w:styleId="aff8">
     <w:name w:val="Hyperlink"/>
     <w:basedOn w:val="a2"/>
     <w:uiPriority w:val="99"/>
@@ -17251,7 +17118,7 @@
       <w:u w:val="single"/>
     </w:rPr>
   </w:style>
-  <w:style w:type="character" w:styleId="affa">
+  <w:style w:type="character" w:styleId="aff9">
     <w:name w:val="FollowedHyperlink"/>
     <w:basedOn w:val="a2"/>
     <w:uiPriority w:val="99"/>
@@ -17528,21 +17395,6 @@
 </file>
 
 <file path=customXml/item1.xml><?xml version="1.0" encoding="utf-8"?>
-<p:properties xmlns:p="http://schemas.microsoft.com/office/2006/metadata/properties" xmlns:xsi="http://www.w3.org/2001/XMLSchema-instance" xmlns:pc="http://schemas.microsoft.com/office/infopath/2007/PartnerControls">
-  <documentManagement/>
-</p:properties>
-</file>
-
-<file path=customXml/item2.xml><?xml version="1.0" encoding="utf-8"?>
-<?mso-contentType ?>
-<FormTemplates xmlns="http://schemas.microsoft.com/sharepoint/v3/contenttype/forms">
-  <Display>DocumentLibraryForm</Display>
-  <Edit>DocumentLibraryForm</Edit>
-  <New>DocumentLibraryForm</New>
-</FormTemplates>
-</file>
-
-<file path=customXml/item3.xml><?xml version="1.0" encoding="utf-8"?>
 <ct:contentTypeSchema xmlns:ct="http://schemas.microsoft.com/office/2006/metadata/contentType" xmlns:ma="http://schemas.microsoft.com/office/2006/metadata/properties/metaAttributes" ct:_="" ma:_="" ma:contentTypeName="Document" ma:contentTypeID="0x0101009C467C137A7CDE448CB0A43503782328" ma:contentTypeVersion="0" ma:contentTypeDescription="Create a new document." ma:contentTypeScope="" ma:versionID="de552b6ceab69ff67b686e55c33bb386">
   <xsd:schema xmlns:xsd="http://www.w3.org/2001/XMLSchema" xmlns:xs="http://www.w3.org/2001/XMLSchema" xmlns:p="http://schemas.microsoft.com/office/2006/metadata/properties" targetNamespace="http://schemas.microsoft.com/office/2006/metadata/properties" ma:root="true" ma:fieldsID="0a2704e1be08ca60c210816e8ff51514">
     <xsd:element name="properties">
@@ -17656,28 +17508,26 @@
 </ct:contentTypeSchema>
 </file>
 
+<file path=customXml/item2.xml><?xml version="1.0" encoding="utf-8"?>
+<?mso-contentType ?>
+<FormTemplates xmlns="http://schemas.microsoft.com/sharepoint/v3/contenttype/forms">
+  <Display>DocumentLibraryForm</Display>
+  <Edit>DocumentLibraryForm</Edit>
+  <New>DocumentLibraryForm</New>
+</FormTemplates>
+</file>
+
+<file path=customXml/item3.xml><?xml version="1.0" encoding="utf-8"?>
+<p:properties xmlns:p="http://schemas.microsoft.com/office/2006/metadata/properties" xmlns:xsi="http://www.w3.org/2001/XMLSchema-instance" xmlns:pc="http://schemas.microsoft.com/office/infopath/2007/PartnerControls">
+  <documentManagement/>
+</p:properties>
+</file>
+
 <file path=customXml/item4.xml><?xml version="1.0" encoding="utf-8"?>
 <b:Sources xmlns:b="http://schemas.openxmlformats.org/officeDocument/2006/bibliography" xmlns="http://schemas.openxmlformats.org/officeDocument/2006/bibliography" SelectedStyle="/APA.XSL" StyleName="APA"/>
 </file>
 
 <file path=customXml/itemProps1.xml><?xml version="1.0" encoding="utf-8"?>
-<ds:datastoreItem xmlns:ds="http://schemas.openxmlformats.org/officeDocument/2006/customXml" ds:itemID="{026E82FE-3E80-478C-96A9-C8863B718A41}">
-  <ds:schemaRefs>
-    <ds:schemaRef ds:uri="http://schemas.microsoft.com/office/2006/metadata/properties"/>
-    <ds:schemaRef ds:uri="http://schemas.microsoft.com/office/infopath/2007/PartnerControls"/>
-  </ds:schemaRefs>
-</ds:datastoreItem>
-</file>
-
-<file path=customXml/itemProps2.xml><?xml version="1.0" encoding="utf-8"?>
-<ds:datastoreItem xmlns:ds="http://schemas.openxmlformats.org/officeDocument/2006/customXml" ds:itemID="{E6040F77-C680-405A-B95A-56092D614BF3}">
-  <ds:schemaRefs>
-    <ds:schemaRef ds:uri="http://schemas.microsoft.com/sharepoint/v3/contenttype/forms"/>
-  </ds:schemaRefs>
-</ds:datastoreItem>
-</file>
-
-<file path=customXml/itemProps3.xml><?xml version="1.0" encoding="utf-8"?>
 <ds:datastoreItem xmlns:ds="http://schemas.openxmlformats.org/officeDocument/2006/customXml" ds:itemID="{B5CF5B96-AB86-4D00-85A4-19C3F8C97E73}">
   <ds:schemaRefs>
     <ds:schemaRef ds:uri="http://schemas.microsoft.com/office/2006/metadata/contentType"/>
@@ -17693,8 +17543,25 @@
 </ds:datastoreItem>
 </file>
 
+<file path=customXml/itemProps2.xml><?xml version="1.0" encoding="utf-8"?>
+<ds:datastoreItem xmlns:ds="http://schemas.openxmlformats.org/officeDocument/2006/customXml" ds:itemID="{E6040F77-C680-405A-B95A-56092D614BF3}">
+  <ds:schemaRefs>
+    <ds:schemaRef ds:uri="http://schemas.microsoft.com/sharepoint/v3/contenttype/forms"/>
+  </ds:schemaRefs>
+</ds:datastoreItem>
+</file>
+
+<file path=customXml/itemProps3.xml><?xml version="1.0" encoding="utf-8"?>
+<ds:datastoreItem xmlns:ds="http://schemas.openxmlformats.org/officeDocument/2006/customXml" ds:itemID="{026E82FE-3E80-478C-96A9-C8863B718A41}">
+  <ds:schemaRefs>
+    <ds:schemaRef ds:uri="http://schemas.microsoft.com/office/2006/metadata/properties"/>
+    <ds:schemaRef ds:uri="http://schemas.microsoft.com/office/infopath/2007/PartnerControls"/>
+  </ds:schemaRefs>
+</ds:datastoreItem>
+</file>
+
 <file path=customXml/itemProps4.xml><?xml version="1.0" encoding="utf-8"?>
-<ds:datastoreItem xmlns:ds="http://schemas.openxmlformats.org/officeDocument/2006/customXml" ds:itemID="{276D49EC-CB23-384D-A765-101220F5665A}">
+<ds:datastoreItem xmlns:ds="http://schemas.openxmlformats.org/officeDocument/2006/customXml" ds:itemID="{D7E461D3-9E57-CB49-8146-E98CD65DE48B}">
   <ds:schemaRefs>
     <ds:schemaRef ds:uri="http://schemas.openxmlformats.org/officeDocument/2006/bibliography"/>
   </ds:schemaRefs>

</xml_diff>

<commit_message>
docs: add questin guide
</commit_message>
<xml_diff>
--- a/CM201-新媒体产品设计课程项目-学号-姓名-平台昵称-v1.0.docx
+++ b/CM201-新媒体产品设计课程项目-学号-姓名-平台昵称-v1.0.docx
@@ -30,8 +30,6 @@
           <w:lang w:val="en-US"/>
         </w:rPr>
       </w:pPr>
-      <w:bookmarkStart w:id="0" w:name="_GoBack"/>
-      <w:bookmarkEnd w:id="0"/>
     </w:p>
     <w:p>
       <w:pPr>
@@ -1268,35 +1266,32 @@
         <w:pStyle w:val="a"/>
         <w:numPr>
           <w:ilvl w:val="0"/>
-          <w:numId w:val="10"/>
+          <w:numId w:val="1"/>
         </w:numPr>
-        <w:ind w:firstLine="480"/>
         <w:rPr>
           <w:rStyle w:val="aff8"/>
           <w:rFonts w:ascii="宋体" w:eastAsia="宋体" w:hAnsi="宋体" w:cs="Hiragino Sans GB W3"/>
         </w:rPr>
       </w:pPr>
       <w:r>
-        <w:rPr>
-          <w:rFonts w:ascii="宋体" w:eastAsia="宋体" w:hAnsi="宋体"/>
-        </w:rPr>
         <w:fldChar w:fldCharType="begin"/>
       </w:r>
       <w:r>
-        <w:rPr>
-          <w:rFonts w:ascii="宋体" w:eastAsia="宋体" w:hAnsi="宋体"/>
-        </w:rPr>
-        <w:instrText xml:space="preserve"> HYPERLINK  \l "_请回顾上节课提交的Idea，并重新写下来_1" </w:instrText>
-      </w:r>
-      <w:r>
-        <w:rPr>
-          <w:rFonts w:ascii="宋体" w:eastAsia="宋体" w:hAnsi="宋体"/>
-        </w:rPr>
-      </w:r>
-      <w:r>
-        <w:rPr>
-          <w:rFonts w:ascii="宋体" w:eastAsia="宋体" w:hAnsi="宋体"/>
-        </w:rPr>
+        <w:instrText xml:space="preserve"> HYPERLINK  \l "_</w:instrText>
+      </w:r>
+      <w:r>
+        <w:instrText>请回顾上节课提交的</w:instrText>
+      </w:r>
+      <w:r>
+        <w:instrText>Idea</w:instrText>
+      </w:r>
+      <w:r>
+        <w:instrText>，并重新写下来</w:instrText>
+      </w:r>
+      <w:r>
+        <w:instrText xml:space="preserve">_1" </w:instrText>
+      </w:r>
+      <w:r>
         <w:fldChar w:fldCharType="separate"/>
       </w:r>
       <w:r>
@@ -1329,41 +1324,29 @@
         <w:pStyle w:val="a"/>
         <w:numPr>
           <w:ilvl w:val="0"/>
-          <w:numId w:val="10"/>
+          <w:numId w:val="1"/>
         </w:numPr>
-        <w:ind w:firstLine="480"/>
         <w:rPr>
           <w:rStyle w:val="aff8"/>
           <w:rFonts w:ascii="宋体" w:eastAsia="宋体" w:hAnsi="宋体" w:cs="Hiragino Sans GB W3"/>
         </w:rPr>
       </w:pPr>
       <w:r>
-        <w:rPr>
-          <w:rFonts w:ascii="宋体" w:eastAsia="宋体" w:hAnsi="宋体"/>
-        </w:rPr>
         <w:fldChar w:fldCharType="end"/>
       </w:r>
       <w:r>
-        <w:rPr>
-          <w:rFonts w:ascii="宋体" w:eastAsia="宋体" w:hAnsi="宋体"/>
-        </w:rPr>
         <w:fldChar w:fldCharType="begin"/>
       </w:r>
       <w:r>
-        <w:rPr>
-          <w:rFonts w:ascii="宋体" w:eastAsia="宋体" w:hAnsi="宋体"/>
-        </w:rPr>
-        <w:instrText xml:space="preserve"> HYPERLINK  \l "_列出你的访谈提纲" </w:instrText>
-      </w:r>
-      <w:r>
-        <w:rPr>
-          <w:rFonts w:ascii="宋体" w:eastAsia="宋体" w:hAnsi="宋体"/>
-        </w:rPr>
-      </w:r>
-      <w:r>
-        <w:rPr>
-          <w:rFonts w:ascii="宋体" w:eastAsia="宋体" w:hAnsi="宋体"/>
-        </w:rPr>
+        <w:instrText xml:space="preserve"> HYPERLINK  \l "_</w:instrText>
+      </w:r>
+      <w:r>
+        <w:instrText>列出你的访谈提纲</w:instrText>
+      </w:r>
+      <w:r>
+        <w:instrText xml:space="preserve">" </w:instrText>
+      </w:r>
+      <w:r>
         <w:fldChar w:fldCharType="separate"/>
       </w:r>
       <w:r>
@@ -1396,9 +1379,8 @@
         <w:pStyle w:val="a"/>
         <w:numPr>
           <w:ilvl w:val="0"/>
-          <w:numId w:val="10"/>
+          <w:numId w:val="1"/>
         </w:numPr>
-        <w:ind w:firstLine="480"/>
         <w:rPr>
           <w:rStyle w:val="aff8"/>
           <w:rFonts w:ascii="宋体" w:eastAsia="宋体" w:hAnsi="宋体" w:cs="Hiragino Sans GB W3"/>
@@ -1406,32 +1388,21 @@
         </w:rPr>
       </w:pPr>
       <w:r>
-        <w:rPr>
-          <w:rFonts w:ascii="宋体" w:eastAsia="宋体" w:hAnsi="宋体"/>
-        </w:rPr>
         <w:fldChar w:fldCharType="end"/>
       </w:r>
       <w:r>
-        <w:rPr>
-          <w:rFonts w:ascii="宋体" w:eastAsia="宋体" w:hAnsi="宋体"/>
-        </w:rPr>
         <w:fldChar w:fldCharType="begin"/>
       </w:r>
       <w:r>
-        <w:rPr>
-          <w:rFonts w:ascii="宋体" w:eastAsia="宋体" w:hAnsi="宋体"/>
-        </w:rPr>
-        <w:instrText xml:space="preserve"> HYPERLINK  \l "_提交访谈录音链接" </w:instrText>
-      </w:r>
-      <w:r>
-        <w:rPr>
-          <w:rFonts w:ascii="宋体" w:eastAsia="宋体" w:hAnsi="宋体"/>
-        </w:rPr>
-      </w:r>
-      <w:r>
-        <w:rPr>
-          <w:rFonts w:ascii="宋体" w:eastAsia="宋体" w:hAnsi="宋体"/>
-        </w:rPr>
+        <w:instrText xml:space="preserve"> HYPERLINK  \l "_</w:instrText>
+      </w:r>
+      <w:r>
+        <w:instrText>提交访谈录音链接</w:instrText>
+      </w:r>
+      <w:r>
+        <w:instrText xml:space="preserve">" </w:instrText>
+      </w:r>
+      <w:r>
         <w:fldChar w:fldCharType="separate"/>
       </w:r>
       <w:r>
@@ -1456,41 +1427,35 @@
         <w:pStyle w:val="a"/>
         <w:numPr>
           <w:ilvl w:val="0"/>
-          <w:numId w:val="10"/>
+          <w:numId w:val="1"/>
         </w:numPr>
-        <w:ind w:firstLine="480"/>
         <w:rPr>
           <w:rStyle w:val="aff8"/>
           <w:rFonts w:ascii="宋体" w:eastAsia="宋体" w:hAnsi="宋体" w:cs="Hiragino Sans GB W3"/>
         </w:rPr>
       </w:pPr>
       <w:r>
-        <w:rPr>
-          <w:rFonts w:ascii="宋体" w:eastAsia="宋体" w:hAnsi="宋体"/>
-        </w:rPr>
         <w:fldChar w:fldCharType="end"/>
       </w:r>
       <w:r>
-        <w:rPr>
-          <w:rFonts w:ascii="宋体" w:eastAsia="宋体" w:hAnsi="宋体"/>
-        </w:rPr>
         <w:fldChar w:fldCharType="begin"/>
       </w:r>
       <w:r>
-        <w:rPr>
-          <w:rFonts w:ascii="宋体" w:eastAsia="宋体" w:hAnsi="宋体"/>
-        </w:rPr>
-        <w:instrText xml:space="preserve"> HYPERLINK  \l "_请根据以下模版，整理你访谈的3个典型用户案例_1" </w:instrText>
-      </w:r>
-      <w:r>
-        <w:rPr>
-          <w:rFonts w:ascii="宋体" w:eastAsia="宋体" w:hAnsi="宋体"/>
-        </w:rPr>
-      </w:r>
-      <w:r>
-        <w:rPr>
-          <w:rFonts w:ascii="宋体" w:eastAsia="宋体" w:hAnsi="宋体"/>
-        </w:rPr>
+        <w:instrText xml:space="preserve"> HYPERLINK  \l "_</w:instrText>
+      </w:r>
+      <w:r>
+        <w:instrText>请根据以下模版，整理你访谈的</w:instrText>
+      </w:r>
+      <w:r>
+        <w:instrText>3</w:instrText>
+      </w:r>
+      <w:r>
+        <w:instrText>个典型用户案例</w:instrText>
+      </w:r>
+      <w:r>
+        <w:instrText xml:space="preserve">_1" </w:instrText>
+      </w:r>
+      <w:r>
         <w:fldChar w:fldCharType="separate"/>
       </w:r>
       <w:r>
@@ -1528,41 +1493,29 @@
         <w:pStyle w:val="a"/>
         <w:numPr>
           <w:ilvl w:val="0"/>
-          <w:numId w:val="10"/>
+          <w:numId w:val="1"/>
         </w:numPr>
-        <w:ind w:firstLine="480"/>
         <w:rPr>
           <w:rStyle w:val="aff8"/>
           <w:rFonts w:ascii="宋体" w:eastAsia="宋体" w:hAnsi="宋体" w:cs="Hiragino Sans GB W3"/>
         </w:rPr>
       </w:pPr>
       <w:r>
-        <w:rPr>
-          <w:rFonts w:ascii="宋体" w:eastAsia="宋体" w:hAnsi="宋体"/>
-        </w:rPr>
         <w:fldChar w:fldCharType="end"/>
       </w:r>
       <w:r>
-        <w:rPr>
-          <w:rFonts w:ascii="宋体" w:eastAsia="宋体" w:hAnsi="宋体"/>
-        </w:rPr>
         <w:fldChar w:fldCharType="begin"/>
       </w:r>
       <w:r>
-        <w:rPr>
-          <w:rFonts w:ascii="宋体" w:eastAsia="宋体" w:hAnsi="宋体"/>
-        </w:rPr>
-        <w:instrText>HYPERLINK  \l "_用户验证结果分析"</w:instrText>
-      </w:r>
-      <w:r>
-        <w:rPr>
-          <w:rFonts w:ascii="宋体" w:eastAsia="宋体" w:hAnsi="宋体"/>
-        </w:rPr>
-      </w:r>
-      <w:r>
-        <w:rPr>
-          <w:rFonts w:ascii="宋体" w:eastAsia="宋体" w:hAnsi="宋体"/>
-        </w:rPr>
+        <w:instrText>HYPERLINK  \l "_</w:instrText>
+      </w:r>
+      <w:r>
+        <w:instrText>用户验证结果分析</w:instrText>
+      </w:r>
+      <w:r>
+        <w:instrText>"</w:instrText>
+      </w:r>
+      <w:r>
         <w:fldChar w:fldCharType="separate"/>
       </w:r>
       <w:r>
@@ -1587,9 +1540,8 @@
         <w:pStyle w:val="a"/>
         <w:numPr>
           <w:ilvl w:val="0"/>
-          <w:numId w:val="10"/>
+          <w:numId w:val="1"/>
         </w:numPr>
-        <w:ind w:firstLine="480"/>
         <w:rPr>
           <w:rStyle w:val="aff8"/>
           <w:rFonts w:ascii="宋体" w:eastAsia="宋体" w:hAnsi="宋体" w:cs="Hiragino Sans GB W3"/>
@@ -1597,32 +1549,23 @@
       </w:pPr>
       <w:r>
         <w:rPr>
-          <w:rFonts w:ascii="宋体" w:eastAsia="宋体" w:hAnsi="宋体"/>
           <w:lang w:eastAsia="zh-CN"/>
         </w:rPr>
         <w:fldChar w:fldCharType="end"/>
       </w:r>
       <w:r>
-        <w:rPr>
-          <w:rFonts w:ascii="宋体" w:eastAsia="宋体" w:hAnsi="宋体"/>
-        </w:rPr>
         <w:fldChar w:fldCharType="begin"/>
       </w:r>
       <w:r>
-        <w:rPr>
-          <w:rFonts w:ascii="宋体" w:eastAsia="宋体" w:hAnsi="宋体"/>
-        </w:rPr>
-        <w:instrText>HYPERLINK  \l "_提出你的最终想法_3"</w:instrText>
-      </w:r>
-      <w:r>
-        <w:rPr>
-          <w:rFonts w:ascii="宋体" w:eastAsia="宋体" w:hAnsi="宋体"/>
-        </w:rPr>
-      </w:r>
-      <w:r>
-        <w:rPr>
-          <w:rFonts w:ascii="宋体" w:eastAsia="宋体" w:hAnsi="宋体"/>
-        </w:rPr>
+        <w:instrText>HYPERLINK  \l "_</w:instrText>
+      </w:r>
+      <w:r>
+        <w:instrText>提出你的最终想法</w:instrText>
+      </w:r>
+      <w:r>
+        <w:instrText>_3"</w:instrText>
+      </w:r>
+      <w:r>
         <w:fldChar w:fldCharType="separate"/>
       </w:r>
       <w:r>
@@ -1660,10 +1603,10 @@
       <w:pPr>
         <w:pStyle w:val="1"/>
       </w:pPr>
-      <w:bookmarkStart w:id="1" w:name="_请回顾上节课提交的Idea，并重新写下来"/>
-      <w:bookmarkStart w:id="2" w:name="_请回顾上节课提交的Idea，并重新写下来_1"/>
+      <w:bookmarkStart w:id="0" w:name="_请回顾上节课提交的Idea，并重新写下来"/>
+      <w:bookmarkStart w:id="1" w:name="_请回顾上节课提交的Idea，并重新写下来_1"/>
+      <w:bookmarkEnd w:id="0"/>
       <w:bookmarkEnd w:id="1"/>
-      <w:bookmarkEnd w:id="2"/>
       <w:r>
         <w:rPr>
           <w:rFonts w:hint="eastAsia"/>
@@ -1802,10 +1745,10 @@
       <w:pPr>
         <w:pStyle w:val="1"/>
       </w:pPr>
-      <w:bookmarkStart w:id="3" w:name="_请列出你的访谈提纲"/>
-      <w:bookmarkStart w:id="4" w:name="_列出你的访谈提纲"/>
+      <w:bookmarkStart w:id="2" w:name="_请列出你的访谈提纲"/>
+      <w:bookmarkStart w:id="3" w:name="_列出你的访谈提纲"/>
+      <w:bookmarkEnd w:id="2"/>
       <w:bookmarkEnd w:id="3"/>
-      <w:bookmarkEnd w:id="4"/>
       <w:r>
         <w:t>访谈提纲</w:t>
       </w:r>
@@ -1902,12 +1845,14 @@
         <w:ind w:left="820" w:hanging="340"/>
         <w:rPr>
           <w:rFonts w:ascii="宋体" w:eastAsia="宋体" w:hAnsi="宋体"/>
+          <w:b/>
           <w:color w:val="000000" w:themeColor="text1"/>
         </w:rPr>
       </w:pPr>
       <w:r>
         <w:rPr>
           <w:rFonts w:ascii="宋体" w:eastAsia="宋体" w:hAnsi="宋体" w:hint="eastAsia"/>
+          <w:b/>
           <w:color w:val="000000" w:themeColor="text1"/>
         </w:rPr>
         <w:t>1）</w:t>
@@ -1915,6 +1860,7 @@
       <w:r>
         <w:rPr>
           <w:rFonts w:ascii="宋体" w:eastAsia="宋体" w:hAnsi="宋体" w:hint="eastAsia"/>
+          <w:b/>
           <w:color w:val="000000" w:themeColor="text1"/>
         </w:rPr>
         <w:t>「</w:t>
@@ -1922,66 +1868,43 @@
       <w:r>
         <w:rPr>
           <w:rFonts w:ascii="宋体" w:eastAsia="宋体" w:hAnsi="宋体" w:hint="eastAsia"/>
+          <w:b/>
           <w:color w:val="000000" w:themeColor="text1"/>
         </w:rPr>
         <w:t>他们是谁？</w:t>
       </w:r>
-      <w:bookmarkStart w:id="5" w:name="OLE_LINK5"/>
-      <w:bookmarkStart w:id="6" w:name="OLE_LINK6"/>
+      <w:bookmarkStart w:id="4" w:name="OLE_LINK5"/>
+      <w:bookmarkStart w:id="5" w:name="OLE_LINK6"/>
       <w:r>
         <w:rPr>
           <w:rFonts w:ascii="宋体" w:eastAsia="宋体" w:hAnsi="宋体" w:hint="eastAsia"/>
-          <w:color w:val="000000" w:themeColor="text1"/>
-        </w:rPr>
-        <w:t>」的相关采访问题</w:t>
-      </w:r>
+          <w:b/>
+          <w:color w:val="000000" w:themeColor="text1"/>
+        </w:rPr>
+        <w:t>」</w:t>
+      </w:r>
+      <w:r>
+        <w:rPr>
+          <w:rFonts w:ascii="宋体" w:eastAsia="宋体" w:hAnsi="宋体" w:hint="eastAsia"/>
+          <w:b/>
+          <w:color w:val="000000" w:themeColor="text1"/>
+        </w:rPr>
+        <w:t>（请填写获取该答案的</w:t>
+      </w:r>
+      <w:r>
+        <w:rPr>
+          <w:rFonts w:ascii="宋体" w:eastAsia="宋体" w:hAnsi="宋体" w:hint="eastAsia"/>
+          <w:b/>
+          <w:color w:val="000000" w:themeColor="text1"/>
+        </w:rPr>
+        <w:t>相关采访问题</w:t>
+      </w:r>
+      <w:bookmarkEnd w:id="4"/>
       <w:bookmarkEnd w:id="5"/>
-      <w:bookmarkEnd w:id="6"/>
-      <w:r>
-        <w:rPr>
-          <w:rFonts w:ascii="宋体" w:eastAsia="宋体" w:hAnsi="宋体"/>
-          <w:color w:val="000000" w:themeColor="text1"/>
-        </w:rPr>
-        <w:t>（</w:t>
-      </w:r>
       <w:r>
         <w:rPr>
           <w:rFonts w:ascii="宋体" w:eastAsia="宋体" w:hAnsi="宋体" w:hint="eastAsia"/>
-          <w:color w:val="000000" w:themeColor="text1"/>
-        </w:rPr>
-        <w:t>人口统计</w:t>
-      </w:r>
-      <w:r>
-        <w:rPr>
-          <w:rFonts w:ascii="宋体" w:eastAsia="宋体" w:hAnsi="宋体"/>
-          <w:color w:val="000000" w:themeColor="text1"/>
-        </w:rPr>
-        <w:t>信息、</w:t>
-      </w:r>
-      <w:r>
-        <w:rPr>
-          <w:rFonts w:ascii="宋体" w:eastAsia="宋体" w:hAnsi="宋体" w:hint="eastAsia"/>
-          <w:color w:val="000000" w:themeColor="text1"/>
-        </w:rPr>
-        <w:t>地理统计信息</w:t>
-      </w:r>
-      <w:r>
-        <w:rPr>
-          <w:rFonts w:ascii="宋体" w:eastAsia="宋体" w:hAnsi="宋体"/>
-          <w:color w:val="000000" w:themeColor="text1"/>
-        </w:rPr>
-        <w:t>、</w:t>
-      </w:r>
-      <w:r>
-        <w:rPr>
-          <w:rFonts w:ascii="宋体" w:eastAsia="宋体" w:hAnsi="宋体" w:hint="eastAsia"/>
-          <w:color w:val="000000" w:themeColor="text1"/>
-        </w:rPr>
-        <w:t>心理统计信息</w:t>
-      </w:r>
-      <w:r>
-        <w:rPr>
-          <w:rFonts w:ascii="宋体" w:eastAsia="宋体" w:hAnsi="宋体"/>
+          <w:b/>
           <w:color w:val="000000" w:themeColor="text1"/>
         </w:rPr>
         <w:t>）</w:t>
@@ -1989,65 +1912,40 @@
     </w:p>
     <w:p>
       <w:pPr>
-        <w:ind w:left="820" w:hanging="340"/>
-        <w:rPr>
-          <w:rFonts w:ascii="宋体" w:eastAsia="宋体" w:hAnsi="宋体"/>
-          <w:color w:val="000000" w:themeColor="text1"/>
-        </w:rPr>
-      </w:pPr>
-      <w:r>
-        <w:rPr>
-          <w:rFonts w:ascii="宋体" w:eastAsia="宋体" w:hAnsi="宋体"/>
-          <w:color w:val="000000" w:themeColor="text1"/>
-        </w:rPr>
-        <w:t>a.</w:t>
-      </w:r>
+        <w:pStyle w:val="a"/>
+        <w:numPr>
+          <w:ilvl w:val="0"/>
+          <w:numId w:val="5"/>
+        </w:numPr>
+      </w:pPr>
     </w:p>
     <w:p>
       <w:pPr>
-        <w:ind w:left="820" w:hanging="340"/>
-        <w:rPr>
-          <w:rFonts w:ascii="宋体" w:eastAsia="宋体" w:hAnsi="宋体"/>
-          <w:color w:val="000000" w:themeColor="text1"/>
-        </w:rPr>
-      </w:pPr>
-      <w:r>
-        <w:rPr>
-          <w:rFonts w:ascii="宋体" w:eastAsia="宋体" w:hAnsi="宋体" w:hint="eastAsia"/>
-          <w:color w:val="000000" w:themeColor="text1"/>
-        </w:rPr>
-        <w:t>b．</w:t>
-      </w:r>
+        <w:pStyle w:val="a"/>
+        <w:numPr>
+          <w:ilvl w:val="0"/>
+          <w:numId w:val="5"/>
+        </w:numPr>
+      </w:pPr>
     </w:p>
     <w:p>
       <w:pPr>
-        <w:ind w:left="820" w:hanging="340"/>
-        <w:rPr>
-          <w:rFonts w:ascii="宋体" w:eastAsia="宋体" w:hAnsi="宋体"/>
-          <w:color w:val="000000" w:themeColor="text1"/>
-        </w:rPr>
-      </w:pPr>
-      <w:r>
-        <w:rPr>
-          <w:rFonts w:ascii="宋体" w:eastAsia="宋体" w:hAnsi="宋体" w:hint="eastAsia"/>
-          <w:color w:val="000000" w:themeColor="text1"/>
-        </w:rPr>
-        <w:t>c．</w:t>
-      </w:r>
+        <w:pStyle w:val="a"/>
+        <w:numPr>
+          <w:ilvl w:val="0"/>
+          <w:numId w:val="5"/>
+        </w:numPr>
+      </w:pPr>
     </w:p>
     <w:p>
       <w:pPr>
-        <w:ind w:left="820" w:hanging="340"/>
-        <w:rPr>
-          <w:rFonts w:ascii="宋体" w:eastAsia="宋体" w:hAnsi="宋体"/>
-          <w:color w:val="000000" w:themeColor="text1"/>
-        </w:rPr>
-      </w:pPr>
-      <w:r>
-        <w:rPr>
-          <w:rFonts w:ascii="宋体" w:eastAsia="宋体" w:hAnsi="宋体"/>
-          <w:color w:val="000000" w:themeColor="text1"/>
-        </w:rPr>
+        <w:pStyle w:val="a"/>
+        <w:numPr>
+          <w:ilvl w:val="0"/>
+          <w:numId w:val="5"/>
+        </w:numPr>
+      </w:pPr>
+      <w:r>
         <w:t>……</w:t>
       </w:r>
     </w:p>
@@ -2064,13 +1962,15 @@
       <w:pPr>
         <w:ind w:left="820" w:hanging="340"/>
         <w:rPr>
-          <w:rFonts w:ascii="宋体" w:eastAsia="宋体" w:hAnsi="宋体"/>
-          <w:color w:val="000000" w:themeColor="text1"/>
-        </w:rPr>
-      </w:pPr>
-      <w:r>
-        <w:rPr>
           <w:rFonts w:ascii="宋体" w:eastAsia="宋体" w:hAnsi="宋体" w:hint="eastAsia"/>
+          <w:b/>
+          <w:color w:val="000000" w:themeColor="text1"/>
+        </w:rPr>
+      </w:pPr>
+      <w:r>
+        <w:rPr>
+          <w:rFonts w:ascii="宋体" w:eastAsia="宋体" w:hAnsi="宋体" w:hint="eastAsia"/>
+          <w:b/>
           <w:color w:val="000000" w:themeColor="text1"/>
         </w:rPr>
         <w:t>2）</w:t>
@@ -2078,6 +1978,7 @@
       <w:r>
         <w:rPr>
           <w:rFonts w:ascii="宋体" w:eastAsia="宋体" w:hAnsi="宋体" w:hint="eastAsia"/>
+          <w:b/>
           <w:color w:val="000000" w:themeColor="text1"/>
         </w:rPr>
         <w:t>「</w:t>
@@ -2085,6 +1986,7 @@
       <w:r>
         <w:rPr>
           <w:rFonts w:ascii="宋体" w:eastAsia="宋体" w:hAnsi="宋体" w:hint="eastAsia"/>
+          <w:b/>
           <w:color w:val="000000" w:themeColor="text1"/>
         </w:rPr>
         <w:t>他们遇到什么问题？</w:t>
@@ -2092,13 +1994,46 @@
       <w:r>
         <w:rPr>
           <w:rFonts w:ascii="宋体" w:eastAsia="宋体" w:hAnsi="宋体" w:hint="eastAsia"/>
-          <w:color w:val="000000" w:themeColor="text1"/>
-        </w:rPr>
-        <w:t>」」的相关采访问题</w:t>
+          <w:b/>
+          <w:color w:val="000000" w:themeColor="text1"/>
+        </w:rPr>
+        <w:t>」</w:t>
+      </w:r>
+      <w:r>
+        <w:rPr>
+          <w:rFonts w:ascii="宋体" w:eastAsia="宋体" w:hAnsi="宋体" w:hint="eastAsia"/>
+          <w:b/>
+          <w:color w:val="000000" w:themeColor="text1"/>
+        </w:rPr>
+        <w:t>（请填写获取该答案的相关采访问题）</w:t>
       </w:r>
     </w:p>
     <w:p>
       <w:pPr>
+        <w:pStyle w:val="a"/>
+      </w:pPr>
+    </w:p>
+    <w:p>
+      <w:pPr>
+        <w:pStyle w:val="a"/>
+      </w:pPr>
+    </w:p>
+    <w:p>
+      <w:pPr>
+        <w:pStyle w:val="a"/>
+      </w:pPr>
+    </w:p>
+    <w:p>
+      <w:pPr>
+        <w:pStyle w:val="a"/>
+      </w:pPr>
+      <w:r>
+        <w:lastRenderedPageBreak/>
+        <w:t>……</w:t>
+      </w:r>
+    </w:p>
+    <w:p>
+      <w:pPr>
         <w:spacing w:before="0" w:after="0"/>
         <w:ind w:left="480"/>
         <w:rPr>
@@ -2106,206 +2041,188 @@
           <w:color w:val="000000" w:themeColor="text1"/>
         </w:rPr>
       </w:pPr>
-      <w:r>
-        <w:rPr>
-          <w:rFonts w:ascii="宋体" w:eastAsia="宋体" w:hAnsi="宋体"/>
-          <w:color w:val="000000" w:themeColor="text1"/>
-        </w:rPr>
-        <w:t>a.</w:t>
-      </w:r>
     </w:p>
     <w:p>
       <w:pPr>
-        <w:spacing w:before="0" w:after="0"/>
-        <w:ind w:left="480"/>
-        <w:rPr>
-          <w:rFonts w:ascii="宋体" w:eastAsia="宋体" w:hAnsi="宋体"/>
-          <w:color w:val="000000" w:themeColor="text1"/>
-        </w:rPr>
-      </w:pPr>
-      <w:r>
+        <w:ind w:left="820" w:hanging="340"/>
         <w:rPr>
           <w:rFonts w:ascii="宋体" w:eastAsia="宋体" w:hAnsi="宋体" w:hint="eastAsia"/>
-          <w:color w:val="000000" w:themeColor="text1"/>
-        </w:rPr>
-        <w:t>b.</w:t>
+          <w:b/>
+          <w:color w:val="000000" w:themeColor="text1"/>
+        </w:rPr>
+      </w:pPr>
+      <w:r>
+        <w:rPr>
+          <w:rFonts w:ascii="宋体" w:eastAsia="宋体" w:hAnsi="宋体" w:hint="eastAsia"/>
+          <w:b/>
+          <w:color w:val="000000" w:themeColor="text1"/>
+        </w:rPr>
+        <w:t>3）</w:t>
+      </w:r>
+      <w:r>
+        <w:rPr>
+          <w:rFonts w:ascii="宋体" w:eastAsia="宋体" w:hAnsi="宋体" w:hint="eastAsia"/>
+          <w:b/>
+          <w:color w:val="000000" w:themeColor="text1"/>
+        </w:rPr>
+        <w:t>「</w:t>
+      </w:r>
+      <w:r>
+        <w:rPr>
+          <w:rFonts w:ascii="宋体" w:eastAsia="宋体" w:hAnsi="宋体" w:hint="eastAsia"/>
+          <w:b/>
+          <w:color w:val="000000" w:themeColor="text1"/>
+        </w:rPr>
+        <w:t>他们现在是怎么解决这些问题的？</w:t>
+      </w:r>
+      <w:r>
+        <w:rPr>
+          <w:rFonts w:ascii="宋体" w:eastAsia="宋体" w:hAnsi="宋体" w:hint="eastAsia"/>
+          <w:b/>
+          <w:color w:val="000000" w:themeColor="text1"/>
+        </w:rPr>
+        <w:t>」</w:t>
+      </w:r>
+      <w:r>
+        <w:rPr>
+          <w:rFonts w:ascii="宋体" w:eastAsia="宋体" w:hAnsi="宋体" w:hint="eastAsia"/>
+          <w:b/>
+          <w:color w:val="000000" w:themeColor="text1"/>
+        </w:rPr>
+        <w:t>（请填写获取该答案的相关采访问题）</w:t>
       </w:r>
     </w:p>
     <w:p>
       <w:pPr>
-        <w:spacing w:before="0" w:after="0"/>
-        <w:ind w:left="480"/>
-        <w:rPr>
-          <w:rFonts w:ascii="宋体" w:eastAsia="宋体" w:hAnsi="宋体"/>
-          <w:color w:val="000000" w:themeColor="text1"/>
-        </w:rPr>
-      </w:pPr>
-      <w:r>
-        <w:rPr>
-          <w:rFonts w:ascii="宋体" w:eastAsia="宋体" w:hAnsi="宋体" w:hint="eastAsia"/>
-          <w:color w:val="000000" w:themeColor="text1"/>
-        </w:rPr>
-        <w:t>c.</w:t>
-      </w:r>
+        <w:pStyle w:val="a"/>
+        <w:numPr>
+          <w:ilvl w:val="0"/>
+          <w:numId w:val="8"/>
+        </w:numPr>
+      </w:pPr>
     </w:p>
     <w:p>
       <w:pPr>
-        <w:spacing w:before="0" w:after="0"/>
-        <w:ind w:left="480"/>
-        <w:rPr>
-          <w:rFonts w:ascii="宋体" w:eastAsia="宋体" w:hAnsi="宋体"/>
-          <w:color w:val="000000" w:themeColor="text1"/>
-        </w:rPr>
-      </w:pPr>
-      <w:r>
-        <w:rPr>
-          <w:rFonts w:ascii="宋体" w:eastAsia="宋体" w:hAnsi="宋体"/>
-          <w:color w:val="000000" w:themeColor="text1"/>
-        </w:rPr>
-        <w:t>……</w:t>
-      </w:r>
+        <w:pStyle w:val="a"/>
+      </w:pPr>
     </w:p>
     <w:p>
       <w:pPr>
-        <w:spacing w:before="0" w:after="0"/>
-        <w:ind w:left="480"/>
-        <w:rPr>
-          <w:rFonts w:ascii="宋体" w:eastAsia="宋体" w:hAnsi="宋体"/>
-          <w:color w:val="000000" w:themeColor="text1"/>
-        </w:rPr>
+        <w:pStyle w:val="a"/>
       </w:pPr>
     </w:p>
     <w:p>
       <w:pPr>
-        <w:ind w:firstLine="480"/>
-        <w:rPr>
-          <w:rFonts w:ascii="宋体" w:eastAsia="宋体" w:hAnsi="宋体"/>
-          <w:color w:val="000000" w:themeColor="text1"/>
-        </w:rPr>
-      </w:pPr>
-      <w:r>
-        <w:rPr>
-          <w:rFonts w:ascii="宋体" w:eastAsia="宋体" w:hAnsi="宋体" w:hint="eastAsia"/>
-          <w:color w:val="000000" w:themeColor="text1"/>
-        </w:rPr>
-        <w:t>3）</w:t>
-      </w:r>
-      <w:r>
-        <w:rPr>
-          <w:rFonts w:ascii="宋体" w:eastAsia="宋体" w:hAnsi="宋体" w:hint="eastAsia"/>
-          <w:color w:val="000000" w:themeColor="text1"/>
-        </w:rPr>
-        <w:t>「</w:t>
-      </w:r>
-      <w:r>
-        <w:rPr>
-          <w:rFonts w:ascii="宋体" w:eastAsia="宋体" w:hAnsi="宋体" w:hint="eastAsia"/>
-          <w:color w:val="000000" w:themeColor="text1"/>
-        </w:rPr>
-        <w:t>他们现在是怎么解决这些问题的？</w:t>
-      </w:r>
-      <w:r>
-        <w:rPr>
-          <w:rFonts w:ascii="宋体" w:eastAsia="宋体" w:hAnsi="宋体" w:hint="eastAsia"/>
-          <w:color w:val="000000" w:themeColor="text1"/>
-        </w:rPr>
-        <w:t>」」的相关采访问题</w:t>
+        <w:pStyle w:val="a"/>
+        <w:rPr>
+          <w:rFonts w:hint="eastAsia"/>
+        </w:rPr>
+      </w:pPr>
+      <w:r>
+        <w:t>……</w:t>
       </w:r>
     </w:p>
     <w:p>
       <w:pPr>
-        <w:spacing w:before="0" w:after="0"/>
-        <w:ind w:left="480"/>
+        <w:ind w:left="820" w:hanging="340"/>
         <w:rPr>
           <w:rFonts w:ascii="宋体" w:eastAsia="宋体" w:hAnsi="宋体"/>
-          <w:color w:val="000000" w:themeColor="text1"/>
-        </w:rPr>
-      </w:pPr>
-      <w:r>
-        <w:rPr>
-          <w:rFonts w:ascii="宋体" w:eastAsia="宋体" w:hAnsi="宋体"/>
-          <w:color w:val="000000" w:themeColor="text1"/>
-        </w:rPr>
-        <w:t>a.</w:t>
+          <w:b/>
+          <w:color w:val="000000" w:themeColor="text1"/>
+        </w:rPr>
+      </w:pPr>
+      <w:r>
+        <w:rPr>
+          <w:rFonts w:ascii="宋体" w:eastAsia="宋体" w:hAnsi="宋体" w:hint="eastAsia"/>
+          <w:b/>
+          <w:color w:val="000000" w:themeColor="text1"/>
+        </w:rPr>
+        <w:t>4）</w:t>
+      </w:r>
+      <w:r>
+        <w:rPr>
+          <w:rFonts w:ascii="宋体" w:eastAsia="宋体" w:hAnsi="宋体" w:hint="eastAsia"/>
+          <w:b/>
+          <w:color w:val="000000" w:themeColor="text1"/>
+        </w:rPr>
+        <w:t>「</w:t>
+      </w:r>
+      <w:r>
+        <w:rPr>
+          <w:rFonts w:ascii="宋体" w:eastAsia="宋体" w:hAnsi="宋体" w:hint="eastAsia"/>
+          <w:b/>
+          <w:color w:val="000000" w:themeColor="text1"/>
+        </w:rPr>
+        <w:t>他们对现在解决方案的评价？</w:t>
+      </w:r>
+      <w:r>
+        <w:rPr>
+          <w:rFonts w:ascii="宋体" w:eastAsia="宋体" w:hAnsi="宋体" w:hint="eastAsia"/>
+          <w:b/>
+          <w:color w:val="000000" w:themeColor="text1"/>
+        </w:rPr>
+        <w:t>」</w:t>
+      </w:r>
+      <w:r>
+        <w:rPr>
+          <w:rFonts w:ascii="宋体" w:eastAsia="宋体" w:hAnsi="宋体" w:hint="eastAsia"/>
+          <w:b/>
+          <w:color w:val="000000" w:themeColor="text1"/>
+        </w:rPr>
+        <w:t>（请填写获取该答案的相关采访问题）</w:t>
       </w:r>
     </w:p>
     <w:p>
       <w:pPr>
-        <w:spacing w:before="0" w:after="0"/>
-        <w:ind w:left="480"/>
-        <w:rPr>
-          <w:rFonts w:ascii="宋体" w:eastAsia="宋体" w:hAnsi="宋体"/>
-          <w:color w:val="000000" w:themeColor="text1"/>
-        </w:rPr>
-      </w:pPr>
-      <w:r>
-        <w:rPr>
-          <w:rFonts w:ascii="宋体" w:eastAsia="宋体" w:hAnsi="宋体" w:hint="eastAsia"/>
-          <w:color w:val="000000" w:themeColor="text1"/>
-        </w:rPr>
-        <w:t>b.</w:t>
-      </w:r>
+        <w:pStyle w:val="a"/>
+        <w:numPr>
+          <w:ilvl w:val="0"/>
+          <w:numId w:val="9"/>
+        </w:numPr>
+      </w:pPr>
     </w:p>
     <w:p>
       <w:pPr>
-        <w:spacing w:before="0" w:after="0"/>
-        <w:ind w:left="480"/>
-        <w:rPr>
-          <w:rFonts w:ascii="宋体" w:eastAsia="宋体" w:hAnsi="宋体"/>
-          <w:color w:val="000000" w:themeColor="text1"/>
-        </w:rPr>
-      </w:pPr>
-      <w:r>
-        <w:rPr>
-          <w:rFonts w:ascii="宋体" w:eastAsia="宋体" w:hAnsi="宋体" w:hint="eastAsia"/>
-          <w:color w:val="000000" w:themeColor="text1"/>
-        </w:rPr>
-        <w:t>c.</w:t>
-      </w:r>
+        <w:pStyle w:val="a"/>
+      </w:pPr>
     </w:p>
     <w:p>
       <w:pPr>
-        <w:spacing w:before="0" w:after="0"/>
-        <w:ind w:left="480"/>
-        <w:rPr>
-          <w:rFonts w:ascii="宋体" w:eastAsia="宋体" w:hAnsi="宋体"/>
-          <w:color w:val="000000" w:themeColor="text1"/>
-        </w:rPr>
-      </w:pPr>
-      <w:r>
-        <w:rPr>
-          <w:rFonts w:ascii="宋体" w:eastAsia="宋体" w:hAnsi="宋体"/>
-          <w:color w:val="000000" w:themeColor="text1"/>
-        </w:rPr>
-        <w:t>……</w:t>
-      </w:r>
+        <w:pStyle w:val="a"/>
+      </w:pPr>
     </w:p>
     <w:p>
       <w:pPr>
-        <w:rPr>
-          <w:rFonts w:ascii="宋体" w:eastAsia="宋体" w:hAnsi="宋体"/>
-          <w:color w:val="000000" w:themeColor="text1"/>
-        </w:rPr>
-      </w:pPr>
+        <w:pStyle w:val="a"/>
+        <w:rPr>
+          <w:rFonts w:hint="eastAsia"/>
+        </w:rPr>
+      </w:pPr>
+      <w:r>
+        <w:t>……</w:t>
+      </w:r>
     </w:p>
     <w:p>
       <w:pPr>
-        <w:ind w:firstLine="480"/>
-        <w:rPr>
-          <w:rFonts w:ascii="宋体" w:eastAsia="宋体" w:hAnsi="宋体"/>
-          <w:color w:val="000000" w:themeColor="text1"/>
-        </w:rPr>
-      </w:pPr>
-      <w:r>
+        <w:ind w:left="820" w:hanging="340"/>
         <w:rPr>
           <w:rFonts w:ascii="宋体" w:eastAsia="宋体" w:hAnsi="宋体" w:hint="eastAsia"/>
-          <w:color w:val="000000" w:themeColor="text1"/>
-        </w:rPr>
-        <w:t>4）</w:t>
-      </w:r>
+          <w:b/>
+          <w:color w:val="000000" w:themeColor="text1"/>
+        </w:rPr>
+      </w:pPr>
       <w:r>
         <w:rPr>
           <w:rFonts w:ascii="宋体" w:eastAsia="宋体" w:hAnsi="宋体" w:hint="eastAsia"/>
+          <w:b/>
+          <w:color w:val="000000" w:themeColor="text1"/>
+        </w:rPr>
+        <w:t>5）</w:t>
+      </w:r>
+      <w:r>
+        <w:rPr>
+          <w:rFonts w:ascii="宋体" w:eastAsia="宋体" w:hAnsi="宋体" w:hint="eastAsia"/>
+          <w:b/>
           <w:color w:val="000000" w:themeColor="text1"/>
         </w:rPr>
         <w:t>「</w:t>
@@ -2313,96 +2230,83 @@
       <w:r>
         <w:rPr>
           <w:rFonts w:ascii="宋体" w:eastAsia="宋体" w:hAnsi="宋体" w:hint="eastAsia"/>
-          <w:color w:val="000000" w:themeColor="text1"/>
-        </w:rPr>
-        <w:t>他们对现在解决方案的评价？</w:t>
+          <w:b/>
+          <w:color w:val="000000" w:themeColor="text1"/>
+        </w:rPr>
+        <w:t>他们对你的解决方案的评价？</w:t>
       </w:r>
       <w:r>
         <w:rPr>
           <w:rFonts w:ascii="宋体" w:eastAsia="宋体" w:hAnsi="宋体" w:hint="eastAsia"/>
-          <w:color w:val="000000" w:themeColor="text1"/>
-        </w:rPr>
-        <w:t>」」的相关采访问题</w:t>
+          <w:b/>
+          <w:color w:val="000000" w:themeColor="text1"/>
+        </w:rPr>
+        <w:t>」</w:t>
+      </w:r>
+      <w:r>
+        <w:rPr>
+          <w:rFonts w:ascii="宋体" w:eastAsia="宋体" w:hAnsi="宋体" w:hint="eastAsia"/>
+          <w:b/>
+          <w:color w:val="000000" w:themeColor="text1"/>
+        </w:rPr>
+        <w:t>（请填写获取该答案的相关采访问题）</w:t>
       </w:r>
     </w:p>
     <w:p>
       <w:pPr>
-        <w:spacing w:before="0" w:after="0"/>
-        <w:ind w:left="480"/>
-        <w:rPr>
-          <w:rFonts w:ascii="宋体" w:eastAsia="宋体" w:hAnsi="宋体"/>
-          <w:color w:val="000000" w:themeColor="text1"/>
-        </w:rPr>
-      </w:pPr>
-      <w:r>
-        <w:rPr>
-          <w:rFonts w:ascii="宋体" w:eastAsia="宋体" w:hAnsi="宋体"/>
-          <w:color w:val="000000" w:themeColor="text1"/>
-        </w:rPr>
-        <w:t>a.</w:t>
-      </w:r>
+        <w:pStyle w:val="a"/>
+        <w:numPr>
+          <w:ilvl w:val="0"/>
+          <w:numId w:val="7"/>
+        </w:numPr>
+      </w:pPr>
+      <w:bookmarkStart w:id="6" w:name="_提交访谈录音链接"/>
+      <w:bookmarkEnd w:id="6"/>
     </w:p>
     <w:p>
       <w:pPr>
-        <w:spacing w:before="0" w:after="0"/>
-        <w:ind w:left="480"/>
-        <w:rPr>
-          <w:rFonts w:ascii="宋体" w:eastAsia="宋体" w:hAnsi="宋体"/>
-          <w:color w:val="000000" w:themeColor="text1"/>
-        </w:rPr>
-      </w:pPr>
-      <w:r>
-        <w:rPr>
-          <w:rFonts w:ascii="宋体" w:eastAsia="宋体" w:hAnsi="宋体" w:hint="eastAsia"/>
-          <w:color w:val="000000" w:themeColor="text1"/>
-        </w:rPr>
-        <w:t>b.</w:t>
-      </w:r>
+        <w:pStyle w:val="a"/>
+      </w:pPr>
     </w:p>
     <w:p>
       <w:pPr>
-        <w:spacing w:before="0" w:after="0"/>
-        <w:ind w:left="480"/>
-        <w:rPr>
-          <w:rFonts w:ascii="宋体" w:eastAsia="宋体" w:hAnsi="宋体"/>
-          <w:color w:val="000000" w:themeColor="text1"/>
-        </w:rPr>
-      </w:pPr>
-      <w:r>
-        <w:rPr>
-          <w:rFonts w:ascii="宋体" w:eastAsia="宋体" w:hAnsi="宋体" w:hint="eastAsia"/>
-          <w:color w:val="000000" w:themeColor="text1"/>
-        </w:rPr>
-        <w:t>c.</w:t>
-      </w:r>
+        <w:pStyle w:val="a"/>
+      </w:pPr>
     </w:p>
     <w:p>
       <w:pPr>
-        <w:spacing w:before="0" w:after="0"/>
-        <w:ind w:left="480"/>
-        <w:rPr>
-          <w:rFonts w:ascii="宋体" w:eastAsia="宋体" w:hAnsi="宋体"/>
-          <w:color w:val="000000" w:themeColor="text1"/>
-        </w:rPr>
-      </w:pPr>
-      <w:r>
-        <w:rPr>
-          <w:rFonts w:ascii="宋体" w:eastAsia="宋体" w:hAnsi="宋体"/>
-          <w:color w:val="000000" w:themeColor="text1"/>
-        </w:rPr>
+        <w:pStyle w:val="a"/>
+        <w:rPr>
+          <w:rFonts w:hint="eastAsia"/>
+        </w:rPr>
+      </w:pPr>
+      <w:r>
         <w:t>……</w:t>
       </w:r>
     </w:p>
     <w:p>
       <w:pPr>
-        <w:rPr>
-          <w:rFonts w:ascii="宋体" w:eastAsia="宋体" w:hAnsi="宋体"/>
-          <w:color w:val="000000" w:themeColor="text1"/>
-        </w:rPr>
-      </w:pPr>
+        <w:pStyle w:val="1"/>
+      </w:pPr>
+      <w:r>
+        <w:rPr>
+          <w:rFonts w:hint="eastAsia"/>
+        </w:rPr>
+        <w:t>1V1</w:t>
+      </w:r>
+      <w:r>
+        <w:rPr>
+          <w:rFonts w:hint="eastAsia"/>
+        </w:rPr>
+        <w:t>访谈</w:t>
+      </w:r>
+      <w:r>
+        <w:t>录音提交</w:t>
+      </w:r>
     </w:p>
     <w:p>
       <w:pPr>
+        <w:spacing w:before="0" w:after="0" w:line="400" w:lineRule="exact"/>
         <w:ind w:firstLine="480"/>
         <w:rPr>
           <w:rFonts w:ascii="宋体" w:eastAsia="宋体" w:hAnsi="宋体"/>
@@ -2414,34 +2318,153 @@
           <w:rFonts w:ascii="宋体" w:eastAsia="宋体" w:hAnsi="宋体" w:hint="eastAsia"/>
           <w:color w:val="000000" w:themeColor="text1"/>
         </w:rPr>
-        <w:t>5）</w:t>
+        <w:t>根据</w:t>
+      </w:r>
+      <w:r>
+        <w:rPr>
+          <w:rFonts w:ascii="宋体" w:eastAsia="宋体" w:hAnsi="宋体"/>
+          <w:color w:val="000000" w:themeColor="text1"/>
+        </w:rPr>
+        <w:t>你的</w:t>
       </w:r>
       <w:r>
         <w:rPr>
           <w:rFonts w:ascii="宋体" w:eastAsia="宋体" w:hAnsi="宋体" w:hint="eastAsia"/>
           <w:color w:val="000000" w:themeColor="text1"/>
         </w:rPr>
-        <w:t>「</w:t>
+        <w:t>访谈提纲</w:t>
+      </w:r>
+      <w:r>
+        <w:rPr>
+          <w:rFonts w:ascii="宋体" w:eastAsia="宋体" w:hAnsi="宋体"/>
+          <w:color w:val="000000" w:themeColor="text1"/>
+        </w:rPr>
+        <w:t>，</w:t>
       </w:r>
       <w:r>
         <w:rPr>
           <w:rFonts w:ascii="宋体" w:eastAsia="宋体" w:hAnsi="宋体" w:hint="eastAsia"/>
           <w:color w:val="000000" w:themeColor="text1"/>
         </w:rPr>
-        <w:t>他们对你的解决方案的评价？</w:t>
+        <w:t>寻找</w:t>
+      </w:r>
+      <w:r>
+        <w:rPr>
+          <w:rFonts w:ascii="宋体" w:eastAsia="宋体" w:hAnsi="宋体"/>
+          <w:color w:val="000000" w:themeColor="text1"/>
+        </w:rPr>
+        <w:t>到3-5</w:t>
       </w:r>
       <w:r>
         <w:rPr>
           <w:rFonts w:ascii="宋体" w:eastAsia="宋体" w:hAnsi="宋体" w:hint="eastAsia"/>
           <w:color w:val="000000" w:themeColor="text1"/>
         </w:rPr>
-        <w:t>」」的相关采访问题</w:t>
+        <w:t>个</w:t>
+      </w:r>
+      <w:r>
+        <w:rPr>
+          <w:rFonts w:ascii="宋体" w:eastAsia="宋体" w:hAnsi="宋体"/>
+          <w:color w:val="000000" w:themeColor="text1"/>
+        </w:rPr>
+        <w:t>目标用户，</w:t>
+      </w:r>
+      <w:r>
+        <w:rPr>
+          <w:rFonts w:ascii="宋体" w:eastAsia="宋体" w:hAnsi="宋体" w:hint="eastAsia"/>
+          <w:color w:val="000000" w:themeColor="text1"/>
+        </w:rPr>
+        <w:t>开始</w:t>
+      </w:r>
+      <w:r>
+        <w:rPr>
+          <w:rFonts w:ascii="宋体" w:eastAsia="宋体" w:hAnsi="宋体"/>
+          <w:color w:val="000000" w:themeColor="text1"/>
+        </w:rPr>
+        <w:t>1</w:t>
+      </w:r>
+      <w:r>
+        <w:rPr>
+          <w:rFonts w:ascii="宋体" w:eastAsia="宋体" w:hAnsi="宋体" w:hint="eastAsia"/>
+          <w:color w:val="000000" w:themeColor="text1"/>
+        </w:rPr>
+        <w:t>V</w:t>
+      </w:r>
+      <w:r>
+        <w:rPr>
+          <w:rFonts w:ascii="宋体" w:eastAsia="宋体" w:hAnsi="宋体"/>
+          <w:color w:val="000000" w:themeColor="text1"/>
+        </w:rPr>
+        <w:t>1</w:t>
+      </w:r>
+      <w:r>
+        <w:rPr>
+          <w:rFonts w:ascii="宋体" w:eastAsia="宋体" w:hAnsi="宋体" w:hint="eastAsia"/>
+          <w:color w:val="000000" w:themeColor="text1"/>
+        </w:rPr>
+        <w:t>访谈</w:t>
+      </w:r>
+      <w:r>
+        <w:rPr>
+          <w:rFonts w:ascii="宋体" w:eastAsia="宋体" w:hAnsi="宋体"/>
+          <w:color w:val="000000" w:themeColor="text1"/>
+        </w:rPr>
+        <w:t>，</w:t>
+      </w:r>
+      <w:r>
+        <w:rPr>
+          <w:rFonts w:ascii="宋体" w:eastAsia="宋体" w:hAnsi="宋体" w:hint="eastAsia"/>
+          <w:color w:val="000000" w:themeColor="text1"/>
+        </w:rPr>
+        <w:t>访谈</w:t>
+      </w:r>
+      <w:r>
+        <w:rPr>
+          <w:rFonts w:ascii="宋体" w:eastAsia="宋体" w:hAnsi="宋体"/>
+          <w:color w:val="000000" w:themeColor="text1"/>
+        </w:rPr>
+        <w:t>过程</w:t>
+      </w:r>
+      <w:r>
+        <w:rPr>
+          <w:rFonts w:ascii="宋体" w:eastAsia="宋体" w:hAnsi="宋体"/>
+          <w:color w:val="000000" w:themeColor="text1"/>
+        </w:rPr>
+        <w:t>可以</w:t>
+      </w:r>
+      <w:r>
+        <w:rPr>
+          <w:rFonts w:ascii="宋体" w:eastAsia="宋体" w:hAnsi="宋体"/>
+          <w:color w:val="000000" w:themeColor="text1"/>
+        </w:rPr>
+        <w:t>进行录音，</w:t>
+      </w:r>
+      <w:r>
+        <w:rPr>
+          <w:rFonts w:ascii="宋体" w:eastAsia="宋体" w:hAnsi="宋体" w:hint="eastAsia"/>
+          <w:color w:val="000000" w:themeColor="text1"/>
+        </w:rPr>
+        <w:t>录音文件</w:t>
+      </w:r>
+      <w:r>
+        <w:rPr>
+          <w:rFonts w:ascii="宋体" w:eastAsia="宋体" w:hAnsi="宋体"/>
+          <w:color w:val="000000" w:themeColor="text1"/>
+        </w:rPr>
+        <w:t>上传到音频托管平台（喜马拉雅等平台），将录音链接</w:t>
+      </w:r>
+      <w:r>
+        <w:rPr>
+          <w:rFonts w:ascii="宋体" w:eastAsia="宋体" w:hAnsi="宋体" w:hint="eastAsia"/>
+          <w:color w:val="000000" w:themeColor="text1"/>
+        </w:rPr>
+        <w:t>提交。</w:t>
       </w:r>
     </w:p>
     <w:p>
       <w:pPr>
-        <w:spacing w:before="0" w:after="0"/>
-        <w:ind w:left="480"/>
+        <w:spacing w:before="0" w:after="0" w:line="400" w:lineRule="exact"/>
+        <w:ind w:firstLine="480"/>
         <w:rPr>
           <w:rFonts w:ascii="宋体" w:eastAsia="宋体" w:hAnsi="宋体"/>
           <w:color w:val="000000" w:themeColor="text1"/>
@@ -2449,16 +2472,37 @@
       </w:pPr>
       <w:r>
         <w:rPr>
+          <w:rFonts w:ascii="宋体" w:eastAsia="宋体" w:hAnsi="宋体" w:hint="eastAsia"/>
+          <w:color w:val="000000" w:themeColor="text1"/>
+        </w:rPr>
+        <w:t>用户</w:t>
+      </w:r>
+      <w:r>
+        <w:rPr>
           <w:rFonts w:ascii="宋体" w:eastAsia="宋体" w:hAnsi="宋体"/>
           <w:color w:val="000000" w:themeColor="text1"/>
         </w:rPr>
-        <w:t>a.</w:t>
+        <w:t>1访谈录音</w:t>
+      </w:r>
+      <w:r>
+        <w:rPr>
+          <w:rFonts w:ascii="宋体" w:eastAsia="宋体" w:hAnsi="宋体" w:hint="eastAsia"/>
+          <w:color w:val="000000" w:themeColor="text1"/>
+        </w:rPr>
+        <w:t>链接</w:t>
+      </w:r>
+      <w:r>
+        <w:rPr>
+          <w:rFonts w:ascii="宋体" w:eastAsia="宋体" w:hAnsi="宋体"/>
+          <w:color w:val="000000" w:themeColor="text1"/>
+        </w:rPr>
+        <w:t>：</w:t>
       </w:r>
     </w:p>
     <w:p>
       <w:pPr>
-        <w:spacing w:before="0" w:after="0"/>
-        <w:ind w:left="480"/>
+        <w:spacing w:before="0" w:after="0" w:line="400" w:lineRule="exact"/>
+        <w:ind w:firstLine="480"/>
         <w:rPr>
           <w:rFonts w:ascii="宋体" w:eastAsia="宋体" w:hAnsi="宋体"/>
           <w:color w:val="000000" w:themeColor="text1"/>
@@ -2469,13 +2513,34 @@
           <w:rFonts w:ascii="宋体" w:eastAsia="宋体" w:hAnsi="宋体" w:hint="eastAsia"/>
           <w:color w:val="000000" w:themeColor="text1"/>
         </w:rPr>
-        <w:t>b.</w:t>
+        <w:t>用户2</w:t>
+      </w:r>
+      <w:r>
+        <w:rPr>
+          <w:rFonts w:ascii="宋体" w:eastAsia="宋体" w:hAnsi="宋体"/>
+          <w:color w:val="000000" w:themeColor="text1"/>
+        </w:rPr>
+        <w:t>访谈录音</w:t>
+      </w:r>
+      <w:r>
+        <w:rPr>
+          <w:rFonts w:ascii="宋体" w:eastAsia="宋体" w:hAnsi="宋体" w:hint="eastAsia"/>
+          <w:color w:val="000000" w:themeColor="text1"/>
+        </w:rPr>
+        <w:t>链接</w:t>
+      </w:r>
+      <w:r>
+        <w:rPr>
+          <w:rFonts w:ascii="宋体" w:eastAsia="宋体" w:hAnsi="宋体"/>
+          <w:color w:val="000000" w:themeColor="text1"/>
+        </w:rPr>
+        <w:t>：</w:t>
       </w:r>
     </w:p>
     <w:p>
       <w:pPr>
-        <w:spacing w:before="0" w:after="0"/>
-        <w:ind w:left="480"/>
+        <w:spacing w:before="0" w:after="0" w:line="400" w:lineRule="exact"/>
+        <w:ind w:firstLine="480"/>
         <w:rPr>
           <w:rFonts w:ascii="宋体" w:eastAsia="宋体" w:hAnsi="宋体"/>
           <w:color w:val="000000" w:themeColor="text1"/>
@@ -2486,351 +2551,48 @@
           <w:rFonts w:ascii="宋体" w:eastAsia="宋体" w:hAnsi="宋体" w:hint="eastAsia"/>
           <w:color w:val="000000" w:themeColor="text1"/>
         </w:rPr>
-        <w:t>c.</w:t>
+        <w:t>用户</w:t>
+      </w:r>
+      <w:r>
+        <w:rPr>
+          <w:rFonts w:ascii="宋体" w:eastAsia="宋体" w:hAnsi="宋体"/>
+          <w:color w:val="000000" w:themeColor="text1"/>
+        </w:rPr>
+        <w:t>3访谈录音</w:t>
+      </w:r>
+      <w:r>
+        <w:rPr>
+          <w:rFonts w:ascii="宋体" w:eastAsia="宋体" w:hAnsi="宋体" w:hint="eastAsia"/>
+          <w:color w:val="000000" w:themeColor="text1"/>
+        </w:rPr>
+        <w:t>链接</w:t>
+      </w:r>
+      <w:r>
+        <w:rPr>
+          <w:rFonts w:ascii="宋体" w:eastAsia="宋体" w:hAnsi="宋体"/>
+          <w:color w:val="000000" w:themeColor="text1"/>
+        </w:rPr>
+        <w:t>：</w:t>
       </w:r>
     </w:p>
     <w:p>
       <w:pPr>
-        <w:spacing w:before="0" w:after="0"/>
-        <w:ind w:left="480"/>
+        <w:spacing w:before="0" w:after="0" w:line="400" w:lineRule="exact"/>
+        <w:ind w:firstLine="480"/>
         <w:rPr>
           <w:rFonts w:ascii="宋体" w:eastAsia="宋体" w:hAnsi="宋体"/>
           <w:color w:val="000000" w:themeColor="text1"/>
         </w:rPr>
       </w:pPr>
-      <w:r>
-        <w:rPr>
-          <w:rFonts w:ascii="宋体" w:eastAsia="宋体" w:hAnsi="宋体"/>
-          <w:color w:val="000000" w:themeColor="text1"/>
-        </w:rPr>
-        <w:t>……</w:t>
-      </w:r>
     </w:p>
     <w:p>
       <w:pPr>
         <w:pStyle w:val="1"/>
       </w:pPr>
-      <w:bookmarkStart w:id="7" w:name="_提交访谈录音链接"/>
+      <w:bookmarkStart w:id="7" w:name="_请根据以下模版，整理你访谈的3个典型用户案例"/>
+      <w:bookmarkStart w:id="8" w:name="_请根据以下模版，整理你访谈的3个典型用户案例_1"/>
       <w:bookmarkEnd w:id="7"/>
-      <w:r>
-        <w:rPr>
-          <w:rFonts w:hint="eastAsia"/>
-        </w:rPr>
-        <w:t>1V1</w:t>
-      </w:r>
-      <w:r>
-        <w:rPr>
-          <w:rFonts w:hint="eastAsia"/>
-        </w:rPr>
-        <w:t>访谈</w:t>
-      </w:r>
-      <w:r>
-        <w:t>录音提交</w:t>
-      </w:r>
-    </w:p>
-    <w:p>
-      <w:pPr>
-        <w:spacing w:before="0" w:after="0" w:line="400" w:lineRule="exact"/>
-        <w:ind w:firstLine="480"/>
-        <w:rPr>
-          <w:rFonts w:ascii="宋体" w:eastAsia="宋体" w:hAnsi="宋体"/>
-          <w:color w:val="000000" w:themeColor="text1"/>
-        </w:rPr>
-      </w:pPr>
-      <w:r>
-        <w:rPr>
-          <w:rFonts w:ascii="宋体" w:eastAsia="宋体" w:hAnsi="宋体" w:hint="eastAsia"/>
-          <w:color w:val="000000" w:themeColor="text1"/>
-        </w:rPr>
-        <w:t>根据</w:t>
-      </w:r>
-      <w:r>
-        <w:rPr>
-          <w:rFonts w:ascii="宋体" w:eastAsia="宋体" w:hAnsi="宋体"/>
-          <w:color w:val="000000" w:themeColor="text1"/>
-        </w:rPr>
-        <w:t>你的</w:t>
-      </w:r>
-      <w:r>
-        <w:rPr>
-          <w:rFonts w:ascii="宋体" w:eastAsia="宋体" w:hAnsi="宋体" w:hint="eastAsia"/>
-          <w:color w:val="000000" w:themeColor="text1"/>
-        </w:rPr>
-        <w:t>访谈提纲</w:t>
-      </w:r>
-      <w:r>
-        <w:rPr>
-          <w:rFonts w:ascii="宋体" w:eastAsia="宋体" w:hAnsi="宋体"/>
-          <w:color w:val="000000" w:themeColor="text1"/>
-        </w:rPr>
-        <w:t>，</w:t>
-      </w:r>
-      <w:r>
-        <w:rPr>
-          <w:rFonts w:ascii="宋体" w:eastAsia="宋体" w:hAnsi="宋体" w:hint="eastAsia"/>
-          <w:color w:val="000000" w:themeColor="text1"/>
-        </w:rPr>
-        <w:t>寻找</w:t>
-      </w:r>
-      <w:r>
-        <w:rPr>
-          <w:rFonts w:ascii="宋体" w:eastAsia="宋体" w:hAnsi="宋体"/>
-          <w:color w:val="000000" w:themeColor="text1"/>
-        </w:rPr>
-        <w:t>到3-5</w:t>
-      </w:r>
-      <w:r>
-        <w:rPr>
-          <w:rFonts w:ascii="宋体" w:eastAsia="宋体" w:hAnsi="宋体" w:hint="eastAsia"/>
-          <w:color w:val="000000" w:themeColor="text1"/>
-        </w:rPr>
-        <w:t>个</w:t>
-      </w:r>
-      <w:r>
-        <w:rPr>
-          <w:rFonts w:ascii="宋体" w:eastAsia="宋体" w:hAnsi="宋体"/>
-          <w:color w:val="000000" w:themeColor="text1"/>
-        </w:rPr>
-        <w:t>目标用户，</w:t>
-      </w:r>
-      <w:r>
-        <w:rPr>
-          <w:rFonts w:ascii="宋体" w:eastAsia="宋体" w:hAnsi="宋体" w:hint="eastAsia"/>
-          <w:color w:val="000000" w:themeColor="text1"/>
-        </w:rPr>
-        <w:t>开始</w:t>
-      </w:r>
-      <w:r>
-        <w:rPr>
-          <w:rFonts w:ascii="宋体" w:eastAsia="宋体" w:hAnsi="宋体"/>
-          <w:color w:val="000000" w:themeColor="text1"/>
-        </w:rPr>
-        <w:t>1</w:t>
-      </w:r>
-      <w:r>
-        <w:rPr>
-          <w:rFonts w:ascii="宋体" w:eastAsia="宋体" w:hAnsi="宋体" w:hint="eastAsia"/>
-          <w:color w:val="000000" w:themeColor="text1"/>
-        </w:rPr>
-        <w:t>V</w:t>
-      </w:r>
-      <w:r>
-        <w:rPr>
-          <w:rFonts w:ascii="宋体" w:eastAsia="宋体" w:hAnsi="宋体"/>
-          <w:color w:val="000000" w:themeColor="text1"/>
-        </w:rPr>
-        <w:t>1</w:t>
-      </w:r>
-      <w:r>
-        <w:rPr>
-          <w:rFonts w:ascii="宋体" w:eastAsia="宋体" w:hAnsi="宋体" w:hint="eastAsia"/>
-          <w:color w:val="000000" w:themeColor="text1"/>
-        </w:rPr>
-        <w:t>访谈</w:t>
-      </w:r>
-      <w:r>
-        <w:rPr>
-          <w:rFonts w:ascii="宋体" w:eastAsia="宋体" w:hAnsi="宋体"/>
-          <w:color w:val="000000" w:themeColor="text1"/>
-        </w:rPr>
-        <w:t>，</w:t>
-      </w:r>
-      <w:r>
-        <w:rPr>
-          <w:rFonts w:ascii="宋体" w:eastAsia="宋体" w:hAnsi="宋体" w:hint="eastAsia"/>
-          <w:color w:val="000000" w:themeColor="text1"/>
-        </w:rPr>
-        <w:t>访谈</w:t>
-      </w:r>
-      <w:r>
-        <w:rPr>
-          <w:rFonts w:ascii="宋体" w:eastAsia="宋体" w:hAnsi="宋体"/>
-          <w:color w:val="000000" w:themeColor="text1"/>
-        </w:rPr>
-        <w:t>过程</w:t>
-      </w:r>
-      <w:r>
-        <w:rPr>
-          <w:rFonts w:ascii="宋体" w:eastAsia="宋体" w:hAnsi="宋体"/>
-          <w:color w:val="000000" w:themeColor="text1"/>
-        </w:rPr>
-        <w:t>可以</w:t>
-      </w:r>
-      <w:r>
-        <w:rPr>
-          <w:rFonts w:ascii="宋体" w:eastAsia="宋体" w:hAnsi="宋体"/>
-          <w:color w:val="000000" w:themeColor="text1"/>
-        </w:rPr>
-        <w:t>进行录音，</w:t>
-      </w:r>
-      <w:r>
-        <w:rPr>
-          <w:rFonts w:ascii="宋体" w:eastAsia="宋体" w:hAnsi="宋体" w:hint="eastAsia"/>
-          <w:color w:val="000000" w:themeColor="text1"/>
-        </w:rPr>
-        <w:t>录音文件</w:t>
-      </w:r>
-      <w:r>
-        <w:rPr>
-          <w:rFonts w:ascii="宋体" w:eastAsia="宋体" w:hAnsi="宋体"/>
-          <w:color w:val="000000" w:themeColor="text1"/>
-        </w:rPr>
-        <w:t>上传到音频托管平台（喜马拉雅／</w:t>
-      </w:r>
-      <w:r>
-        <w:rPr>
-          <w:rFonts w:ascii="宋体" w:eastAsia="宋体" w:hAnsi="宋体" w:hint="eastAsia"/>
-          <w:color w:val="000000" w:themeColor="text1"/>
-        </w:rPr>
-        <w:t>荔枝</w:t>
-      </w:r>
-      <w:r>
-        <w:rPr>
-          <w:rFonts w:ascii="宋体" w:eastAsia="宋体" w:hAnsi="宋体"/>
-          <w:color w:val="000000" w:themeColor="text1"/>
-        </w:rPr>
-        <w:t>FM等平台），将录音链接</w:t>
-      </w:r>
-      <w:r>
-        <w:rPr>
-          <w:rFonts w:ascii="宋体" w:eastAsia="宋体" w:hAnsi="宋体" w:hint="eastAsia"/>
-          <w:color w:val="000000" w:themeColor="text1"/>
-        </w:rPr>
-        <w:t>提交。</w:t>
-      </w:r>
-    </w:p>
-    <w:p>
-      <w:pPr>
-        <w:spacing w:before="0" w:after="0" w:line="400" w:lineRule="exact"/>
-        <w:ind w:firstLine="480"/>
-        <w:rPr>
-          <w:rFonts w:ascii="宋体" w:eastAsia="宋体" w:hAnsi="宋体"/>
-          <w:color w:val="000000" w:themeColor="text1"/>
-        </w:rPr>
-      </w:pPr>
-      <w:r>
-        <w:rPr>
-          <w:rFonts w:ascii="宋体" w:eastAsia="宋体" w:hAnsi="宋体" w:hint="eastAsia"/>
-          <w:color w:val="000000" w:themeColor="text1"/>
-        </w:rPr>
-        <w:t>用户</w:t>
-      </w:r>
-      <w:r>
-        <w:rPr>
-          <w:rFonts w:ascii="宋体" w:eastAsia="宋体" w:hAnsi="宋体"/>
-          <w:color w:val="000000" w:themeColor="text1"/>
-        </w:rPr>
-        <w:t>1访谈录音</w:t>
-      </w:r>
-      <w:r>
-        <w:rPr>
-          <w:rFonts w:ascii="宋体" w:eastAsia="宋体" w:hAnsi="宋体" w:hint="eastAsia"/>
-          <w:color w:val="000000" w:themeColor="text1"/>
-        </w:rPr>
-        <w:t>链接</w:t>
-      </w:r>
-      <w:r>
-        <w:rPr>
-          <w:rFonts w:ascii="宋体" w:eastAsia="宋体" w:hAnsi="宋体"/>
-          <w:color w:val="000000" w:themeColor="text1"/>
-        </w:rPr>
-        <w:t>：</w:t>
-      </w:r>
-    </w:p>
-    <w:p>
-      <w:pPr>
-        <w:spacing w:before="0" w:after="0" w:line="400" w:lineRule="exact"/>
-        <w:ind w:firstLine="480"/>
-        <w:rPr>
-          <w:rFonts w:ascii="宋体" w:eastAsia="宋体" w:hAnsi="宋体"/>
-          <w:color w:val="000000" w:themeColor="text1"/>
-        </w:rPr>
-      </w:pPr>
-      <w:r>
-        <w:rPr>
-          <w:rFonts w:ascii="宋体" w:eastAsia="宋体" w:hAnsi="宋体" w:hint="eastAsia"/>
-          <w:color w:val="000000" w:themeColor="text1"/>
-        </w:rPr>
-        <w:t>用户2</w:t>
-      </w:r>
-      <w:r>
-        <w:rPr>
-          <w:rFonts w:ascii="宋体" w:eastAsia="宋体" w:hAnsi="宋体"/>
-          <w:color w:val="000000" w:themeColor="text1"/>
-        </w:rPr>
-        <w:t>访谈录音</w:t>
-      </w:r>
-      <w:r>
-        <w:rPr>
-          <w:rFonts w:ascii="宋体" w:eastAsia="宋体" w:hAnsi="宋体" w:hint="eastAsia"/>
-          <w:color w:val="000000" w:themeColor="text1"/>
-        </w:rPr>
-        <w:t>链接</w:t>
-      </w:r>
-      <w:r>
-        <w:rPr>
-          <w:rFonts w:ascii="宋体" w:eastAsia="宋体" w:hAnsi="宋体"/>
-          <w:color w:val="000000" w:themeColor="text1"/>
-        </w:rPr>
-        <w:t>：</w:t>
-      </w:r>
-    </w:p>
-    <w:p>
-      <w:pPr>
-        <w:spacing w:before="0" w:after="0" w:line="400" w:lineRule="exact"/>
-        <w:ind w:firstLine="480"/>
-        <w:rPr>
-          <w:rFonts w:ascii="宋体" w:eastAsia="宋体" w:hAnsi="宋体"/>
-          <w:color w:val="000000" w:themeColor="text1"/>
-        </w:rPr>
-      </w:pPr>
-      <w:r>
-        <w:rPr>
-          <w:rFonts w:ascii="宋体" w:eastAsia="宋体" w:hAnsi="宋体" w:hint="eastAsia"/>
-          <w:color w:val="000000" w:themeColor="text1"/>
-        </w:rPr>
-        <w:t>用户</w:t>
-      </w:r>
-      <w:r>
-        <w:rPr>
-          <w:rFonts w:ascii="宋体" w:eastAsia="宋体" w:hAnsi="宋体"/>
-          <w:color w:val="000000" w:themeColor="text1"/>
-        </w:rPr>
-        <w:t>3访谈录音</w:t>
-      </w:r>
-      <w:r>
-        <w:rPr>
-          <w:rFonts w:ascii="宋体" w:eastAsia="宋体" w:hAnsi="宋体" w:hint="eastAsia"/>
-          <w:color w:val="000000" w:themeColor="text1"/>
-        </w:rPr>
-        <w:t>链接</w:t>
-      </w:r>
-      <w:r>
-        <w:rPr>
-          <w:rFonts w:ascii="宋体" w:eastAsia="宋体" w:hAnsi="宋体"/>
-          <w:color w:val="000000" w:themeColor="text1"/>
-        </w:rPr>
-        <w:t>：</w:t>
-      </w:r>
-    </w:p>
-    <w:p>
-      <w:pPr>
-        <w:spacing w:before="0" w:after="0" w:line="400" w:lineRule="exact"/>
-        <w:ind w:firstLine="480"/>
-        <w:rPr>
-          <w:rFonts w:ascii="宋体" w:eastAsia="宋体" w:hAnsi="宋体"/>
-          <w:color w:val="000000" w:themeColor="text1"/>
-        </w:rPr>
-      </w:pPr>
-    </w:p>
-    <w:p>
-      <w:pPr>
-        <w:pStyle w:val="1"/>
-      </w:pPr>
-      <w:bookmarkStart w:id="8" w:name="_请根据以下模版，整理你访谈的3个典型用户案例"/>
-      <w:bookmarkStart w:id="9" w:name="_请根据以下模版，整理你访谈的3个典型用户案例_1"/>
       <w:bookmarkEnd w:id="8"/>
-      <w:bookmarkEnd w:id="9"/>
       <w:r>
         <w:t>典型</w:t>
       </w:r>
@@ -2959,6 +2721,7 @@
                 <w:bCs/>
                 <w:color w:val="000000"/>
               </w:rPr>
+              <w:lastRenderedPageBreak/>
               <w:t>Part1： Persona（用户画像）</w:t>
             </w:r>
           </w:p>
@@ -3351,6 +3114,7 @@
                 <w:lang w:val="en-US"/>
               </w:rPr>
             </w:pPr>
+            <w:proofErr w:type="spellStart"/>
             <w:r>
               <w:rPr>
                 <w:rFonts w:ascii="宋体" w:eastAsia="宋体" w:hAnsi="宋体" w:cs="Times New Roman" w:hint="eastAsia"/>
@@ -3359,7 +3123,18 @@
                 <w:color w:val="000000"/>
                 <w:lang w:val="en-US"/>
               </w:rPr>
-              <w:t>Geographics（地理统计特征）</w:t>
+              <w:t>Geographics</w:t>
+            </w:r>
+            <w:proofErr w:type="spellEnd"/>
+            <w:r>
+              <w:rPr>
+                <w:rFonts w:ascii="宋体" w:eastAsia="宋体" w:hAnsi="宋体" w:cs="Times New Roman" w:hint="eastAsia"/>
+                <w:b/>
+                <w:bCs/>
+                <w:color w:val="000000"/>
+                <w:lang w:val="en-US"/>
+              </w:rPr>
+              <w:t>（地理统计特征）</w:t>
             </w:r>
           </w:p>
           <w:p>
@@ -3494,7 +3269,23 @@
                 <w:rFonts w:ascii="宋体" w:eastAsia="宋体" w:hAnsi="宋体" w:cs="Times New Roman" w:hint="eastAsia"/>
                 <w:color w:val="000000"/>
               </w:rPr>
-              <w:t>搜索引擎：百度/360/搜狗/其他</w:t>
+              <w:t>搜索引擎：百度/360/</w:t>
+            </w:r>
+            <w:proofErr w:type="gramStart"/>
+            <w:r>
+              <w:rPr>
+                <w:rFonts w:ascii="宋体" w:eastAsia="宋体" w:hAnsi="宋体" w:cs="Times New Roman" w:hint="eastAsia"/>
+                <w:color w:val="000000"/>
+              </w:rPr>
+              <w:t>搜狗</w:t>
+            </w:r>
+            <w:proofErr w:type="gramEnd"/>
+            <w:r>
+              <w:rPr>
+                <w:rFonts w:ascii="宋体" w:eastAsia="宋体" w:hAnsi="宋体" w:cs="Times New Roman" w:hint="eastAsia"/>
+                <w:color w:val="000000"/>
+              </w:rPr>
+              <w:t>/其他</w:t>
             </w:r>
             <w:r>
               <w:rPr>
@@ -3639,12 +3430,21 @@
               </w:rPr>
               <w:t>①</w:t>
             </w:r>
-            <w:r>
-              <w:rPr>
-                <w:rFonts w:ascii="宋体" w:eastAsia="宋体" w:hAnsi="宋体" w:cs="Times New Roman" w:hint="eastAsia"/>
-                <w:color w:val="000000"/>
-              </w:rPr>
-              <w:t>微信公众号名称（3个以上）：</w:t>
+            <w:proofErr w:type="gramStart"/>
+            <w:r>
+              <w:rPr>
+                <w:rFonts w:ascii="宋体" w:eastAsia="宋体" w:hAnsi="宋体" w:cs="Times New Roman" w:hint="eastAsia"/>
+                <w:color w:val="000000"/>
+              </w:rPr>
+              <w:t>微信公众号</w:t>
+            </w:r>
+            <w:proofErr w:type="gramEnd"/>
+            <w:r>
+              <w:rPr>
+                <w:rFonts w:ascii="宋体" w:eastAsia="宋体" w:hAnsi="宋体" w:cs="Times New Roman" w:hint="eastAsia"/>
+                <w:color w:val="000000"/>
+              </w:rPr>
+              <w:t>名称（3个以上）：</w:t>
             </w:r>
           </w:p>
           <w:p>
@@ -3674,7 +3474,23 @@
                 <w:rFonts w:ascii="宋体" w:eastAsia="宋体" w:hAnsi="宋体" w:cs="Times New Roman" w:hint="eastAsia"/>
                 <w:color w:val="000000"/>
               </w:rPr>
-              <w:t>微博大号名称（3个以上）</w:t>
+              <w:t>微</w:t>
+            </w:r>
+            <w:proofErr w:type="gramStart"/>
+            <w:r>
+              <w:rPr>
+                <w:rFonts w:ascii="宋体" w:eastAsia="宋体" w:hAnsi="宋体" w:cs="Times New Roman" w:hint="eastAsia"/>
+                <w:color w:val="000000"/>
+              </w:rPr>
+              <w:t>博大号</w:t>
+            </w:r>
+            <w:proofErr w:type="gramEnd"/>
+            <w:r>
+              <w:rPr>
+                <w:rFonts w:ascii="宋体" w:eastAsia="宋体" w:hAnsi="宋体" w:cs="Times New Roman" w:hint="eastAsia"/>
+                <w:color w:val="000000"/>
+              </w:rPr>
+              <w:t>名称（3个以上）</w:t>
             </w:r>
             <w:r>
               <w:rPr>
@@ -4290,6 +4106,7 @@
                 <w:color w:val="000000"/>
                 <w:lang w:val="en-US"/>
               </w:rPr>
+              <w:lastRenderedPageBreak/>
               <w:t>学历：</w:t>
             </w:r>
           </w:p>
@@ -4439,6 +4256,7 @@
                 <w:color w:val="000000"/>
                 <w:lang w:val="en-US"/>
               </w:rPr>
+              <w:lastRenderedPageBreak/>
               <w:t>消费习惯</w:t>
             </w:r>
             <w:r>
@@ -4755,17 +4573,7 @@
           </w:p>
           <w:p>
             <w:pPr>
-              <w:pStyle w:val="a"/>
-              <w:numPr>
-                <w:ilvl w:val="0"/>
-                <w:numId w:val="0"/>
-              </w:numPr>
               <w:ind w:left="360"/>
-              <w:rPr>
-                <w:rFonts w:ascii="宋体" w:eastAsia="宋体" w:hAnsi="宋体" w:cs="Times New Roman"/>
-                <w:color w:val="000000"/>
-                <w:lang w:eastAsia="zh-CN"/>
-              </w:rPr>
             </w:pPr>
           </w:p>
         </w:tc>
@@ -5395,11 +5203,7 @@
           </w:tcPr>
           <w:p>
             <w:pPr>
-              <w:pStyle w:val="a"/>
-              <w:numPr>
-                <w:ilvl w:val="0"/>
-                <w:numId w:val="41"/>
-              </w:numPr>
+              <w:spacing w:before="0" w:after="0" w:line="400" w:lineRule="exact"/>
               <w:rPr>
                 <w:rFonts w:ascii="宋体" w:eastAsia="宋体" w:hAnsi="宋体" w:cs="Times New Roman"/>
                 <w:b/>
@@ -5407,6 +5211,15 @@
                 <w:color w:val="000000"/>
               </w:rPr>
             </w:pPr>
+            <w:r>
+              <w:rPr>
+                <w:rFonts w:ascii="宋体" w:eastAsia="宋体" w:hAnsi="宋体" w:cs="Times New Roman" w:hint="eastAsia"/>
+                <w:b/>
+                <w:bCs/>
+                <w:color w:val="000000"/>
+              </w:rPr>
+              <w:t>1）</w:t>
+            </w:r>
             <w:r>
               <w:rPr>
                 <w:rFonts w:ascii="宋体" w:eastAsia="宋体" w:hAnsi="宋体" w:cs="Times New Roman" w:hint="eastAsia"/>
@@ -5642,6 +5455,7 @@
                 <w:bCs/>
                 <w:color w:val="000000"/>
               </w:rPr>
+              <w:lastRenderedPageBreak/>
               <w:t>4）他对你的解决方式的评价</w:t>
             </w:r>
           </w:p>
@@ -6239,6 +6053,7 @@
                 <w:lang w:val="en-US"/>
               </w:rPr>
             </w:pPr>
+            <w:proofErr w:type="spellStart"/>
             <w:r>
               <w:rPr>
                 <w:rFonts w:ascii="宋体" w:eastAsia="宋体" w:hAnsi="宋体" w:cs="Times New Roman" w:hint="eastAsia"/>
@@ -6247,7 +6062,18 @@
                 <w:color w:val="000000"/>
                 <w:lang w:val="en-US"/>
               </w:rPr>
-              <w:t>Geographics（地理统计特征）</w:t>
+              <w:t>Geographics</w:t>
+            </w:r>
+            <w:proofErr w:type="spellEnd"/>
+            <w:r>
+              <w:rPr>
+                <w:rFonts w:ascii="宋体" w:eastAsia="宋体" w:hAnsi="宋体" w:cs="Times New Roman" w:hint="eastAsia"/>
+                <w:b/>
+                <w:bCs/>
+                <w:color w:val="000000"/>
+                <w:lang w:val="en-US"/>
+              </w:rPr>
+              <w:t>（地理统计特征）</w:t>
             </w:r>
           </w:p>
           <w:p>
@@ -6354,7 +6180,23 @@
                 <w:rFonts w:ascii="宋体" w:eastAsia="宋体" w:hAnsi="宋体" w:cs="Times New Roman" w:hint="eastAsia"/>
                 <w:color w:val="000000"/>
               </w:rPr>
-              <w:t>1）搜索引擎：百度/360/搜狗/其他</w:t>
+              <w:t>1）搜索引擎：百度/360/</w:t>
+            </w:r>
+            <w:proofErr w:type="gramStart"/>
+            <w:r>
+              <w:rPr>
+                <w:rFonts w:ascii="宋体" w:eastAsia="宋体" w:hAnsi="宋体" w:cs="Times New Roman" w:hint="eastAsia"/>
+                <w:color w:val="000000"/>
+              </w:rPr>
+              <w:t>搜狗</w:t>
+            </w:r>
+            <w:proofErr w:type="gramEnd"/>
+            <w:r>
+              <w:rPr>
+                <w:rFonts w:ascii="宋体" w:eastAsia="宋体" w:hAnsi="宋体" w:cs="Times New Roman" w:hint="eastAsia"/>
+                <w:color w:val="000000"/>
+              </w:rPr>
+              <w:t>/其他</w:t>
             </w:r>
             <w:r>
               <w:rPr>
@@ -6463,12 +6305,21 @@
               </w:rPr>
               <w:t>①</w:t>
             </w:r>
-            <w:r>
-              <w:rPr>
-                <w:rFonts w:ascii="宋体" w:eastAsia="宋体" w:hAnsi="宋体" w:cs="Times New Roman" w:hint="eastAsia"/>
-                <w:color w:val="000000"/>
-              </w:rPr>
-              <w:t>微信公众号名称（3个以上）：</w:t>
+            <w:proofErr w:type="gramStart"/>
+            <w:r>
+              <w:rPr>
+                <w:rFonts w:ascii="宋体" w:eastAsia="宋体" w:hAnsi="宋体" w:cs="Times New Roman" w:hint="eastAsia"/>
+                <w:color w:val="000000"/>
+              </w:rPr>
+              <w:t>微信公众号</w:t>
+            </w:r>
+            <w:proofErr w:type="gramEnd"/>
+            <w:r>
+              <w:rPr>
+                <w:rFonts w:ascii="宋体" w:eastAsia="宋体" w:hAnsi="宋体" w:cs="Times New Roman" w:hint="eastAsia"/>
+                <w:color w:val="000000"/>
+              </w:rPr>
+              <w:t>名称（3个以上）：</w:t>
             </w:r>
           </w:p>
           <w:p>
@@ -6498,7 +6349,23 @@
                 <w:rFonts w:ascii="宋体" w:eastAsia="宋体" w:hAnsi="宋体" w:cs="Times New Roman" w:hint="eastAsia"/>
                 <w:color w:val="000000"/>
               </w:rPr>
-              <w:t>微博大号名称（3个以上）：</w:t>
+              <w:t>微</w:t>
+            </w:r>
+            <w:proofErr w:type="gramStart"/>
+            <w:r>
+              <w:rPr>
+                <w:rFonts w:ascii="宋体" w:eastAsia="宋体" w:hAnsi="宋体" w:cs="Times New Roman" w:hint="eastAsia"/>
+                <w:color w:val="000000"/>
+              </w:rPr>
+              <w:t>博大号</w:t>
+            </w:r>
+            <w:proofErr w:type="gramEnd"/>
+            <w:r>
+              <w:rPr>
+                <w:rFonts w:ascii="宋体" w:eastAsia="宋体" w:hAnsi="宋体" w:cs="Times New Roman" w:hint="eastAsia"/>
+                <w:color w:val="000000"/>
+              </w:rPr>
+              <w:t>名称（3个以上）：</w:t>
             </w:r>
           </w:p>
           <w:p>
@@ -6982,6 +6849,7 @@
                 <w:color w:val="000000"/>
                 <w:lang w:val="en-US"/>
               </w:rPr>
+              <w:lastRenderedPageBreak/>
               <w:t>2)</w:t>
             </w:r>
           </w:p>
@@ -7059,6 +6927,7 @@
                 <w:color w:val="000000"/>
                 <w:lang w:val="en-US"/>
               </w:rPr>
+              <w:lastRenderedPageBreak/>
               <w:t>Demographics（人口统计特征）</w:t>
             </w:r>
           </w:p>
@@ -7564,17 +7433,7 @@
           </w:p>
           <w:p>
             <w:pPr>
-              <w:pStyle w:val="a"/>
-              <w:numPr>
-                <w:ilvl w:val="0"/>
-                <w:numId w:val="0"/>
-              </w:numPr>
               <w:ind w:left="360"/>
-              <w:rPr>
-                <w:rFonts w:ascii="宋体" w:eastAsia="宋体" w:hAnsi="宋体" w:cs="Times New Roman"/>
-                <w:color w:val="000000"/>
-                <w:lang w:eastAsia="zh-CN"/>
-              </w:rPr>
             </w:pPr>
           </w:p>
         </w:tc>
@@ -8188,11 +8047,7 @@
           </w:tcPr>
           <w:p>
             <w:pPr>
-              <w:pStyle w:val="a"/>
-              <w:numPr>
-                <w:ilvl w:val="0"/>
-                <w:numId w:val="41"/>
-              </w:numPr>
+              <w:spacing w:before="0" w:after="0" w:line="400" w:lineRule="exact"/>
               <w:rPr>
                 <w:rFonts w:ascii="宋体" w:eastAsia="宋体" w:hAnsi="宋体" w:cs="Times New Roman"/>
                 <w:b/>
@@ -8207,23 +8062,32 @@
                 <w:bCs/>
                 <w:color w:val="000000"/>
               </w:rPr>
-              <w:t>他遇到了什么问题</w:t>
-            </w:r>
-          </w:p>
-          <w:p>
-            <w:pPr>
-              <w:ind w:left="120"/>
-              <w:rPr>
-                <w:rFonts w:ascii="宋体" w:eastAsia="宋体" w:hAnsi="宋体" w:cs="Times New Roman"/>
+              <w:t>1）</w:t>
+            </w:r>
+            <w:r>
+              <w:rPr>
+                <w:rFonts w:ascii="宋体" w:eastAsia="宋体" w:hAnsi="宋体" w:cs="Times New Roman" w:hint="eastAsia"/>
                 <w:b/>
                 <w:bCs/>
                 <w:color w:val="000000"/>
               </w:rPr>
-            </w:pPr>
-          </w:p>
-          <w:p>
-            <w:pPr>
-              <w:ind w:left="120"/>
+              <w:t>他遇到了什么问题</w:t>
+            </w:r>
+          </w:p>
+          <w:p>
+            <w:pPr>
+              <w:spacing w:before="0" w:after="0" w:line="400" w:lineRule="exact"/>
+              <w:rPr>
+                <w:rFonts w:ascii="宋体" w:eastAsia="宋体" w:hAnsi="宋体" w:cs="Times New Roman"/>
+                <w:b/>
+                <w:bCs/>
+                <w:color w:val="000000"/>
+              </w:rPr>
+            </w:pPr>
+          </w:p>
+          <w:p>
+            <w:pPr>
+              <w:spacing w:before="0" w:after="0" w:line="400" w:lineRule="exact"/>
               <w:rPr>
                 <w:rFonts w:ascii="宋体" w:eastAsia="宋体" w:hAnsi="宋体" w:cs="Times New Roman"/>
                 <w:b/>
@@ -9022,6 +8886,7 @@
                 <w:lang w:val="en-US"/>
               </w:rPr>
             </w:pPr>
+            <w:proofErr w:type="spellStart"/>
             <w:r>
               <w:rPr>
                 <w:rFonts w:ascii="宋体" w:eastAsia="宋体" w:hAnsi="宋体" w:cs="Times New Roman" w:hint="eastAsia"/>
@@ -9030,7 +8895,18 @@
                 <w:color w:val="000000"/>
                 <w:lang w:val="en-US"/>
               </w:rPr>
-              <w:t>Geographics（地理统计特征）</w:t>
+              <w:t>Geographics</w:t>
+            </w:r>
+            <w:proofErr w:type="spellEnd"/>
+            <w:r>
+              <w:rPr>
+                <w:rFonts w:ascii="宋体" w:eastAsia="宋体" w:hAnsi="宋体" w:cs="Times New Roman" w:hint="eastAsia"/>
+                <w:b/>
+                <w:bCs/>
+                <w:color w:val="000000"/>
+                <w:lang w:val="en-US"/>
+              </w:rPr>
+              <w:t>（地理统计特征）</w:t>
             </w:r>
           </w:p>
           <w:p>
@@ -9137,7 +9013,23 @@
                 <w:rFonts w:ascii="宋体" w:eastAsia="宋体" w:hAnsi="宋体" w:cs="Times New Roman" w:hint="eastAsia"/>
                 <w:color w:val="000000"/>
               </w:rPr>
-              <w:t>1）搜索引擎：百度/360/搜狗/其他</w:t>
+              <w:t>1）搜索引擎：百度/360/</w:t>
+            </w:r>
+            <w:proofErr w:type="gramStart"/>
+            <w:r>
+              <w:rPr>
+                <w:rFonts w:ascii="宋体" w:eastAsia="宋体" w:hAnsi="宋体" w:cs="Times New Roman" w:hint="eastAsia"/>
+                <w:color w:val="000000"/>
+              </w:rPr>
+              <w:t>搜狗</w:t>
+            </w:r>
+            <w:proofErr w:type="gramEnd"/>
+            <w:r>
+              <w:rPr>
+                <w:rFonts w:ascii="宋体" w:eastAsia="宋体" w:hAnsi="宋体" w:cs="Times New Roman" w:hint="eastAsia"/>
+                <w:color w:val="000000"/>
+              </w:rPr>
+              <w:t>/其他</w:t>
             </w:r>
             <w:r>
               <w:rPr>
@@ -9246,12 +9138,21 @@
               </w:rPr>
               <w:t>①</w:t>
             </w:r>
-            <w:r>
-              <w:rPr>
-                <w:rFonts w:ascii="宋体" w:eastAsia="宋体" w:hAnsi="宋体" w:cs="Times New Roman" w:hint="eastAsia"/>
-                <w:color w:val="000000"/>
-              </w:rPr>
-              <w:t>微信公众号名称（3个以上）：</w:t>
+            <w:proofErr w:type="gramStart"/>
+            <w:r>
+              <w:rPr>
+                <w:rFonts w:ascii="宋体" w:eastAsia="宋体" w:hAnsi="宋体" w:cs="Times New Roman" w:hint="eastAsia"/>
+                <w:color w:val="000000"/>
+              </w:rPr>
+              <w:t>微信公众号</w:t>
+            </w:r>
+            <w:proofErr w:type="gramEnd"/>
+            <w:r>
+              <w:rPr>
+                <w:rFonts w:ascii="宋体" w:eastAsia="宋体" w:hAnsi="宋体" w:cs="Times New Roman" w:hint="eastAsia"/>
+                <w:color w:val="000000"/>
+              </w:rPr>
+              <w:t>名称（3个以上）：</w:t>
             </w:r>
           </w:p>
           <w:p>
@@ -9281,7 +9182,23 @@
                 <w:rFonts w:ascii="宋体" w:eastAsia="宋体" w:hAnsi="宋体" w:cs="Times New Roman" w:hint="eastAsia"/>
                 <w:color w:val="000000"/>
               </w:rPr>
-              <w:t>微博大号名称（3个以上）：</w:t>
+              <w:t>微</w:t>
+            </w:r>
+            <w:proofErr w:type="gramStart"/>
+            <w:r>
+              <w:rPr>
+                <w:rFonts w:ascii="宋体" w:eastAsia="宋体" w:hAnsi="宋体" w:cs="Times New Roman" w:hint="eastAsia"/>
+                <w:color w:val="000000"/>
+              </w:rPr>
+              <w:t>博大号</w:t>
+            </w:r>
+            <w:proofErr w:type="gramEnd"/>
+            <w:r>
+              <w:rPr>
+                <w:rFonts w:ascii="宋体" w:eastAsia="宋体" w:hAnsi="宋体" w:cs="Times New Roman" w:hint="eastAsia"/>
+                <w:color w:val="000000"/>
+              </w:rPr>
+              <w:t>名称（3个以上）：</w:t>
             </w:r>
           </w:p>
           <w:p>
@@ -9490,7 +9407,16 @@
                 <w:rFonts w:ascii="宋体" w:eastAsia="宋体" w:hAnsi="宋体" w:cs="Times New Roman" w:hint="eastAsia"/>
                 <w:color w:val="000000"/>
               </w:rPr>
-              <w:t>渠道寻找解决方案：</w:t>
+              <w:t>渠道寻</w:t>
+            </w:r>
+            <w:bookmarkStart w:id="9" w:name="_GoBack"/>
+            <w:bookmarkEnd w:id="9"/>
+            <w:r>
+              <w:rPr>
+                <w:rFonts w:ascii="宋体" w:eastAsia="宋体" w:hAnsi="宋体" w:cs="Times New Roman" w:hint="eastAsia"/>
+                <w:color w:val="000000"/>
+              </w:rPr>
+              <w:t>找解决方案：</w:t>
             </w:r>
           </w:p>
           <w:p>
@@ -9529,6 +9455,7 @@
                 <w:rFonts w:ascii="宋体" w:eastAsia="宋体" w:hAnsi="宋体" w:cs="Times New Roman" w:hint="eastAsia"/>
                 <w:color w:val="000000"/>
               </w:rPr>
+              <w:lastRenderedPageBreak/>
               <w:t xml:space="preserve">  </w:t>
             </w:r>
             <w:r>
@@ -9622,6 +9549,7 @@
                 <w:color w:val="000000"/>
                 <w:lang w:val="en-US"/>
               </w:rPr>
+              <w:lastRenderedPageBreak/>
               <w:t xml:space="preserve">　</w:t>
             </w:r>
           </w:p>
@@ -10347,17 +10275,7 @@
           </w:p>
           <w:p>
             <w:pPr>
-              <w:pStyle w:val="a"/>
-              <w:numPr>
-                <w:ilvl w:val="0"/>
-                <w:numId w:val="0"/>
-              </w:numPr>
               <w:ind w:left="360"/>
-              <w:rPr>
-                <w:rFonts w:ascii="宋体" w:eastAsia="宋体" w:hAnsi="宋体" w:cs="Times New Roman"/>
-                <w:color w:val="000000"/>
-                <w:lang w:eastAsia="zh-CN"/>
-              </w:rPr>
             </w:pPr>
           </w:p>
         </w:tc>
@@ -10868,6 +10786,7 @@
                 <w:bCs/>
                 <w:color w:val="000000"/>
               </w:rPr>
+              <w:lastRenderedPageBreak/>
               <w:t>Prat2：Demand（需求验证）</w:t>
             </w:r>
           </w:p>
@@ -10971,11 +10890,7 @@
           </w:tcPr>
           <w:p>
             <w:pPr>
-              <w:pStyle w:val="a"/>
-              <w:numPr>
-                <w:ilvl w:val="0"/>
-                <w:numId w:val="41"/>
-              </w:numPr>
+              <w:spacing w:before="0" w:after="0" w:line="400" w:lineRule="exact"/>
               <w:rPr>
                 <w:rFonts w:ascii="宋体" w:eastAsia="宋体" w:hAnsi="宋体" w:cs="Times New Roman"/>
                 <w:b/>
@@ -10983,6 +10898,15 @@
                 <w:color w:val="000000"/>
               </w:rPr>
             </w:pPr>
+            <w:r>
+              <w:rPr>
+                <w:rFonts w:ascii="宋体" w:eastAsia="宋体" w:hAnsi="宋体" w:cs="Times New Roman" w:hint="eastAsia"/>
+                <w:b/>
+                <w:bCs/>
+                <w:color w:val="000000"/>
+              </w:rPr>
+              <w:t>1）</w:t>
+            </w:r>
             <w:r>
               <w:rPr>
                 <w:rFonts w:ascii="宋体" w:eastAsia="宋体" w:hAnsi="宋体" w:cs="Times New Roman" w:hint="eastAsia"/>
@@ -11484,7 +11408,23 @@
           <w:rFonts w:ascii="宋体" w:eastAsia="宋体" w:hAnsi="宋体"/>
           <w:color w:val="000000" w:themeColor="text1"/>
         </w:rPr>
-        <w:t>提及人次进行排序，并</w:t>
+        <w:t>提及</w:t>
+      </w:r>
+      <w:proofErr w:type="gramStart"/>
+      <w:r>
+        <w:rPr>
+          <w:rFonts w:ascii="宋体" w:eastAsia="宋体" w:hAnsi="宋体"/>
+          <w:color w:val="000000" w:themeColor="text1"/>
+        </w:rPr>
+        <w:t>人次进行</w:t>
+      </w:r>
+      <w:proofErr w:type="gramEnd"/>
+      <w:r>
+        <w:rPr>
+          <w:rFonts w:ascii="宋体" w:eastAsia="宋体" w:hAnsi="宋体"/>
+          <w:color w:val="000000" w:themeColor="text1"/>
+        </w:rPr>
+        <w:t>排序，并</w:t>
       </w:r>
       <w:r>
         <w:rPr>
@@ -11758,78 +11698,46 @@
             <w:vAlign w:val="center"/>
           </w:tcPr>
           <w:p>
-            <w:pPr>
-              <w:pStyle w:val="a"/>
-              <w:numPr>
-                <w:ilvl w:val="0"/>
-                <w:numId w:val="0"/>
-              </w:numPr>
-              <w:rPr>
-                <w:rFonts w:ascii="宋体" w:eastAsia="宋体" w:hAnsi="宋体"/>
-                <w:color w:val="000000" w:themeColor="text1"/>
-              </w:rPr>
-            </w:pPr>
-            <w:r>
-              <w:rPr>
-                <w:rFonts w:ascii="宋体" w:eastAsia="宋体" w:hAnsi="宋体" w:hint="eastAsia"/>
-                <w:color w:val="000000" w:themeColor="text1"/>
+            <w:r>
+              <w:rPr>
+                <w:rFonts w:hint="eastAsia"/>
               </w:rPr>
               <w:t>1.</w:t>
             </w:r>
             <w:r>
               <w:rPr>
-                <w:rFonts w:ascii="宋体" w:eastAsia="宋体" w:hAnsi="宋体" w:hint="eastAsia"/>
-                <w:color w:val="000000" w:themeColor="text1"/>
+                <w:rFonts w:hint="eastAsia"/>
               </w:rPr>
               <w:t>碎片化</w:t>
             </w:r>
             <w:r>
-              <w:rPr>
-                <w:rFonts w:ascii="宋体" w:eastAsia="宋体" w:hAnsi="宋体"/>
-                <w:color w:val="000000" w:themeColor="text1"/>
-              </w:rPr>
               <w:t>学习，课程</w:t>
             </w:r>
             <w:r>
               <w:rPr>
-                <w:rFonts w:ascii="宋体" w:eastAsia="宋体" w:hAnsi="宋体" w:hint="eastAsia"/>
-                <w:color w:val="000000" w:themeColor="text1"/>
+                <w:rFonts w:hint="eastAsia"/>
               </w:rPr>
               <w:t>时长缩短</w:t>
             </w:r>
             <w:r>
-              <w:rPr>
-                <w:rFonts w:ascii="宋体" w:eastAsia="宋体" w:hAnsi="宋体"/>
-                <w:color w:val="000000" w:themeColor="text1"/>
-              </w:rPr>
               <w:t>，</w:t>
             </w:r>
             <w:r>
               <w:rPr>
-                <w:rFonts w:ascii="宋体" w:eastAsia="宋体" w:hAnsi="宋体" w:hint="eastAsia"/>
-                <w:color w:val="000000" w:themeColor="text1"/>
+                <w:rFonts w:hint="eastAsia"/>
               </w:rPr>
               <w:t>不能</w:t>
             </w:r>
             <w:r>
-              <w:rPr>
-                <w:rFonts w:ascii="宋体" w:eastAsia="宋体" w:hAnsi="宋体"/>
-                <w:color w:val="000000" w:themeColor="text1"/>
-              </w:rPr>
               <w:t>太能，在</w:t>
             </w:r>
             <w:r>
               <w:rPr>
-                <w:rFonts w:ascii="宋体" w:eastAsia="宋体" w:hAnsi="宋体" w:hint="eastAsia"/>
-                <w:color w:val="000000" w:themeColor="text1"/>
+                <w:rFonts w:hint="eastAsia"/>
               </w:rPr>
               <w:t>休息</w:t>
             </w:r>
             <w:r>
-              <w:rPr>
-                <w:rFonts w:ascii="宋体" w:eastAsia="宋体" w:hAnsi="宋体"/>
-                <w:color w:val="000000" w:themeColor="text1"/>
-              </w:rPr>
               <w:t>间隙也能够让学习；</w:t>
             </w:r>
           </w:p>
@@ -12825,6 +12733,7 @@
           <w:rFonts w:ascii="宋体" w:eastAsia="宋体" w:hAnsi="宋体"/>
           <w:color w:val="000000" w:themeColor="text1"/>
         </w:rPr>
+        <w:lastRenderedPageBreak/>
         <w:t>面对</w:t>
       </w:r>
       <w:r>
@@ -13079,6 +12988,7 @@
         </w:rPr>
         <w:t>2）</w:t>
       </w:r>
+      <w:proofErr w:type="gramStart"/>
       <w:r>
         <w:rPr>
           <w:rFonts w:ascii="宋体" w:eastAsia="宋体" w:hAnsi="宋体" w:hint="eastAsia"/>
@@ -13093,6 +13003,7 @@
         </w:rPr>
         <w:t>简单</w:t>
       </w:r>
+      <w:proofErr w:type="gramEnd"/>
       <w:r>
         <w:rPr>
           <w:rFonts w:ascii="宋体" w:eastAsia="宋体" w:hAnsi="宋体" w:hint="eastAsia"/>
@@ -13132,12 +13043,21 @@
         </w:rPr>
         <w:t>打开配套文件「</w:t>
       </w:r>
+      <w:proofErr w:type="spellStart"/>
       <w:r>
         <w:rPr>
           <w:rFonts w:ascii="宋体" w:eastAsia="宋体" w:hAnsi="宋体"/>
           <w:color w:val="000000" w:themeColor="text1"/>
         </w:rPr>
-        <w:t>LandingPage-Template</w:t>
+        <w:t>LandingPage</w:t>
+      </w:r>
+      <w:proofErr w:type="spellEnd"/>
+      <w:r>
+        <w:rPr>
+          <w:rFonts w:ascii="宋体" w:eastAsia="宋体" w:hAnsi="宋体"/>
+          <w:color w:val="000000" w:themeColor="text1"/>
+        </w:rPr>
+        <w:t>-Template</w:t>
       </w:r>
       <w:r>
         <w:rPr>
@@ -13146,6 +13066,7 @@
         </w:rPr>
         <w:t>（产品</w:t>
       </w:r>
+      <w:proofErr w:type="gramStart"/>
       <w:r>
         <w:rPr>
           <w:rFonts w:ascii="宋体" w:eastAsia="宋体" w:hAnsi="宋体" w:hint="eastAsia"/>
@@ -13158,7 +13079,15 @@
           <w:rFonts w:ascii="宋体" w:eastAsia="宋体" w:hAnsi="宋体" w:hint="eastAsia"/>
           <w:color w:val="000000" w:themeColor="text1"/>
         </w:rPr>
-        <w:t>页模版）」PPT，根据模版上的提示填写完产品相关内容，并导出图片格式，将图片或图片链接粘贴在下方</w:t>
+        <w:t>页模版</w:t>
+      </w:r>
+      <w:proofErr w:type="gramEnd"/>
+      <w:r>
+        <w:rPr>
+          <w:rFonts w:ascii="宋体" w:eastAsia="宋体" w:hAnsi="宋体" w:hint="eastAsia"/>
+          <w:color w:val="000000" w:themeColor="text1"/>
+        </w:rPr>
+        <w:t>）」PPT，根据模版上的提示填写完产品相关内容，并导出图片格式，将图片或图片链接粘贴在下方</w:t>
       </w:r>
       <w:r>
         <w:rPr>
@@ -13399,15 +13328,31 @@
         <w:rFonts w:ascii="Microsoft YaHei Light" w:hAnsi="Microsoft YaHei Light" w:hint="eastAsia"/>
         <w:color w:val="01D270"/>
       </w:rPr>
-      <w:t>[新媒体</w:t>
+      <w:t>[</w:t>
+    </w:r>
+    <w:r>
+      <w:rPr>
+        <w:rFonts w:ascii="Microsoft YaHei Light" w:hAnsi="Microsoft YaHei Light" w:hint="eastAsia"/>
+        <w:color w:val="01D270"/>
+      </w:rPr>
+      <w:t>新媒体</w:t>
     </w:r>
     <w:r>
       <w:rPr>
         <w:rFonts w:ascii="Microsoft YaHei Light" w:hAnsi="Microsoft YaHei Light"/>
         <w:color w:val="01D270"/>
       </w:rPr>
-      <w:t>骇客训练</w:t>
+      <w:t>骇</w:t>
     </w:r>
+    <w:proofErr w:type="gramStart"/>
+    <w:r>
+      <w:rPr>
+        <w:rFonts w:ascii="Microsoft YaHei Light" w:hAnsi="Microsoft YaHei Light"/>
+        <w:color w:val="01D270"/>
+      </w:rPr>
+      <w:t>客训练</w:t>
+    </w:r>
+    <w:proofErr w:type="gramEnd"/>
     <w:r>
       <w:rPr>
         <w:rFonts w:ascii="Microsoft YaHei Light" w:hAnsi="Microsoft YaHei Light" w:hint="eastAsia"/>
@@ -13648,20 +13593,17 @@
 <file path=word/numbering.xml><?xml version="1.0" encoding="utf-8"?>
 <w:numbering xmlns:wpc="http://schemas.microsoft.com/office/word/2010/wordprocessingCanvas" xmlns:cx="http://schemas.microsoft.com/office/drawing/2014/chartex" xmlns:cx1="http://schemas.microsoft.com/office/drawing/2015/9/8/chartex" xmlns:cx2="http://schemas.microsoft.com/office/drawing/2015/10/21/chartex" xmlns:cx3="http://schemas.microsoft.com/office/drawing/2016/5/9/chartex" xmlns:cx4="http://schemas.microsoft.com/office/drawing/2016/5/10/chartex" xmlns:cx5="http://schemas.microsoft.com/office/drawing/2016/5/11/chartex" xmlns:cx6="http://schemas.microsoft.com/office/drawing/2016/5/12/chartex" xmlns:cx7="http://schemas.microsoft.com/office/drawing/2016/5/13/chartex" xmlns:cx8="http://schemas.microsoft.com/office/drawing/2016/5/14/chartex" xmlns:mc="http://schemas.openxmlformats.org/markup-compatibility/2006" xmlns:aink="http://schemas.microsoft.com/office/drawing/2016/ink" xmlns:am3d="http://schemas.microsoft.com/office/drawing/2017/model3d" xmlns:o="urn:schemas-microsoft-com:office:office" xmlns:r="http://schemas.openxmlformats.org/officeDocument/2006/relationships" xmlns:m="http://schemas.openxmlformats.org/officeDocument/2006/math" xmlns:v="urn:schemas-microsoft-com:vml" xmlns:wp14="http://schemas.microsoft.com/office/word/2010/wordprocessingDrawing" xmlns:wp="http://schemas.openxmlformats.org/drawingml/2006/wordprocessingDrawing" xmlns:w10="urn:schemas-microsoft-com:office:word" xmlns:w="http://schemas.openxmlformats.org/wordprocessingml/2006/main" xmlns:w14="http://schemas.microsoft.com/office/word/2010/wordml" xmlns:w15="http://schemas.microsoft.com/office/word/2012/wordml" xmlns:w16cid="http://schemas.microsoft.com/office/word/2016/wordml/cid" xmlns:w16se="http://schemas.microsoft.com/office/word/2015/wordml/symex" xmlns:wpg="http://schemas.microsoft.com/office/word/2010/wordprocessingGroup" xmlns:wpi="http://schemas.microsoft.com/office/word/2010/wordprocessingInk" xmlns:wne="http://schemas.microsoft.com/office/word/2006/wordml" xmlns:wps="http://schemas.microsoft.com/office/word/2010/wordprocessingShape" mc:Ignorable="w14 w15 w16se w16cid wp14">
   <w:abstractNum w:abstractNumId="0" w15:restartNumberingAfterBreak="0">
-    <w:nsid w:val="039C3935"/>
+    <w:nsid w:val="1DC54C14"/>
     <w:multiLevelType w:val="hybridMultilevel"/>
-    <w:tmpl w:val="8D5695CA"/>
-    <w:lvl w:ilvl="0" w:tplc="D6BC9C1C">
+    <w:tmpl w:val="C9FC6A98"/>
+    <w:lvl w:ilvl="0" w:tplc="0409000F">
       <w:start w:val="1"/>
       <w:numFmt w:val="decimal"/>
       <w:lvlText w:val="%1."/>
       <w:lvlJc w:val="left"/>
       <w:pPr>
-        <w:ind w:left="360" w:hanging="360"/>
-      </w:pPr>
-      <w:rPr>
-        <w:rFonts w:hint="eastAsia"/>
-      </w:rPr>
+        <w:ind w:left="900" w:hanging="420"/>
+      </w:pPr>
     </w:lvl>
     <w:lvl w:ilvl="1" w:tplc="04090019" w:tentative="1">
       <w:start w:val="1"/>
@@ -13669,7 +13611,7 @@
       <w:lvlText w:val="%2)"/>
       <w:lvlJc w:val="left"/>
       <w:pPr>
-        <w:ind w:left="960" w:hanging="480"/>
+        <w:ind w:left="1320" w:hanging="420"/>
       </w:pPr>
     </w:lvl>
     <w:lvl w:ilvl="2" w:tplc="0409001B" w:tentative="1">
@@ -13678,7 +13620,7 @@
       <w:lvlText w:val="%3."/>
       <w:lvlJc w:val="right"/>
       <w:pPr>
-        <w:ind w:left="1440" w:hanging="480"/>
+        <w:ind w:left="1740" w:hanging="420"/>
       </w:pPr>
     </w:lvl>
     <w:lvl w:ilvl="3" w:tplc="0409000F" w:tentative="1">
@@ -13687,7 +13629,7 @@
       <w:lvlText w:val="%4."/>
       <w:lvlJc w:val="left"/>
       <w:pPr>
-        <w:ind w:left="1920" w:hanging="480"/>
+        <w:ind w:left="2160" w:hanging="420"/>
       </w:pPr>
     </w:lvl>
     <w:lvl w:ilvl="4" w:tplc="04090019" w:tentative="1">
@@ -13696,7 +13638,7 @@
       <w:lvlText w:val="%5)"/>
       <w:lvlJc w:val="left"/>
       <w:pPr>
-        <w:ind w:left="2400" w:hanging="480"/>
+        <w:ind w:left="2580" w:hanging="420"/>
       </w:pPr>
     </w:lvl>
     <w:lvl w:ilvl="5" w:tplc="0409001B" w:tentative="1">
@@ -13705,7 +13647,7 @@
       <w:lvlText w:val="%6."/>
       <w:lvlJc w:val="right"/>
       <w:pPr>
-        <w:ind w:left="2880" w:hanging="480"/>
+        <w:ind w:left="3000" w:hanging="420"/>
       </w:pPr>
     </w:lvl>
     <w:lvl w:ilvl="6" w:tplc="0409000F" w:tentative="1">
@@ -13714,7 +13656,7 @@
       <w:lvlText w:val="%7."/>
       <w:lvlJc w:val="left"/>
       <w:pPr>
-        <w:ind w:left="3360" w:hanging="480"/>
+        <w:ind w:left="3420" w:hanging="420"/>
       </w:pPr>
     </w:lvl>
     <w:lvl w:ilvl="7" w:tplc="04090019" w:tentative="1">
@@ -13723,7 +13665,7 @@
       <w:lvlText w:val="%8)"/>
       <w:lvlJc w:val="left"/>
       <w:pPr>
-        <w:ind w:left="3840" w:hanging="480"/>
+        <w:ind w:left="3840" w:hanging="420"/>
       </w:pPr>
     </w:lvl>
     <w:lvl w:ilvl="8" w:tplc="0409001B" w:tentative="1">
@@ -13732,25 +13674,23 @@
       <w:lvlText w:val="%9."/>
       <w:lvlJc w:val="right"/>
       <w:pPr>
-        <w:ind w:left="4320" w:hanging="480"/>
+        <w:ind w:left="4260" w:hanging="420"/>
       </w:pPr>
     </w:lvl>
   </w:abstractNum>
   <w:abstractNum w:abstractNumId="1" w15:restartNumberingAfterBreak="0">
-    <w:nsid w:val="08A12D4D"/>
+    <w:nsid w:val="1F897718"/>
     <w:multiLevelType w:val="hybridMultilevel"/>
-    <w:tmpl w:val="0C0A5A60"/>
-    <w:lvl w:ilvl="0" w:tplc="F3DCEC70">
+    <w:tmpl w:val="F0FA2E58"/>
+    <w:lvl w:ilvl="0" w:tplc="4A1EED96">
       <w:start w:val="1"/>
       <w:numFmt w:val="decimal"/>
-      <w:lvlText w:val="%1）"/>
+      <w:pStyle w:val="a"/>
+      <w:lvlText w:val="%1."/>
       <w:lvlJc w:val="left"/>
       <w:pPr>
-        <w:ind w:left="360" w:hanging="360"/>
-      </w:pPr>
-      <w:rPr>
-        <w:rFonts w:hint="eastAsia"/>
-      </w:rPr>
+        <w:ind w:left="900" w:hanging="420"/>
+      </w:pPr>
     </w:lvl>
     <w:lvl w:ilvl="1" w:tplc="04090019" w:tentative="1">
       <w:start w:val="1"/>
@@ -13758,7 +13698,7 @@
       <w:lvlText w:val="%2)"/>
       <w:lvlJc w:val="left"/>
       <w:pPr>
-        <w:ind w:left="960" w:hanging="480"/>
+        <w:ind w:left="1320" w:hanging="420"/>
       </w:pPr>
     </w:lvl>
     <w:lvl w:ilvl="2" w:tplc="0409001B" w:tentative="1">
@@ -13767,7 +13707,7 @@
       <w:lvlText w:val="%3."/>
       <w:lvlJc w:val="right"/>
       <w:pPr>
-        <w:ind w:left="1440" w:hanging="480"/>
+        <w:ind w:left="1740" w:hanging="420"/>
       </w:pPr>
     </w:lvl>
     <w:lvl w:ilvl="3" w:tplc="0409000F" w:tentative="1">
@@ -13776,7 +13716,7 @@
       <w:lvlText w:val="%4."/>
       <w:lvlJc w:val="left"/>
       <w:pPr>
-        <w:ind w:left="1920" w:hanging="480"/>
+        <w:ind w:left="2160" w:hanging="420"/>
       </w:pPr>
     </w:lvl>
     <w:lvl w:ilvl="4" w:tplc="04090019" w:tentative="1">
@@ -13785,7 +13725,7 @@
       <w:lvlText w:val="%5)"/>
       <w:lvlJc w:val="left"/>
       <w:pPr>
-        <w:ind w:left="2400" w:hanging="480"/>
+        <w:ind w:left="2580" w:hanging="420"/>
       </w:pPr>
     </w:lvl>
     <w:lvl w:ilvl="5" w:tplc="0409001B" w:tentative="1">
@@ -13794,7 +13734,7 @@
       <w:lvlText w:val="%6."/>
       <w:lvlJc w:val="right"/>
       <w:pPr>
-        <w:ind w:left="2880" w:hanging="480"/>
+        <w:ind w:left="3000" w:hanging="420"/>
       </w:pPr>
     </w:lvl>
     <w:lvl w:ilvl="6" w:tplc="0409000F" w:tentative="1">
@@ -13803,7 +13743,7 @@
       <w:lvlText w:val="%7."/>
       <w:lvlJc w:val="left"/>
       <w:pPr>
-        <w:ind w:left="3360" w:hanging="480"/>
+        <w:ind w:left="3420" w:hanging="420"/>
       </w:pPr>
     </w:lvl>
     <w:lvl w:ilvl="7" w:tplc="04090019" w:tentative="1">
@@ -13812,7 +13752,7 @@
       <w:lvlText w:val="%8)"/>
       <w:lvlJc w:val="left"/>
       <w:pPr>
-        <w:ind w:left="3840" w:hanging="480"/>
+        <w:ind w:left="3840" w:hanging="420"/>
       </w:pPr>
     </w:lvl>
     <w:lvl w:ilvl="8" w:tplc="0409001B" w:tentative="1">
@@ -13821,187 +13761,11 @@
       <w:lvlText w:val="%9."/>
       <w:lvlJc w:val="right"/>
       <w:pPr>
-        <w:ind w:left="4320" w:hanging="480"/>
+        <w:ind w:left="4260" w:hanging="420"/>
       </w:pPr>
     </w:lvl>
   </w:abstractNum>
   <w:abstractNum w:abstractNumId="2" w15:restartNumberingAfterBreak="0">
-    <w:nsid w:val="0E365D6B"/>
-    <w:multiLevelType w:val="hybridMultilevel"/>
-    <w:tmpl w:val="C1FC6350"/>
-    <w:lvl w:ilvl="0" w:tplc="6E5E996E">
-      <w:start w:val="1"/>
-      <w:numFmt w:val="decimal"/>
-      <w:pStyle w:val="a"/>
-      <w:lvlText w:val="%1）"/>
-      <w:lvlJc w:val="left"/>
-      <w:pPr>
-        <w:ind w:left="820" w:hanging="340"/>
-      </w:pPr>
-      <w:rPr>
-        <w:rFonts w:hint="eastAsia"/>
-      </w:rPr>
-    </w:lvl>
-    <w:lvl w:ilvl="1" w:tplc="04090019" w:tentative="1">
-      <w:start w:val="1"/>
-      <w:numFmt w:val="lowerLetter"/>
-      <w:lvlText w:val="%2)"/>
-      <w:lvlJc w:val="left"/>
-      <w:pPr>
-        <w:ind w:left="1920" w:hanging="480"/>
-      </w:pPr>
-    </w:lvl>
-    <w:lvl w:ilvl="2" w:tplc="0409001B" w:tentative="1">
-      <w:start w:val="1"/>
-      <w:numFmt w:val="lowerRoman"/>
-      <w:lvlText w:val="%3."/>
-      <w:lvlJc w:val="right"/>
-      <w:pPr>
-        <w:ind w:left="2400" w:hanging="480"/>
-      </w:pPr>
-    </w:lvl>
-    <w:lvl w:ilvl="3" w:tplc="0409000F" w:tentative="1">
-      <w:start w:val="1"/>
-      <w:numFmt w:val="decimal"/>
-      <w:lvlText w:val="%4."/>
-      <w:lvlJc w:val="left"/>
-      <w:pPr>
-        <w:ind w:left="2880" w:hanging="480"/>
-      </w:pPr>
-    </w:lvl>
-    <w:lvl w:ilvl="4" w:tplc="04090019" w:tentative="1">
-      <w:start w:val="1"/>
-      <w:numFmt w:val="lowerLetter"/>
-      <w:lvlText w:val="%5)"/>
-      <w:lvlJc w:val="left"/>
-      <w:pPr>
-        <w:ind w:left="3360" w:hanging="480"/>
-      </w:pPr>
-    </w:lvl>
-    <w:lvl w:ilvl="5" w:tplc="0409001B" w:tentative="1">
-      <w:start w:val="1"/>
-      <w:numFmt w:val="lowerRoman"/>
-      <w:lvlText w:val="%6."/>
-      <w:lvlJc w:val="right"/>
-      <w:pPr>
-        <w:ind w:left="3840" w:hanging="480"/>
-      </w:pPr>
-    </w:lvl>
-    <w:lvl w:ilvl="6" w:tplc="0409000F" w:tentative="1">
-      <w:start w:val="1"/>
-      <w:numFmt w:val="decimal"/>
-      <w:lvlText w:val="%7."/>
-      <w:lvlJc w:val="left"/>
-      <w:pPr>
-        <w:ind w:left="4320" w:hanging="480"/>
-      </w:pPr>
-    </w:lvl>
-    <w:lvl w:ilvl="7" w:tplc="04090019" w:tentative="1">
-      <w:start w:val="1"/>
-      <w:numFmt w:val="lowerLetter"/>
-      <w:lvlText w:val="%8)"/>
-      <w:lvlJc w:val="left"/>
-      <w:pPr>
-        <w:ind w:left="4800" w:hanging="480"/>
-      </w:pPr>
-    </w:lvl>
-    <w:lvl w:ilvl="8" w:tplc="0409001B" w:tentative="1">
-      <w:start w:val="1"/>
-      <w:numFmt w:val="lowerRoman"/>
-      <w:lvlText w:val="%9."/>
-      <w:lvlJc w:val="right"/>
-      <w:pPr>
-        <w:ind w:left="5280" w:hanging="480"/>
-      </w:pPr>
-    </w:lvl>
-  </w:abstractNum>
-  <w:abstractNum w:abstractNumId="3" w15:restartNumberingAfterBreak="0">
-    <w:nsid w:val="16FA1EDA"/>
-    <w:multiLevelType w:val="hybridMultilevel"/>
-    <w:tmpl w:val="3E30417C"/>
-    <w:lvl w:ilvl="0" w:tplc="CCB495B0">
-      <w:start w:val="1"/>
-      <w:numFmt w:val="decimal"/>
-      <w:lvlText w:val="%1."/>
-      <w:lvlJc w:val="left"/>
-      <w:pPr>
-        <w:ind w:left="480" w:hanging="480"/>
-      </w:pPr>
-    </w:lvl>
-    <w:lvl w:ilvl="1" w:tplc="04090019" w:tentative="1">
-      <w:start w:val="1"/>
-      <w:numFmt w:val="lowerLetter"/>
-      <w:lvlText w:val="%2)"/>
-      <w:lvlJc w:val="left"/>
-      <w:pPr>
-        <w:ind w:left="960" w:hanging="480"/>
-      </w:pPr>
-    </w:lvl>
-    <w:lvl w:ilvl="2" w:tplc="0409001B" w:tentative="1">
-      <w:start w:val="1"/>
-      <w:numFmt w:val="lowerRoman"/>
-      <w:lvlText w:val="%3."/>
-      <w:lvlJc w:val="right"/>
-      <w:pPr>
-        <w:ind w:left="1440" w:hanging="480"/>
-      </w:pPr>
-    </w:lvl>
-    <w:lvl w:ilvl="3" w:tplc="0409000F" w:tentative="1">
-      <w:start w:val="1"/>
-      <w:numFmt w:val="decimal"/>
-      <w:lvlText w:val="%4."/>
-      <w:lvlJc w:val="left"/>
-      <w:pPr>
-        <w:ind w:left="1920" w:hanging="480"/>
-      </w:pPr>
-    </w:lvl>
-    <w:lvl w:ilvl="4" w:tplc="04090019" w:tentative="1">
-      <w:start w:val="1"/>
-      <w:numFmt w:val="lowerLetter"/>
-      <w:lvlText w:val="%5)"/>
-      <w:lvlJc w:val="left"/>
-      <w:pPr>
-        <w:ind w:left="2400" w:hanging="480"/>
-      </w:pPr>
-    </w:lvl>
-    <w:lvl w:ilvl="5" w:tplc="0409001B" w:tentative="1">
-      <w:start w:val="1"/>
-      <w:numFmt w:val="lowerRoman"/>
-      <w:lvlText w:val="%6."/>
-      <w:lvlJc w:val="right"/>
-      <w:pPr>
-        <w:ind w:left="2880" w:hanging="480"/>
-      </w:pPr>
-    </w:lvl>
-    <w:lvl w:ilvl="6" w:tplc="0409000F" w:tentative="1">
-      <w:start w:val="1"/>
-      <w:numFmt w:val="decimal"/>
-      <w:lvlText w:val="%7."/>
-      <w:lvlJc w:val="left"/>
-      <w:pPr>
-        <w:ind w:left="3360" w:hanging="480"/>
-      </w:pPr>
-    </w:lvl>
-    <w:lvl w:ilvl="7" w:tplc="04090019" w:tentative="1">
-      <w:start w:val="1"/>
-      <w:numFmt w:val="lowerLetter"/>
-      <w:lvlText w:val="%8)"/>
-      <w:lvlJc w:val="left"/>
-      <w:pPr>
-        <w:ind w:left="3840" w:hanging="480"/>
-      </w:pPr>
-    </w:lvl>
-    <w:lvl w:ilvl="8" w:tplc="0409001B" w:tentative="1">
-      <w:start w:val="1"/>
-      <w:numFmt w:val="lowerRoman"/>
-      <w:lvlText w:val="%9."/>
-      <w:lvlJc w:val="right"/>
-      <w:pPr>
-        <w:ind w:left="4320" w:hanging="480"/>
-      </w:pPr>
-    </w:lvl>
-  </w:abstractNum>
-  <w:abstractNum w:abstractNumId="4" w15:restartNumberingAfterBreak="0">
     <w:nsid w:val="26030104"/>
     <w:multiLevelType w:val="hybridMultilevel"/>
     <w:tmpl w:val="B68465FA"/>
@@ -14091,471 +13855,7 @@
       </w:pPr>
     </w:lvl>
   </w:abstractNum>
-  <w:abstractNum w:abstractNumId="5" w15:restartNumberingAfterBreak="0">
-    <w:nsid w:val="28B55004"/>
-    <w:multiLevelType w:val="hybridMultilevel"/>
-    <w:tmpl w:val="4FBE9118"/>
-    <w:lvl w:ilvl="0" w:tplc="ED9C05A2">
-      <w:start w:val="1"/>
-      <w:numFmt w:val="lowerLetter"/>
-      <w:lvlText w:val="%1)"/>
-      <w:lvlJc w:val="left"/>
-      <w:pPr>
-        <w:ind w:left="1200" w:hanging="480"/>
-      </w:pPr>
-      <w:rPr>
-        <w:rFonts w:hint="default"/>
-        <w:color w:val="auto"/>
-      </w:rPr>
-    </w:lvl>
-    <w:lvl w:ilvl="1" w:tplc="04090003" w:tentative="1">
-      <w:start w:val="1"/>
-      <w:numFmt w:val="bullet"/>
-      <w:lvlText w:val=""/>
-      <w:lvlJc w:val="left"/>
-      <w:pPr>
-        <w:ind w:left="1680" w:hanging="480"/>
-      </w:pPr>
-      <w:rPr>
-        <w:rFonts w:ascii="Wingdings" w:hAnsi="Wingdings" w:hint="default"/>
-      </w:rPr>
-    </w:lvl>
-    <w:lvl w:ilvl="2" w:tplc="04090005" w:tentative="1">
-      <w:start w:val="1"/>
-      <w:numFmt w:val="bullet"/>
-      <w:lvlText w:val=""/>
-      <w:lvlJc w:val="left"/>
-      <w:pPr>
-        <w:ind w:left="2160" w:hanging="480"/>
-      </w:pPr>
-      <w:rPr>
-        <w:rFonts w:ascii="Wingdings" w:hAnsi="Wingdings" w:hint="default"/>
-      </w:rPr>
-    </w:lvl>
-    <w:lvl w:ilvl="3" w:tplc="04090001" w:tentative="1">
-      <w:start w:val="1"/>
-      <w:numFmt w:val="bullet"/>
-      <w:lvlText w:val=""/>
-      <w:lvlJc w:val="left"/>
-      <w:pPr>
-        <w:ind w:left="2640" w:hanging="480"/>
-      </w:pPr>
-      <w:rPr>
-        <w:rFonts w:ascii="Wingdings" w:hAnsi="Wingdings" w:hint="default"/>
-      </w:rPr>
-    </w:lvl>
-    <w:lvl w:ilvl="4" w:tplc="04090003" w:tentative="1">
-      <w:start w:val="1"/>
-      <w:numFmt w:val="bullet"/>
-      <w:lvlText w:val=""/>
-      <w:lvlJc w:val="left"/>
-      <w:pPr>
-        <w:ind w:left="3120" w:hanging="480"/>
-      </w:pPr>
-      <w:rPr>
-        <w:rFonts w:ascii="Wingdings" w:hAnsi="Wingdings" w:hint="default"/>
-      </w:rPr>
-    </w:lvl>
-    <w:lvl w:ilvl="5" w:tplc="04090005" w:tentative="1">
-      <w:start w:val="1"/>
-      <w:numFmt w:val="bullet"/>
-      <w:lvlText w:val=""/>
-      <w:lvlJc w:val="left"/>
-      <w:pPr>
-        <w:ind w:left="3600" w:hanging="480"/>
-      </w:pPr>
-      <w:rPr>
-        <w:rFonts w:ascii="Wingdings" w:hAnsi="Wingdings" w:hint="default"/>
-      </w:rPr>
-    </w:lvl>
-    <w:lvl w:ilvl="6" w:tplc="04090001" w:tentative="1">
-      <w:start w:val="1"/>
-      <w:numFmt w:val="bullet"/>
-      <w:lvlText w:val=""/>
-      <w:lvlJc w:val="left"/>
-      <w:pPr>
-        <w:ind w:left="4080" w:hanging="480"/>
-      </w:pPr>
-      <w:rPr>
-        <w:rFonts w:ascii="Wingdings" w:hAnsi="Wingdings" w:hint="default"/>
-      </w:rPr>
-    </w:lvl>
-    <w:lvl w:ilvl="7" w:tplc="04090003" w:tentative="1">
-      <w:start w:val="1"/>
-      <w:numFmt w:val="bullet"/>
-      <w:lvlText w:val=""/>
-      <w:lvlJc w:val="left"/>
-      <w:pPr>
-        <w:ind w:left="4560" w:hanging="480"/>
-      </w:pPr>
-      <w:rPr>
-        <w:rFonts w:ascii="Wingdings" w:hAnsi="Wingdings" w:hint="default"/>
-      </w:rPr>
-    </w:lvl>
-    <w:lvl w:ilvl="8" w:tplc="04090005" w:tentative="1">
-      <w:start w:val="1"/>
-      <w:numFmt w:val="bullet"/>
-      <w:lvlText w:val=""/>
-      <w:lvlJc w:val="left"/>
-      <w:pPr>
-        <w:ind w:left="5040" w:hanging="480"/>
-      </w:pPr>
-      <w:rPr>
-        <w:rFonts w:ascii="Wingdings" w:hAnsi="Wingdings" w:hint="default"/>
-      </w:rPr>
-    </w:lvl>
-  </w:abstractNum>
-  <w:abstractNum w:abstractNumId="6" w15:restartNumberingAfterBreak="0">
-    <w:nsid w:val="3DD30DD9"/>
-    <w:multiLevelType w:val="hybridMultilevel"/>
-    <w:tmpl w:val="C7441288"/>
-    <w:lvl w:ilvl="0" w:tplc="04090019">
-      <w:start w:val="1"/>
-      <w:numFmt w:val="lowerLetter"/>
-      <w:lvlText w:val="%1)"/>
-      <w:lvlJc w:val="left"/>
-      <w:pPr>
-        <w:ind w:left="480" w:hanging="480"/>
-      </w:pPr>
-    </w:lvl>
-    <w:lvl w:ilvl="1" w:tplc="04090019">
-      <w:start w:val="1"/>
-      <w:numFmt w:val="lowerLetter"/>
-      <w:lvlText w:val="%2)"/>
-      <w:lvlJc w:val="left"/>
-      <w:pPr>
-        <w:ind w:left="960" w:hanging="480"/>
-      </w:pPr>
-    </w:lvl>
-    <w:lvl w:ilvl="2" w:tplc="0409001B" w:tentative="1">
-      <w:start w:val="1"/>
-      <w:numFmt w:val="lowerRoman"/>
-      <w:lvlText w:val="%3."/>
-      <w:lvlJc w:val="right"/>
-      <w:pPr>
-        <w:ind w:left="1440" w:hanging="480"/>
-      </w:pPr>
-    </w:lvl>
-    <w:lvl w:ilvl="3" w:tplc="0409000F" w:tentative="1">
-      <w:start w:val="1"/>
-      <w:numFmt w:val="decimal"/>
-      <w:lvlText w:val="%4."/>
-      <w:lvlJc w:val="left"/>
-      <w:pPr>
-        <w:ind w:left="1920" w:hanging="480"/>
-      </w:pPr>
-    </w:lvl>
-    <w:lvl w:ilvl="4" w:tplc="04090019" w:tentative="1">
-      <w:start w:val="1"/>
-      <w:numFmt w:val="lowerLetter"/>
-      <w:lvlText w:val="%5)"/>
-      <w:lvlJc w:val="left"/>
-      <w:pPr>
-        <w:ind w:left="2400" w:hanging="480"/>
-      </w:pPr>
-    </w:lvl>
-    <w:lvl w:ilvl="5" w:tplc="0409001B" w:tentative="1">
-      <w:start w:val="1"/>
-      <w:numFmt w:val="lowerRoman"/>
-      <w:lvlText w:val="%6."/>
-      <w:lvlJc w:val="right"/>
-      <w:pPr>
-        <w:ind w:left="2880" w:hanging="480"/>
-      </w:pPr>
-    </w:lvl>
-    <w:lvl w:ilvl="6" w:tplc="0409000F" w:tentative="1">
-      <w:start w:val="1"/>
-      <w:numFmt w:val="decimal"/>
-      <w:lvlText w:val="%7."/>
-      <w:lvlJc w:val="left"/>
-      <w:pPr>
-        <w:ind w:left="3360" w:hanging="480"/>
-      </w:pPr>
-    </w:lvl>
-    <w:lvl w:ilvl="7" w:tplc="04090019" w:tentative="1">
-      <w:start w:val="1"/>
-      <w:numFmt w:val="lowerLetter"/>
-      <w:lvlText w:val="%8)"/>
-      <w:lvlJc w:val="left"/>
-      <w:pPr>
-        <w:ind w:left="3840" w:hanging="480"/>
-      </w:pPr>
-    </w:lvl>
-    <w:lvl w:ilvl="8" w:tplc="0409001B" w:tentative="1">
-      <w:start w:val="1"/>
-      <w:numFmt w:val="lowerRoman"/>
-      <w:lvlText w:val="%9."/>
-      <w:lvlJc w:val="right"/>
-      <w:pPr>
-        <w:ind w:left="4320" w:hanging="480"/>
-      </w:pPr>
-    </w:lvl>
-  </w:abstractNum>
-  <w:abstractNum w:abstractNumId="7" w15:restartNumberingAfterBreak="0">
-    <w:nsid w:val="3F2A705E"/>
-    <w:multiLevelType w:val="multilevel"/>
-    <w:tmpl w:val="BA0CF432"/>
-    <w:lvl w:ilvl="0">
-      <w:start w:val="1"/>
-      <w:numFmt w:val="decimal"/>
-      <w:lvlText w:val="%1."/>
-      <w:lvlJc w:val="left"/>
-      <w:pPr>
-        <w:ind w:left="360" w:hanging="360"/>
-      </w:pPr>
-      <w:rPr>
-        <w:rFonts w:hint="default"/>
-      </w:rPr>
-    </w:lvl>
-    <w:lvl w:ilvl="1">
-      <w:start w:val="1"/>
-      <w:numFmt w:val="lowerLetter"/>
-      <w:lvlText w:val="%2)"/>
-      <w:lvlJc w:val="left"/>
-      <w:pPr>
-        <w:ind w:left="960" w:hanging="480"/>
-      </w:pPr>
-    </w:lvl>
-    <w:lvl w:ilvl="2">
-      <w:start w:val="1"/>
-      <w:numFmt w:val="lowerRoman"/>
-      <w:lvlText w:val="%3."/>
-      <w:lvlJc w:val="right"/>
-      <w:pPr>
-        <w:ind w:left="1440" w:hanging="480"/>
-      </w:pPr>
-    </w:lvl>
-    <w:lvl w:ilvl="3">
-      <w:start w:val="1"/>
-      <w:numFmt w:val="decimal"/>
-      <w:lvlText w:val="%4."/>
-      <w:lvlJc w:val="left"/>
-      <w:pPr>
-        <w:ind w:left="1920" w:hanging="480"/>
-      </w:pPr>
-    </w:lvl>
-    <w:lvl w:ilvl="4">
-      <w:start w:val="1"/>
-      <w:numFmt w:val="lowerLetter"/>
-      <w:lvlText w:val="%5)"/>
-      <w:lvlJc w:val="left"/>
-      <w:pPr>
-        <w:ind w:left="2400" w:hanging="480"/>
-      </w:pPr>
-    </w:lvl>
-    <w:lvl w:ilvl="5">
-      <w:start w:val="1"/>
-      <w:numFmt w:val="lowerRoman"/>
-      <w:lvlText w:val="%6."/>
-      <w:lvlJc w:val="right"/>
-      <w:pPr>
-        <w:ind w:left="2880" w:hanging="480"/>
-      </w:pPr>
-    </w:lvl>
-    <w:lvl w:ilvl="6">
-      <w:start w:val="1"/>
-      <w:numFmt w:val="decimal"/>
-      <w:lvlText w:val="%7."/>
-      <w:lvlJc w:val="left"/>
-      <w:pPr>
-        <w:ind w:left="3360" w:hanging="480"/>
-      </w:pPr>
-    </w:lvl>
-    <w:lvl w:ilvl="7">
-      <w:start w:val="1"/>
-      <w:numFmt w:val="lowerLetter"/>
-      <w:lvlText w:val="%8)"/>
-      <w:lvlJc w:val="left"/>
-      <w:pPr>
-        <w:ind w:left="3840" w:hanging="480"/>
-      </w:pPr>
-    </w:lvl>
-    <w:lvl w:ilvl="8">
-      <w:start w:val="1"/>
-      <w:numFmt w:val="lowerRoman"/>
-      <w:lvlText w:val="%9."/>
-      <w:lvlJc w:val="right"/>
-      <w:pPr>
-        <w:ind w:left="4320" w:hanging="480"/>
-      </w:pPr>
-    </w:lvl>
-  </w:abstractNum>
-  <w:abstractNum w:abstractNumId="8" w15:restartNumberingAfterBreak="0">
-    <w:nsid w:val="44CA402A"/>
-    <w:multiLevelType w:val="hybridMultilevel"/>
-    <w:tmpl w:val="B810B188"/>
-    <w:lvl w:ilvl="0" w:tplc="04090011">
-      <w:start w:val="1"/>
-      <w:numFmt w:val="decimal"/>
-      <w:lvlText w:val="%1)"/>
-      <w:lvlJc w:val="left"/>
-      <w:pPr>
-        <w:ind w:left="480" w:hanging="480"/>
-      </w:pPr>
-    </w:lvl>
-    <w:lvl w:ilvl="1" w:tplc="04090019" w:tentative="1">
-      <w:start w:val="1"/>
-      <w:numFmt w:val="lowerLetter"/>
-      <w:lvlText w:val="%2)"/>
-      <w:lvlJc w:val="left"/>
-      <w:pPr>
-        <w:ind w:left="960" w:hanging="480"/>
-      </w:pPr>
-    </w:lvl>
-    <w:lvl w:ilvl="2" w:tplc="0409001B" w:tentative="1">
-      <w:start w:val="1"/>
-      <w:numFmt w:val="lowerRoman"/>
-      <w:lvlText w:val="%3."/>
-      <w:lvlJc w:val="right"/>
-      <w:pPr>
-        <w:ind w:left="1440" w:hanging="480"/>
-      </w:pPr>
-    </w:lvl>
-    <w:lvl w:ilvl="3" w:tplc="0409000F" w:tentative="1">
-      <w:start w:val="1"/>
-      <w:numFmt w:val="decimal"/>
-      <w:lvlText w:val="%4."/>
-      <w:lvlJc w:val="left"/>
-      <w:pPr>
-        <w:ind w:left="1920" w:hanging="480"/>
-      </w:pPr>
-    </w:lvl>
-    <w:lvl w:ilvl="4" w:tplc="04090019" w:tentative="1">
-      <w:start w:val="1"/>
-      <w:numFmt w:val="lowerLetter"/>
-      <w:lvlText w:val="%5)"/>
-      <w:lvlJc w:val="left"/>
-      <w:pPr>
-        <w:ind w:left="2400" w:hanging="480"/>
-      </w:pPr>
-    </w:lvl>
-    <w:lvl w:ilvl="5" w:tplc="0409001B" w:tentative="1">
-      <w:start w:val="1"/>
-      <w:numFmt w:val="lowerRoman"/>
-      <w:lvlText w:val="%6."/>
-      <w:lvlJc w:val="right"/>
-      <w:pPr>
-        <w:ind w:left="2880" w:hanging="480"/>
-      </w:pPr>
-    </w:lvl>
-    <w:lvl w:ilvl="6" w:tplc="0409000F" w:tentative="1">
-      <w:start w:val="1"/>
-      <w:numFmt w:val="decimal"/>
-      <w:lvlText w:val="%7."/>
-      <w:lvlJc w:val="left"/>
-      <w:pPr>
-        <w:ind w:left="3360" w:hanging="480"/>
-      </w:pPr>
-    </w:lvl>
-    <w:lvl w:ilvl="7" w:tplc="04090019" w:tentative="1">
-      <w:start w:val="1"/>
-      <w:numFmt w:val="lowerLetter"/>
-      <w:lvlText w:val="%8)"/>
-      <w:lvlJc w:val="left"/>
-      <w:pPr>
-        <w:ind w:left="3840" w:hanging="480"/>
-      </w:pPr>
-    </w:lvl>
-    <w:lvl w:ilvl="8" w:tplc="0409001B" w:tentative="1">
-      <w:start w:val="1"/>
-      <w:numFmt w:val="lowerRoman"/>
-      <w:lvlText w:val="%9."/>
-      <w:lvlJc w:val="right"/>
-      <w:pPr>
-        <w:ind w:left="4320" w:hanging="480"/>
-      </w:pPr>
-    </w:lvl>
-  </w:abstractNum>
-  <w:abstractNum w:abstractNumId="9" w15:restartNumberingAfterBreak="0">
-    <w:nsid w:val="481F0E1C"/>
-    <w:multiLevelType w:val="hybridMultilevel"/>
-    <w:tmpl w:val="004E261A"/>
-    <w:lvl w:ilvl="0" w:tplc="0FFA4552">
-      <w:start w:val="1"/>
-      <w:numFmt w:val="decimal"/>
-      <w:lvlText w:val="%1）"/>
-      <w:lvlJc w:val="left"/>
-      <w:pPr>
-        <w:ind w:left="0" w:hanging="360"/>
-      </w:pPr>
-      <w:rPr>
-        <w:rFonts w:ascii="宋体" w:eastAsia="宋体" w:hAnsi="宋体" w:cs="Mangal"/>
-      </w:rPr>
-    </w:lvl>
-    <w:lvl w:ilvl="1" w:tplc="04090019" w:tentative="1">
-      <w:start w:val="1"/>
-      <w:numFmt w:val="lowerLetter"/>
-      <w:lvlText w:val="%2)"/>
-      <w:lvlJc w:val="left"/>
-      <w:pPr>
-        <w:ind w:left="600" w:hanging="480"/>
-      </w:pPr>
-    </w:lvl>
-    <w:lvl w:ilvl="2" w:tplc="0409001B" w:tentative="1">
-      <w:start w:val="1"/>
-      <w:numFmt w:val="lowerRoman"/>
-      <w:lvlText w:val="%3."/>
-      <w:lvlJc w:val="right"/>
-      <w:pPr>
-        <w:ind w:left="1080" w:hanging="480"/>
-      </w:pPr>
-    </w:lvl>
-    <w:lvl w:ilvl="3" w:tplc="0409000F" w:tentative="1">
-      <w:start w:val="1"/>
-      <w:numFmt w:val="decimal"/>
-      <w:lvlText w:val="%4."/>
-      <w:lvlJc w:val="left"/>
-      <w:pPr>
-        <w:ind w:left="1560" w:hanging="480"/>
-      </w:pPr>
-    </w:lvl>
-    <w:lvl w:ilvl="4" w:tplc="04090019" w:tentative="1">
-      <w:start w:val="1"/>
-      <w:numFmt w:val="lowerLetter"/>
-      <w:lvlText w:val="%5)"/>
-      <w:lvlJc w:val="left"/>
-      <w:pPr>
-        <w:ind w:left="2040" w:hanging="480"/>
-      </w:pPr>
-    </w:lvl>
-    <w:lvl w:ilvl="5" w:tplc="0409001B" w:tentative="1">
-      <w:start w:val="1"/>
-      <w:numFmt w:val="lowerRoman"/>
-      <w:lvlText w:val="%6."/>
-      <w:lvlJc w:val="right"/>
-      <w:pPr>
-        <w:ind w:left="2520" w:hanging="480"/>
-      </w:pPr>
-    </w:lvl>
-    <w:lvl w:ilvl="6" w:tplc="0409000F" w:tentative="1">
-      <w:start w:val="1"/>
-      <w:numFmt w:val="decimal"/>
-      <w:lvlText w:val="%7."/>
-      <w:lvlJc w:val="left"/>
-      <w:pPr>
-        <w:ind w:left="3000" w:hanging="480"/>
-      </w:pPr>
-    </w:lvl>
-    <w:lvl w:ilvl="7" w:tplc="04090019" w:tentative="1">
-      <w:start w:val="1"/>
-      <w:numFmt w:val="lowerLetter"/>
-      <w:lvlText w:val="%8)"/>
-      <w:lvlJc w:val="left"/>
-      <w:pPr>
-        <w:ind w:left="3480" w:hanging="480"/>
-      </w:pPr>
-    </w:lvl>
-    <w:lvl w:ilvl="8" w:tplc="0409001B" w:tentative="1">
-      <w:start w:val="1"/>
-      <w:numFmt w:val="lowerRoman"/>
-      <w:lvlText w:val="%9."/>
-      <w:lvlJc w:val="right"/>
-      <w:pPr>
-        <w:ind w:left="3960" w:hanging="480"/>
-      </w:pPr>
-    </w:lvl>
-  </w:abstractNum>
-  <w:abstractNum w:abstractNumId="10" w15:restartNumberingAfterBreak="0">
+  <w:abstractNum w:abstractNumId="3" w15:restartNumberingAfterBreak="0">
     <w:nsid w:val="4E5D0326"/>
     <w:multiLevelType w:val="multilevel"/>
     <w:tmpl w:val="BE4CF968"/>
@@ -14642,388 +13942,7 @@
       </w:pPr>
     </w:lvl>
   </w:abstractNum>
-  <w:abstractNum w:abstractNumId="11" w15:restartNumberingAfterBreak="0">
-    <w:nsid w:val="53AA5AA5"/>
-    <w:multiLevelType w:val="hybridMultilevel"/>
-    <w:tmpl w:val="6478DEB4"/>
-    <w:lvl w:ilvl="0" w:tplc="6C54614E">
-      <w:start w:val="1"/>
-      <w:numFmt w:val="bullet"/>
-      <w:lvlText w:val=""/>
-      <w:lvlJc w:val="left"/>
-      <w:pPr>
-        <w:ind w:left="960" w:hanging="480"/>
-      </w:pPr>
-      <w:rPr>
-        <w:rFonts w:ascii="Symbol" w:hAnsi="Symbol" w:hint="default"/>
-        <w:color w:val="auto"/>
-      </w:rPr>
-    </w:lvl>
-    <w:lvl w:ilvl="1" w:tplc="04090003" w:tentative="1">
-      <w:start w:val="1"/>
-      <w:numFmt w:val="bullet"/>
-      <w:lvlText w:val=""/>
-      <w:lvlJc w:val="left"/>
-      <w:pPr>
-        <w:ind w:left="1440" w:hanging="480"/>
-      </w:pPr>
-      <w:rPr>
-        <w:rFonts w:ascii="Wingdings" w:hAnsi="Wingdings" w:hint="default"/>
-      </w:rPr>
-    </w:lvl>
-    <w:lvl w:ilvl="2" w:tplc="04090005" w:tentative="1">
-      <w:start w:val="1"/>
-      <w:numFmt w:val="bullet"/>
-      <w:lvlText w:val=""/>
-      <w:lvlJc w:val="left"/>
-      <w:pPr>
-        <w:ind w:left="1920" w:hanging="480"/>
-      </w:pPr>
-      <w:rPr>
-        <w:rFonts w:ascii="Wingdings" w:hAnsi="Wingdings" w:hint="default"/>
-      </w:rPr>
-    </w:lvl>
-    <w:lvl w:ilvl="3" w:tplc="04090001" w:tentative="1">
-      <w:start w:val="1"/>
-      <w:numFmt w:val="bullet"/>
-      <w:lvlText w:val=""/>
-      <w:lvlJc w:val="left"/>
-      <w:pPr>
-        <w:ind w:left="2400" w:hanging="480"/>
-      </w:pPr>
-      <w:rPr>
-        <w:rFonts w:ascii="Wingdings" w:hAnsi="Wingdings" w:hint="default"/>
-      </w:rPr>
-    </w:lvl>
-    <w:lvl w:ilvl="4" w:tplc="04090003" w:tentative="1">
-      <w:start w:val="1"/>
-      <w:numFmt w:val="bullet"/>
-      <w:lvlText w:val=""/>
-      <w:lvlJc w:val="left"/>
-      <w:pPr>
-        <w:ind w:left="2880" w:hanging="480"/>
-      </w:pPr>
-      <w:rPr>
-        <w:rFonts w:ascii="Wingdings" w:hAnsi="Wingdings" w:hint="default"/>
-      </w:rPr>
-    </w:lvl>
-    <w:lvl w:ilvl="5" w:tplc="04090005" w:tentative="1">
-      <w:start w:val="1"/>
-      <w:numFmt w:val="bullet"/>
-      <w:lvlText w:val=""/>
-      <w:lvlJc w:val="left"/>
-      <w:pPr>
-        <w:ind w:left="3360" w:hanging="480"/>
-      </w:pPr>
-      <w:rPr>
-        <w:rFonts w:ascii="Wingdings" w:hAnsi="Wingdings" w:hint="default"/>
-      </w:rPr>
-    </w:lvl>
-    <w:lvl w:ilvl="6" w:tplc="04090001" w:tentative="1">
-      <w:start w:val="1"/>
-      <w:numFmt w:val="bullet"/>
-      <w:lvlText w:val=""/>
-      <w:lvlJc w:val="left"/>
-      <w:pPr>
-        <w:ind w:left="3840" w:hanging="480"/>
-      </w:pPr>
-      <w:rPr>
-        <w:rFonts w:ascii="Wingdings" w:hAnsi="Wingdings" w:hint="default"/>
-      </w:rPr>
-    </w:lvl>
-    <w:lvl w:ilvl="7" w:tplc="04090003" w:tentative="1">
-      <w:start w:val="1"/>
-      <w:numFmt w:val="bullet"/>
-      <w:lvlText w:val=""/>
-      <w:lvlJc w:val="left"/>
-      <w:pPr>
-        <w:ind w:left="4320" w:hanging="480"/>
-      </w:pPr>
-      <w:rPr>
-        <w:rFonts w:ascii="Wingdings" w:hAnsi="Wingdings" w:hint="default"/>
-      </w:rPr>
-    </w:lvl>
-    <w:lvl w:ilvl="8" w:tplc="04090005" w:tentative="1">
-      <w:start w:val="1"/>
-      <w:numFmt w:val="bullet"/>
-      <w:lvlText w:val=""/>
-      <w:lvlJc w:val="left"/>
-      <w:pPr>
-        <w:ind w:left="4800" w:hanging="480"/>
-      </w:pPr>
-      <w:rPr>
-        <w:rFonts w:ascii="Wingdings" w:hAnsi="Wingdings" w:hint="default"/>
-      </w:rPr>
-    </w:lvl>
-  </w:abstractNum>
-  <w:abstractNum w:abstractNumId="12" w15:restartNumberingAfterBreak="0">
-    <w:nsid w:val="586F61A2"/>
-    <w:multiLevelType w:val="hybridMultilevel"/>
-    <w:tmpl w:val="28E081D2"/>
-    <w:lvl w:ilvl="0" w:tplc="EE028542">
-      <w:start w:val="1"/>
-      <w:numFmt w:val="decimal"/>
-      <w:lvlText w:val="%1）"/>
-      <w:lvlJc w:val="left"/>
-      <w:pPr>
-        <w:ind w:left="840" w:hanging="360"/>
-      </w:pPr>
-      <w:rPr>
-        <w:rFonts w:ascii="Songti SC" w:eastAsia="Songti SC" w:hAnsi="Songti SC" w:cs="Mangal"/>
-      </w:rPr>
-    </w:lvl>
-    <w:lvl w:ilvl="1" w:tplc="04090019" w:tentative="1">
-      <w:start w:val="1"/>
-      <w:numFmt w:val="lowerLetter"/>
-      <w:lvlText w:val="%2)"/>
-      <w:lvlJc w:val="left"/>
-      <w:pPr>
-        <w:ind w:left="1440" w:hanging="480"/>
-      </w:pPr>
-    </w:lvl>
-    <w:lvl w:ilvl="2" w:tplc="0409001B" w:tentative="1">
-      <w:start w:val="1"/>
-      <w:numFmt w:val="lowerRoman"/>
-      <w:lvlText w:val="%3."/>
-      <w:lvlJc w:val="right"/>
-      <w:pPr>
-        <w:ind w:left="1920" w:hanging="480"/>
-      </w:pPr>
-    </w:lvl>
-    <w:lvl w:ilvl="3" w:tplc="0409000F" w:tentative="1">
-      <w:start w:val="1"/>
-      <w:numFmt w:val="decimal"/>
-      <w:lvlText w:val="%4."/>
-      <w:lvlJc w:val="left"/>
-      <w:pPr>
-        <w:ind w:left="2400" w:hanging="480"/>
-      </w:pPr>
-    </w:lvl>
-    <w:lvl w:ilvl="4" w:tplc="04090019" w:tentative="1">
-      <w:start w:val="1"/>
-      <w:numFmt w:val="lowerLetter"/>
-      <w:lvlText w:val="%5)"/>
-      <w:lvlJc w:val="left"/>
-      <w:pPr>
-        <w:ind w:left="2880" w:hanging="480"/>
-      </w:pPr>
-    </w:lvl>
-    <w:lvl w:ilvl="5" w:tplc="0409001B" w:tentative="1">
-      <w:start w:val="1"/>
-      <w:numFmt w:val="lowerRoman"/>
-      <w:lvlText w:val="%6."/>
-      <w:lvlJc w:val="right"/>
-      <w:pPr>
-        <w:ind w:left="3360" w:hanging="480"/>
-      </w:pPr>
-    </w:lvl>
-    <w:lvl w:ilvl="6" w:tplc="0409000F" w:tentative="1">
-      <w:start w:val="1"/>
-      <w:numFmt w:val="decimal"/>
-      <w:lvlText w:val="%7."/>
-      <w:lvlJc w:val="left"/>
-      <w:pPr>
-        <w:ind w:left="3840" w:hanging="480"/>
-      </w:pPr>
-    </w:lvl>
-    <w:lvl w:ilvl="7" w:tplc="04090019" w:tentative="1">
-      <w:start w:val="1"/>
-      <w:numFmt w:val="lowerLetter"/>
-      <w:lvlText w:val="%8)"/>
-      <w:lvlJc w:val="left"/>
-      <w:pPr>
-        <w:ind w:left="4320" w:hanging="480"/>
-      </w:pPr>
-    </w:lvl>
-    <w:lvl w:ilvl="8" w:tplc="0409001B" w:tentative="1">
-      <w:start w:val="1"/>
-      <w:numFmt w:val="lowerRoman"/>
-      <w:lvlText w:val="%9."/>
-      <w:lvlJc w:val="right"/>
-      <w:pPr>
-        <w:ind w:left="4800" w:hanging="480"/>
-      </w:pPr>
-    </w:lvl>
-  </w:abstractNum>
-  <w:abstractNum w:abstractNumId="13" w15:restartNumberingAfterBreak="0">
-    <w:nsid w:val="5ECC1193"/>
-    <w:multiLevelType w:val="multilevel"/>
-    <w:tmpl w:val="753AADC8"/>
-    <w:lvl w:ilvl="0">
-      <w:start w:val="1"/>
-      <w:numFmt w:val="decimal"/>
-      <w:lvlText w:val="%1."/>
-      <w:lvlJc w:val="left"/>
-      <w:pPr>
-        <w:ind w:left="425" w:hanging="425"/>
-      </w:pPr>
-      <w:rPr>
-        <w:rFonts w:hint="default"/>
-      </w:rPr>
-    </w:lvl>
-    <w:lvl w:ilvl="1">
-      <w:start w:val="1"/>
-      <w:numFmt w:val="decimal"/>
-      <w:lvlText w:val="%1.%2."/>
-      <w:lvlJc w:val="left"/>
-      <w:pPr>
-        <w:ind w:left="567" w:hanging="567"/>
-      </w:pPr>
-    </w:lvl>
-    <w:lvl w:ilvl="2">
-      <w:start w:val="1"/>
-      <w:numFmt w:val="decimal"/>
-      <w:lvlText w:val="%1.%2.%3."/>
-      <w:lvlJc w:val="left"/>
-      <w:pPr>
-        <w:ind w:left="709" w:hanging="709"/>
-      </w:pPr>
-    </w:lvl>
-    <w:lvl w:ilvl="3">
-      <w:start w:val="1"/>
-      <w:numFmt w:val="decimal"/>
-      <w:lvlText w:val="%1.%2.%3.%4."/>
-      <w:lvlJc w:val="left"/>
-      <w:pPr>
-        <w:ind w:left="851" w:hanging="851"/>
-      </w:pPr>
-    </w:lvl>
-    <w:lvl w:ilvl="4">
-      <w:start w:val="1"/>
-      <w:numFmt w:val="decimal"/>
-      <w:lvlText w:val="%1.%2.%3.%4.%5."/>
-      <w:lvlJc w:val="left"/>
-      <w:pPr>
-        <w:ind w:left="992" w:hanging="992"/>
-      </w:pPr>
-    </w:lvl>
-    <w:lvl w:ilvl="5">
-      <w:start w:val="1"/>
-      <w:numFmt w:val="decimal"/>
-      <w:lvlText w:val="%1.%2.%3.%4.%5.%6."/>
-      <w:lvlJc w:val="left"/>
-      <w:pPr>
-        <w:ind w:left="1134" w:hanging="1134"/>
-      </w:pPr>
-    </w:lvl>
-    <w:lvl w:ilvl="6">
-      <w:start w:val="1"/>
-      <w:numFmt w:val="decimal"/>
-      <w:lvlText w:val="%1.%2.%3.%4.%5.%6.%7."/>
-      <w:lvlJc w:val="left"/>
-      <w:pPr>
-        <w:ind w:left="1276" w:hanging="1276"/>
-      </w:pPr>
-    </w:lvl>
-    <w:lvl w:ilvl="7">
-      <w:start w:val="1"/>
-      <w:numFmt w:val="decimal"/>
-      <w:lvlText w:val="%1.%2.%3.%4.%5.%6.%7.%8."/>
-      <w:lvlJc w:val="left"/>
-      <w:pPr>
-        <w:ind w:left="1418" w:hanging="1418"/>
-      </w:pPr>
-    </w:lvl>
-    <w:lvl w:ilvl="8">
-      <w:start w:val="1"/>
-      <w:numFmt w:val="decimal"/>
-      <w:lvlText w:val="%1.%2.%3.%4.%5.%6.%7.%8.%9."/>
-      <w:lvlJc w:val="left"/>
-      <w:pPr>
-        <w:ind w:left="1559" w:hanging="1559"/>
-      </w:pPr>
-    </w:lvl>
-  </w:abstractNum>
-  <w:abstractNum w:abstractNumId="14" w15:restartNumberingAfterBreak="0">
-    <w:nsid w:val="649E4EA7"/>
-    <w:multiLevelType w:val="hybridMultilevel"/>
-    <w:tmpl w:val="D6B699D8"/>
-    <w:lvl w:ilvl="0" w:tplc="1A3CBEF2">
-      <w:start w:val="1"/>
-      <w:numFmt w:val="decimal"/>
-      <w:lvlText w:val="%1）"/>
-      <w:lvlJc w:val="left"/>
-      <w:pPr>
-        <w:ind w:left="480" w:hanging="360"/>
-      </w:pPr>
-      <w:rPr>
-        <w:rFonts w:hint="eastAsia"/>
-      </w:rPr>
-    </w:lvl>
-    <w:lvl w:ilvl="1" w:tplc="04090019" w:tentative="1">
-      <w:start w:val="1"/>
-      <w:numFmt w:val="lowerLetter"/>
-      <w:lvlText w:val="%2)"/>
-      <w:lvlJc w:val="left"/>
-      <w:pPr>
-        <w:ind w:left="1080" w:hanging="480"/>
-      </w:pPr>
-    </w:lvl>
-    <w:lvl w:ilvl="2" w:tplc="0409001B" w:tentative="1">
-      <w:start w:val="1"/>
-      <w:numFmt w:val="lowerRoman"/>
-      <w:lvlText w:val="%3."/>
-      <w:lvlJc w:val="right"/>
-      <w:pPr>
-        <w:ind w:left="1560" w:hanging="480"/>
-      </w:pPr>
-    </w:lvl>
-    <w:lvl w:ilvl="3" w:tplc="0409000F" w:tentative="1">
-      <w:start w:val="1"/>
-      <w:numFmt w:val="decimal"/>
-      <w:lvlText w:val="%4."/>
-      <w:lvlJc w:val="left"/>
-      <w:pPr>
-        <w:ind w:left="2040" w:hanging="480"/>
-      </w:pPr>
-    </w:lvl>
-    <w:lvl w:ilvl="4" w:tplc="04090019" w:tentative="1">
-      <w:start w:val="1"/>
-      <w:numFmt w:val="lowerLetter"/>
-      <w:lvlText w:val="%5)"/>
-      <w:lvlJc w:val="left"/>
-      <w:pPr>
-        <w:ind w:left="2520" w:hanging="480"/>
-      </w:pPr>
-    </w:lvl>
-    <w:lvl w:ilvl="5" w:tplc="0409001B" w:tentative="1">
-      <w:start w:val="1"/>
-      <w:numFmt w:val="lowerRoman"/>
-      <w:lvlText w:val="%6."/>
-      <w:lvlJc w:val="right"/>
-      <w:pPr>
-        <w:ind w:left="3000" w:hanging="480"/>
-      </w:pPr>
-    </w:lvl>
-    <w:lvl w:ilvl="6" w:tplc="0409000F" w:tentative="1">
-      <w:start w:val="1"/>
-      <w:numFmt w:val="decimal"/>
-      <w:lvlText w:val="%7."/>
-      <w:lvlJc w:val="left"/>
-      <w:pPr>
-        <w:ind w:left="3480" w:hanging="480"/>
-      </w:pPr>
-    </w:lvl>
-    <w:lvl w:ilvl="7" w:tplc="04090019" w:tentative="1">
-      <w:start w:val="1"/>
-      <w:numFmt w:val="lowerLetter"/>
-      <w:lvlText w:val="%8)"/>
-      <w:lvlJc w:val="left"/>
-      <w:pPr>
-        <w:ind w:left="3960" w:hanging="480"/>
-      </w:pPr>
-    </w:lvl>
-    <w:lvl w:ilvl="8" w:tplc="0409001B" w:tentative="1">
-      <w:start w:val="1"/>
-      <w:numFmt w:val="lowerRoman"/>
-      <w:lvlText w:val="%9."/>
-      <w:lvlJc w:val="right"/>
-      <w:pPr>
-        <w:ind w:left="4440" w:hanging="480"/>
-      </w:pPr>
-    </w:lvl>
-  </w:abstractNum>
-  <w:abstractNum w:abstractNumId="15" w15:restartNumberingAfterBreak="0">
+  <w:abstractNum w:abstractNumId="4" w15:restartNumberingAfterBreak="0">
     <w:nsid w:val="6B64352D"/>
     <w:multiLevelType w:val="multilevel"/>
     <w:tmpl w:val="0CDE014A"/>
@@ -15137,206 +14056,7 @@
       </w:rPr>
     </w:lvl>
   </w:abstractNum>
-  <w:abstractNum w:abstractNumId="16" w15:restartNumberingAfterBreak="0">
-    <w:nsid w:val="6CBB0C83"/>
-    <w:multiLevelType w:val="multilevel"/>
-    <w:tmpl w:val="E5E8B4C0"/>
-    <w:lvl w:ilvl="0">
-      <w:start w:val="1"/>
-      <w:numFmt w:val="decimal"/>
-      <w:lvlText w:val="%1."/>
-      <w:lvlJc w:val="left"/>
-      <w:pPr>
-        <w:ind w:left="425" w:hanging="425"/>
-      </w:pPr>
-    </w:lvl>
-    <w:lvl w:ilvl="1">
-      <w:start w:val="1"/>
-      <w:numFmt w:val="decimal"/>
-      <w:lvlText w:val="%1.%2."/>
-      <w:lvlJc w:val="left"/>
-      <w:pPr>
-        <w:ind w:left="567" w:hanging="567"/>
-      </w:pPr>
-    </w:lvl>
-    <w:lvl w:ilvl="2">
-      <w:start w:val="1"/>
-      <w:numFmt w:val="decimal"/>
-      <w:lvlText w:val="%1.%2.%3."/>
-      <w:lvlJc w:val="left"/>
-      <w:pPr>
-        <w:ind w:left="709" w:hanging="709"/>
-      </w:pPr>
-    </w:lvl>
-    <w:lvl w:ilvl="3">
-      <w:start w:val="1"/>
-      <w:numFmt w:val="decimal"/>
-      <w:lvlText w:val="%1.%2.%3.%4."/>
-      <w:lvlJc w:val="left"/>
-      <w:pPr>
-        <w:ind w:left="851" w:hanging="851"/>
-      </w:pPr>
-    </w:lvl>
-    <w:lvl w:ilvl="4">
-      <w:start w:val="1"/>
-      <w:numFmt w:val="decimal"/>
-      <w:lvlText w:val="%1.%2.%3.%4.%5."/>
-      <w:lvlJc w:val="left"/>
-      <w:pPr>
-        <w:ind w:left="992" w:hanging="992"/>
-      </w:pPr>
-    </w:lvl>
-    <w:lvl w:ilvl="5">
-      <w:start w:val="1"/>
-      <w:numFmt w:val="decimal"/>
-      <w:lvlText w:val="%1.%2.%3.%4.%5.%6."/>
-      <w:lvlJc w:val="left"/>
-      <w:pPr>
-        <w:ind w:left="1134" w:hanging="1134"/>
-      </w:pPr>
-    </w:lvl>
-    <w:lvl w:ilvl="6">
-      <w:start w:val="1"/>
-      <w:numFmt w:val="decimal"/>
-      <w:lvlText w:val="%1.%2.%3.%4.%5.%6.%7."/>
-      <w:lvlJc w:val="left"/>
-      <w:pPr>
-        <w:ind w:left="1276" w:hanging="1276"/>
-      </w:pPr>
-    </w:lvl>
-    <w:lvl w:ilvl="7">
-      <w:start w:val="1"/>
-      <w:numFmt w:val="decimal"/>
-      <w:lvlText w:val="%1.%2.%3.%4.%5.%6.%7.%8."/>
-      <w:lvlJc w:val="left"/>
-      <w:pPr>
-        <w:ind w:left="1418" w:hanging="1418"/>
-      </w:pPr>
-    </w:lvl>
-    <w:lvl w:ilvl="8">
-      <w:start w:val="1"/>
-      <w:numFmt w:val="decimal"/>
-      <w:lvlText w:val="%1.%2.%3.%4.%5.%6.%7.%8.%9."/>
-      <w:lvlJc w:val="left"/>
-      <w:pPr>
-        <w:ind w:left="1559" w:hanging="1559"/>
-      </w:pPr>
-    </w:lvl>
-  </w:abstractNum>
-  <w:abstractNum w:abstractNumId="17" w15:restartNumberingAfterBreak="0">
-    <w:nsid w:val="72864C58"/>
-    <w:multiLevelType w:val="hybridMultilevel"/>
-    <w:tmpl w:val="41827814"/>
-    <w:lvl w:ilvl="0" w:tplc="04090001">
-      <w:start w:val="1"/>
-      <w:numFmt w:val="bullet"/>
-      <w:lvlText w:val=""/>
-      <w:lvlJc w:val="left"/>
-      <w:pPr>
-        <w:ind w:left="480" w:hanging="480"/>
-      </w:pPr>
-      <w:rPr>
-        <w:rFonts w:ascii="Wingdings" w:hAnsi="Wingdings" w:hint="default"/>
-      </w:rPr>
-    </w:lvl>
-    <w:lvl w:ilvl="1" w:tplc="04090003" w:tentative="1">
-      <w:start w:val="1"/>
-      <w:numFmt w:val="bullet"/>
-      <w:lvlText w:val=""/>
-      <w:lvlJc w:val="left"/>
-      <w:pPr>
-        <w:ind w:left="960" w:hanging="480"/>
-      </w:pPr>
-      <w:rPr>
-        <w:rFonts w:ascii="Wingdings" w:hAnsi="Wingdings" w:hint="default"/>
-      </w:rPr>
-    </w:lvl>
-    <w:lvl w:ilvl="2" w:tplc="04090005" w:tentative="1">
-      <w:start w:val="1"/>
-      <w:numFmt w:val="bullet"/>
-      <w:lvlText w:val=""/>
-      <w:lvlJc w:val="left"/>
-      <w:pPr>
-        <w:ind w:left="1440" w:hanging="480"/>
-      </w:pPr>
-      <w:rPr>
-        <w:rFonts w:ascii="Wingdings" w:hAnsi="Wingdings" w:hint="default"/>
-      </w:rPr>
-    </w:lvl>
-    <w:lvl w:ilvl="3" w:tplc="04090001" w:tentative="1">
-      <w:start w:val="1"/>
-      <w:numFmt w:val="bullet"/>
-      <w:lvlText w:val=""/>
-      <w:lvlJc w:val="left"/>
-      <w:pPr>
-        <w:ind w:left="1920" w:hanging="480"/>
-      </w:pPr>
-      <w:rPr>
-        <w:rFonts w:ascii="Wingdings" w:hAnsi="Wingdings" w:hint="default"/>
-      </w:rPr>
-    </w:lvl>
-    <w:lvl w:ilvl="4" w:tplc="04090003" w:tentative="1">
-      <w:start w:val="1"/>
-      <w:numFmt w:val="bullet"/>
-      <w:lvlText w:val=""/>
-      <w:lvlJc w:val="left"/>
-      <w:pPr>
-        <w:ind w:left="2400" w:hanging="480"/>
-      </w:pPr>
-      <w:rPr>
-        <w:rFonts w:ascii="Wingdings" w:hAnsi="Wingdings" w:hint="default"/>
-      </w:rPr>
-    </w:lvl>
-    <w:lvl w:ilvl="5" w:tplc="04090005" w:tentative="1">
-      <w:start w:val="1"/>
-      <w:numFmt w:val="bullet"/>
-      <w:lvlText w:val=""/>
-      <w:lvlJc w:val="left"/>
-      <w:pPr>
-        <w:ind w:left="2880" w:hanging="480"/>
-      </w:pPr>
-      <w:rPr>
-        <w:rFonts w:ascii="Wingdings" w:hAnsi="Wingdings" w:hint="default"/>
-      </w:rPr>
-    </w:lvl>
-    <w:lvl w:ilvl="6" w:tplc="04090001" w:tentative="1">
-      <w:start w:val="1"/>
-      <w:numFmt w:val="bullet"/>
-      <w:lvlText w:val=""/>
-      <w:lvlJc w:val="left"/>
-      <w:pPr>
-        <w:ind w:left="3360" w:hanging="480"/>
-      </w:pPr>
-      <w:rPr>
-        <w:rFonts w:ascii="Wingdings" w:hAnsi="Wingdings" w:hint="default"/>
-      </w:rPr>
-    </w:lvl>
-    <w:lvl w:ilvl="7" w:tplc="04090003" w:tentative="1">
-      <w:start w:val="1"/>
-      <w:numFmt w:val="bullet"/>
-      <w:lvlText w:val=""/>
-      <w:lvlJc w:val="left"/>
-      <w:pPr>
-        <w:ind w:left="3840" w:hanging="480"/>
-      </w:pPr>
-      <w:rPr>
-        <w:rFonts w:ascii="Wingdings" w:hAnsi="Wingdings" w:hint="default"/>
-      </w:rPr>
-    </w:lvl>
-    <w:lvl w:ilvl="8" w:tplc="04090005" w:tentative="1">
-      <w:start w:val="1"/>
-      <w:numFmt w:val="bullet"/>
-      <w:lvlText w:val=""/>
-      <w:lvlJc w:val="left"/>
-      <w:pPr>
-        <w:ind w:left="4320" w:hanging="480"/>
-      </w:pPr>
-      <w:rPr>
-        <w:rFonts w:ascii="Wingdings" w:hAnsi="Wingdings" w:hint="default"/>
-      </w:rPr>
-    </w:lvl>
-  </w:abstractNum>
-  <w:abstractNum w:abstractNumId="18" w15:restartNumberingAfterBreak="0">
+  <w:abstractNum w:abstractNumId="5" w15:restartNumberingAfterBreak="0">
     <w:nsid w:val="7CF359FD"/>
     <w:multiLevelType w:val="hybridMultilevel"/>
     <w:tmpl w:val="5732696E"/>
@@ -15431,177 +14151,42 @@
     </w:lvl>
   </w:abstractNum>
   <w:num w:numId="1">
-    <w:abstractNumId w:val="15"/>
+    <w:abstractNumId w:val="5"/>
   </w:num>
   <w:num w:numId="2">
-    <w:abstractNumId w:val="5"/>
+    <w:abstractNumId w:val="2"/>
   </w:num>
   <w:num w:numId="3">
-    <w:abstractNumId w:val="5"/>
-    <w:lvlOverride w:ilvl="0">
-      <w:startOverride w:val="1"/>
-    </w:lvlOverride>
+    <w:abstractNumId w:val="3"/>
   </w:num>
   <w:num w:numId="4">
-    <w:abstractNumId w:val="5"/>
-    <w:lvlOverride w:ilvl="0">
-      <w:startOverride w:val="1"/>
-    </w:lvlOverride>
+    <w:abstractNumId w:val="4"/>
   </w:num>
   <w:num w:numId="5">
-    <w:abstractNumId w:val="5"/>
-    <w:lvlOverride w:ilvl="0">
-      <w:startOverride w:val="1"/>
-    </w:lvlOverride>
+    <w:abstractNumId w:val="0"/>
   </w:num>
   <w:num w:numId="6">
-    <w:abstractNumId w:val="5"/>
-    <w:lvlOverride w:ilvl="0">
-      <w:startOverride w:val="1"/>
-    </w:lvlOverride>
+    <w:abstractNumId w:val="1"/>
   </w:num>
   <w:num w:numId="7">
-    <w:abstractNumId w:val="5"/>
+    <w:abstractNumId w:val="1"/>
     <w:lvlOverride w:ilvl="0">
       <w:startOverride w:val="1"/>
     </w:lvlOverride>
   </w:num>
   <w:num w:numId="8">
-    <w:abstractNumId w:val="5"/>
+    <w:abstractNumId w:val="1"/>
     <w:lvlOverride w:ilvl="0">
       <w:startOverride w:val="1"/>
     </w:lvlOverride>
   </w:num>
   <w:num w:numId="9">
-    <w:abstractNumId w:val="5"/>
+    <w:abstractNumId w:val="1"/>
     <w:lvlOverride w:ilvl="0">
       <w:startOverride w:val="1"/>
     </w:lvlOverride>
   </w:num>
-  <w:num w:numId="10">
-    <w:abstractNumId w:val="18"/>
-  </w:num>
-  <w:num w:numId="11">
-    <w:abstractNumId w:val="17"/>
-  </w:num>
-  <w:num w:numId="12">
-    <w:abstractNumId w:val="11"/>
-  </w:num>
-  <w:num w:numId="13">
-    <w:abstractNumId w:val="5"/>
-  </w:num>
-  <w:num w:numId="14">
-    <w:abstractNumId w:val="8"/>
-  </w:num>
-  <w:num w:numId="15">
-    <w:abstractNumId w:val="5"/>
-  </w:num>
-  <w:num w:numId="16">
-    <w:abstractNumId w:val="9"/>
-  </w:num>
-  <w:num w:numId="17">
-    <w:abstractNumId w:val="3"/>
-  </w:num>
-  <w:num w:numId="18">
-    <w:abstractNumId w:val="4"/>
-  </w:num>
-  <w:num w:numId="19">
-    <w:abstractNumId w:val="4"/>
-  </w:num>
-  <w:num w:numId="20">
-    <w:abstractNumId w:val="4"/>
-  </w:num>
-  <w:num w:numId="21">
-    <w:abstractNumId w:val="4"/>
-  </w:num>
-  <w:num w:numId="22">
-    <w:abstractNumId w:val="4"/>
-  </w:num>
-  <w:num w:numId="23">
-    <w:abstractNumId w:val="16"/>
-  </w:num>
-  <w:num w:numId="24">
-    <w:abstractNumId w:val="10"/>
-  </w:num>
-  <w:num w:numId="25">
-    <w:abstractNumId w:val="7"/>
-  </w:num>
-  <w:num w:numId="26">
-    <w:abstractNumId w:val="15"/>
-  </w:num>
-  <w:num w:numId="27">
-    <w:abstractNumId w:val="15"/>
-  </w:num>
-  <w:num w:numId="28">
-    <w:abstractNumId w:val="15"/>
-  </w:num>
-  <w:num w:numId="29">
-    <w:abstractNumId w:val="15"/>
-  </w:num>
-  <w:num w:numId="30">
-    <w:abstractNumId w:val="15"/>
-  </w:num>
-  <w:num w:numId="31">
-    <w:abstractNumId w:val="15"/>
-  </w:num>
-  <w:num w:numId="32">
-    <w:abstractNumId w:val="13"/>
-  </w:num>
-  <w:num w:numId="33">
-    <w:abstractNumId w:val="15"/>
-    <w:lvlOverride w:ilvl="0">
-      <w:startOverride w:val="3"/>
-    </w:lvlOverride>
-    <w:lvlOverride w:ilvl="1">
-      <w:startOverride w:val="3"/>
-    </w:lvlOverride>
-    <w:lvlOverride w:ilvl="2">
-      <w:startOverride w:val="1"/>
-    </w:lvlOverride>
-    <w:lvlOverride w:ilvl="3">
-      <w:startOverride w:val="1"/>
-    </w:lvlOverride>
-    <w:lvlOverride w:ilvl="4">
-      <w:startOverride w:val="1"/>
-    </w:lvlOverride>
-    <w:lvlOverride w:ilvl="5">
-      <w:startOverride w:val="1"/>
-    </w:lvlOverride>
-    <w:lvlOverride w:ilvl="6">
-      <w:startOverride w:val="1"/>
-    </w:lvlOverride>
-    <w:lvlOverride w:ilvl="7">
-      <w:startOverride w:val="1"/>
-    </w:lvlOverride>
-    <w:lvlOverride w:ilvl="8">
-      <w:startOverride w:val="1"/>
-    </w:lvlOverride>
-  </w:num>
-  <w:num w:numId="34">
-    <w:abstractNumId w:val="15"/>
-  </w:num>
-  <w:num w:numId="35">
-    <w:abstractNumId w:val="4"/>
-  </w:num>
-  <w:num w:numId="36">
-    <w:abstractNumId w:val="12"/>
-  </w:num>
-  <w:num w:numId="37">
-    <w:abstractNumId w:val="2"/>
-  </w:num>
-  <w:num w:numId="38">
-    <w:abstractNumId w:val="6"/>
-  </w:num>
-  <w:num w:numId="39">
-    <w:abstractNumId w:val="0"/>
-  </w:num>
-  <w:num w:numId="40">
-    <w:abstractNumId w:val="1"/>
-  </w:num>
-  <w:num w:numId="41">
-    <w:abstractNumId w:val="14"/>
-  </w:num>
-  <w:numIdMacAtCleanup w:val="3"/>
+  <w:numIdMacAtCleanup w:val="9"/>
 </w:numbering>
 </file>
 
@@ -15915,7 +14500,7 @@
       <w:keepNext/>
       <w:keepLines/>
       <w:numPr>
-        <w:numId w:val="18"/>
+        <w:numId w:val="2"/>
       </w:numPr>
       <w:spacing w:before="480" w:after="120" w:line="400" w:lineRule="exact"/>
       <w:outlineLvl w:val="0"/>
@@ -15945,7 +14530,7 @@
       <w:keepLines/>
       <w:numPr>
         <w:ilvl w:val="1"/>
-        <w:numId w:val="31"/>
+        <w:numId w:val="4"/>
       </w:numPr>
       <w:spacing w:before="240" w:after="120" w:line="400" w:lineRule="exact"/>
       <w:outlineLvl w:val="1"/>
@@ -15974,7 +14559,7 @@
       <w:keepLines/>
       <w:numPr>
         <w:ilvl w:val="2"/>
-        <w:numId w:val="24"/>
+        <w:numId w:val="3"/>
       </w:numPr>
       <w:spacing w:before="240" w:after="120" w:line="400" w:lineRule="exact"/>
       <w:outlineLvl w:val="2"/>
@@ -16984,10 +15569,10 @@
     <w:uiPriority w:val="34"/>
     <w:unhideWhenUsed/>
     <w:qFormat/>
-    <w:rsid w:val="00401487"/>
+    <w:rsid w:val="00022195"/>
     <w:pPr>
       <w:numPr>
-        <w:numId w:val="37"/>
+        <w:numId w:val="6"/>
       </w:numPr>
       <w:tabs>
         <w:tab w:val="left" w:pos="560"/>
@@ -17438,18 +16023,18 @@
 </file>
 
 <file path=customXml/item2.xml><?xml version="1.0" encoding="utf-8"?>
-<p:properties xmlns:p="http://schemas.microsoft.com/office/2006/metadata/properties" xmlns:xsi="http://www.w3.org/2001/XMLSchema-instance" xmlns:pc="http://schemas.microsoft.com/office/infopath/2007/PartnerControls">
-  <documentManagement/>
-</p:properties>
-</file>
-
-<file path=customXml/item3.xml><?xml version="1.0" encoding="utf-8"?>
 <?mso-contentType ?>
 <FormTemplates xmlns="http://schemas.microsoft.com/sharepoint/v3/contenttype/forms">
   <Display>DocumentLibraryForm</Display>
   <Edit>DocumentLibraryForm</Edit>
   <New>DocumentLibraryForm</New>
 </FormTemplates>
+</file>
+
+<file path=customXml/item3.xml><?xml version="1.0" encoding="utf-8"?>
+<p:properties xmlns:p="http://schemas.microsoft.com/office/2006/metadata/properties" xmlns:xsi="http://www.w3.org/2001/XMLSchema-instance" xmlns:pc="http://schemas.microsoft.com/office/infopath/2007/PartnerControls">
+  <documentManagement/>
+</p:properties>
 </file>
 
 <file path=customXml/item4.xml><?xml version="1.0" encoding="utf-8"?>
@@ -17473,6 +16058,14 @@
 </file>
 
 <file path=customXml/itemProps2.xml><?xml version="1.0" encoding="utf-8"?>
+<ds:datastoreItem xmlns:ds="http://schemas.openxmlformats.org/officeDocument/2006/customXml" ds:itemID="{E6040F77-C680-405A-B95A-56092D614BF3}">
+  <ds:schemaRefs>
+    <ds:schemaRef ds:uri="http://schemas.microsoft.com/sharepoint/v3/contenttype/forms"/>
+  </ds:schemaRefs>
+</ds:datastoreItem>
+</file>
+
+<file path=customXml/itemProps3.xml><?xml version="1.0" encoding="utf-8"?>
 <ds:datastoreItem xmlns:ds="http://schemas.openxmlformats.org/officeDocument/2006/customXml" ds:itemID="{026E82FE-3E80-478C-96A9-C8863B718A41}">
   <ds:schemaRefs>
     <ds:schemaRef ds:uri="http://schemas.microsoft.com/office/2006/metadata/properties"/>
@@ -17481,16 +16074,8 @@
 </ds:datastoreItem>
 </file>
 
-<file path=customXml/itemProps3.xml><?xml version="1.0" encoding="utf-8"?>
-<ds:datastoreItem xmlns:ds="http://schemas.openxmlformats.org/officeDocument/2006/customXml" ds:itemID="{E6040F77-C680-405A-B95A-56092D614BF3}">
-  <ds:schemaRefs>
-    <ds:schemaRef ds:uri="http://schemas.microsoft.com/sharepoint/v3/contenttype/forms"/>
-  </ds:schemaRefs>
-</ds:datastoreItem>
-</file>
-
 <file path=customXml/itemProps4.xml><?xml version="1.0" encoding="utf-8"?>
-<ds:datastoreItem xmlns:ds="http://schemas.openxmlformats.org/officeDocument/2006/customXml" ds:itemID="{0C5E0F6A-8FE9-4F59-A9C3-FED8FB618704}">
+<ds:datastoreItem xmlns:ds="http://schemas.openxmlformats.org/officeDocument/2006/customXml" ds:itemID="{C09C9078-0873-4161-93BE-895835837C40}">
   <ds:schemaRefs>
     <ds:schemaRef ds:uri="http://schemas.openxmlformats.org/officeDocument/2006/bibliography"/>
   </ds:schemaRefs>

</xml_diff>

<commit_message>
docs: add question guide
</commit_message>
<xml_diff>
--- a/CM201-新媒体产品设计课程项目-学号-姓名-平台昵称-v1.0.docx
+++ b/CM201-新媒体产品设计课程项目-学号-姓名-平台昵称-v1.0.docx
@@ -605,17 +605,6 @@
                 <w:lang w:val="en-US"/>
               </w:rPr>
             </w:pPr>
-            <w:r>
-              <w:rPr>
-                <w:rFonts w:ascii="宋体" w:eastAsia="宋体" w:hAnsi="宋体" w:cs="Times New Roman"/>
-                <w:color w:val="000000"/>
-                <w:kern w:val="0"/>
-                <w:sz w:val="32"/>
-                <w:szCs w:val="32"/>
-                <w:lang w:val="en-US"/>
-              </w:rPr>
-              <w:t>CNM</w:t>
-            </w:r>
           </w:p>
         </w:tc>
       </w:tr>
@@ -1277,30 +1266,32 @@
         <w:pStyle w:val="a"/>
         <w:numPr>
           <w:ilvl w:val="0"/>
-          <w:numId w:val="10"/>
+          <w:numId w:val="1"/>
         </w:numPr>
-        <w:ind w:firstLine="480"/>
         <w:rPr>
           <w:rStyle w:val="aff8"/>
           <w:rFonts w:ascii="宋体" w:eastAsia="宋体" w:hAnsi="宋体" w:cs="Hiragino Sans GB W3"/>
         </w:rPr>
       </w:pPr>
       <w:r>
-        <w:rPr>
-          <w:rFonts w:ascii="宋体" w:eastAsia="宋体" w:hAnsi="宋体"/>
-        </w:rPr>
         <w:fldChar w:fldCharType="begin"/>
       </w:r>
       <w:r>
-        <w:rPr>
-          <w:rFonts w:ascii="宋体" w:eastAsia="宋体" w:hAnsi="宋体"/>
-        </w:rPr>
-        <w:instrText xml:space="preserve"> HYPERLINK  \l "_请回顾上节课提交的Idea，并重新写下来_1" </w:instrText>
-      </w:r>
-      <w:r>
-        <w:rPr>
-          <w:rFonts w:ascii="宋体" w:eastAsia="宋体" w:hAnsi="宋体"/>
-        </w:rPr>
+        <w:instrText xml:space="preserve"> HYPERLINK  \l "_</w:instrText>
+      </w:r>
+      <w:r>
+        <w:instrText>请回顾上节课提交的</w:instrText>
+      </w:r>
+      <w:r>
+        <w:instrText>Idea</w:instrText>
+      </w:r>
+      <w:r>
+        <w:instrText>，并重新写下来</w:instrText>
+      </w:r>
+      <w:r>
+        <w:instrText xml:space="preserve">_1" </w:instrText>
+      </w:r>
+      <w:r>
         <w:fldChar w:fldCharType="separate"/>
       </w:r>
       <w:r>
@@ -1333,36 +1324,29 @@
         <w:pStyle w:val="a"/>
         <w:numPr>
           <w:ilvl w:val="0"/>
-          <w:numId w:val="10"/>
+          <w:numId w:val="1"/>
         </w:numPr>
-        <w:ind w:firstLine="480"/>
         <w:rPr>
           <w:rStyle w:val="aff8"/>
           <w:rFonts w:ascii="宋体" w:eastAsia="宋体" w:hAnsi="宋体" w:cs="Hiragino Sans GB W3"/>
         </w:rPr>
       </w:pPr>
       <w:r>
-        <w:rPr>
-          <w:rFonts w:ascii="宋体" w:eastAsia="宋体" w:hAnsi="宋体"/>
-        </w:rPr>
         <w:fldChar w:fldCharType="end"/>
       </w:r>
       <w:r>
-        <w:rPr>
-          <w:rFonts w:ascii="宋体" w:eastAsia="宋体" w:hAnsi="宋体"/>
-        </w:rPr>
         <w:fldChar w:fldCharType="begin"/>
       </w:r>
       <w:r>
-        <w:rPr>
-          <w:rFonts w:ascii="宋体" w:eastAsia="宋体" w:hAnsi="宋体"/>
-        </w:rPr>
-        <w:instrText xml:space="preserve"> HYPERLINK  \l "_列出你的访谈提纲" </w:instrText>
-      </w:r>
-      <w:r>
-        <w:rPr>
-          <w:rFonts w:ascii="宋体" w:eastAsia="宋体" w:hAnsi="宋体"/>
-        </w:rPr>
+        <w:instrText xml:space="preserve"> HYPERLINK  \l "_</w:instrText>
+      </w:r>
+      <w:r>
+        <w:instrText>列出你的访谈提纲</w:instrText>
+      </w:r>
+      <w:r>
+        <w:instrText xml:space="preserve">" </w:instrText>
+      </w:r>
+      <w:r>
         <w:fldChar w:fldCharType="separate"/>
       </w:r>
       <w:r>
@@ -1395,9 +1379,8 @@
         <w:pStyle w:val="a"/>
         <w:numPr>
           <w:ilvl w:val="0"/>
-          <w:numId w:val="10"/>
+          <w:numId w:val="1"/>
         </w:numPr>
-        <w:ind w:firstLine="480"/>
         <w:rPr>
           <w:rStyle w:val="aff8"/>
           <w:rFonts w:ascii="宋体" w:eastAsia="宋体" w:hAnsi="宋体" w:cs="Hiragino Sans GB W3"/>
@@ -1405,27 +1388,21 @@
         </w:rPr>
       </w:pPr>
       <w:r>
-        <w:rPr>
-          <w:rFonts w:ascii="宋体" w:eastAsia="宋体" w:hAnsi="宋体"/>
-        </w:rPr>
         <w:fldChar w:fldCharType="end"/>
       </w:r>
       <w:r>
-        <w:rPr>
-          <w:rFonts w:ascii="宋体" w:eastAsia="宋体" w:hAnsi="宋体"/>
-        </w:rPr>
         <w:fldChar w:fldCharType="begin"/>
       </w:r>
       <w:r>
-        <w:rPr>
-          <w:rFonts w:ascii="宋体" w:eastAsia="宋体" w:hAnsi="宋体"/>
-        </w:rPr>
-        <w:instrText xml:space="preserve"> HYPERLINK  \l "_提交访谈录音链接" </w:instrText>
-      </w:r>
-      <w:r>
-        <w:rPr>
-          <w:rFonts w:ascii="宋体" w:eastAsia="宋体" w:hAnsi="宋体"/>
-        </w:rPr>
+        <w:instrText xml:space="preserve"> HYPERLINK  \l "_</w:instrText>
+      </w:r>
+      <w:r>
+        <w:instrText>提交访谈录音链接</w:instrText>
+      </w:r>
+      <w:r>
+        <w:instrText xml:space="preserve">" </w:instrText>
+      </w:r>
+      <w:r>
         <w:fldChar w:fldCharType="separate"/>
       </w:r>
       <w:r>
@@ -1450,36 +1427,35 @@
         <w:pStyle w:val="a"/>
         <w:numPr>
           <w:ilvl w:val="0"/>
-          <w:numId w:val="10"/>
+          <w:numId w:val="1"/>
         </w:numPr>
-        <w:ind w:firstLine="480"/>
         <w:rPr>
           <w:rStyle w:val="aff8"/>
           <w:rFonts w:ascii="宋体" w:eastAsia="宋体" w:hAnsi="宋体" w:cs="Hiragino Sans GB W3"/>
         </w:rPr>
       </w:pPr>
       <w:r>
-        <w:rPr>
-          <w:rFonts w:ascii="宋体" w:eastAsia="宋体" w:hAnsi="宋体"/>
-        </w:rPr>
         <w:fldChar w:fldCharType="end"/>
       </w:r>
       <w:r>
-        <w:rPr>
-          <w:rFonts w:ascii="宋体" w:eastAsia="宋体" w:hAnsi="宋体"/>
-        </w:rPr>
         <w:fldChar w:fldCharType="begin"/>
       </w:r>
       <w:r>
-        <w:rPr>
-          <w:rFonts w:ascii="宋体" w:eastAsia="宋体" w:hAnsi="宋体"/>
-        </w:rPr>
-        <w:instrText xml:space="preserve"> HYPERLINK  \l "_请根据以下模版，整理你访谈的3个典型用户案例_1" </w:instrText>
-      </w:r>
-      <w:r>
-        <w:rPr>
-          <w:rFonts w:ascii="宋体" w:eastAsia="宋体" w:hAnsi="宋体"/>
-        </w:rPr>
+        <w:instrText xml:space="preserve"> HYPERLINK  \l "_</w:instrText>
+      </w:r>
+      <w:r>
+        <w:instrText>请根据以下模版，整理你访谈的</w:instrText>
+      </w:r>
+      <w:r>
+        <w:instrText>3</w:instrText>
+      </w:r>
+      <w:r>
+        <w:instrText>个典型用户案例</w:instrText>
+      </w:r>
+      <w:r>
+        <w:instrText xml:space="preserve">_1" </w:instrText>
+      </w:r>
+      <w:r>
         <w:fldChar w:fldCharType="separate"/>
       </w:r>
       <w:r>
@@ -1517,36 +1493,29 @@
         <w:pStyle w:val="a"/>
         <w:numPr>
           <w:ilvl w:val="0"/>
-          <w:numId w:val="10"/>
+          <w:numId w:val="1"/>
         </w:numPr>
-        <w:ind w:firstLine="480"/>
         <w:rPr>
           <w:rStyle w:val="aff8"/>
           <w:rFonts w:ascii="宋体" w:eastAsia="宋体" w:hAnsi="宋体" w:cs="Hiragino Sans GB W3"/>
         </w:rPr>
       </w:pPr>
       <w:r>
-        <w:rPr>
-          <w:rFonts w:ascii="宋体" w:eastAsia="宋体" w:hAnsi="宋体"/>
-        </w:rPr>
         <w:fldChar w:fldCharType="end"/>
       </w:r>
       <w:r>
-        <w:rPr>
-          <w:rFonts w:ascii="宋体" w:eastAsia="宋体" w:hAnsi="宋体"/>
-        </w:rPr>
         <w:fldChar w:fldCharType="begin"/>
       </w:r>
       <w:r>
-        <w:rPr>
-          <w:rFonts w:ascii="宋体" w:eastAsia="宋体" w:hAnsi="宋体"/>
-        </w:rPr>
-        <w:instrText>HYPERLINK  \l "_用户验证结果分析"</w:instrText>
-      </w:r>
-      <w:r>
-        <w:rPr>
-          <w:rFonts w:ascii="宋体" w:eastAsia="宋体" w:hAnsi="宋体"/>
-        </w:rPr>
+        <w:instrText>HYPERLINK  \l "_</w:instrText>
+      </w:r>
+      <w:r>
+        <w:instrText>用户验证结果分析</w:instrText>
+      </w:r>
+      <w:r>
+        <w:instrText>"</w:instrText>
+      </w:r>
+      <w:r>
         <w:fldChar w:fldCharType="separate"/>
       </w:r>
       <w:r>
@@ -1571,9 +1540,8 @@
         <w:pStyle w:val="a"/>
         <w:numPr>
           <w:ilvl w:val="0"/>
-          <w:numId w:val="10"/>
+          <w:numId w:val="1"/>
         </w:numPr>
-        <w:ind w:firstLine="480"/>
         <w:rPr>
           <w:rStyle w:val="aff8"/>
           <w:rFonts w:ascii="宋体" w:eastAsia="宋体" w:hAnsi="宋体" w:cs="Hiragino Sans GB W3"/>
@@ -1581,27 +1549,23 @@
       </w:pPr>
       <w:r>
         <w:rPr>
-          <w:rFonts w:ascii="宋体" w:eastAsia="宋体" w:hAnsi="宋体"/>
           <w:lang w:eastAsia="zh-CN"/>
         </w:rPr>
         <w:fldChar w:fldCharType="end"/>
       </w:r>
       <w:r>
-        <w:rPr>
-          <w:rFonts w:ascii="宋体" w:eastAsia="宋体" w:hAnsi="宋体"/>
-        </w:rPr>
         <w:fldChar w:fldCharType="begin"/>
       </w:r>
       <w:r>
-        <w:rPr>
-          <w:rFonts w:ascii="宋体" w:eastAsia="宋体" w:hAnsi="宋体"/>
-        </w:rPr>
-        <w:instrText>HYPERLINK  \l "_提出你的最终想法_3"</w:instrText>
-      </w:r>
-      <w:r>
-        <w:rPr>
-          <w:rFonts w:ascii="宋体" w:eastAsia="宋体" w:hAnsi="宋体"/>
-        </w:rPr>
+        <w:instrText>HYPERLINK  \l "_</w:instrText>
+      </w:r>
+      <w:r>
+        <w:instrText>提出你的最终想法</w:instrText>
+      </w:r>
+      <w:r>
+        <w:instrText>_3"</w:instrText>
+      </w:r>
+      <w:r>
         <w:fldChar w:fldCharType="separate"/>
       </w:r>
       <w:r>
@@ -1881,12 +1845,14 @@
         <w:ind w:left="820" w:hanging="340"/>
         <w:rPr>
           <w:rFonts w:ascii="宋体" w:eastAsia="宋体" w:hAnsi="宋体"/>
+          <w:b/>
           <w:color w:val="000000" w:themeColor="text1"/>
         </w:rPr>
       </w:pPr>
       <w:r>
         <w:rPr>
           <w:rFonts w:ascii="宋体" w:eastAsia="宋体" w:hAnsi="宋体" w:hint="eastAsia"/>
+          <w:b/>
           <w:color w:val="000000" w:themeColor="text1"/>
         </w:rPr>
         <w:t>1）</w:t>
@@ -1894,6 +1860,7 @@
       <w:r>
         <w:rPr>
           <w:rFonts w:ascii="宋体" w:eastAsia="宋体" w:hAnsi="宋体" w:hint="eastAsia"/>
+          <w:b/>
           <w:color w:val="000000" w:themeColor="text1"/>
         </w:rPr>
         <w:t>「</w:t>
@@ -1901,6 +1868,7 @@
       <w:r>
         <w:rPr>
           <w:rFonts w:ascii="宋体" w:eastAsia="宋体" w:hAnsi="宋体" w:hint="eastAsia"/>
+          <w:b/>
           <w:color w:val="000000" w:themeColor="text1"/>
         </w:rPr>
         <w:t>他们是谁？</w:t>
@@ -1910,57 +1878,33 @@
       <w:r>
         <w:rPr>
           <w:rFonts w:ascii="宋体" w:eastAsia="宋体" w:hAnsi="宋体" w:hint="eastAsia"/>
-          <w:color w:val="000000" w:themeColor="text1"/>
-        </w:rPr>
-        <w:t>」的相关采访问题</w:t>
+          <w:b/>
+          <w:color w:val="000000" w:themeColor="text1"/>
+        </w:rPr>
+        <w:t>」</w:t>
+      </w:r>
+      <w:r>
+        <w:rPr>
+          <w:rFonts w:ascii="宋体" w:eastAsia="宋体" w:hAnsi="宋体" w:hint="eastAsia"/>
+          <w:b/>
+          <w:color w:val="000000" w:themeColor="text1"/>
+        </w:rPr>
+        <w:t>（请填写获取该答案的</w:t>
+      </w:r>
+      <w:r>
+        <w:rPr>
+          <w:rFonts w:ascii="宋体" w:eastAsia="宋体" w:hAnsi="宋体" w:hint="eastAsia"/>
+          <w:b/>
+          <w:color w:val="000000" w:themeColor="text1"/>
+        </w:rPr>
+        <w:t>相关采访问题</w:t>
       </w:r>
       <w:bookmarkEnd w:id="4"/>
       <w:bookmarkEnd w:id="5"/>
       <w:r>
         <w:rPr>
-          <w:rFonts w:ascii="宋体" w:eastAsia="宋体" w:hAnsi="宋体"/>
-          <w:color w:val="000000" w:themeColor="text1"/>
-        </w:rPr>
-        <w:t>（</w:t>
-      </w:r>
-      <w:r>
-        <w:rPr>
           <w:rFonts w:ascii="宋体" w:eastAsia="宋体" w:hAnsi="宋体" w:hint="eastAsia"/>
-          <w:color w:val="000000" w:themeColor="text1"/>
-        </w:rPr>
-        <w:t>人口统计</w:t>
-      </w:r>
-      <w:r>
-        <w:rPr>
-          <w:rFonts w:ascii="宋体" w:eastAsia="宋体" w:hAnsi="宋体"/>
-          <w:color w:val="000000" w:themeColor="text1"/>
-        </w:rPr>
-        <w:t>信息、</w:t>
-      </w:r>
-      <w:r>
-        <w:rPr>
-          <w:rFonts w:ascii="宋体" w:eastAsia="宋体" w:hAnsi="宋体" w:hint="eastAsia"/>
-          <w:color w:val="000000" w:themeColor="text1"/>
-        </w:rPr>
-        <w:t>地理统计信息</w:t>
-      </w:r>
-      <w:r>
-        <w:rPr>
-          <w:rFonts w:ascii="宋体" w:eastAsia="宋体" w:hAnsi="宋体"/>
-          <w:color w:val="000000" w:themeColor="text1"/>
-        </w:rPr>
-        <w:t>、</w:t>
-      </w:r>
-      <w:r>
-        <w:rPr>
-          <w:rFonts w:ascii="宋体" w:eastAsia="宋体" w:hAnsi="宋体" w:hint="eastAsia"/>
-          <w:color w:val="000000" w:themeColor="text1"/>
-        </w:rPr>
-        <w:t>心理统计信息</w:t>
-      </w:r>
-      <w:r>
-        <w:rPr>
-          <w:rFonts w:ascii="宋体" w:eastAsia="宋体" w:hAnsi="宋体"/>
+          <w:b/>
           <w:color w:val="000000" w:themeColor="text1"/>
         </w:rPr>
         <w:t>）</w:t>
@@ -1968,65 +1912,40 @@
     </w:p>
     <w:p>
       <w:pPr>
-        <w:ind w:left="820" w:hanging="340"/>
-        <w:rPr>
-          <w:rFonts w:ascii="宋体" w:eastAsia="宋体" w:hAnsi="宋体"/>
-          <w:color w:val="000000" w:themeColor="text1"/>
-        </w:rPr>
-      </w:pPr>
-      <w:r>
-        <w:rPr>
-          <w:rFonts w:ascii="宋体" w:eastAsia="宋体" w:hAnsi="宋体"/>
-          <w:color w:val="000000" w:themeColor="text1"/>
-        </w:rPr>
-        <w:t>a.</w:t>
-      </w:r>
+        <w:pStyle w:val="a"/>
+        <w:numPr>
+          <w:ilvl w:val="0"/>
+          <w:numId w:val="5"/>
+        </w:numPr>
+      </w:pPr>
     </w:p>
     <w:p>
       <w:pPr>
-        <w:ind w:left="820" w:hanging="340"/>
-        <w:rPr>
-          <w:rFonts w:ascii="宋体" w:eastAsia="宋体" w:hAnsi="宋体"/>
-          <w:color w:val="000000" w:themeColor="text1"/>
-        </w:rPr>
-      </w:pPr>
-      <w:r>
-        <w:rPr>
-          <w:rFonts w:ascii="宋体" w:eastAsia="宋体" w:hAnsi="宋体" w:hint="eastAsia"/>
-          <w:color w:val="000000" w:themeColor="text1"/>
-        </w:rPr>
-        <w:t>b．</w:t>
-      </w:r>
+        <w:pStyle w:val="a"/>
+        <w:numPr>
+          <w:ilvl w:val="0"/>
+          <w:numId w:val="5"/>
+        </w:numPr>
+      </w:pPr>
     </w:p>
     <w:p>
       <w:pPr>
-        <w:ind w:left="820" w:hanging="340"/>
-        <w:rPr>
-          <w:rFonts w:ascii="宋体" w:eastAsia="宋体" w:hAnsi="宋体"/>
-          <w:color w:val="000000" w:themeColor="text1"/>
-        </w:rPr>
-      </w:pPr>
-      <w:r>
-        <w:rPr>
-          <w:rFonts w:ascii="宋体" w:eastAsia="宋体" w:hAnsi="宋体" w:hint="eastAsia"/>
-          <w:color w:val="000000" w:themeColor="text1"/>
-        </w:rPr>
-        <w:t>c．</w:t>
-      </w:r>
+        <w:pStyle w:val="a"/>
+        <w:numPr>
+          <w:ilvl w:val="0"/>
+          <w:numId w:val="5"/>
+        </w:numPr>
+      </w:pPr>
     </w:p>
     <w:p>
       <w:pPr>
-        <w:ind w:left="820" w:hanging="340"/>
-        <w:rPr>
-          <w:rFonts w:ascii="宋体" w:eastAsia="宋体" w:hAnsi="宋体"/>
-          <w:color w:val="000000" w:themeColor="text1"/>
-        </w:rPr>
-      </w:pPr>
-      <w:r>
-        <w:rPr>
-          <w:rFonts w:ascii="宋体" w:eastAsia="宋体" w:hAnsi="宋体"/>
-          <w:color w:val="000000" w:themeColor="text1"/>
-        </w:rPr>
+        <w:pStyle w:val="a"/>
+        <w:numPr>
+          <w:ilvl w:val="0"/>
+          <w:numId w:val="5"/>
+        </w:numPr>
+      </w:pPr>
+      <w:r>
         <w:t>……</w:t>
       </w:r>
     </w:p>
@@ -2043,13 +1962,15 @@
       <w:pPr>
         <w:ind w:left="820" w:hanging="340"/>
         <w:rPr>
-          <w:rFonts w:ascii="宋体" w:eastAsia="宋体" w:hAnsi="宋体"/>
-          <w:color w:val="000000" w:themeColor="text1"/>
-        </w:rPr>
-      </w:pPr>
-      <w:r>
-        <w:rPr>
           <w:rFonts w:ascii="宋体" w:eastAsia="宋体" w:hAnsi="宋体" w:hint="eastAsia"/>
+          <w:b/>
+          <w:color w:val="000000" w:themeColor="text1"/>
+        </w:rPr>
+      </w:pPr>
+      <w:r>
+        <w:rPr>
+          <w:rFonts w:ascii="宋体" w:eastAsia="宋体" w:hAnsi="宋体" w:hint="eastAsia"/>
+          <w:b/>
           <w:color w:val="000000" w:themeColor="text1"/>
         </w:rPr>
         <w:t>2）</w:t>
@@ -2057,6 +1978,7 @@
       <w:r>
         <w:rPr>
           <w:rFonts w:ascii="宋体" w:eastAsia="宋体" w:hAnsi="宋体" w:hint="eastAsia"/>
+          <w:b/>
           <w:color w:val="000000" w:themeColor="text1"/>
         </w:rPr>
         <w:t>「</w:t>
@@ -2064,6 +1986,7 @@
       <w:r>
         <w:rPr>
           <w:rFonts w:ascii="宋体" w:eastAsia="宋体" w:hAnsi="宋体" w:hint="eastAsia"/>
+          <w:b/>
           <w:color w:val="000000" w:themeColor="text1"/>
         </w:rPr>
         <w:t>他们遇到什么问题？</w:t>
@@ -2071,6 +1994,7 @@
       <w:r>
         <w:rPr>
           <w:rFonts w:ascii="宋体" w:eastAsia="宋体" w:hAnsi="宋体" w:hint="eastAsia"/>
+          <w:b/>
           <w:color w:val="000000" w:themeColor="text1"/>
         </w:rPr>
         <w:t>」</w:t>
@@ -2078,13 +2002,38 @@
       <w:r>
         <w:rPr>
           <w:rFonts w:ascii="宋体" w:eastAsia="宋体" w:hAnsi="宋体" w:hint="eastAsia"/>
-          <w:color w:val="000000" w:themeColor="text1"/>
-        </w:rPr>
-        <w:t>」的相关采访问题</w:t>
+          <w:b/>
+          <w:color w:val="000000" w:themeColor="text1"/>
+        </w:rPr>
+        <w:t>（请填写获取该答案的相关采访问题）</w:t>
       </w:r>
     </w:p>
     <w:p>
       <w:pPr>
+        <w:pStyle w:val="a"/>
+      </w:pPr>
+    </w:p>
+    <w:p>
+      <w:pPr>
+        <w:pStyle w:val="a"/>
+      </w:pPr>
+    </w:p>
+    <w:p>
+      <w:pPr>
+        <w:pStyle w:val="a"/>
+      </w:pPr>
+    </w:p>
+    <w:p>
+      <w:pPr>
+        <w:pStyle w:val="a"/>
+      </w:pPr>
+      <w:r>
+        <w:lastRenderedPageBreak/>
+        <w:t>……</w:t>
+      </w:r>
+    </w:p>
+    <w:p>
+      <w:pPr>
         <w:spacing w:before="0" w:after="0"/>
         <w:ind w:left="480"/>
         <w:rPr>
@@ -2092,214 +2041,188 @@
           <w:color w:val="000000" w:themeColor="text1"/>
         </w:rPr>
       </w:pPr>
-      <w:r>
-        <w:rPr>
-          <w:rFonts w:ascii="宋体" w:eastAsia="宋体" w:hAnsi="宋体"/>
-          <w:color w:val="000000" w:themeColor="text1"/>
-        </w:rPr>
-        <w:t>a.</w:t>
-      </w:r>
     </w:p>
     <w:p>
       <w:pPr>
-        <w:spacing w:before="0" w:after="0"/>
-        <w:ind w:left="480"/>
-        <w:rPr>
-          <w:rFonts w:ascii="宋体" w:eastAsia="宋体" w:hAnsi="宋体"/>
-          <w:color w:val="000000" w:themeColor="text1"/>
-        </w:rPr>
-      </w:pPr>
-      <w:r>
+        <w:ind w:left="820" w:hanging="340"/>
         <w:rPr>
           <w:rFonts w:ascii="宋体" w:eastAsia="宋体" w:hAnsi="宋体" w:hint="eastAsia"/>
-          <w:color w:val="000000" w:themeColor="text1"/>
-        </w:rPr>
-        <w:lastRenderedPageBreak/>
-        <w:t>b.</w:t>
+          <w:b/>
+          <w:color w:val="000000" w:themeColor="text1"/>
+        </w:rPr>
+      </w:pPr>
+      <w:r>
+        <w:rPr>
+          <w:rFonts w:ascii="宋体" w:eastAsia="宋体" w:hAnsi="宋体" w:hint="eastAsia"/>
+          <w:b/>
+          <w:color w:val="000000" w:themeColor="text1"/>
+        </w:rPr>
+        <w:t>3）</w:t>
+      </w:r>
+      <w:r>
+        <w:rPr>
+          <w:rFonts w:ascii="宋体" w:eastAsia="宋体" w:hAnsi="宋体" w:hint="eastAsia"/>
+          <w:b/>
+          <w:color w:val="000000" w:themeColor="text1"/>
+        </w:rPr>
+        <w:t>「</w:t>
+      </w:r>
+      <w:r>
+        <w:rPr>
+          <w:rFonts w:ascii="宋体" w:eastAsia="宋体" w:hAnsi="宋体" w:hint="eastAsia"/>
+          <w:b/>
+          <w:color w:val="000000" w:themeColor="text1"/>
+        </w:rPr>
+        <w:t>他们现在是怎么解决这些问题的？</w:t>
+      </w:r>
+      <w:r>
+        <w:rPr>
+          <w:rFonts w:ascii="宋体" w:eastAsia="宋体" w:hAnsi="宋体" w:hint="eastAsia"/>
+          <w:b/>
+          <w:color w:val="000000" w:themeColor="text1"/>
+        </w:rPr>
+        <w:t>」</w:t>
+      </w:r>
+      <w:r>
+        <w:rPr>
+          <w:rFonts w:ascii="宋体" w:eastAsia="宋体" w:hAnsi="宋体" w:hint="eastAsia"/>
+          <w:b/>
+          <w:color w:val="000000" w:themeColor="text1"/>
+        </w:rPr>
+        <w:t>（请填写获取该答案的相关采访问题）</w:t>
       </w:r>
     </w:p>
     <w:p>
       <w:pPr>
-        <w:spacing w:before="0" w:after="0"/>
-        <w:ind w:left="480"/>
-        <w:rPr>
-          <w:rFonts w:ascii="宋体" w:eastAsia="宋体" w:hAnsi="宋体"/>
-          <w:color w:val="000000" w:themeColor="text1"/>
-        </w:rPr>
-      </w:pPr>
-      <w:r>
-        <w:rPr>
-          <w:rFonts w:ascii="宋体" w:eastAsia="宋体" w:hAnsi="宋体" w:hint="eastAsia"/>
-          <w:color w:val="000000" w:themeColor="text1"/>
-        </w:rPr>
-        <w:t>c.</w:t>
-      </w:r>
+        <w:pStyle w:val="a"/>
+        <w:numPr>
+          <w:ilvl w:val="0"/>
+          <w:numId w:val="8"/>
+        </w:numPr>
+      </w:pPr>
     </w:p>
     <w:p>
       <w:pPr>
-        <w:spacing w:before="0" w:after="0"/>
-        <w:ind w:left="480"/>
-        <w:rPr>
-          <w:rFonts w:ascii="宋体" w:eastAsia="宋体" w:hAnsi="宋体"/>
-          <w:color w:val="000000" w:themeColor="text1"/>
-        </w:rPr>
-      </w:pPr>
-      <w:r>
-        <w:rPr>
-          <w:rFonts w:ascii="宋体" w:eastAsia="宋体" w:hAnsi="宋体"/>
-          <w:color w:val="000000" w:themeColor="text1"/>
-        </w:rPr>
-        <w:t>……</w:t>
-      </w:r>
+        <w:pStyle w:val="a"/>
+      </w:pPr>
     </w:p>
     <w:p>
       <w:pPr>
-        <w:spacing w:before="0" w:after="0"/>
-        <w:ind w:left="480"/>
-        <w:rPr>
-          <w:rFonts w:ascii="宋体" w:eastAsia="宋体" w:hAnsi="宋体"/>
-          <w:color w:val="000000" w:themeColor="text1"/>
-        </w:rPr>
+        <w:pStyle w:val="a"/>
       </w:pPr>
     </w:p>
     <w:p>
       <w:pPr>
-        <w:ind w:firstLine="480"/>
-        <w:rPr>
-          <w:rFonts w:ascii="宋体" w:eastAsia="宋体" w:hAnsi="宋体"/>
-          <w:color w:val="000000" w:themeColor="text1"/>
-        </w:rPr>
-      </w:pPr>
-      <w:r>
-        <w:rPr>
-          <w:rFonts w:ascii="宋体" w:eastAsia="宋体" w:hAnsi="宋体" w:hint="eastAsia"/>
-          <w:color w:val="000000" w:themeColor="text1"/>
-        </w:rPr>
-        <w:t>3）</w:t>
-      </w:r>
-      <w:r>
-        <w:rPr>
-          <w:rFonts w:ascii="宋体" w:eastAsia="宋体" w:hAnsi="宋体" w:hint="eastAsia"/>
-          <w:color w:val="000000" w:themeColor="text1"/>
-        </w:rPr>
-        <w:t>「</w:t>
-      </w:r>
-      <w:r>
-        <w:rPr>
-          <w:rFonts w:ascii="宋体" w:eastAsia="宋体" w:hAnsi="宋体" w:hint="eastAsia"/>
-          <w:color w:val="000000" w:themeColor="text1"/>
-        </w:rPr>
-        <w:t>他们现在是怎么解决这些问题的？</w:t>
-      </w:r>
-      <w:r>
-        <w:rPr>
-          <w:rFonts w:ascii="宋体" w:eastAsia="宋体" w:hAnsi="宋体" w:hint="eastAsia"/>
-          <w:color w:val="000000" w:themeColor="text1"/>
-        </w:rPr>
-        <w:t>」</w:t>
-      </w:r>
-      <w:r>
-        <w:rPr>
-          <w:rFonts w:ascii="宋体" w:eastAsia="宋体" w:hAnsi="宋体" w:hint="eastAsia"/>
-          <w:color w:val="000000" w:themeColor="text1"/>
-        </w:rPr>
-        <w:t>」的相关采访问题</w:t>
+        <w:pStyle w:val="a"/>
+        <w:rPr>
+          <w:rFonts w:hint="eastAsia"/>
+        </w:rPr>
+      </w:pPr>
+      <w:r>
+        <w:t>……</w:t>
       </w:r>
     </w:p>
     <w:p>
       <w:pPr>
-        <w:spacing w:before="0" w:after="0"/>
-        <w:ind w:left="480"/>
+        <w:ind w:left="820" w:hanging="340"/>
         <w:rPr>
           <w:rFonts w:ascii="宋体" w:eastAsia="宋体" w:hAnsi="宋体"/>
-          <w:color w:val="000000" w:themeColor="text1"/>
-        </w:rPr>
-      </w:pPr>
-      <w:r>
-        <w:rPr>
-          <w:rFonts w:ascii="宋体" w:eastAsia="宋体" w:hAnsi="宋体"/>
-          <w:color w:val="000000" w:themeColor="text1"/>
-        </w:rPr>
-        <w:t>a.</w:t>
+          <w:b/>
+          <w:color w:val="000000" w:themeColor="text1"/>
+        </w:rPr>
+      </w:pPr>
+      <w:r>
+        <w:rPr>
+          <w:rFonts w:ascii="宋体" w:eastAsia="宋体" w:hAnsi="宋体" w:hint="eastAsia"/>
+          <w:b/>
+          <w:color w:val="000000" w:themeColor="text1"/>
+        </w:rPr>
+        <w:t>4）</w:t>
+      </w:r>
+      <w:r>
+        <w:rPr>
+          <w:rFonts w:ascii="宋体" w:eastAsia="宋体" w:hAnsi="宋体" w:hint="eastAsia"/>
+          <w:b/>
+          <w:color w:val="000000" w:themeColor="text1"/>
+        </w:rPr>
+        <w:t>「</w:t>
+      </w:r>
+      <w:r>
+        <w:rPr>
+          <w:rFonts w:ascii="宋体" w:eastAsia="宋体" w:hAnsi="宋体" w:hint="eastAsia"/>
+          <w:b/>
+          <w:color w:val="000000" w:themeColor="text1"/>
+        </w:rPr>
+        <w:t>他们对现在解决方案的评价？</w:t>
+      </w:r>
+      <w:r>
+        <w:rPr>
+          <w:rFonts w:ascii="宋体" w:eastAsia="宋体" w:hAnsi="宋体" w:hint="eastAsia"/>
+          <w:b/>
+          <w:color w:val="000000" w:themeColor="text1"/>
+        </w:rPr>
+        <w:t>」</w:t>
+      </w:r>
+      <w:r>
+        <w:rPr>
+          <w:rFonts w:ascii="宋体" w:eastAsia="宋体" w:hAnsi="宋体" w:hint="eastAsia"/>
+          <w:b/>
+          <w:color w:val="000000" w:themeColor="text1"/>
+        </w:rPr>
+        <w:t>（请填写获取该答案的相关采访问题）</w:t>
       </w:r>
     </w:p>
     <w:p>
       <w:pPr>
-        <w:spacing w:before="0" w:after="0"/>
-        <w:ind w:left="480"/>
-        <w:rPr>
-          <w:rFonts w:ascii="宋体" w:eastAsia="宋体" w:hAnsi="宋体"/>
-          <w:color w:val="000000" w:themeColor="text1"/>
-        </w:rPr>
-      </w:pPr>
-      <w:r>
-        <w:rPr>
-          <w:rFonts w:ascii="宋体" w:eastAsia="宋体" w:hAnsi="宋体" w:hint="eastAsia"/>
-          <w:color w:val="000000" w:themeColor="text1"/>
-        </w:rPr>
-        <w:t>b.</w:t>
-      </w:r>
+        <w:pStyle w:val="a"/>
+        <w:numPr>
+          <w:ilvl w:val="0"/>
+          <w:numId w:val="9"/>
+        </w:numPr>
+      </w:pPr>
     </w:p>
     <w:p>
       <w:pPr>
-        <w:spacing w:before="0" w:after="0"/>
-        <w:ind w:left="480"/>
-        <w:rPr>
-          <w:rFonts w:ascii="宋体" w:eastAsia="宋体" w:hAnsi="宋体"/>
-          <w:color w:val="000000" w:themeColor="text1"/>
-        </w:rPr>
-      </w:pPr>
-      <w:r>
-        <w:rPr>
-          <w:rFonts w:ascii="宋体" w:eastAsia="宋体" w:hAnsi="宋体" w:hint="eastAsia"/>
-          <w:color w:val="000000" w:themeColor="text1"/>
-        </w:rPr>
-        <w:t>c.</w:t>
-      </w:r>
+        <w:pStyle w:val="a"/>
+      </w:pPr>
     </w:p>
     <w:p>
       <w:pPr>
-        <w:spacing w:before="0" w:after="0"/>
-        <w:ind w:left="480"/>
-        <w:rPr>
-          <w:rFonts w:ascii="宋体" w:eastAsia="宋体" w:hAnsi="宋体"/>
-          <w:color w:val="000000" w:themeColor="text1"/>
-        </w:rPr>
-      </w:pPr>
-      <w:r>
-        <w:rPr>
-          <w:rFonts w:ascii="宋体" w:eastAsia="宋体" w:hAnsi="宋体"/>
-          <w:color w:val="000000" w:themeColor="text1"/>
-        </w:rPr>
-        <w:t>……</w:t>
-      </w:r>
+        <w:pStyle w:val="a"/>
+      </w:pPr>
     </w:p>
     <w:p>
       <w:pPr>
-        <w:rPr>
-          <w:rFonts w:ascii="宋体" w:eastAsia="宋体" w:hAnsi="宋体"/>
-          <w:color w:val="000000" w:themeColor="text1"/>
-        </w:rPr>
-      </w:pPr>
+        <w:pStyle w:val="a"/>
+        <w:rPr>
+          <w:rFonts w:hint="eastAsia"/>
+        </w:rPr>
+      </w:pPr>
+      <w:r>
+        <w:t>……</w:t>
+      </w:r>
     </w:p>
     <w:p>
       <w:pPr>
-        <w:ind w:firstLine="480"/>
-        <w:rPr>
-          <w:rFonts w:ascii="宋体" w:eastAsia="宋体" w:hAnsi="宋体"/>
-          <w:color w:val="000000" w:themeColor="text1"/>
-        </w:rPr>
-      </w:pPr>
-      <w:r>
+        <w:ind w:left="820" w:hanging="340"/>
         <w:rPr>
           <w:rFonts w:ascii="宋体" w:eastAsia="宋体" w:hAnsi="宋体" w:hint="eastAsia"/>
-          <w:color w:val="000000" w:themeColor="text1"/>
-        </w:rPr>
-        <w:t>4）</w:t>
-      </w:r>
+          <w:b/>
+          <w:color w:val="000000" w:themeColor="text1"/>
+        </w:rPr>
+      </w:pPr>
       <w:r>
         <w:rPr>
           <w:rFonts w:ascii="宋体" w:eastAsia="宋体" w:hAnsi="宋体" w:hint="eastAsia"/>
+          <w:b/>
+          <w:color w:val="000000" w:themeColor="text1"/>
+        </w:rPr>
+        <w:t>5）</w:t>
+      </w:r>
+      <w:r>
+        <w:rPr>
+          <w:rFonts w:ascii="宋体" w:eastAsia="宋体" w:hAnsi="宋体" w:hint="eastAsia"/>
+          <w:b/>
           <w:color w:val="000000" w:themeColor="text1"/>
         </w:rPr>
         <w:t>「</w:t>
@@ -2307,13 +2230,15 @@
       <w:r>
         <w:rPr>
           <w:rFonts w:ascii="宋体" w:eastAsia="宋体" w:hAnsi="宋体" w:hint="eastAsia"/>
-          <w:color w:val="000000" w:themeColor="text1"/>
-        </w:rPr>
-        <w:t>他们对现在解决方案的评价？</w:t>
+          <w:b/>
+          <w:color w:val="000000" w:themeColor="text1"/>
+        </w:rPr>
+        <w:t>他们对你的解决方案的评价？</w:t>
       </w:r>
       <w:r>
         <w:rPr>
           <w:rFonts w:ascii="宋体" w:eastAsia="宋体" w:hAnsi="宋体" w:hint="eastAsia"/>
+          <w:b/>
           <w:color w:val="000000" w:themeColor="text1"/>
         </w:rPr>
         <w:t>」</w:t>
@@ -2321,223 +2246,66 @@
       <w:r>
         <w:rPr>
           <w:rFonts w:ascii="宋体" w:eastAsia="宋体" w:hAnsi="宋体" w:hint="eastAsia"/>
-          <w:color w:val="000000" w:themeColor="text1"/>
-        </w:rPr>
-        <w:t>」的相关采访问题</w:t>
+          <w:b/>
+          <w:color w:val="000000" w:themeColor="text1"/>
+        </w:rPr>
+        <w:t>（请填写获取该答案的相关采访问题）</w:t>
       </w:r>
     </w:p>
     <w:p>
       <w:pPr>
-        <w:spacing w:before="0" w:after="0"/>
-        <w:ind w:left="480"/>
-        <w:rPr>
-          <w:rFonts w:ascii="宋体" w:eastAsia="宋体" w:hAnsi="宋体"/>
-          <w:color w:val="000000" w:themeColor="text1"/>
-        </w:rPr>
-      </w:pPr>
-      <w:r>
-        <w:rPr>
-          <w:rFonts w:ascii="宋体" w:eastAsia="宋体" w:hAnsi="宋体"/>
-          <w:color w:val="000000" w:themeColor="text1"/>
-        </w:rPr>
-        <w:t>a.</w:t>
-      </w:r>
+        <w:pStyle w:val="a"/>
+        <w:numPr>
+          <w:ilvl w:val="0"/>
+          <w:numId w:val="7"/>
+        </w:numPr>
+      </w:pPr>
+      <w:bookmarkStart w:id="6" w:name="_提交访谈录音链接"/>
+      <w:bookmarkEnd w:id="6"/>
     </w:p>
     <w:p>
       <w:pPr>
-        <w:spacing w:before="0" w:after="0"/>
-        <w:ind w:left="480"/>
-        <w:rPr>
-          <w:rFonts w:ascii="宋体" w:eastAsia="宋体" w:hAnsi="宋体"/>
-          <w:color w:val="000000" w:themeColor="text1"/>
-        </w:rPr>
-      </w:pPr>
-      <w:r>
-        <w:rPr>
-          <w:rFonts w:ascii="宋体" w:eastAsia="宋体" w:hAnsi="宋体" w:hint="eastAsia"/>
-          <w:color w:val="000000" w:themeColor="text1"/>
-        </w:rPr>
-        <w:t>b.</w:t>
-      </w:r>
+        <w:pStyle w:val="a"/>
+      </w:pPr>
     </w:p>
     <w:p>
       <w:pPr>
-        <w:spacing w:before="0" w:after="0"/>
-        <w:ind w:left="480"/>
-        <w:rPr>
-          <w:rFonts w:ascii="宋体" w:eastAsia="宋体" w:hAnsi="宋体"/>
-          <w:color w:val="000000" w:themeColor="text1"/>
-        </w:rPr>
-      </w:pPr>
-      <w:r>
-        <w:rPr>
-          <w:rFonts w:ascii="宋体" w:eastAsia="宋体" w:hAnsi="宋体" w:hint="eastAsia"/>
-          <w:color w:val="000000" w:themeColor="text1"/>
-        </w:rPr>
-        <w:t>c.</w:t>
-      </w:r>
+        <w:pStyle w:val="a"/>
+      </w:pPr>
     </w:p>
     <w:p>
       <w:pPr>
-        <w:spacing w:before="0" w:after="0"/>
-        <w:ind w:left="480"/>
-        <w:rPr>
-          <w:rFonts w:ascii="宋体" w:eastAsia="宋体" w:hAnsi="宋体"/>
-          <w:color w:val="000000" w:themeColor="text1"/>
-        </w:rPr>
-      </w:pPr>
-      <w:r>
-        <w:rPr>
-          <w:rFonts w:ascii="宋体" w:eastAsia="宋体" w:hAnsi="宋体"/>
-          <w:color w:val="000000" w:themeColor="text1"/>
-        </w:rPr>
+        <w:pStyle w:val="a"/>
+        <w:rPr>
+          <w:rFonts w:hint="eastAsia"/>
+        </w:rPr>
+      </w:pPr>
+      <w:r>
         <w:t>……</w:t>
       </w:r>
     </w:p>
     <w:p>
       <w:pPr>
-        <w:rPr>
-          <w:rFonts w:ascii="宋体" w:eastAsia="宋体" w:hAnsi="宋体"/>
-          <w:color w:val="000000" w:themeColor="text1"/>
-        </w:rPr>
-      </w:pPr>
+        <w:pStyle w:val="1"/>
+      </w:pPr>
+      <w:r>
+        <w:rPr>
+          <w:rFonts w:hint="eastAsia"/>
+        </w:rPr>
+        <w:t>1V1</w:t>
+      </w:r>
+      <w:r>
+        <w:rPr>
+          <w:rFonts w:hint="eastAsia"/>
+        </w:rPr>
+        <w:t>访谈</w:t>
+      </w:r>
+      <w:r>
+        <w:t>录音提交</w:t>
+      </w:r>
     </w:p>
     <w:p>
       <w:pPr>
-        <w:ind w:firstLine="480"/>
-        <w:rPr>
-          <w:rFonts w:ascii="宋体" w:eastAsia="宋体" w:hAnsi="宋体"/>
-          <w:color w:val="000000" w:themeColor="text1"/>
-        </w:rPr>
-      </w:pPr>
-      <w:r>
-        <w:rPr>
-          <w:rFonts w:ascii="宋体" w:eastAsia="宋体" w:hAnsi="宋体" w:hint="eastAsia"/>
-          <w:color w:val="000000" w:themeColor="text1"/>
-        </w:rPr>
-        <w:t>5）</w:t>
-      </w:r>
-      <w:r>
-        <w:rPr>
-          <w:rFonts w:ascii="宋体" w:eastAsia="宋体" w:hAnsi="宋体" w:hint="eastAsia"/>
-          <w:color w:val="000000" w:themeColor="text1"/>
-        </w:rPr>
-        <w:t>「</w:t>
-      </w:r>
-      <w:r>
-        <w:rPr>
-          <w:rFonts w:ascii="宋体" w:eastAsia="宋体" w:hAnsi="宋体" w:hint="eastAsia"/>
-          <w:color w:val="000000" w:themeColor="text1"/>
-        </w:rPr>
-        <w:t>他们对你的解决方案的评价？</w:t>
-      </w:r>
-      <w:r>
-        <w:rPr>
-          <w:rFonts w:ascii="宋体" w:eastAsia="宋体" w:hAnsi="宋体" w:hint="eastAsia"/>
-          <w:color w:val="000000" w:themeColor="text1"/>
-        </w:rPr>
-        <w:t>」</w:t>
-      </w:r>
-      <w:r>
-        <w:rPr>
-          <w:rFonts w:ascii="宋体" w:eastAsia="宋体" w:hAnsi="宋体" w:hint="eastAsia"/>
-          <w:color w:val="000000" w:themeColor="text1"/>
-        </w:rPr>
-        <w:t>」的相关采访问题</w:t>
-      </w:r>
-    </w:p>
-    <w:p>
-      <w:pPr>
-        <w:spacing w:before="0" w:after="0"/>
-        <w:ind w:left="480"/>
-        <w:rPr>
-          <w:rFonts w:ascii="宋体" w:eastAsia="宋体" w:hAnsi="宋体"/>
-          <w:color w:val="000000" w:themeColor="text1"/>
-        </w:rPr>
-      </w:pPr>
-      <w:r>
-        <w:rPr>
-          <w:rFonts w:ascii="宋体" w:eastAsia="宋体" w:hAnsi="宋体"/>
-          <w:color w:val="000000" w:themeColor="text1"/>
-        </w:rPr>
-        <w:t>a.</w:t>
-      </w:r>
-    </w:p>
-    <w:p>
-      <w:pPr>
-        <w:spacing w:before="0" w:after="0"/>
-        <w:ind w:left="480"/>
-        <w:rPr>
-          <w:rFonts w:ascii="宋体" w:eastAsia="宋体" w:hAnsi="宋体"/>
-          <w:color w:val="000000" w:themeColor="text1"/>
-        </w:rPr>
-      </w:pPr>
-      <w:r>
-        <w:rPr>
-          <w:rFonts w:ascii="宋体" w:eastAsia="宋体" w:hAnsi="宋体" w:hint="eastAsia"/>
-          <w:color w:val="000000" w:themeColor="text1"/>
-        </w:rPr>
-        <w:t>b.</w:t>
-      </w:r>
-    </w:p>
-    <w:p>
-      <w:pPr>
-        <w:spacing w:before="0" w:after="0"/>
-        <w:ind w:left="480"/>
-        <w:rPr>
-          <w:rFonts w:ascii="宋体" w:eastAsia="宋体" w:hAnsi="宋体"/>
-          <w:color w:val="000000" w:themeColor="text1"/>
-        </w:rPr>
-      </w:pPr>
-      <w:r>
-        <w:rPr>
-          <w:rFonts w:ascii="宋体" w:eastAsia="宋体" w:hAnsi="宋体" w:hint="eastAsia"/>
-          <w:color w:val="000000" w:themeColor="text1"/>
-        </w:rPr>
-        <w:t>c.</w:t>
-      </w:r>
-    </w:p>
-    <w:p>
-      <w:pPr>
-        <w:spacing w:before="0" w:after="0"/>
-        <w:ind w:left="480"/>
-        <w:rPr>
-          <w:rFonts w:ascii="宋体" w:eastAsia="宋体" w:hAnsi="宋体"/>
-          <w:color w:val="000000" w:themeColor="text1"/>
-        </w:rPr>
-      </w:pPr>
-      <w:r>
-        <w:rPr>
-          <w:rFonts w:ascii="宋体" w:eastAsia="宋体" w:hAnsi="宋体"/>
-          <w:color w:val="000000" w:themeColor="text1"/>
-        </w:rPr>
-        <w:t>……</w:t>
-      </w:r>
-    </w:p>
-    <w:p>
-      <w:pPr>
-        <w:pStyle w:val="1"/>
-      </w:pPr>
-      <w:bookmarkStart w:id="6" w:name="_提交访谈录音链接"/>
-      <w:bookmarkEnd w:id="6"/>
-      <w:r>
-        <w:rPr>
-          <w:rFonts w:hint="eastAsia"/>
-        </w:rPr>
-        <w:t>1V1</w:t>
-      </w:r>
-      <w:r>
-        <w:rPr>
-          <w:rFonts w:hint="eastAsia"/>
-        </w:rPr>
-        <w:t>访谈</w:t>
-      </w:r>
-      <w:r>
-        <w:t>录音提交</w:t>
-      </w:r>
-    </w:p>
-    <w:p>
-      <w:pPr>
         <w:spacing w:before="0" w:after="0" w:line="400" w:lineRule="exact"/>
         <w:ind w:firstLine="480"/>
         <w:rPr>
@@ -2683,21 +2451,7 @@
           <w:rFonts w:ascii="宋体" w:eastAsia="宋体" w:hAnsi="宋体"/>
           <w:color w:val="000000" w:themeColor="text1"/>
         </w:rPr>
-        <w:t>上传到音频托管平台（喜马拉雅／</w:t>
-      </w:r>
-      <w:r>
-        <w:rPr>
-          <w:rFonts w:ascii="宋体" w:eastAsia="宋体" w:hAnsi="宋体" w:hint="eastAsia"/>
-          <w:color w:val="000000" w:themeColor="text1"/>
-        </w:rPr>
-        <w:t>荔枝</w:t>
-      </w:r>
-      <w:r>
-        <w:rPr>
-          <w:rFonts w:ascii="宋体" w:eastAsia="宋体" w:hAnsi="宋体"/>
-          <w:color w:val="000000" w:themeColor="text1"/>
-        </w:rPr>
-        <w:t>FM等平台），将录音链接</w:t>
+        <w:t>上传到音频托管平台（喜马拉雅等平台），将录音链接</w:t>
       </w:r>
       <w:r>
         <w:rPr>
@@ -2967,6 +2721,7 @@
                 <w:bCs/>
                 <w:color w:val="000000"/>
               </w:rPr>
+              <w:lastRenderedPageBreak/>
               <w:t>Part1： Persona（用户画像）</w:t>
             </w:r>
           </w:p>
@@ -3514,7 +3269,23 @@
                 <w:rFonts w:ascii="宋体" w:eastAsia="宋体" w:hAnsi="宋体" w:cs="Times New Roman" w:hint="eastAsia"/>
                 <w:color w:val="000000"/>
               </w:rPr>
-              <w:t>搜索引擎：百度/360/搜狗/其他</w:t>
+              <w:t>搜索引擎：百度/360/</w:t>
+            </w:r>
+            <w:proofErr w:type="gramStart"/>
+            <w:r>
+              <w:rPr>
+                <w:rFonts w:ascii="宋体" w:eastAsia="宋体" w:hAnsi="宋体" w:cs="Times New Roman" w:hint="eastAsia"/>
+                <w:color w:val="000000"/>
+              </w:rPr>
+              <w:t>搜狗</w:t>
+            </w:r>
+            <w:proofErr w:type="gramEnd"/>
+            <w:r>
+              <w:rPr>
+                <w:rFonts w:ascii="宋体" w:eastAsia="宋体" w:hAnsi="宋体" w:cs="Times New Roman" w:hint="eastAsia"/>
+                <w:color w:val="000000"/>
+              </w:rPr>
+              <w:t>/其他</w:t>
             </w:r>
             <w:r>
               <w:rPr>
@@ -3636,8 +3407,6 @@
               </w:rPr>
               <w:t>；频率为：（   ）次／星期</w:t>
             </w:r>
-            <w:bookmarkStart w:id="9" w:name="_GoBack"/>
-            <w:bookmarkEnd w:id="9"/>
           </w:p>
           <w:p>
             <w:pPr>
@@ -3661,12 +3430,21 @@
               </w:rPr>
               <w:t>①</w:t>
             </w:r>
-            <w:r>
-              <w:rPr>
-                <w:rFonts w:ascii="宋体" w:eastAsia="宋体" w:hAnsi="宋体" w:cs="Times New Roman" w:hint="eastAsia"/>
-                <w:color w:val="000000"/>
-              </w:rPr>
-              <w:t>微信公众号名称（3个以上）：</w:t>
+            <w:proofErr w:type="gramStart"/>
+            <w:r>
+              <w:rPr>
+                <w:rFonts w:ascii="宋体" w:eastAsia="宋体" w:hAnsi="宋体" w:cs="Times New Roman" w:hint="eastAsia"/>
+                <w:color w:val="000000"/>
+              </w:rPr>
+              <w:t>微信公众号</w:t>
+            </w:r>
+            <w:proofErr w:type="gramEnd"/>
+            <w:r>
+              <w:rPr>
+                <w:rFonts w:ascii="宋体" w:eastAsia="宋体" w:hAnsi="宋体" w:cs="Times New Roman" w:hint="eastAsia"/>
+                <w:color w:val="000000"/>
+              </w:rPr>
+              <w:t>名称（3个以上）：</w:t>
             </w:r>
           </w:p>
           <w:p>
@@ -3696,7 +3474,23 @@
                 <w:rFonts w:ascii="宋体" w:eastAsia="宋体" w:hAnsi="宋体" w:cs="Times New Roman" w:hint="eastAsia"/>
                 <w:color w:val="000000"/>
               </w:rPr>
-              <w:t>微博大号名称（3个以上）</w:t>
+              <w:t>微</w:t>
+            </w:r>
+            <w:proofErr w:type="gramStart"/>
+            <w:r>
+              <w:rPr>
+                <w:rFonts w:ascii="宋体" w:eastAsia="宋体" w:hAnsi="宋体" w:cs="Times New Roman" w:hint="eastAsia"/>
+                <w:color w:val="000000"/>
+              </w:rPr>
+              <w:t>博大号</w:t>
+            </w:r>
+            <w:proofErr w:type="gramEnd"/>
+            <w:r>
+              <w:rPr>
+                <w:rFonts w:ascii="宋体" w:eastAsia="宋体" w:hAnsi="宋体" w:cs="Times New Roman" w:hint="eastAsia"/>
+                <w:color w:val="000000"/>
+              </w:rPr>
+              <w:t>名称（3个以上）</w:t>
             </w:r>
             <w:r>
               <w:rPr>
@@ -4223,7 +4017,6 @@
                 <w:color w:val="000000"/>
                 <w:lang w:val="en-US"/>
               </w:rPr>
-              <w:lastRenderedPageBreak/>
               <w:t>……</w:t>
             </w:r>
           </w:p>
@@ -4265,55 +4058,55 @@
                 <w:color w:val="000000"/>
                 <w:lang w:val="en-US"/>
               </w:rPr>
+              <w:t>Demographics（人口统计特征）</w:t>
+            </w:r>
+          </w:p>
+          <w:p>
+            <w:pPr>
+              <w:spacing w:before="0" w:after="0" w:line="400" w:lineRule="exact"/>
+              <w:rPr>
+                <w:rFonts w:ascii="宋体" w:eastAsia="宋体" w:hAnsi="宋体" w:cs="Times New Roman"/>
+                <w:color w:val="000000"/>
+                <w:lang w:val="en-US"/>
+              </w:rPr>
+            </w:pPr>
+          </w:p>
+          <w:p>
+            <w:pPr>
+              <w:spacing w:before="0" w:after="0" w:line="400" w:lineRule="exact"/>
+              <w:ind w:firstLine="440"/>
+              <w:rPr>
+                <w:rFonts w:ascii="宋体" w:eastAsia="宋体" w:hAnsi="宋体" w:cs="Times New Roman"/>
+                <w:color w:val="000000"/>
+                <w:lang w:val="en-US"/>
+              </w:rPr>
+            </w:pPr>
+            <w:r>
+              <w:rPr>
+                <w:rFonts w:ascii="宋体" w:eastAsia="宋体" w:hAnsi="宋体" w:cs="Times New Roman" w:hint="eastAsia"/>
+                <w:color w:val="000000"/>
+                <w:lang w:val="en-US"/>
+              </w:rPr>
+              <w:t>年龄：</w:t>
+            </w:r>
+          </w:p>
+          <w:p>
+            <w:pPr>
+              <w:spacing w:before="0" w:after="0" w:line="400" w:lineRule="exact"/>
+              <w:ind w:firstLine="440"/>
+              <w:rPr>
+                <w:rFonts w:ascii="宋体" w:eastAsia="宋体" w:hAnsi="宋体" w:cs="Times New Roman"/>
+                <w:color w:val="000000"/>
+                <w:lang w:val="en-US"/>
+              </w:rPr>
+            </w:pPr>
+            <w:r>
+              <w:rPr>
+                <w:rFonts w:ascii="宋体" w:eastAsia="宋体" w:hAnsi="宋体" w:cs="Times New Roman" w:hint="eastAsia"/>
+                <w:color w:val="000000"/>
+                <w:lang w:val="en-US"/>
+              </w:rPr>
               <w:lastRenderedPageBreak/>
-              <w:t>Demographics（人口统计特征）</w:t>
-            </w:r>
-          </w:p>
-          <w:p>
-            <w:pPr>
-              <w:spacing w:before="0" w:after="0" w:line="400" w:lineRule="exact"/>
-              <w:rPr>
-                <w:rFonts w:ascii="宋体" w:eastAsia="宋体" w:hAnsi="宋体" w:cs="Times New Roman"/>
-                <w:color w:val="000000"/>
-                <w:lang w:val="en-US"/>
-              </w:rPr>
-            </w:pPr>
-          </w:p>
-          <w:p>
-            <w:pPr>
-              <w:spacing w:before="0" w:after="0" w:line="400" w:lineRule="exact"/>
-              <w:ind w:firstLine="440"/>
-              <w:rPr>
-                <w:rFonts w:ascii="宋体" w:eastAsia="宋体" w:hAnsi="宋体" w:cs="Times New Roman"/>
-                <w:color w:val="000000"/>
-                <w:lang w:val="en-US"/>
-              </w:rPr>
-            </w:pPr>
-            <w:r>
-              <w:rPr>
-                <w:rFonts w:ascii="宋体" w:eastAsia="宋体" w:hAnsi="宋体" w:cs="Times New Roman" w:hint="eastAsia"/>
-                <w:color w:val="000000"/>
-                <w:lang w:val="en-US"/>
-              </w:rPr>
-              <w:t>年龄：</w:t>
-            </w:r>
-          </w:p>
-          <w:p>
-            <w:pPr>
-              <w:spacing w:before="0" w:after="0" w:line="400" w:lineRule="exact"/>
-              <w:ind w:firstLine="440"/>
-              <w:rPr>
-                <w:rFonts w:ascii="宋体" w:eastAsia="宋体" w:hAnsi="宋体" w:cs="Times New Roman"/>
-                <w:color w:val="000000"/>
-                <w:lang w:val="en-US"/>
-              </w:rPr>
-            </w:pPr>
-            <w:r>
-              <w:rPr>
-                <w:rFonts w:ascii="宋体" w:eastAsia="宋体" w:hAnsi="宋体" w:cs="Times New Roman" w:hint="eastAsia"/>
-                <w:color w:val="000000"/>
-                <w:lang w:val="en-US"/>
-              </w:rPr>
               <w:t>学历：</w:t>
             </w:r>
           </w:p>
@@ -4463,6 +4256,7 @@
                 <w:color w:val="000000"/>
                 <w:lang w:val="en-US"/>
               </w:rPr>
+              <w:lastRenderedPageBreak/>
               <w:t>消费习惯</w:t>
             </w:r>
             <w:r>
@@ -4779,17 +4573,7 @@
           </w:p>
           <w:p>
             <w:pPr>
-              <w:pStyle w:val="a"/>
-              <w:numPr>
-                <w:ilvl w:val="0"/>
-                <w:numId w:val="0"/>
-              </w:numPr>
               <w:ind w:left="360"/>
-              <w:rPr>
-                <w:rFonts w:ascii="宋体" w:eastAsia="宋体" w:hAnsi="宋体" w:cs="Times New Roman"/>
-                <w:color w:val="000000"/>
-                <w:lang w:eastAsia="zh-CN"/>
-              </w:rPr>
             </w:pPr>
           </w:p>
         </w:tc>
@@ -5419,11 +5203,7 @@
           </w:tcPr>
           <w:p>
             <w:pPr>
-              <w:pStyle w:val="a"/>
-              <w:numPr>
-                <w:ilvl w:val="0"/>
-                <w:numId w:val="41"/>
-              </w:numPr>
+              <w:spacing w:before="0" w:after="0" w:line="400" w:lineRule="exact"/>
               <w:rPr>
                 <w:rFonts w:ascii="宋体" w:eastAsia="宋体" w:hAnsi="宋体" w:cs="Times New Roman"/>
                 <w:b/>
@@ -5431,6 +5211,15 @@
                 <w:color w:val="000000"/>
               </w:rPr>
             </w:pPr>
+            <w:r>
+              <w:rPr>
+                <w:rFonts w:ascii="宋体" w:eastAsia="宋体" w:hAnsi="宋体" w:cs="Times New Roman" w:hint="eastAsia"/>
+                <w:b/>
+                <w:bCs/>
+                <w:color w:val="000000"/>
+              </w:rPr>
+              <w:t>1）</w:t>
+            </w:r>
             <w:r>
               <w:rPr>
                 <w:rFonts w:ascii="宋体" w:eastAsia="宋体" w:hAnsi="宋体" w:cs="Times New Roman" w:hint="eastAsia"/>
@@ -5666,6 +5455,7 @@
                 <w:bCs/>
                 <w:color w:val="000000"/>
               </w:rPr>
+              <w:lastRenderedPageBreak/>
               <w:t>4）他对你的解决方式的评价</w:t>
             </w:r>
           </w:p>
@@ -6390,7 +6180,23 @@
                 <w:rFonts w:ascii="宋体" w:eastAsia="宋体" w:hAnsi="宋体" w:cs="Times New Roman" w:hint="eastAsia"/>
                 <w:color w:val="000000"/>
               </w:rPr>
-              <w:t>1）搜索引擎：百度/360/搜狗/其他</w:t>
+              <w:t>1）搜索引擎：百度/360/</w:t>
+            </w:r>
+            <w:proofErr w:type="gramStart"/>
+            <w:r>
+              <w:rPr>
+                <w:rFonts w:ascii="宋体" w:eastAsia="宋体" w:hAnsi="宋体" w:cs="Times New Roman" w:hint="eastAsia"/>
+                <w:color w:val="000000"/>
+              </w:rPr>
+              <w:t>搜狗</w:t>
+            </w:r>
+            <w:proofErr w:type="gramEnd"/>
+            <w:r>
+              <w:rPr>
+                <w:rFonts w:ascii="宋体" w:eastAsia="宋体" w:hAnsi="宋体" w:cs="Times New Roman" w:hint="eastAsia"/>
+                <w:color w:val="000000"/>
+              </w:rPr>
+              <w:t>/其他</w:t>
             </w:r>
             <w:r>
               <w:rPr>
@@ -6499,12 +6305,21 @@
               </w:rPr>
               <w:t>①</w:t>
             </w:r>
-            <w:r>
-              <w:rPr>
-                <w:rFonts w:ascii="宋体" w:eastAsia="宋体" w:hAnsi="宋体" w:cs="Times New Roman" w:hint="eastAsia"/>
-                <w:color w:val="000000"/>
-              </w:rPr>
-              <w:t>微信公众号名称（3个以上）：</w:t>
+            <w:proofErr w:type="gramStart"/>
+            <w:r>
+              <w:rPr>
+                <w:rFonts w:ascii="宋体" w:eastAsia="宋体" w:hAnsi="宋体" w:cs="Times New Roman" w:hint="eastAsia"/>
+                <w:color w:val="000000"/>
+              </w:rPr>
+              <w:t>微信公众号</w:t>
+            </w:r>
+            <w:proofErr w:type="gramEnd"/>
+            <w:r>
+              <w:rPr>
+                <w:rFonts w:ascii="宋体" w:eastAsia="宋体" w:hAnsi="宋体" w:cs="Times New Roman" w:hint="eastAsia"/>
+                <w:color w:val="000000"/>
+              </w:rPr>
+              <w:t>名称（3个以上）：</w:t>
             </w:r>
           </w:p>
           <w:p>
@@ -6534,7 +6349,23 @@
                 <w:rFonts w:ascii="宋体" w:eastAsia="宋体" w:hAnsi="宋体" w:cs="Times New Roman" w:hint="eastAsia"/>
                 <w:color w:val="000000"/>
               </w:rPr>
-              <w:t>微博大号名称（3个以上）：</w:t>
+              <w:t>微</w:t>
+            </w:r>
+            <w:proofErr w:type="gramStart"/>
+            <w:r>
+              <w:rPr>
+                <w:rFonts w:ascii="宋体" w:eastAsia="宋体" w:hAnsi="宋体" w:cs="Times New Roman" w:hint="eastAsia"/>
+                <w:color w:val="000000"/>
+              </w:rPr>
+              <w:t>博大号</w:t>
+            </w:r>
+            <w:proofErr w:type="gramEnd"/>
+            <w:r>
+              <w:rPr>
+                <w:rFonts w:ascii="宋体" w:eastAsia="宋体" w:hAnsi="宋体" w:cs="Times New Roman" w:hint="eastAsia"/>
+                <w:color w:val="000000"/>
+              </w:rPr>
+              <w:t>名称（3个以上）：</w:t>
             </w:r>
           </w:p>
           <w:p>
@@ -7018,6 +6849,7 @@
                 <w:color w:val="000000"/>
                 <w:lang w:val="en-US"/>
               </w:rPr>
+              <w:lastRenderedPageBreak/>
               <w:t>2)</w:t>
             </w:r>
           </w:p>
@@ -7095,6 +6927,7 @@
                 <w:color w:val="000000"/>
                 <w:lang w:val="en-US"/>
               </w:rPr>
+              <w:lastRenderedPageBreak/>
               <w:t>Demographics（人口统计特征）</w:t>
             </w:r>
           </w:p>
@@ -7600,17 +7433,7 @@
           </w:p>
           <w:p>
             <w:pPr>
-              <w:pStyle w:val="a"/>
-              <w:numPr>
-                <w:ilvl w:val="0"/>
-                <w:numId w:val="0"/>
-              </w:numPr>
               <w:ind w:left="360"/>
-              <w:rPr>
-                <w:rFonts w:ascii="宋体" w:eastAsia="宋体" w:hAnsi="宋体" w:cs="Times New Roman"/>
-                <w:color w:val="000000"/>
-                <w:lang w:eastAsia="zh-CN"/>
-              </w:rPr>
             </w:pPr>
           </w:p>
         </w:tc>
@@ -8006,17 +7829,7 @@
                 <w:color w:val="000000"/>
                 <w:lang w:val="en-US"/>
               </w:rPr>
-              <w:t xml:space="preserve">　追求家庭的幸福。喜欢讨论办公室八卦，工作清闲，对两性问题有许多看法，与丈夫婆婆关系紧张，但是因为孩子的牵绊，又无可能只能妥协，鞋子和包包是投入最大的两个消费，爱看</w:t>
-            </w:r>
-            <w:r>
-              <w:rPr>
-                <w:rFonts w:ascii="宋体" w:eastAsia="宋体" w:hAnsi="宋体" w:cs="Times New Roman" w:hint="eastAsia"/>
-                <w:i/>
-                <w:color w:val="000000"/>
-                <w:lang w:val="en-US"/>
-              </w:rPr>
-              <w:lastRenderedPageBreak/>
-              <w:t>韩剧，家庭和工作的不顺利，常常只能通过找朋友逛街和写作去发泄，手机淘宝、小红书是常用的软件；</w:t>
+              <w:t xml:space="preserve">　追求家庭的幸福。喜欢讨论办公室八卦，工作清闲，对两性问题有许多看法，与丈夫婆婆关系紧张，但是因为孩子的牵绊，又无可能只能妥协，鞋子和包包是投入最大的两个消费，爱看韩剧，家庭和工作的不顺利，常常只能通过找朋友逛街和写作去发泄，手机淘宝、小红书是常用的软件；</w:t>
             </w:r>
           </w:p>
         </w:tc>
@@ -8055,7 +7868,6 @@
                 <w:color w:val="auto"/>
                 <w:lang w:val="en-US"/>
               </w:rPr>
-              <w:lastRenderedPageBreak/>
               <w:t xml:space="preserve">　</w:t>
             </w:r>
           </w:p>
@@ -8235,11 +8047,7 @@
           </w:tcPr>
           <w:p>
             <w:pPr>
-              <w:pStyle w:val="a"/>
-              <w:numPr>
-                <w:ilvl w:val="0"/>
-                <w:numId w:val="41"/>
-              </w:numPr>
+              <w:spacing w:before="0" w:after="0" w:line="400" w:lineRule="exact"/>
               <w:rPr>
                 <w:rFonts w:ascii="宋体" w:eastAsia="宋体" w:hAnsi="宋体" w:cs="Times New Roman"/>
                 <w:b/>
@@ -8254,23 +8062,32 @@
                 <w:bCs/>
                 <w:color w:val="000000"/>
               </w:rPr>
-              <w:t>他遇到了什么问题</w:t>
-            </w:r>
-          </w:p>
-          <w:p>
-            <w:pPr>
-              <w:ind w:left="120"/>
-              <w:rPr>
-                <w:rFonts w:ascii="宋体" w:eastAsia="宋体" w:hAnsi="宋体" w:cs="Times New Roman"/>
+              <w:t>1）</w:t>
+            </w:r>
+            <w:r>
+              <w:rPr>
+                <w:rFonts w:ascii="宋体" w:eastAsia="宋体" w:hAnsi="宋体" w:cs="Times New Roman" w:hint="eastAsia"/>
                 <w:b/>
                 <w:bCs/>
                 <w:color w:val="000000"/>
               </w:rPr>
-            </w:pPr>
-          </w:p>
-          <w:p>
-            <w:pPr>
-              <w:ind w:left="120"/>
+              <w:t>他遇到了什么问题</w:t>
+            </w:r>
+          </w:p>
+          <w:p>
+            <w:pPr>
+              <w:spacing w:before="0" w:after="0" w:line="400" w:lineRule="exact"/>
+              <w:rPr>
+                <w:rFonts w:ascii="宋体" w:eastAsia="宋体" w:hAnsi="宋体" w:cs="Times New Roman"/>
+                <w:b/>
+                <w:bCs/>
+                <w:color w:val="000000"/>
+              </w:rPr>
+            </w:pPr>
+          </w:p>
+          <w:p>
+            <w:pPr>
+              <w:spacing w:before="0" w:after="0" w:line="400" w:lineRule="exact"/>
               <w:rPr>
                 <w:rFonts w:ascii="宋体" w:eastAsia="宋体" w:hAnsi="宋体" w:cs="Times New Roman"/>
                 <w:b/>
@@ -9078,7 +8895,6 @@
                 <w:color w:val="000000"/>
                 <w:lang w:val="en-US"/>
               </w:rPr>
-              <w:lastRenderedPageBreak/>
               <w:t>Geographics</w:t>
             </w:r>
             <w:proofErr w:type="spellEnd"/>
@@ -9197,7 +9013,23 @@
                 <w:rFonts w:ascii="宋体" w:eastAsia="宋体" w:hAnsi="宋体" w:cs="Times New Roman" w:hint="eastAsia"/>
                 <w:color w:val="000000"/>
               </w:rPr>
-              <w:t>1）搜索引擎：百度/360/搜狗/其他</w:t>
+              <w:t>1）搜索引擎：百度/360/</w:t>
+            </w:r>
+            <w:proofErr w:type="gramStart"/>
+            <w:r>
+              <w:rPr>
+                <w:rFonts w:ascii="宋体" w:eastAsia="宋体" w:hAnsi="宋体" w:cs="Times New Roman" w:hint="eastAsia"/>
+                <w:color w:val="000000"/>
+              </w:rPr>
+              <w:t>搜狗</w:t>
+            </w:r>
+            <w:proofErr w:type="gramEnd"/>
+            <w:r>
+              <w:rPr>
+                <w:rFonts w:ascii="宋体" w:eastAsia="宋体" w:hAnsi="宋体" w:cs="Times New Roman" w:hint="eastAsia"/>
+                <w:color w:val="000000"/>
+              </w:rPr>
+              <w:t>/其他</w:t>
             </w:r>
             <w:r>
               <w:rPr>
@@ -9306,12 +9138,21 @@
               </w:rPr>
               <w:t>①</w:t>
             </w:r>
-            <w:r>
-              <w:rPr>
-                <w:rFonts w:ascii="宋体" w:eastAsia="宋体" w:hAnsi="宋体" w:cs="Times New Roman" w:hint="eastAsia"/>
-                <w:color w:val="000000"/>
-              </w:rPr>
-              <w:t>微信公众号名称（3个以上）：</w:t>
+            <w:proofErr w:type="gramStart"/>
+            <w:r>
+              <w:rPr>
+                <w:rFonts w:ascii="宋体" w:eastAsia="宋体" w:hAnsi="宋体" w:cs="Times New Roman" w:hint="eastAsia"/>
+                <w:color w:val="000000"/>
+              </w:rPr>
+              <w:t>微信公众号</w:t>
+            </w:r>
+            <w:proofErr w:type="gramEnd"/>
+            <w:r>
+              <w:rPr>
+                <w:rFonts w:ascii="宋体" w:eastAsia="宋体" w:hAnsi="宋体" w:cs="Times New Roman" w:hint="eastAsia"/>
+                <w:color w:val="000000"/>
+              </w:rPr>
+              <w:t>名称（3个以上）：</w:t>
             </w:r>
           </w:p>
           <w:p>
@@ -9341,7 +9182,23 @@
                 <w:rFonts w:ascii="宋体" w:eastAsia="宋体" w:hAnsi="宋体" w:cs="Times New Roman" w:hint="eastAsia"/>
                 <w:color w:val="000000"/>
               </w:rPr>
-              <w:t>微博大号名称（3个以上）：</w:t>
+              <w:t>微</w:t>
+            </w:r>
+            <w:proofErr w:type="gramStart"/>
+            <w:r>
+              <w:rPr>
+                <w:rFonts w:ascii="宋体" w:eastAsia="宋体" w:hAnsi="宋体" w:cs="Times New Roman" w:hint="eastAsia"/>
+                <w:color w:val="000000"/>
+              </w:rPr>
+              <w:t>博大号</w:t>
+            </w:r>
+            <w:proofErr w:type="gramEnd"/>
+            <w:r>
+              <w:rPr>
+                <w:rFonts w:ascii="宋体" w:eastAsia="宋体" w:hAnsi="宋体" w:cs="Times New Roman" w:hint="eastAsia"/>
+                <w:color w:val="000000"/>
+              </w:rPr>
+              <w:t>名称（3个以上）：</w:t>
             </w:r>
           </w:p>
           <w:p>
@@ -9550,7 +9407,16 @@
                 <w:rFonts w:ascii="宋体" w:eastAsia="宋体" w:hAnsi="宋体" w:cs="Times New Roman" w:hint="eastAsia"/>
                 <w:color w:val="000000"/>
               </w:rPr>
-              <w:t>渠道寻找解决方案：</w:t>
+              <w:t>渠道寻</w:t>
+            </w:r>
+            <w:bookmarkStart w:id="9" w:name="_GoBack"/>
+            <w:bookmarkEnd w:id="9"/>
+            <w:r>
+              <w:rPr>
+                <w:rFonts w:ascii="宋体" w:eastAsia="宋体" w:hAnsi="宋体" w:cs="Times New Roman" w:hint="eastAsia"/>
+                <w:color w:val="000000"/>
+              </w:rPr>
+              <w:t>找解决方案：</w:t>
             </w:r>
           </w:p>
           <w:p>
@@ -9589,6 +9455,7 @@
                 <w:rFonts w:ascii="宋体" w:eastAsia="宋体" w:hAnsi="宋体" w:cs="Times New Roman" w:hint="eastAsia"/>
                 <w:color w:val="000000"/>
               </w:rPr>
+              <w:lastRenderedPageBreak/>
               <w:t xml:space="preserve">  </w:t>
             </w:r>
             <w:r>
@@ -9682,6 +9549,7 @@
                 <w:color w:val="000000"/>
                 <w:lang w:val="en-US"/>
               </w:rPr>
+              <w:lastRenderedPageBreak/>
               <w:t xml:space="preserve">　</w:t>
             </w:r>
           </w:p>
@@ -10407,17 +10275,7 @@
           </w:p>
           <w:p>
             <w:pPr>
-              <w:pStyle w:val="a"/>
-              <w:numPr>
-                <w:ilvl w:val="0"/>
-                <w:numId w:val="0"/>
-              </w:numPr>
               <w:ind w:left="360"/>
-              <w:rPr>
-                <w:rFonts w:ascii="宋体" w:eastAsia="宋体" w:hAnsi="宋体" w:cs="Times New Roman"/>
-                <w:color w:val="000000"/>
-                <w:lang w:eastAsia="zh-CN"/>
-              </w:rPr>
             </w:pPr>
           </w:p>
         </w:tc>
@@ -10928,6 +10786,7 @@
                 <w:bCs/>
                 <w:color w:val="000000"/>
               </w:rPr>
+              <w:lastRenderedPageBreak/>
               <w:t>Prat2：Demand（需求验证）</w:t>
             </w:r>
           </w:p>
@@ -11031,11 +10890,7 @@
           </w:tcPr>
           <w:p>
             <w:pPr>
-              <w:pStyle w:val="a"/>
-              <w:numPr>
-                <w:ilvl w:val="0"/>
-                <w:numId w:val="41"/>
-              </w:numPr>
+              <w:spacing w:before="0" w:after="0" w:line="400" w:lineRule="exact"/>
               <w:rPr>
                 <w:rFonts w:ascii="宋体" w:eastAsia="宋体" w:hAnsi="宋体" w:cs="Times New Roman"/>
                 <w:b/>
@@ -11043,6 +10898,15 @@
                 <w:color w:val="000000"/>
               </w:rPr>
             </w:pPr>
+            <w:r>
+              <w:rPr>
+                <w:rFonts w:ascii="宋体" w:eastAsia="宋体" w:hAnsi="宋体" w:cs="Times New Roman" w:hint="eastAsia"/>
+                <w:b/>
+                <w:bCs/>
+                <w:color w:val="000000"/>
+              </w:rPr>
+              <w:t>1）</w:t>
+            </w:r>
             <w:r>
               <w:rPr>
                 <w:rFonts w:ascii="宋体" w:eastAsia="宋体" w:hAnsi="宋体" w:cs="Times New Roman" w:hint="eastAsia"/>
@@ -11412,7 +11276,6 @@
         <w:rPr>
           <w:rFonts w:hint="eastAsia"/>
         </w:rPr>
-        <w:lastRenderedPageBreak/>
         <w:t>需求</w:t>
       </w:r>
       <w:r>
@@ -11545,7 +11408,23 @@
           <w:rFonts w:ascii="宋体" w:eastAsia="宋体" w:hAnsi="宋体"/>
           <w:color w:val="000000" w:themeColor="text1"/>
         </w:rPr>
-        <w:t>提及人次进行排序，并</w:t>
+        <w:t>提及</w:t>
+      </w:r>
+      <w:proofErr w:type="gramStart"/>
+      <w:r>
+        <w:rPr>
+          <w:rFonts w:ascii="宋体" w:eastAsia="宋体" w:hAnsi="宋体"/>
+          <w:color w:val="000000" w:themeColor="text1"/>
+        </w:rPr>
+        <w:t>人次进行</w:t>
+      </w:r>
+      <w:proofErr w:type="gramEnd"/>
+      <w:r>
+        <w:rPr>
+          <w:rFonts w:ascii="宋体" w:eastAsia="宋体" w:hAnsi="宋体"/>
+          <w:color w:val="000000" w:themeColor="text1"/>
+        </w:rPr>
+        <w:t>排序，并</w:t>
       </w:r>
       <w:r>
         <w:rPr>
@@ -11819,78 +11698,46 @@
             <w:vAlign w:val="center"/>
           </w:tcPr>
           <w:p>
-            <w:pPr>
-              <w:pStyle w:val="a"/>
-              <w:numPr>
-                <w:ilvl w:val="0"/>
-                <w:numId w:val="0"/>
-              </w:numPr>
-              <w:rPr>
-                <w:rFonts w:ascii="宋体" w:eastAsia="宋体" w:hAnsi="宋体"/>
-                <w:color w:val="000000" w:themeColor="text1"/>
-              </w:rPr>
-            </w:pPr>
-            <w:r>
-              <w:rPr>
-                <w:rFonts w:ascii="宋体" w:eastAsia="宋体" w:hAnsi="宋体" w:hint="eastAsia"/>
-                <w:color w:val="000000" w:themeColor="text1"/>
+            <w:r>
+              <w:rPr>
+                <w:rFonts w:hint="eastAsia"/>
               </w:rPr>
               <w:t>1.</w:t>
             </w:r>
             <w:r>
               <w:rPr>
-                <w:rFonts w:ascii="宋体" w:eastAsia="宋体" w:hAnsi="宋体" w:hint="eastAsia"/>
-                <w:color w:val="000000" w:themeColor="text1"/>
+                <w:rFonts w:hint="eastAsia"/>
               </w:rPr>
               <w:t>碎片化</w:t>
             </w:r>
             <w:r>
-              <w:rPr>
-                <w:rFonts w:ascii="宋体" w:eastAsia="宋体" w:hAnsi="宋体"/>
-                <w:color w:val="000000" w:themeColor="text1"/>
-              </w:rPr>
               <w:t>学习，课程</w:t>
             </w:r>
             <w:r>
               <w:rPr>
-                <w:rFonts w:ascii="宋体" w:eastAsia="宋体" w:hAnsi="宋体" w:hint="eastAsia"/>
-                <w:color w:val="000000" w:themeColor="text1"/>
+                <w:rFonts w:hint="eastAsia"/>
               </w:rPr>
               <w:t>时长缩短</w:t>
             </w:r>
             <w:r>
-              <w:rPr>
-                <w:rFonts w:ascii="宋体" w:eastAsia="宋体" w:hAnsi="宋体"/>
-                <w:color w:val="000000" w:themeColor="text1"/>
-              </w:rPr>
               <w:t>，</w:t>
             </w:r>
             <w:r>
               <w:rPr>
-                <w:rFonts w:ascii="宋体" w:eastAsia="宋体" w:hAnsi="宋体" w:hint="eastAsia"/>
-                <w:color w:val="000000" w:themeColor="text1"/>
+                <w:rFonts w:hint="eastAsia"/>
               </w:rPr>
               <w:t>不能</w:t>
             </w:r>
             <w:r>
-              <w:rPr>
-                <w:rFonts w:ascii="宋体" w:eastAsia="宋体" w:hAnsi="宋体"/>
-                <w:color w:val="000000" w:themeColor="text1"/>
-              </w:rPr>
               <w:t>太能，在</w:t>
             </w:r>
             <w:r>
               <w:rPr>
-                <w:rFonts w:ascii="宋体" w:eastAsia="宋体" w:hAnsi="宋体" w:hint="eastAsia"/>
-                <w:color w:val="000000" w:themeColor="text1"/>
+                <w:rFonts w:hint="eastAsia"/>
               </w:rPr>
               <w:t>休息</w:t>
             </w:r>
             <w:r>
-              <w:rPr>
-                <w:rFonts w:ascii="宋体" w:eastAsia="宋体" w:hAnsi="宋体"/>
-                <w:color w:val="000000" w:themeColor="text1"/>
-              </w:rPr>
               <w:t>间隙也能够让学习；</w:t>
             </w:r>
           </w:p>
@@ -12321,7 +12168,6 @@
         <w:rPr>
           <w:rFonts w:hint="eastAsia"/>
         </w:rPr>
-        <w:lastRenderedPageBreak/>
         <w:t>最终产品</w:t>
       </w:r>
       <w:r>
@@ -12887,6 +12733,7 @@
           <w:rFonts w:ascii="宋体" w:eastAsia="宋体" w:hAnsi="宋体"/>
           <w:color w:val="000000" w:themeColor="text1"/>
         </w:rPr>
+        <w:lastRenderedPageBreak/>
         <w:t>面对</w:t>
       </w:r>
       <w:r>
@@ -13141,6 +12988,7 @@
         </w:rPr>
         <w:t>2）</w:t>
       </w:r>
+      <w:proofErr w:type="gramStart"/>
       <w:r>
         <w:rPr>
           <w:rFonts w:ascii="宋体" w:eastAsia="宋体" w:hAnsi="宋体" w:hint="eastAsia"/>
@@ -13155,6 +13003,7 @@
         </w:rPr>
         <w:t>简单</w:t>
       </w:r>
+      <w:proofErr w:type="gramEnd"/>
       <w:r>
         <w:rPr>
           <w:rFonts w:ascii="宋体" w:eastAsia="宋体" w:hAnsi="宋体" w:hint="eastAsia"/>
@@ -13217,6 +13066,7 @@
         </w:rPr>
         <w:t>（产品</w:t>
       </w:r>
+      <w:proofErr w:type="gramStart"/>
       <w:r>
         <w:rPr>
           <w:rFonts w:ascii="宋体" w:eastAsia="宋体" w:hAnsi="宋体" w:hint="eastAsia"/>
@@ -13229,7 +13079,15 @@
           <w:rFonts w:ascii="宋体" w:eastAsia="宋体" w:hAnsi="宋体" w:hint="eastAsia"/>
           <w:color w:val="000000" w:themeColor="text1"/>
         </w:rPr>
-        <w:t>页模版）」PPT，根据模版上的提示填写完产品相关内容，并导出图片格式，将图片或图片链接粘贴在下方</w:t>
+        <w:t>页模版</w:t>
+      </w:r>
+      <w:proofErr w:type="gramEnd"/>
+      <w:r>
+        <w:rPr>
+          <w:rFonts w:ascii="宋体" w:eastAsia="宋体" w:hAnsi="宋体" w:hint="eastAsia"/>
+          <w:color w:val="000000" w:themeColor="text1"/>
+        </w:rPr>
+        <w:t>）」PPT，根据模版上的提示填写完产品相关内容，并导出图片格式，将图片或图片链接粘贴在下方</w:t>
       </w:r>
       <w:r>
         <w:rPr>
@@ -13470,15 +13328,31 @@
         <w:rFonts w:ascii="Microsoft YaHei Light" w:hAnsi="Microsoft YaHei Light" w:hint="eastAsia"/>
         <w:color w:val="01D270"/>
       </w:rPr>
-      <w:t>[新媒体</w:t>
+      <w:t>[</w:t>
+    </w:r>
+    <w:r>
+      <w:rPr>
+        <w:rFonts w:ascii="Microsoft YaHei Light" w:hAnsi="Microsoft YaHei Light" w:hint="eastAsia"/>
+        <w:color w:val="01D270"/>
+      </w:rPr>
+      <w:t>新媒体</w:t>
     </w:r>
     <w:r>
       <w:rPr>
         <w:rFonts w:ascii="Microsoft YaHei Light" w:hAnsi="Microsoft YaHei Light"/>
         <w:color w:val="01D270"/>
       </w:rPr>
-      <w:t>骇客训练</w:t>
+      <w:t>骇</w:t>
     </w:r>
+    <w:proofErr w:type="gramStart"/>
+    <w:r>
+      <w:rPr>
+        <w:rFonts w:ascii="Microsoft YaHei Light" w:hAnsi="Microsoft YaHei Light"/>
+        <w:color w:val="01D270"/>
+      </w:rPr>
+      <w:t>客训练</w:t>
+    </w:r>
+    <w:proofErr w:type="gramEnd"/>
     <w:r>
       <w:rPr>
         <w:rFonts w:ascii="Microsoft YaHei Light" w:hAnsi="Microsoft YaHei Light" w:hint="eastAsia"/>
@@ -13719,20 +13593,17 @@
 <file path=word/numbering.xml><?xml version="1.0" encoding="utf-8"?>
 <w:numbering xmlns:wpc="http://schemas.microsoft.com/office/word/2010/wordprocessingCanvas" xmlns:cx="http://schemas.microsoft.com/office/drawing/2014/chartex" xmlns:cx1="http://schemas.microsoft.com/office/drawing/2015/9/8/chartex" xmlns:cx2="http://schemas.microsoft.com/office/drawing/2015/10/21/chartex" xmlns:cx3="http://schemas.microsoft.com/office/drawing/2016/5/9/chartex" xmlns:cx4="http://schemas.microsoft.com/office/drawing/2016/5/10/chartex" xmlns:cx5="http://schemas.microsoft.com/office/drawing/2016/5/11/chartex" xmlns:cx6="http://schemas.microsoft.com/office/drawing/2016/5/12/chartex" xmlns:cx7="http://schemas.microsoft.com/office/drawing/2016/5/13/chartex" xmlns:cx8="http://schemas.microsoft.com/office/drawing/2016/5/14/chartex" xmlns:mc="http://schemas.openxmlformats.org/markup-compatibility/2006" xmlns:aink="http://schemas.microsoft.com/office/drawing/2016/ink" xmlns:am3d="http://schemas.microsoft.com/office/drawing/2017/model3d" xmlns:o="urn:schemas-microsoft-com:office:office" xmlns:r="http://schemas.openxmlformats.org/officeDocument/2006/relationships" xmlns:m="http://schemas.openxmlformats.org/officeDocument/2006/math" xmlns:v="urn:schemas-microsoft-com:vml" xmlns:wp14="http://schemas.microsoft.com/office/word/2010/wordprocessingDrawing" xmlns:wp="http://schemas.openxmlformats.org/drawingml/2006/wordprocessingDrawing" xmlns:w10="urn:schemas-microsoft-com:office:word" xmlns:w="http://schemas.openxmlformats.org/wordprocessingml/2006/main" xmlns:w14="http://schemas.microsoft.com/office/word/2010/wordml" xmlns:w15="http://schemas.microsoft.com/office/word/2012/wordml" xmlns:w16cid="http://schemas.microsoft.com/office/word/2016/wordml/cid" xmlns:w16se="http://schemas.microsoft.com/office/word/2015/wordml/symex" xmlns:wpg="http://schemas.microsoft.com/office/word/2010/wordprocessingGroup" xmlns:wpi="http://schemas.microsoft.com/office/word/2010/wordprocessingInk" xmlns:wne="http://schemas.microsoft.com/office/word/2006/wordml" xmlns:wps="http://schemas.microsoft.com/office/word/2010/wordprocessingShape" mc:Ignorable="w14 w15 w16se w16cid wp14">
   <w:abstractNum w:abstractNumId="0" w15:restartNumberingAfterBreak="0">
-    <w:nsid w:val="039C3935"/>
+    <w:nsid w:val="1DC54C14"/>
     <w:multiLevelType w:val="hybridMultilevel"/>
-    <w:tmpl w:val="8D5695CA"/>
-    <w:lvl w:ilvl="0" w:tplc="D6BC9C1C">
+    <w:tmpl w:val="C9FC6A98"/>
+    <w:lvl w:ilvl="0" w:tplc="0409000F">
       <w:start w:val="1"/>
       <w:numFmt w:val="decimal"/>
       <w:lvlText w:val="%1."/>
       <w:lvlJc w:val="left"/>
       <w:pPr>
-        <w:ind w:left="360" w:hanging="360"/>
-      </w:pPr>
-      <w:rPr>
-        <w:rFonts w:hint="eastAsia"/>
-      </w:rPr>
+        <w:ind w:left="900" w:hanging="420"/>
+      </w:pPr>
     </w:lvl>
     <w:lvl w:ilvl="1" w:tplc="04090019" w:tentative="1">
       <w:start w:val="1"/>
@@ -13740,7 +13611,7 @@
       <w:lvlText w:val="%2)"/>
       <w:lvlJc w:val="left"/>
       <w:pPr>
-        <w:ind w:left="960" w:hanging="480"/>
+        <w:ind w:left="1320" w:hanging="420"/>
       </w:pPr>
     </w:lvl>
     <w:lvl w:ilvl="2" w:tplc="0409001B" w:tentative="1">
@@ -13749,7 +13620,7 @@
       <w:lvlText w:val="%3."/>
       <w:lvlJc w:val="right"/>
       <w:pPr>
-        <w:ind w:left="1440" w:hanging="480"/>
+        <w:ind w:left="1740" w:hanging="420"/>
       </w:pPr>
     </w:lvl>
     <w:lvl w:ilvl="3" w:tplc="0409000F" w:tentative="1">
@@ -13758,7 +13629,7 @@
       <w:lvlText w:val="%4."/>
       <w:lvlJc w:val="left"/>
       <w:pPr>
-        <w:ind w:left="1920" w:hanging="480"/>
+        <w:ind w:left="2160" w:hanging="420"/>
       </w:pPr>
     </w:lvl>
     <w:lvl w:ilvl="4" w:tplc="04090019" w:tentative="1">
@@ -13767,7 +13638,7 @@
       <w:lvlText w:val="%5)"/>
       <w:lvlJc w:val="left"/>
       <w:pPr>
-        <w:ind w:left="2400" w:hanging="480"/>
+        <w:ind w:left="2580" w:hanging="420"/>
       </w:pPr>
     </w:lvl>
     <w:lvl w:ilvl="5" w:tplc="0409001B" w:tentative="1">
@@ -13776,7 +13647,7 @@
       <w:lvlText w:val="%6."/>
       <w:lvlJc w:val="right"/>
       <w:pPr>
-        <w:ind w:left="2880" w:hanging="480"/>
+        <w:ind w:left="3000" w:hanging="420"/>
       </w:pPr>
     </w:lvl>
     <w:lvl w:ilvl="6" w:tplc="0409000F" w:tentative="1">
@@ -13785,7 +13656,7 @@
       <w:lvlText w:val="%7."/>
       <w:lvlJc w:val="left"/>
       <w:pPr>
-        <w:ind w:left="3360" w:hanging="480"/>
+        <w:ind w:left="3420" w:hanging="420"/>
       </w:pPr>
     </w:lvl>
     <w:lvl w:ilvl="7" w:tplc="04090019" w:tentative="1">
@@ -13794,7 +13665,7 @@
       <w:lvlText w:val="%8)"/>
       <w:lvlJc w:val="left"/>
       <w:pPr>
-        <w:ind w:left="3840" w:hanging="480"/>
+        <w:ind w:left="3840" w:hanging="420"/>
       </w:pPr>
     </w:lvl>
     <w:lvl w:ilvl="8" w:tplc="0409001B" w:tentative="1">
@@ -13803,25 +13674,23 @@
       <w:lvlText w:val="%9."/>
       <w:lvlJc w:val="right"/>
       <w:pPr>
-        <w:ind w:left="4320" w:hanging="480"/>
+        <w:ind w:left="4260" w:hanging="420"/>
       </w:pPr>
     </w:lvl>
   </w:abstractNum>
   <w:abstractNum w:abstractNumId="1" w15:restartNumberingAfterBreak="0">
-    <w:nsid w:val="08A12D4D"/>
+    <w:nsid w:val="1F897718"/>
     <w:multiLevelType w:val="hybridMultilevel"/>
-    <w:tmpl w:val="0C0A5A60"/>
-    <w:lvl w:ilvl="0" w:tplc="F3DCEC70">
+    <w:tmpl w:val="F0FA2E58"/>
+    <w:lvl w:ilvl="0" w:tplc="4A1EED96">
       <w:start w:val="1"/>
       <w:numFmt w:val="decimal"/>
-      <w:lvlText w:val="%1）"/>
+      <w:pStyle w:val="a"/>
+      <w:lvlText w:val="%1."/>
       <w:lvlJc w:val="left"/>
       <w:pPr>
-        <w:ind w:left="360" w:hanging="360"/>
-      </w:pPr>
-      <w:rPr>
-        <w:rFonts w:hint="eastAsia"/>
-      </w:rPr>
+        <w:ind w:left="900" w:hanging="420"/>
+      </w:pPr>
     </w:lvl>
     <w:lvl w:ilvl="1" w:tplc="04090019" w:tentative="1">
       <w:start w:val="1"/>
@@ -13829,7 +13698,7 @@
       <w:lvlText w:val="%2)"/>
       <w:lvlJc w:val="left"/>
       <w:pPr>
-        <w:ind w:left="960" w:hanging="480"/>
+        <w:ind w:left="1320" w:hanging="420"/>
       </w:pPr>
     </w:lvl>
     <w:lvl w:ilvl="2" w:tplc="0409001B" w:tentative="1">
@@ -13838,7 +13707,7 @@
       <w:lvlText w:val="%3."/>
       <w:lvlJc w:val="right"/>
       <w:pPr>
-        <w:ind w:left="1440" w:hanging="480"/>
+        <w:ind w:left="1740" w:hanging="420"/>
       </w:pPr>
     </w:lvl>
     <w:lvl w:ilvl="3" w:tplc="0409000F" w:tentative="1">
@@ -13847,7 +13716,7 @@
       <w:lvlText w:val="%4."/>
       <w:lvlJc w:val="left"/>
       <w:pPr>
-        <w:ind w:left="1920" w:hanging="480"/>
+        <w:ind w:left="2160" w:hanging="420"/>
       </w:pPr>
     </w:lvl>
     <w:lvl w:ilvl="4" w:tplc="04090019" w:tentative="1">
@@ -13856,7 +13725,7 @@
       <w:lvlText w:val="%5)"/>
       <w:lvlJc w:val="left"/>
       <w:pPr>
-        <w:ind w:left="2400" w:hanging="480"/>
+        <w:ind w:left="2580" w:hanging="420"/>
       </w:pPr>
     </w:lvl>
     <w:lvl w:ilvl="5" w:tplc="0409001B" w:tentative="1">
@@ -13865,7 +13734,7 @@
       <w:lvlText w:val="%6."/>
       <w:lvlJc w:val="right"/>
       <w:pPr>
-        <w:ind w:left="2880" w:hanging="480"/>
+        <w:ind w:left="3000" w:hanging="420"/>
       </w:pPr>
     </w:lvl>
     <w:lvl w:ilvl="6" w:tplc="0409000F" w:tentative="1">
@@ -13874,7 +13743,7 @@
       <w:lvlText w:val="%7."/>
       <w:lvlJc w:val="left"/>
       <w:pPr>
-        <w:ind w:left="3360" w:hanging="480"/>
+        <w:ind w:left="3420" w:hanging="420"/>
       </w:pPr>
     </w:lvl>
     <w:lvl w:ilvl="7" w:tplc="04090019" w:tentative="1">
@@ -13883,7 +13752,7 @@
       <w:lvlText w:val="%8)"/>
       <w:lvlJc w:val="left"/>
       <w:pPr>
-        <w:ind w:left="3840" w:hanging="480"/>
+        <w:ind w:left="3840" w:hanging="420"/>
       </w:pPr>
     </w:lvl>
     <w:lvl w:ilvl="8" w:tplc="0409001B" w:tentative="1">
@@ -13892,187 +13761,11 @@
       <w:lvlText w:val="%9."/>
       <w:lvlJc w:val="right"/>
       <w:pPr>
-        <w:ind w:left="4320" w:hanging="480"/>
+        <w:ind w:left="4260" w:hanging="420"/>
       </w:pPr>
     </w:lvl>
   </w:abstractNum>
   <w:abstractNum w:abstractNumId="2" w15:restartNumberingAfterBreak="0">
-    <w:nsid w:val="0E365D6B"/>
-    <w:multiLevelType w:val="hybridMultilevel"/>
-    <w:tmpl w:val="C1FC6350"/>
-    <w:lvl w:ilvl="0" w:tplc="6E5E996E">
-      <w:start w:val="1"/>
-      <w:numFmt w:val="decimal"/>
-      <w:pStyle w:val="a"/>
-      <w:lvlText w:val="%1）"/>
-      <w:lvlJc w:val="left"/>
-      <w:pPr>
-        <w:ind w:left="820" w:hanging="340"/>
-      </w:pPr>
-      <w:rPr>
-        <w:rFonts w:hint="eastAsia"/>
-      </w:rPr>
-    </w:lvl>
-    <w:lvl w:ilvl="1" w:tplc="04090019" w:tentative="1">
-      <w:start w:val="1"/>
-      <w:numFmt w:val="lowerLetter"/>
-      <w:lvlText w:val="%2)"/>
-      <w:lvlJc w:val="left"/>
-      <w:pPr>
-        <w:ind w:left="1920" w:hanging="480"/>
-      </w:pPr>
-    </w:lvl>
-    <w:lvl w:ilvl="2" w:tplc="0409001B" w:tentative="1">
-      <w:start w:val="1"/>
-      <w:numFmt w:val="lowerRoman"/>
-      <w:lvlText w:val="%3."/>
-      <w:lvlJc w:val="right"/>
-      <w:pPr>
-        <w:ind w:left="2400" w:hanging="480"/>
-      </w:pPr>
-    </w:lvl>
-    <w:lvl w:ilvl="3" w:tplc="0409000F" w:tentative="1">
-      <w:start w:val="1"/>
-      <w:numFmt w:val="decimal"/>
-      <w:lvlText w:val="%4."/>
-      <w:lvlJc w:val="left"/>
-      <w:pPr>
-        <w:ind w:left="2880" w:hanging="480"/>
-      </w:pPr>
-    </w:lvl>
-    <w:lvl w:ilvl="4" w:tplc="04090019" w:tentative="1">
-      <w:start w:val="1"/>
-      <w:numFmt w:val="lowerLetter"/>
-      <w:lvlText w:val="%5)"/>
-      <w:lvlJc w:val="left"/>
-      <w:pPr>
-        <w:ind w:left="3360" w:hanging="480"/>
-      </w:pPr>
-    </w:lvl>
-    <w:lvl w:ilvl="5" w:tplc="0409001B" w:tentative="1">
-      <w:start w:val="1"/>
-      <w:numFmt w:val="lowerRoman"/>
-      <w:lvlText w:val="%6."/>
-      <w:lvlJc w:val="right"/>
-      <w:pPr>
-        <w:ind w:left="3840" w:hanging="480"/>
-      </w:pPr>
-    </w:lvl>
-    <w:lvl w:ilvl="6" w:tplc="0409000F" w:tentative="1">
-      <w:start w:val="1"/>
-      <w:numFmt w:val="decimal"/>
-      <w:lvlText w:val="%7."/>
-      <w:lvlJc w:val="left"/>
-      <w:pPr>
-        <w:ind w:left="4320" w:hanging="480"/>
-      </w:pPr>
-    </w:lvl>
-    <w:lvl w:ilvl="7" w:tplc="04090019" w:tentative="1">
-      <w:start w:val="1"/>
-      <w:numFmt w:val="lowerLetter"/>
-      <w:lvlText w:val="%8)"/>
-      <w:lvlJc w:val="left"/>
-      <w:pPr>
-        <w:ind w:left="4800" w:hanging="480"/>
-      </w:pPr>
-    </w:lvl>
-    <w:lvl w:ilvl="8" w:tplc="0409001B" w:tentative="1">
-      <w:start w:val="1"/>
-      <w:numFmt w:val="lowerRoman"/>
-      <w:lvlText w:val="%9."/>
-      <w:lvlJc w:val="right"/>
-      <w:pPr>
-        <w:ind w:left="5280" w:hanging="480"/>
-      </w:pPr>
-    </w:lvl>
-  </w:abstractNum>
-  <w:abstractNum w:abstractNumId="3" w15:restartNumberingAfterBreak="0">
-    <w:nsid w:val="16FA1EDA"/>
-    <w:multiLevelType w:val="hybridMultilevel"/>
-    <w:tmpl w:val="3E30417C"/>
-    <w:lvl w:ilvl="0" w:tplc="CCB495B0">
-      <w:start w:val="1"/>
-      <w:numFmt w:val="decimal"/>
-      <w:lvlText w:val="%1."/>
-      <w:lvlJc w:val="left"/>
-      <w:pPr>
-        <w:ind w:left="480" w:hanging="480"/>
-      </w:pPr>
-    </w:lvl>
-    <w:lvl w:ilvl="1" w:tplc="04090019" w:tentative="1">
-      <w:start w:val="1"/>
-      <w:numFmt w:val="lowerLetter"/>
-      <w:lvlText w:val="%2)"/>
-      <w:lvlJc w:val="left"/>
-      <w:pPr>
-        <w:ind w:left="960" w:hanging="480"/>
-      </w:pPr>
-    </w:lvl>
-    <w:lvl w:ilvl="2" w:tplc="0409001B" w:tentative="1">
-      <w:start w:val="1"/>
-      <w:numFmt w:val="lowerRoman"/>
-      <w:lvlText w:val="%3."/>
-      <w:lvlJc w:val="right"/>
-      <w:pPr>
-        <w:ind w:left="1440" w:hanging="480"/>
-      </w:pPr>
-    </w:lvl>
-    <w:lvl w:ilvl="3" w:tplc="0409000F" w:tentative="1">
-      <w:start w:val="1"/>
-      <w:numFmt w:val="decimal"/>
-      <w:lvlText w:val="%4."/>
-      <w:lvlJc w:val="left"/>
-      <w:pPr>
-        <w:ind w:left="1920" w:hanging="480"/>
-      </w:pPr>
-    </w:lvl>
-    <w:lvl w:ilvl="4" w:tplc="04090019" w:tentative="1">
-      <w:start w:val="1"/>
-      <w:numFmt w:val="lowerLetter"/>
-      <w:lvlText w:val="%5)"/>
-      <w:lvlJc w:val="left"/>
-      <w:pPr>
-        <w:ind w:left="2400" w:hanging="480"/>
-      </w:pPr>
-    </w:lvl>
-    <w:lvl w:ilvl="5" w:tplc="0409001B" w:tentative="1">
-      <w:start w:val="1"/>
-      <w:numFmt w:val="lowerRoman"/>
-      <w:lvlText w:val="%6."/>
-      <w:lvlJc w:val="right"/>
-      <w:pPr>
-        <w:ind w:left="2880" w:hanging="480"/>
-      </w:pPr>
-    </w:lvl>
-    <w:lvl w:ilvl="6" w:tplc="0409000F" w:tentative="1">
-      <w:start w:val="1"/>
-      <w:numFmt w:val="decimal"/>
-      <w:lvlText w:val="%7."/>
-      <w:lvlJc w:val="left"/>
-      <w:pPr>
-        <w:ind w:left="3360" w:hanging="480"/>
-      </w:pPr>
-    </w:lvl>
-    <w:lvl w:ilvl="7" w:tplc="04090019" w:tentative="1">
-      <w:start w:val="1"/>
-      <w:numFmt w:val="lowerLetter"/>
-      <w:lvlText w:val="%8)"/>
-      <w:lvlJc w:val="left"/>
-      <w:pPr>
-        <w:ind w:left="3840" w:hanging="480"/>
-      </w:pPr>
-    </w:lvl>
-    <w:lvl w:ilvl="8" w:tplc="0409001B" w:tentative="1">
-      <w:start w:val="1"/>
-      <w:numFmt w:val="lowerRoman"/>
-      <w:lvlText w:val="%9."/>
-      <w:lvlJc w:val="right"/>
-      <w:pPr>
-        <w:ind w:left="4320" w:hanging="480"/>
-      </w:pPr>
-    </w:lvl>
-  </w:abstractNum>
-  <w:abstractNum w:abstractNumId="4" w15:restartNumberingAfterBreak="0">
     <w:nsid w:val="26030104"/>
     <w:multiLevelType w:val="hybridMultilevel"/>
     <w:tmpl w:val="B68465FA"/>
@@ -14162,471 +13855,7 @@
       </w:pPr>
     </w:lvl>
   </w:abstractNum>
-  <w:abstractNum w:abstractNumId="5" w15:restartNumberingAfterBreak="0">
-    <w:nsid w:val="28B55004"/>
-    <w:multiLevelType w:val="hybridMultilevel"/>
-    <w:tmpl w:val="4FBE9118"/>
-    <w:lvl w:ilvl="0" w:tplc="ED9C05A2">
-      <w:start w:val="1"/>
-      <w:numFmt w:val="lowerLetter"/>
-      <w:lvlText w:val="%1)"/>
-      <w:lvlJc w:val="left"/>
-      <w:pPr>
-        <w:ind w:left="1200" w:hanging="480"/>
-      </w:pPr>
-      <w:rPr>
-        <w:rFonts w:hint="default"/>
-        <w:color w:val="auto"/>
-      </w:rPr>
-    </w:lvl>
-    <w:lvl w:ilvl="1" w:tplc="04090003" w:tentative="1">
-      <w:start w:val="1"/>
-      <w:numFmt w:val="bullet"/>
-      <w:lvlText w:val=""/>
-      <w:lvlJc w:val="left"/>
-      <w:pPr>
-        <w:ind w:left="1680" w:hanging="480"/>
-      </w:pPr>
-      <w:rPr>
-        <w:rFonts w:ascii="Wingdings" w:hAnsi="Wingdings" w:hint="default"/>
-      </w:rPr>
-    </w:lvl>
-    <w:lvl w:ilvl="2" w:tplc="04090005" w:tentative="1">
-      <w:start w:val="1"/>
-      <w:numFmt w:val="bullet"/>
-      <w:lvlText w:val=""/>
-      <w:lvlJc w:val="left"/>
-      <w:pPr>
-        <w:ind w:left="2160" w:hanging="480"/>
-      </w:pPr>
-      <w:rPr>
-        <w:rFonts w:ascii="Wingdings" w:hAnsi="Wingdings" w:hint="default"/>
-      </w:rPr>
-    </w:lvl>
-    <w:lvl w:ilvl="3" w:tplc="04090001" w:tentative="1">
-      <w:start w:val="1"/>
-      <w:numFmt w:val="bullet"/>
-      <w:lvlText w:val=""/>
-      <w:lvlJc w:val="left"/>
-      <w:pPr>
-        <w:ind w:left="2640" w:hanging="480"/>
-      </w:pPr>
-      <w:rPr>
-        <w:rFonts w:ascii="Wingdings" w:hAnsi="Wingdings" w:hint="default"/>
-      </w:rPr>
-    </w:lvl>
-    <w:lvl w:ilvl="4" w:tplc="04090003" w:tentative="1">
-      <w:start w:val="1"/>
-      <w:numFmt w:val="bullet"/>
-      <w:lvlText w:val=""/>
-      <w:lvlJc w:val="left"/>
-      <w:pPr>
-        <w:ind w:left="3120" w:hanging="480"/>
-      </w:pPr>
-      <w:rPr>
-        <w:rFonts w:ascii="Wingdings" w:hAnsi="Wingdings" w:hint="default"/>
-      </w:rPr>
-    </w:lvl>
-    <w:lvl w:ilvl="5" w:tplc="04090005" w:tentative="1">
-      <w:start w:val="1"/>
-      <w:numFmt w:val="bullet"/>
-      <w:lvlText w:val=""/>
-      <w:lvlJc w:val="left"/>
-      <w:pPr>
-        <w:ind w:left="3600" w:hanging="480"/>
-      </w:pPr>
-      <w:rPr>
-        <w:rFonts w:ascii="Wingdings" w:hAnsi="Wingdings" w:hint="default"/>
-      </w:rPr>
-    </w:lvl>
-    <w:lvl w:ilvl="6" w:tplc="04090001" w:tentative="1">
-      <w:start w:val="1"/>
-      <w:numFmt w:val="bullet"/>
-      <w:lvlText w:val=""/>
-      <w:lvlJc w:val="left"/>
-      <w:pPr>
-        <w:ind w:left="4080" w:hanging="480"/>
-      </w:pPr>
-      <w:rPr>
-        <w:rFonts w:ascii="Wingdings" w:hAnsi="Wingdings" w:hint="default"/>
-      </w:rPr>
-    </w:lvl>
-    <w:lvl w:ilvl="7" w:tplc="04090003" w:tentative="1">
-      <w:start w:val="1"/>
-      <w:numFmt w:val="bullet"/>
-      <w:lvlText w:val=""/>
-      <w:lvlJc w:val="left"/>
-      <w:pPr>
-        <w:ind w:left="4560" w:hanging="480"/>
-      </w:pPr>
-      <w:rPr>
-        <w:rFonts w:ascii="Wingdings" w:hAnsi="Wingdings" w:hint="default"/>
-      </w:rPr>
-    </w:lvl>
-    <w:lvl w:ilvl="8" w:tplc="04090005" w:tentative="1">
-      <w:start w:val="1"/>
-      <w:numFmt w:val="bullet"/>
-      <w:lvlText w:val=""/>
-      <w:lvlJc w:val="left"/>
-      <w:pPr>
-        <w:ind w:left="5040" w:hanging="480"/>
-      </w:pPr>
-      <w:rPr>
-        <w:rFonts w:ascii="Wingdings" w:hAnsi="Wingdings" w:hint="default"/>
-      </w:rPr>
-    </w:lvl>
-  </w:abstractNum>
-  <w:abstractNum w:abstractNumId="6" w15:restartNumberingAfterBreak="0">
-    <w:nsid w:val="3DD30DD9"/>
-    <w:multiLevelType w:val="hybridMultilevel"/>
-    <w:tmpl w:val="C7441288"/>
-    <w:lvl w:ilvl="0" w:tplc="04090019">
-      <w:start w:val="1"/>
-      <w:numFmt w:val="lowerLetter"/>
-      <w:lvlText w:val="%1)"/>
-      <w:lvlJc w:val="left"/>
-      <w:pPr>
-        <w:ind w:left="480" w:hanging="480"/>
-      </w:pPr>
-    </w:lvl>
-    <w:lvl w:ilvl="1" w:tplc="04090019">
-      <w:start w:val="1"/>
-      <w:numFmt w:val="lowerLetter"/>
-      <w:lvlText w:val="%2)"/>
-      <w:lvlJc w:val="left"/>
-      <w:pPr>
-        <w:ind w:left="960" w:hanging="480"/>
-      </w:pPr>
-    </w:lvl>
-    <w:lvl w:ilvl="2" w:tplc="0409001B" w:tentative="1">
-      <w:start w:val="1"/>
-      <w:numFmt w:val="lowerRoman"/>
-      <w:lvlText w:val="%3."/>
-      <w:lvlJc w:val="right"/>
-      <w:pPr>
-        <w:ind w:left="1440" w:hanging="480"/>
-      </w:pPr>
-    </w:lvl>
-    <w:lvl w:ilvl="3" w:tplc="0409000F" w:tentative="1">
-      <w:start w:val="1"/>
-      <w:numFmt w:val="decimal"/>
-      <w:lvlText w:val="%4."/>
-      <w:lvlJc w:val="left"/>
-      <w:pPr>
-        <w:ind w:left="1920" w:hanging="480"/>
-      </w:pPr>
-    </w:lvl>
-    <w:lvl w:ilvl="4" w:tplc="04090019" w:tentative="1">
-      <w:start w:val="1"/>
-      <w:numFmt w:val="lowerLetter"/>
-      <w:lvlText w:val="%5)"/>
-      <w:lvlJc w:val="left"/>
-      <w:pPr>
-        <w:ind w:left="2400" w:hanging="480"/>
-      </w:pPr>
-    </w:lvl>
-    <w:lvl w:ilvl="5" w:tplc="0409001B" w:tentative="1">
-      <w:start w:val="1"/>
-      <w:numFmt w:val="lowerRoman"/>
-      <w:lvlText w:val="%6."/>
-      <w:lvlJc w:val="right"/>
-      <w:pPr>
-        <w:ind w:left="2880" w:hanging="480"/>
-      </w:pPr>
-    </w:lvl>
-    <w:lvl w:ilvl="6" w:tplc="0409000F" w:tentative="1">
-      <w:start w:val="1"/>
-      <w:numFmt w:val="decimal"/>
-      <w:lvlText w:val="%7."/>
-      <w:lvlJc w:val="left"/>
-      <w:pPr>
-        <w:ind w:left="3360" w:hanging="480"/>
-      </w:pPr>
-    </w:lvl>
-    <w:lvl w:ilvl="7" w:tplc="04090019" w:tentative="1">
-      <w:start w:val="1"/>
-      <w:numFmt w:val="lowerLetter"/>
-      <w:lvlText w:val="%8)"/>
-      <w:lvlJc w:val="left"/>
-      <w:pPr>
-        <w:ind w:left="3840" w:hanging="480"/>
-      </w:pPr>
-    </w:lvl>
-    <w:lvl w:ilvl="8" w:tplc="0409001B" w:tentative="1">
-      <w:start w:val="1"/>
-      <w:numFmt w:val="lowerRoman"/>
-      <w:lvlText w:val="%9."/>
-      <w:lvlJc w:val="right"/>
-      <w:pPr>
-        <w:ind w:left="4320" w:hanging="480"/>
-      </w:pPr>
-    </w:lvl>
-  </w:abstractNum>
-  <w:abstractNum w:abstractNumId="7" w15:restartNumberingAfterBreak="0">
-    <w:nsid w:val="3F2A705E"/>
-    <w:multiLevelType w:val="multilevel"/>
-    <w:tmpl w:val="BA0CF432"/>
-    <w:lvl w:ilvl="0">
-      <w:start w:val="1"/>
-      <w:numFmt w:val="decimal"/>
-      <w:lvlText w:val="%1."/>
-      <w:lvlJc w:val="left"/>
-      <w:pPr>
-        <w:ind w:left="360" w:hanging="360"/>
-      </w:pPr>
-      <w:rPr>
-        <w:rFonts w:hint="default"/>
-      </w:rPr>
-    </w:lvl>
-    <w:lvl w:ilvl="1">
-      <w:start w:val="1"/>
-      <w:numFmt w:val="lowerLetter"/>
-      <w:lvlText w:val="%2)"/>
-      <w:lvlJc w:val="left"/>
-      <w:pPr>
-        <w:ind w:left="960" w:hanging="480"/>
-      </w:pPr>
-    </w:lvl>
-    <w:lvl w:ilvl="2">
-      <w:start w:val="1"/>
-      <w:numFmt w:val="lowerRoman"/>
-      <w:lvlText w:val="%3."/>
-      <w:lvlJc w:val="right"/>
-      <w:pPr>
-        <w:ind w:left="1440" w:hanging="480"/>
-      </w:pPr>
-    </w:lvl>
-    <w:lvl w:ilvl="3">
-      <w:start w:val="1"/>
-      <w:numFmt w:val="decimal"/>
-      <w:lvlText w:val="%4."/>
-      <w:lvlJc w:val="left"/>
-      <w:pPr>
-        <w:ind w:left="1920" w:hanging="480"/>
-      </w:pPr>
-    </w:lvl>
-    <w:lvl w:ilvl="4">
-      <w:start w:val="1"/>
-      <w:numFmt w:val="lowerLetter"/>
-      <w:lvlText w:val="%5)"/>
-      <w:lvlJc w:val="left"/>
-      <w:pPr>
-        <w:ind w:left="2400" w:hanging="480"/>
-      </w:pPr>
-    </w:lvl>
-    <w:lvl w:ilvl="5">
-      <w:start w:val="1"/>
-      <w:numFmt w:val="lowerRoman"/>
-      <w:lvlText w:val="%6."/>
-      <w:lvlJc w:val="right"/>
-      <w:pPr>
-        <w:ind w:left="2880" w:hanging="480"/>
-      </w:pPr>
-    </w:lvl>
-    <w:lvl w:ilvl="6">
-      <w:start w:val="1"/>
-      <w:numFmt w:val="decimal"/>
-      <w:lvlText w:val="%7."/>
-      <w:lvlJc w:val="left"/>
-      <w:pPr>
-        <w:ind w:left="3360" w:hanging="480"/>
-      </w:pPr>
-    </w:lvl>
-    <w:lvl w:ilvl="7">
-      <w:start w:val="1"/>
-      <w:numFmt w:val="lowerLetter"/>
-      <w:lvlText w:val="%8)"/>
-      <w:lvlJc w:val="left"/>
-      <w:pPr>
-        <w:ind w:left="3840" w:hanging="480"/>
-      </w:pPr>
-    </w:lvl>
-    <w:lvl w:ilvl="8">
-      <w:start w:val="1"/>
-      <w:numFmt w:val="lowerRoman"/>
-      <w:lvlText w:val="%9."/>
-      <w:lvlJc w:val="right"/>
-      <w:pPr>
-        <w:ind w:left="4320" w:hanging="480"/>
-      </w:pPr>
-    </w:lvl>
-  </w:abstractNum>
-  <w:abstractNum w:abstractNumId="8" w15:restartNumberingAfterBreak="0">
-    <w:nsid w:val="44CA402A"/>
-    <w:multiLevelType w:val="hybridMultilevel"/>
-    <w:tmpl w:val="B810B188"/>
-    <w:lvl w:ilvl="0" w:tplc="04090011">
-      <w:start w:val="1"/>
-      <w:numFmt w:val="decimal"/>
-      <w:lvlText w:val="%1)"/>
-      <w:lvlJc w:val="left"/>
-      <w:pPr>
-        <w:ind w:left="480" w:hanging="480"/>
-      </w:pPr>
-    </w:lvl>
-    <w:lvl w:ilvl="1" w:tplc="04090019" w:tentative="1">
-      <w:start w:val="1"/>
-      <w:numFmt w:val="lowerLetter"/>
-      <w:lvlText w:val="%2)"/>
-      <w:lvlJc w:val="left"/>
-      <w:pPr>
-        <w:ind w:left="960" w:hanging="480"/>
-      </w:pPr>
-    </w:lvl>
-    <w:lvl w:ilvl="2" w:tplc="0409001B" w:tentative="1">
-      <w:start w:val="1"/>
-      <w:numFmt w:val="lowerRoman"/>
-      <w:lvlText w:val="%3."/>
-      <w:lvlJc w:val="right"/>
-      <w:pPr>
-        <w:ind w:left="1440" w:hanging="480"/>
-      </w:pPr>
-    </w:lvl>
-    <w:lvl w:ilvl="3" w:tplc="0409000F" w:tentative="1">
-      <w:start w:val="1"/>
-      <w:numFmt w:val="decimal"/>
-      <w:lvlText w:val="%4."/>
-      <w:lvlJc w:val="left"/>
-      <w:pPr>
-        <w:ind w:left="1920" w:hanging="480"/>
-      </w:pPr>
-    </w:lvl>
-    <w:lvl w:ilvl="4" w:tplc="04090019" w:tentative="1">
-      <w:start w:val="1"/>
-      <w:numFmt w:val="lowerLetter"/>
-      <w:lvlText w:val="%5)"/>
-      <w:lvlJc w:val="left"/>
-      <w:pPr>
-        <w:ind w:left="2400" w:hanging="480"/>
-      </w:pPr>
-    </w:lvl>
-    <w:lvl w:ilvl="5" w:tplc="0409001B" w:tentative="1">
-      <w:start w:val="1"/>
-      <w:numFmt w:val="lowerRoman"/>
-      <w:lvlText w:val="%6."/>
-      <w:lvlJc w:val="right"/>
-      <w:pPr>
-        <w:ind w:left="2880" w:hanging="480"/>
-      </w:pPr>
-    </w:lvl>
-    <w:lvl w:ilvl="6" w:tplc="0409000F" w:tentative="1">
-      <w:start w:val="1"/>
-      <w:numFmt w:val="decimal"/>
-      <w:lvlText w:val="%7."/>
-      <w:lvlJc w:val="left"/>
-      <w:pPr>
-        <w:ind w:left="3360" w:hanging="480"/>
-      </w:pPr>
-    </w:lvl>
-    <w:lvl w:ilvl="7" w:tplc="04090019" w:tentative="1">
-      <w:start w:val="1"/>
-      <w:numFmt w:val="lowerLetter"/>
-      <w:lvlText w:val="%8)"/>
-      <w:lvlJc w:val="left"/>
-      <w:pPr>
-        <w:ind w:left="3840" w:hanging="480"/>
-      </w:pPr>
-    </w:lvl>
-    <w:lvl w:ilvl="8" w:tplc="0409001B" w:tentative="1">
-      <w:start w:val="1"/>
-      <w:numFmt w:val="lowerRoman"/>
-      <w:lvlText w:val="%9."/>
-      <w:lvlJc w:val="right"/>
-      <w:pPr>
-        <w:ind w:left="4320" w:hanging="480"/>
-      </w:pPr>
-    </w:lvl>
-  </w:abstractNum>
-  <w:abstractNum w:abstractNumId="9" w15:restartNumberingAfterBreak="0">
-    <w:nsid w:val="481F0E1C"/>
-    <w:multiLevelType w:val="hybridMultilevel"/>
-    <w:tmpl w:val="004E261A"/>
-    <w:lvl w:ilvl="0" w:tplc="0FFA4552">
-      <w:start w:val="1"/>
-      <w:numFmt w:val="decimal"/>
-      <w:lvlText w:val="%1）"/>
-      <w:lvlJc w:val="left"/>
-      <w:pPr>
-        <w:ind w:left="0" w:hanging="360"/>
-      </w:pPr>
-      <w:rPr>
-        <w:rFonts w:ascii="宋体" w:eastAsia="宋体" w:hAnsi="宋体" w:cs="Mangal"/>
-      </w:rPr>
-    </w:lvl>
-    <w:lvl w:ilvl="1" w:tplc="04090019" w:tentative="1">
-      <w:start w:val="1"/>
-      <w:numFmt w:val="lowerLetter"/>
-      <w:lvlText w:val="%2)"/>
-      <w:lvlJc w:val="left"/>
-      <w:pPr>
-        <w:ind w:left="600" w:hanging="480"/>
-      </w:pPr>
-    </w:lvl>
-    <w:lvl w:ilvl="2" w:tplc="0409001B" w:tentative="1">
-      <w:start w:val="1"/>
-      <w:numFmt w:val="lowerRoman"/>
-      <w:lvlText w:val="%3."/>
-      <w:lvlJc w:val="right"/>
-      <w:pPr>
-        <w:ind w:left="1080" w:hanging="480"/>
-      </w:pPr>
-    </w:lvl>
-    <w:lvl w:ilvl="3" w:tplc="0409000F" w:tentative="1">
-      <w:start w:val="1"/>
-      <w:numFmt w:val="decimal"/>
-      <w:lvlText w:val="%4."/>
-      <w:lvlJc w:val="left"/>
-      <w:pPr>
-        <w:ind w:left="1560" w:hanging="480"/>
-      </w:pPr>
-    </w:lvl>
-    <w:lvl w:ilvl="4" w:tplc="04090019" w:tentative="1">
-      <w:start w:val="1"/>
-      <w:numFmt w:val="lowerLetter"/>
-      <w:lvlText w:val="%5)"/>
-      <w:lvlJc w:val="left"/>
-      <w:pPr>
-        <w:ind w:left="2040" w:hanging="480"/>
-      </w:pPr>
-    </w:lvl>
-    <w:lvl w:ilvl="5" w:tplc="0409001B" w:tentative="1">
-      <w:start w:val="1"/>
-      <w:numFmt w:val="lowerRoman"/>
-      <w:lvlText w:val="%6."/>
-      <w:lvlJc w:val="right"/>
-      <w:pPr>
-        <w:ind w:left="2520" w:hanging="480"/>
-      </w:pPr>
-    </w:lvl>
-    <w:lvl w:ilvl="6" w:tplc="0409000F" w:tentative="1">
-      <w:start w:val="1"/>
-      <w:numFmt w:val="decimal"/>
-      <w:lvlText w:val="%7."/>
-      <w:lvlJc w:val="left"/>
-      <w:pPr>
-        <w:ind w:left="3000" w:hanging="480"/>
-      </w:pPr>
-    </w:lvl>
-    <w:lvl w:ilvl="7" w:tplc="04090019" w:tentative="1">
-      <w:start w:val="1"/>
-      <w:numFmt w:val="lowerLetter"/>
-      <w:lvlText w:val="%8)"/>
-      <w:lvlJc w:val="left"/>
-      <w:pPr>
-        <w:ind w:left="3480" w:hanging="480"/>
-      </w:pPr>
-    </w:lvl>
-    <w:lvl w:ilvl="8" w:tplc="0409001B" w:tentative="1">
-      <w:start w:val="1"/>
-      <w:numFmt w:val="lowerRoman"/>
-      <w:lvlText w:val="%9."/>
-      <w:lvlJc w:val="right"/>
-      <w:pPr>
-        <w:ind w:left="3960" w:hanging="480"/>
-      </w:pPr>
-    </w:lvl>
-  </w:abstractNum>
-  <w:abstractNum w:abstractNumId="10" w15:restartNumberingAfterBreak="0">
+  <w:abstractNum w:abstractNumId="3" w15:restartNumberingAfterBreak="0">
     <w:nsid w:val="4E5D0326"/>
     <w:multiLevelType w:val="multilevel"/>
     <w:tmpl w:val="BE4CF968"/>
@@ -14713,388 +13942,7 @@
       </w:pPr>
     </w:lvl>
   </w:abstractNum>
-  <w:abstractNum w:abstractNumId="11" w15:restartNumberingAfterBreak="0">
-    <w:nsid w:val="53AA5AA5"/>
-    <w:multiLevelType w:val="hybridMultilevel"/>
-    <w:tmpl w:val="6478DEB4"/>
-    <w:lvl w:ilvl="0" w:tplc="6C54614E">
-      <w:start w:val="1"/>
-      <w:numFmt w:val="bullet"/>
-      <w:lvlText w:val=""/>
-      <w:lvlJc w:val="left"/>
-      <w:pPr>
-        <w:ind w:left="960" w:hanging="480"/>
-      </w:pPr>
-      <w:rPr>
-        <w:rFonts w:ascii="Symbol" w:hAnsi="Symbol" w:hint="default"/>
-        <w:color w:val="auto"/>
-      </w:rPr>
-    </w:lvl>
-    <w:lvl w:ilvl="1" w:tplc="04090003" w:tentative="1">
-      <w:start w:val="1"/>
-      <w:numFmt w:val="bullet"/>
-      <w:lvlText w:val=""/>
-      <w:lvlJc w:val="left"/>
-      <w:pPr>
-        <w:ind w:left="1440" w:hanging="480"/>
-      </w:pPr>
-      <w:rPr>
-        <w:rFonts w:ascii="Wingdings" w:hAnsi="Wingdings" w:hint="default"/>
-      </w:rPr>
-    </w:lvl>
-    <w:lvl w:ilvl="2" w:tplc="04090005" w:tentative="1">
-      <w:start w:val="1"/>
-      <w:numFmt w:val="bullet"/>
-      <w:lvlText w:val=""/>
-      <w:lvlJc w:val="left"/>
-      <w:pPr>
-        <w:ind w:left="1920" w:hanging="480"/>
-      </w:pPr>
-      <w:rPr>
-        <w:rFonts w:ascii="Wingdings" w:hAnsi="Wingdings" w:hint="default"/>
-      </w:rPr>
-    </w:lvl>
-    <w:lvl w:ilvl="3" w:tplc="04090001" w:tentative="1">
-      <w:start w:val="1"/>
-      <w:numFmt w:val="bullet"/>
-      <w:lvlText w:val=""/>
-      <w:lvlJc w:val="left"/>
-      <w:pPr>
-        <w:ind w:left="2400" w:hanging="480"/>
-      </w:pPr>
-      <w:rPr>
-        <w:rFonts w:ascii="Wingdings" w:hAnsi="Wingdings" w:hint="default"/>
-      </w:rPr>
-    </w:lvl>
-    <w:lvl w:ilvl="4" w:tplc="04090003" w:tentative="1">
-      <w:start w:val="1"/>
-      <w:numFmt w:val="bullet"/>
-      <w:lvlText w:val=""/>
-      <w:lvlJc w:val="left"/>
-      <w:pPr>
-        <w:ind w:left="2880" w:hanging="480"/>
-      </w:pPr>
-      <w:rPr>
-        <w:rFonts w:ascii="Wingdings" w:hAnsi="Wingdings" w:hint="default"/>
-      </w:rPr>
-    </w:lvl>
-    <w:lvl w:ilvl="5" w:tplc="04090005" w:tentative="1">
-      <w:start w:val="1"/>
-      <w:numFmt w:val="bullet"/>
-      <w:lvlText w:val=""/>
-      <w:lvlJc w:val="left"/>
-      <w:pPr>
-        <w:ind w:left="3360" w:hanging="480"/>
-      </w:pPr>
-      <w:rPr>
-        <w:rFonts w:ascii="Wingdings" w:hAnsi="Wingdings" w:hint="default"/>
-      </w:rPr>
-    </w:lvl>
-    <w:lvl w:ilvl="6" w:tplc="04090001" w:tentative="1">
-      <w:start w:val="1"/>
-      <w:numFmt w:val="bullet"/>
-      <w:lvlText w:val=""/>
-      <w:lvlJc w:val="left"/>
-      <w:pPr>
-        <w:ind w:left="3840" w:hanging="480"/>
-      </w:pPr>
-      <w:rPr>
-        <w:rFonts w:ascii="Wingdings" w:hAnsi="Wingdings" w:hint="default"/>
-      </w:rPr>
-    </w:lvl>
-    <w:lvl w:ilvl="7" w:tplc="04090003" w:tentative="1">
-      <w:start w:val="1"/>
-      <w:numFmt w:val="bullet"/>
-      <w:lvlText w:val=""/>
-      <w:lvlJc w:val="left"/>
-      <w:pPr>
-        <w:ind w:left="4320" w:hanging="480"/>
-      </w:pPr>
-      <w:rPr>
-        <w:rFonts w:ascii="Wingdings" w:hAnsi="Wingdings" w:hint="default"/>
-      </w:rPr>
-    </w:lvl>
-    <w:lvl w:ilvl="8" w:tplc="04090005" w:tentative="1">
-      <w:start w:val="1"/>
-      <w:numFmt w:val="bullet"/>
-      <w:lvlText w:val=""/>
-      <w:lvlJc w:val="left"/>
-      <w:pPr>
-        <w:ind w:left="4800" w:hanging="480"/>
-      </w:pPr>
-      <w:rPr>
-        <w:rFonts w:ascii="Wingdings" w:hAnsi="Wingdings" w:hint="default"/>
-      </w:rPr>
-    </w:lvl>
-  </w:abstractNum>
-  <w:abstractNum w:abstractNumId="12" w15:restartNumberingAfterBreak="0">
-    <w:nsid w:val="586F61A2"/>
-    <w:multiLevelType w:val="hybridMultilevel"/>
-    <w:tmpl w:val="28E081D2"/>
-    <w:lvl w:ilvl="0" w:tplc="EE028542">
-      <w:start w:val="1"/>
-      <w:numFmt w:val="decimal"/>
-      <w:lvlText w:val="%1）"/>
-      <w:lvlJc w:val="left"/>
-      <w:pPr>
-        <w:ind w:left="840" w:hanging="360"/>
-      </w:pPr>
-      <w:rPr>
-        <w:rFonts w:ascii="Songti SC" w:eastAsia="Songti SC" w:hAnsi="Songti SC" w:cs="Mangal"/>
-      </w:rPr>
-    </w:lvl>
-    <w:lvl w:ilvl="1" w:tplc="04090019" w:tentative="1">
-      <w:start w:val="1"/>
-      <w:numFmt w:val="lowerLetter"/>
-      <w:lvlText w:val="%2)"/>
-      <w:lvlJc w:val="left"/>
-      <w:pPr>
-        <w:ind w:left="1440" w:hanging="480"/>
-      </w:pPr>
-    </w:lvl>
-    <w:lvl w:ilvl="2" w:tplc="0409001B" w:tentative="1">
-      <w:start w:val="1"/>
-      <w:numFmt w:val="lowerRoman"/>
-      <w:lvlText w:val="%3."/>
-      <w:lvlJc w:val="right"/>
-      <w:pPr>
-        <w:ind w:left="1920" w:hanging="480"/>
-      </w:pPr>
-    </w:lvl>
-    <w:lvl w:ilvl="3" w:tplc="0409000F" w:tentative="1">
-      <w:start w:val="1"/>
-      <w:numFmt w:val="decimal"/>
-      <w:lvlText w:val="%4."/>
-      <w:lvlJc w:val="left"/>
-      <w:pPr>
-        <w:ind w:left="2400" w:hanging="480"/>
-      </w:pPr>
-    </w:lvl>
-    <w:lvl w:ilvl="4" w:tplc="04090019" w:tentative="1">
-      <w:start w:val="1"/>
-      <w:numFmt w:val="lowerLetter"/>
-      <w:lvlText w:val="%5)"/>
-      <w:lvlJc w:val="left"/>
-      <w:pPr>
-        <w:ind w:left="2880" w:hanging="480"/>
-      </w:pPr>
-    </w:lvl>
-    <w:lvl w:ilvl="5" w:tplc="0409001B" w:tentative="1">
-      <w:start w:val="1"/>
-      <w:numFmt w:val="lowerRoman"/>
-      <w:lvlText w:val="%6."/>
-      <w:lvlJc w:val="right"/>
-      <w:pPr>
-        <w:ind w:left="3360" w:hanging="480"/>
-      </w:pPr>
-    </w:lvl>
-    <w:lvl w:ilvl="6" w:tplc="0409000F" w:tentative="1">
-      <w:start w:val="1"/>
-      <w:numFmt w:val="decimal"/>
-      <w:lvlText w:val="%7."/>
-      <w:lvlJc w:val="left"/>
-      <w:pPr>
-        <w:ind w:left="3840" w:hanging="480"/>
-      </w:pPr>
-    </w:lvl>
-    <w:lvl w:ilvl="7" w:tplc="04090019" w:tentative="1">
-      <w:start w:val="1"/>
-      <w:numFmt w:val="lowerLetter"/>
-      <w:lvlText w:val="%8)"/>
-      <w:lvlJc w:val="left"/>
-      <w:pPr>
-        <w:ind w:left="4320" w:hanging="480"/>
-      </w:pPr>
-    </w:lvl>
-    <w:lvl w:ilvl="8" w:tplc="0409001B" w:tentative="1">
-      <w:start w:val="1"/>
-      <w:numFmt w:val="lowerRoman"/>
-      <w:lvlText w:val="%9."/>
-      <w:lvlJc w:val="right"/>
-      <w:pPr>
-        <w:ind w:left="4800" w:hanging="480"/>
-      </w:pPr>
-    </w:lvl>
-  </w:abstractNum>
-  <w:abstractNum w:abstractNumId="13" w15:restartNumberingAfterBreak="0">
-    <w:nsid w:val="5ECC1193"/>
-    <w:multiLevelType w:val="multilevel"/>
-    <w:tmpl w:val="753AADC8"/>
-    <w:lvl w:ilvl="0">
-      <w:start w:val="1"/>
-      <w:numFmt w:val="decimal"/>
-      <w:lvlText w:val="%1."/>
-      <w:lvlJc w:val="left"/>
-      <w:pPr>
-        <w:ind w:left="425" w:hanging="425"/>
-      </w:pPr>
-      <w:rPr>
-        <w:rFonts w:hint="default"/>
-      </w:rPr>
-    </w:lvl>
-    <w:lvl w:ilvl="1">
-      <w:start w:val="1"/>
-      <w:numFmt w:val="decimal"/>
-      <w:lvlText w:val="%1.%2."/>
-      <w:lvlJc w:val="left"/>
-      <w:pPr>
-        <w:ind w:left="567" w:hanging="567"/>
-      </w:pPr>
-    </w:lvl>
-    <w:lvl w:ilvl="2">
-      <w:start w:val="1"/>
-      <w:numFmt w:val="decimal"/>
-      <w:lvlText w:val="%1.%2.%3."/>
-      <w:lvlJc w:val="left"/>
-      <w:pPr>
-        <w:ind w:left="709" w:hanging="709"/>
-      </w:pPr>
-    </w:lvl>
-    <w:lvl w:ilvl="3">
-      <w:start w:val="1"/>
-      <w:numFmt w:val="decimal"/>
-      <w:lvlText w:val="%1.%2.%3.%4."/>
-      <w:lvlJc w:val="left"/>
-      <w:pPr>
-        <w:ind w:left="851" w:hanging="851"/>
-      </w:pPr>
-    </w:lvl>
-    <w:lvl w:ilvl="4">
-      <w:start w:val="1"/>
-      <w:numFmt w:val="decimal"/>
-      <w:lvlText w:val="%1.%2.%3.%4.%5."/>
-      <w:lvlJc w:val="left"/>
-      <w:pPr>
-        <w:ind w:left="992" w:hanging="992"/>
-      </w:pPr>
-    </w:lvl>
-    <w:lvl w:ilvl="5">
-      <w:start w:val="1"/>
-      <w:numFmt w:val="decimal"/>
-      <w:lvlText w:val="%1.%2.%3.%4.%5.%6."/>
-      <w:lvlJc w:val="left"/>
-      <w:pPr>
-        <w:ind w:left="1134" w:hanging="1134"/>
-      </w:pPr>
-    </w:lvl>
-    <w:lvl w:ilvl="6">
-      <w:start w:val="1"/>
-      <w:numFmt w:val="decimal"/>
-      <w:lvlText w:val="%1.%2.%3.%4.%5.%6.%7."/>
-      <w:lvlJc w:val="left"/>
-      <w:pPr>
-        <w:ind w:left="1276" w:hanging="1276"/>
-      </w:pPr>
-    </w:lvl>
-    <w:lvl w:ilvl="7">
-      <w:start w:val="1"/>
-      <w:numFmt w:val="decimal"/>
-      <w:lvlText w:val="%1.%2.%3.%4.%5.%6.%7.%8."/>
-      <w:lvlJc w:val="left"/>
-      <w:pPr>
-        <w:ind w:left="1418" w:hanging="1418"/>
-      </w:pPr>
-    </w:lvl>
-    <w:lvl w:ilvl="8">
-      <w:start w:val="1"/>
-      <w:numFmt w:val="decimal"/>
-      <w:lvlText w:val="%1.%2.%3.%4.%5.%6.%7.%8.%9."/>
-      <w:lvlJc w:val="left"/>
-      <w:pPr>
-        <w:ind w:left="1559" w:hanging="1559"/>
-      </w:pPr>
-    </w:lvl>
-  </w:abstractNum>
-  <w:abstractNum w:abstractNumId="14" w15:restartNumberingAfterBreak="0">
-    <w:nsid w:val="649E4EA7"/>
-    <w:multiLevelType w:val="hybridMultilevel"/>
-    <w:tmpl w:val="D6B699D8"/>
-    <w:lvl w:ilvl="0" w:tplc="1A3CBEF2">
-      <w:start w:val="1"/>
-      <w:numFmt w:val="decimal"/>
-      <w:lvlText w:val="%1）"/>
-      <w:lvlJc w:val="left"/>
-      <w:pPr>
-        <w:ind w:left="480" w:hanging="360"/>
-      </w:pPr>
-      <w:rPr>
-        <w:rFonts w:hint="eastAsia"/>
-      </w:rPr>
-    </w:lvl>
-    <w:lvl w:ilvl="1" w:tplc="04090019" w:tentative="1">
-      <w:start w:val="1"/>
-      <w:numFmt w:val="lowerLetter"/>
-      <w:lvlText w:val="%2)"/>
-      <w:lvlJc w:val="left"/>
-      <w:pPr>
-        <w:ind w:left="1080" w:hanging="480"/>
-      </w:pPr>
-    </w:lvl>
-    <w:lvl w:ilvl="2" w:tplc="0409001B" w:tentative="1">
-      <w:start w:val="1"/>
-      <w:numFmt w:val="lowerRoman"/>
-      <w:lvlText w:val="%3."/>
-      <w:lvlJc w:val="right"/>
-      <w:pPr>
-        <w:ind w:left="1560" w:hanging="480"/>
-      </w:pPr>
-    </w:lvl>
-    <w:lvl w:ilvl="3" w:tplc="0409000F" w:tentative="1">
-      <w:start w:val="1"/>
-      <w:numFmt w:val="decimal"/>
-      <w:lvlText w:val="%4."/>
-      <w:lvlJc w:val="left"/>
-      <w:pPr>
-        <w:ind w:left="2040" w:hanging="480"/>
-      </w:pPr>
-    </w:lvl>
-    <w:lvl w:ilvl="4" w:tplc="04090019" w:tentative="1">
-      <w:start w:val="1"/>
-      <w:numFmt w:val="lowerLetter"/>
-      <w:lvlText w:val="%5)"/>
-      <w:lvlJc w:val="left"/>
-      <w:pPr>
-        <w:ind w:left="2520" w:hanging="480"/>
-      </w:pPr>
-    </w:lvl>
-    <w:lvl w:ilvl="5" w:tplc="0409001B" w:tentative="1">
-      <w:start w:val="1"/>
-      <w:numFmt w:val="lowerRoman"/>
-      <w:lvlText w:val="%6."/>
-      <w:lvlJc w:val="right"/>
-      <w:pPr>
-        <w:ind w:left="3000" w:hanging="480"/>
-      </w:pPr>
-    </w:lvl>
-    <w:lvl w:ilvl="6" w:tplc="0409000F" w:tentative="1">
-      <w:start w:val="1"/>
-      <w:numFmt w:val="decimal"/>
-      <w:lvlText w:val="%7."/>
-      <w:lvlJc w:val="left"/>
-      <w:pPr>
-        <w:ind w:left="3480" w:hanging="480"/>
-      </w:pPr>
-    </w:lvl>
-    <w:lvl w:ilvl="7" w:tplc="04090019" w:tentative="1">
-      <w:start w:val="1"/>
-      <w:numFmt w:val="lowerLetter"/>
-      <w:lvlText w:val="%8)"/>
-      <w:lvlJc w:val="left"/>
-      <w:pPr>
-        <w:ind w:left="3960" w:hanging="480"/>
-      </w:pPr>
-    </w:lvl>
-    <w:lvl w:ilvl="8" w:tplc="0409001B" w:tentative="1">
-      <w:start w:val="1"/>
-      <w:numFmt w:val="lowerRoman"/>
-      <w:lvlText w:val="%9."/>
-      <w:lvlJc w:val="right"/>
-      <w:pPr>
-        <w:ind w:left="4440" w:hanging="480"/>
-      </w:pPr>
-    </w:lvl>
-  </w:abstractNum>
-  <w:abstractNum w:abstractNumId="15" w15:restartNumberingAfterBreak="0">
+  <w:abstractNum w:abstractNumId="4" w15:restartNumberingAfterBreak="0">
     <w:nsid w:val="6B64352D"/>
     <w:multiLevelType w:val="multilevel"/>
     <w:tmpl w:val="0CDE014A"/>
@@ -15208,206 +14056,7 @@
       </w:rPr>
     </w:lvl>
   </w:abstractNum>
-  <w:abstractNum w:abstractNumId="16" w15:restartNumberingAfterBreak="0">
-    <w:nsid w:val="6CBB0C83"/>
-    <w:multiLevelType w:val="multilevel"/>
-    <w:tmpl w:val="E5E8B4C0"/>
-    <w:lvl w:ilvl="0">
-      <w:start w:val="1"/>
-      <w:numFmt w:val="decimal"/>
-      <w:lvlText w:val="%1."/>
-      <w:lvlJc w:val="left"/>
-      <w:pPr>
-        <w:ind w:left="425" w:hanging="425"/>
-      </w:pPr>
-    </w:lvl>
-    <w:lvl w:ilvl="1">
-      <w:start w:val="1"/>
-      <w:numFmt w:val="decimal"/>
-      <w:lvlText w:val="%1.%2."/>
-      <w:lvlJc w:val="left"/>
-      <w:pPr>
-        <w:ind w:left="567" w:hanging="567"/>
-      </w:pPr>
-    </w:lvl>
-    <w:lvl w:ilvl="2">
-      <w:start w:val="1"/>
-      <w:numFmt w:val="decimal"/>
-      <w:lvlText w:val="%1.%2.%3."/>
-      <w:lvlJc w:val="left"/>
-      <w:pPr>
-        <w:ind w:left="709" w:hanging="709"/>
-      </w:pPr>
-    </w:lvl>
-    <w:lvl w:ilvl="3">
-      <w:start w:val="1"/>
-      <w:numFmt w:val="decimal"/>
-      <w:lvlText w:val="%1.%2.%3.%4."/>
-      <w:lvlJc w:val="left"/>
-      <w:pPr>
-        <w:ind w:left="851" w:hanging="851"/>
-      </w:pPr>
-    </w:lvl>
-    <w:lvl w:ilvl="4">
-      <w:start w:val="1"/>
-      <w:numFmt w:val="decimal"/>
-      <w:lvlText w:val="%1.%2.%3.%4.%5."/>
-      <w:lvlJc w:val="left"/>
-      <w:pPr>
-        <w:ind w:left="992" w:hanging="992"/>
-      </w:pPr>
-    </w:lvl>
-    <w:lvl w:ilvl="5">
-      <w:start w:val="1"/>
-      <w:numFmt w:val="decimal"/>
-      <w:lvlText w:val="%1.%2.%3.%4.%5.%6."/>
-      <w:lvlJc w:val="left"/>
-      <w:pPr>
-        <w:ind w:left="1134" w:hanging="1134"/>
-      </w:pPr>
-    </w:lvl>
-    <w:lvl w:ilvl="6">
-      <w:start w:val="1"/>
-      <w:numFmt w:val="decimal"/>
-      <w:lvlText w:val="%1.%2.%3.%4.%5.%6.%7."/>
-      <w:lvlJc w:val="left"/>
-      <w:pPr>
-        <w:ind w:left="1276" w:hanging="1276"/>
-      </w:pPr>
-    </w:lvl>
-    <w:lvl w:ilvl="7">
-      <w:start w:val="1"/>
-      <w:numFmt w:val="decimal"/>
-      <w:lvlText w:val="%1.%2.%3.%4.%5.%6.%7.%8."/>
-      <w:lvlJc w:val="left"/>
-      <w:pPr>
-        <w:ind w:left="1418" w:hanging="1418"/>
-      </w:pPr>
-    </w:lvl>
-    <w:lvl w:ilvl="8">
-      <w:start w:val="1"/>
-      <w:numFmt w:val="decimal"/>
-      <w:lvlText w:val="%1.%2.%3.%4.%5.%6.%7.%8.%9."/>
-      <w:lvlJc w:val="left"/>
-      <w:pPr>
-        <w:ind w:left="1559" w:hanging="1559"/>
-      </w:pPr>
-    </w:lvl>
-  </w:abstractNum>
-  <w:abstractNum w:abstractNumId="17" w15:restartNumberingAfterBreak="0">
-    <w:nsid w:val="72864C58"/>
-    <w:multiLevelType w:val="hybridMultilevel"/>
-    <w:tmpl w:val="41827814"/>
-    <w:lvl w:ilvl="0" w:tplc="04090001">
-      <w:start w:val="1"/>
-      <w:numFmt w:val="bullet"/>
-      <w:lvlText w:val=""/>
-      <w:lvlJc w:val="left"/>
-      <w:pPr>
-        <w:ind w:left="480" w:hanging="480"/>
-      </w:pPr>
-      <w:rPr>
-        <w:rFonts w:ascii="Wingdings" w:hAnsi="Wingdings" w:hint="default"/>
-      </w:rPr>
-    </w:lvl>
-    <w:lvl w:ilvl="1" w:tplc="04090003" w:tentative="1">
-      <w:start w:val="1"/>
-      <w:numFmt w:val="bullet"/>
-      <w:lvlText w:val=""/>
-      <w:lvlJc w:val="left"/>
-      <w:pPr>
-        <w:ind w:left="960" w:hanging="480"/>
-      </w:pPr>
-      <w:rPr>
-        <w:rFonts w:ascii="Wingdings" w:hAnsi="Wingdings" w:hint="default"/>
-      </w:rPr>
-    </w:lvl>
-    <w:lvl w:ilvl="2" w:tplc="04090005" w:tentative="1">
-      <w:start w:val="1"/>
-      <w:numFmt w:val="bullet"/>
-      <w:lvlText w:val=""/>
-      <w:lvlJc w:val="left"/>
-      <w:pPr>
-        <w:ind w:left="1440" w:hanging="480"/>
-      </w:pPr>
-      <w:rPr>
-        <w:rFonts w:ascii="Wingdings" w:hAnsi="Wingdings" w:hint="default"/>
-      </w:rPr>
-    </w:lvl>
-    <w:lvl w:ilvl="3" w:tplc="04090001" w:tentative="1">
-      <w:start w:val="1"/>
-      <w:numFmt w:val="bullet"/>
-      <w:lvlText w:val=""/>
-      <w:lvlJc w:val="left"/>
-      <w:pPr>
-        <w:ind w:left="1920" w:hanging="480"/>
-      </w:pPr>
-      <w:rPr>
-        <w:rFonts w:ascii="Wingdings" w:hAnsi="Wingdings" w:hint="default"/>
-      </w:rPr>
-    </w:lvl>
-    <w:lvl w:ilvl="4" w:tplc="04090003" w:tentative="1">
-      <w:start w:val="1"/>
-      <w:numFmt w:val="bullet"/>
-      <w:lvlText w:val=""/>
-      <w:lvlJc w:val="left"/>
-      <w:pPr>
-        <w:ind w:left="2400" w:hanging="480"/>
-      </w:pPr>
-      <w:rPr>
-        <w:rFonts w:ascii="Wingdings" w:hAnsi="Wingdings" w:hint="default"/>
-      </w:rPr>
-    </w:lvl>
-    <w:lvl w:ilvl="5" w:tplc="04090005" w:tentative="1">
-      <w:start w:val="1"/>
-      <w:numFmt w:val="bullet"/>
-      <w:lvlText w:val=""/>
-      <w:lvlJc w:val="left"/>
-      <w:pPr>
-        <w:ind w:left="2880" w:hanging="480"/>
-      </w:pPr>
-      <w:rPr>
-        <w:rFonts w:ascii="Wingdings" w:hAnsi="Wingdings" w:hint="default"/>
-      </w:rPr>
-    </w:lvl>
-    <w:lvl w:ilvl="6" w:tplc="04090001" w:tentative="1">
-      <w:start w:val="1"/>
-      <w:numFmt w:val="bullet"/>
-      <w:lvlText w:val=""/>
-      <w:lvlJc w:val="left"/>
-      <w:pPr>
-        <w:ind w:left="3360" w:hanging="480"/>
-      </w:pPr>
-      <w:rPr>
-        <w:rFonts w:ascii="Wingdings" w:hAnsi="Wingdings" w:hint="default"/>
-      </w:rPr>
-    </w:lvl>
-    <w:lvl w:ilvl="7" w:tplc="04090003" w:tentative="1">
-      <w:start w:val="1"/>
-      <w:numFmt w:val="bullet"/>
-      <w:lvlText w:val=""/>
-      <w:lvlJc w:val="left"/>
-      <w:pPr>
-        <w:ind w:left="3840" w:hanging="480"/>
-      </w:pPr>
-      <w:rPr>
-        <w:rFonts w:ascii="Wingdings" w:hAnsi="Wingdings" w:hint="default"/>
-      </w:rPr>
-    </w:lvl>
-    <w:lvl w:ilvl="8" w:tplc="04090005" w:tentative="1">
-      <w:start w:val="1"/>
-      <w:numFmt w:val="bullet"/>
-      <w:lvlText w:val=""/>
-      <w:lvlJc w:val="left"/>
-      <w:pPr>
-        <w:ind w:left="4320" w:hanging="480"/>
-      </w:pPr>
-      <w:rPr>
-        <w:rFonts w:ascii="Wingdings" w:hAnsi="Wingdings" w:hint="default"/>
-      </w:rPr>
-    </w:lvl>
-  </w:abstractNum>
-  <w:abstractNum w:abstractNumId="18" w15:restartNumberingAfterBreak="0">
+  <w:abstractNum w:abstractNumId="5" w15:restartNumberingAfterBreak="0">
     <w:nsid w:val="7CF359FD"/>
     <w:multiLevelType w:val="hybridMultilevel"/>
     <w:tmpl w:val="5732696E"/>
@@ -15502,177 +14151,42 @@
     </w:lvl>
   </w:abstractNum>
   <w:num w:numId="1">
-    <w:abstractNumId w:val="15"/>
+    <w:abstractNumId w:val="5"/>
   </w:num>
   <w:num w:numId="2">
-    <w:abstractNumId w:val="5"/>
+    <w:abstractNumId w:val="2"/>
   </w:num>
   <w:num w:numId="3">
-    <w:abstractNumId w:val="5"/>
-    <w:lvlOverride w:ilvl="0">
-      <w:startOverride w:val="1"/>
-    </w:lvlOverride>
+    <w:abstractNumId w:val="3"/>
   </w:num>
   <w:num w:numId="4">
-    <w:abstractNumId w:val="5"/>
-    <w:lvlOverride w:ilvl="0">
-      <w:startOverride w:val="1"/>
-    </w:lvlOverride>
+    <w:abstractNumId w:val="4"/>
   </w:num>
   <w:num w:numId="5">
-    <w:abstractNumId w:val="5"/>
-    <w:lvlOverride w:ilvl="0">
-      <w:startOverride w:val="1"/>
-    </w:lvlOverride>
+    <w:abstractNumId w:val="0"/>
   </w:num>
   <w:num w:numId="6">
-    <w:abstractNumId w:val="5"/>
-    <w:lvlOverride w:ilvl="0">
-      <w:startOverride w:val="1"/>
-    </w:lvlOverride>
+    <w:abstractNumId w:val="1"/>
   </w:num>
   <w:num w:numId="7">
-    <w:abstractNumId w:val="5"/>
+    <w:abstractNumId w:val="1"/>
     <w:lvlOverride w:ilvl="0">
       <w:startOverride w:val="1"/>
     </w:lvlOverride>
   </w:num>
   <w:num w:numId="8">
-    <w:abstractNumId w:val="5"/>
+    <w:abstractNumId w:val="1"/>
     <w:lvlOverride w:ilvl="0">
       <w:startOverride w:val="1"/>
     </w:lvlOverride>
   </w:num>
   <w:num w:numId="9">
-    <w:abstractNumId w:val="5"/>
+    <w:abstractNumId w:val="1"/>
     <w:lvlOverride w:ilvl="0">
       <w:startOverride w:val="1"/>
     </w:lvlOverride>
   </w:num>
-  <w:num w:numId="10">
-    <w:abstractNumId w:val="18"/>
-  </w:num>
-  <w:num w:numId="11">
-    <w:abstractNumId w:val="17"/>
-  </w:num>
-  <w:num w:numId="12">
-    <w:abstractNumId w:val="11"/>
-  </w:num>
-  <w:num w:numId="13">
-    <w:abstractNumId w:val="5"/>
-  </w:num>
-  <w:num w:numId="14">
-    <w:abstractNumId w:val="8"/>
-  </w:num>
-  <w:num w:numId="15">
-    <w:abstractNumId w:val="5"/>
-  </w:num>
-  <w:num w:numId="16">
-    <w:abstractNumId w:val="9"/>
-  </w:num>
-  <w:num w:numId="17">
-    <w:abstractNumId w:val="3"/>
-  </w:num>
-  <w:num w:numId="18">
-    <w:abstractNumId w:val="4"/>
-  </w:num>
-  <w:num w:numId="19">
-    <w:abstractNumId w:val="4"/>
-  </w:num>
-  <w:num w:numId="20">
-    <w:abstractNumId w:val="4"/>
-  </w:num>
-  <w:num w:numId="21">
-    <w:abstractNumId w:val="4"/>
-  </w:num>
-  <w:num w:numId="22">
-    <w:abstractNumId w:val="4"/>
-  </w:num>
-  <w:num w:numId="23">
-    <w:abstractNumId w:val="16"/>
-  </w:num>
-  <w:num w:numId="24">
-    <w:abstractNumId w:val="10"/>
-  </w:num>
-  <w:num w:numId="25">
-    <w:abstractNumId w:val="7"/>
-  </w:num>
-  <w:num w:numId="26">
-    <w:abstractNumId w:val="15"/>
-  </w:num>
-  <w:num w:numId="27">
-    <w:abstractNumId w:val="15"/>
-  </w:num>
-  <w:num w:numId="28">
-    <w:abstractNumId w:val="15"/>
-  </w:num>
-  <w:num w:numId="29">
-    <w:abstractNumId w:val="15"/>
-  </w:num>
-  <w:num w:numId="30">
-    <w:abstractNumId w:val="15"/>
-  </w:num>
-  <w:num w:numId="31">
-    <w:abstractNumId w:val="15"/>
-  </w:num>
-  <w:num w:numId="32">
-    <w:abstractNumId w:val="13"/>
-  </w:num>
-  <w:num w:numId="33">
-    <w:abstractNumId w:val="15"/>
-    <w:lvlOverride w:ilvl="0">
-      <w:startOverride w:val="3"/>
-    </w:lvlOverride>
-    <w:lvlOverride w:ilvl="1">
-      <w:startOverride w:val="3"/>
-    </w:lvlOverride>
-    <w:lvlOverride w:ilvl="2">
-      <w:startOverride w:val="1"/>
-    </w:lvlOverride>
-    <w:lvlOverride w:ilvl="3">
-      <w:startOverride w:val="1"/>
-    </w:lvlOverride>
-    <w:lvlOverride w:ilvl="4">
-      <w:startOverride w:val="1"/>
-    </w:lvlOverride>
-    <w:lvlOverride w:ilvl="5">
-      <w:startOverride w:val="1"/>
-    </w:lvlOverride>
-    <w:lvlOverride w:ilvl="6">
-      <w:startOverride w:val="1"/>
-    </w:lvlOverride>
-    <w:lvlOverride w:ilvl="7">
-      <w:startOverride w:val="1"/>
-    </w:lvlOverride>
-    <w:lvlOverride w:ilvl="8">
-      <w:startOverride w:val="1"/>
-    </w:lvlOverride>
-  </w:num>
-  <w:num w:numId="34">
-    <w:abstractNumId w:val="15"/>
-  </w:num>
-  <w:num w:numId="35">
-    <w:abstractNumId w:val="4"/>
-  </w:num>
-  <w:num w:numId="36">
-    <w:abstractNumId w:val="12"/>
-  </w:num>
-  <w:num w:numId="37">
-    <w:abstractNumId w:val="2"/>
-  </w:num>
-  <w:num w:numId="38">
-    <w:abstractNumId w:val="6"/>
-  </w:num>
-  <w:num w:numId="39">
-    <w:abstractNumId w:val="0"/>
-  </w:num>
-  <w:num w:numId="40">
-    <w:abstractNumId w:val="1"/>
-  </w:num>
-  <w:num w:numId="41">
-    <w:abstractNumId w:val="14"/>
-  </w:num>
-  <w:numIdMacAtCleanup w:val="3"/>
+  <w:numIdMacAtCleanup w:val="9"/>
 </w:numbering>
 </file>
 
@@ -15986,7 +14500,7 @@
       <w:keepNext/>
       <w:keepLines/>
       <w:numPr>
-        <w:numId w:val="18"/>
+        <w:numId w:val="2"/>
       </w:numPr>
       <w:spacing w:before="480" w:after="120" w:line="400" w:lineRule="exact"/>
       <w:outlineLvl w:val="0"/>
@@ -16016,7 +14530,7 @@
       <w:keepLines/>
       <w:numPr>
         <w:ilvl w:val="1"/>
-        <w:numId w:val="31"/>
+        <w:numId w:val="4"/>
       </w:numPr>
       <w:spacing w:before="240" w:after="120" w:line="400" w:lineRule="exact"/>
       <w:outlineLvl w:val="1"/>
@@ -16045,7 +14559,7 @@
       <w:keepLines/>
       <w:numPr>
         <w:ilvl w:val="2"/>
-        <w:numId w:val="24"/>
+        <w:numId w:val="3"/>
       </w:numPr>
       <w:spacing w:before="240" w:after="120" w:line="400" w:lineRule="exact"/>
       <w:outlineLvl w:val="2"/>
@@ -17055,10 +15569,10 @@
     <w:uiPriority w:val="34"/>
     <w:unhideWhenUsed/>
     <w:qFormat/>
-    <w:rsid w:val="00401487"/>
+    <w:rsid w:val="00022195"/>
     <w:pPr>
       <w:numPr>
-        <w:numId w:val="37"/>
+        <w:numId w:val="6"/>
       </w:numPr>
       <w:tabs>
         <w:tab w:val="left" w:pos="560"/>
@@ -17561,7 +16075,7 @@
 </file>
 
 <file path=customXml/itemProps4.xml><?xml version="1.0" encoding="utf-8"?>
-<ds:datastoreItem xmlns:ds="http://schemas.openxmlformats.org/officeDocument/2006/customXml" ds:itemID="{D7E461D3-9E57-CB49-8146-E98CD65DE48B}">
+<ds:datastoreItem xmlns:ds="http://schemas.openxmlformats.org/officeDocument/2006/customXml" ds:itemID="{C09C9078-0873-4161-93BE-895835837C40}">
   <ds:schemaRefs>
     <ds:schemaRef ds:uri="http://schemas.openxmlformats.org/officeDocument/2006/bibliography"/>
   </ds:schemaRefs>

</xml_diff>